<commit_message>
Add section process and correct grammar
</commit_message>
<xml_diff>
--- a/assets/Thesis.docx
+++ b/assets/Thesis.docx
@@ -187,6 +187,12 @@
         </w:rPr>
         <w:t>s and thorough comparisons against strong task allocation methods, is has been proven that .. Also speak about PSI RND and GTA</w:t>
       </w:r>
+      <w:r>
+        <w:rPr>
+          <w:lang w:val="en-GB"/>
+        </w:rPr>
+        <w:t xml:space="preserve"> More……</w:t>
+      </w:r>
     </w:p>
     <w:p>
       <w:pPr>
@@ -357,7 +363,6 @@
         <w:rPr>
           <w:lang w:val="en-GB"/>
         </w:rPr>
-        <w:lastRenderedPageBreak/>
         <w:t xml:space="preserve">My thesis is also an experiment proposal so that hopefully people can use it afterward with their own system. </w:t>
       </w:r>
       <w:r>
@@ -1008,7 +1013,6 @@
           <w:szCs w:val="26"/>
           <w:lang w:val="en-GB"/>
         </w:rPr>
-        <w:lastRenderedPageBreak/>
         <w:t xml:space="preserve">My robot are made to solve a set of task from A to Z without any arrogance on the speed of the execution </w:t>
       </w:r>
     </w:p>
@@ -6532,136 +6536,254 @@
     </w:p>
     <w:p>
       <w:pPr>
+        <w:jc w:val="both"/>
+        <w:rPr>
+          <w:rFonts w:asciiTheme="majorHAnsi" w:eastAsiaTheme="majorEastAsia" w:hAnsiTheme="majorHAnsi" w:cstheme="majorBidi"/>
+          <w:color w:val="2F5496" w:themeColor="accent1" w:themeShade="BF"/>
+          <w:sz w:val="26"/>
+          <w:szCs w:val="26"/>
+          <w:lang w:val="en-GB"/>
+        </w:rPr>
+      </w:pPr>
+      <w:r>
+        <w:rPr>
+          <w:rFonts w:asciiTheme="majorHAnsi" w:eastAsiaTheme="majorEastAsia" w:hAnsiTheme="majorHAnsi" w:cstheme="majorBidi"/>
+          <w:color w:val="2F5496" w:themeColor="accent1" w:themeShade="BF"/>
+          <w:sz w:val="26"/>
+          <w:szCs w:val="26"/>
+          <w:lang w:val="en-GB"/>
+        </w:rPr>
+        <w:t>What do I want to experiment?</w:t>
+      </w:r>
+    </w:p>
+    <w:p>
+      <w:pPr>
+        <w:jc w:val="both"/>
+      </w:pPr>
+      <w:r>
+        <w:rPr>
+          <w:lang w:val="en-GB"/>
+        </w:rPr>
+        <w:t>The implemented algorithms, AITA, DAITA, PSI, RND, and GTA, are tested in an agent-based simulation. The experiments intend to assess the efficiency of the system over five categories that are commonly referred to as being what a swarm robotic system should be good at, namely: Its scalability, which is the system's ability to adapt to a change of workforce (whether it is adding or removing individuals). Its robustness, or how well the system does against communication or robot failures. Its versatility, which states that the system should apply to a wide range of tasks. Its adaptability, or how good can the system adapts to dynamic environments. And finally, the reliability of the system stating that the robot should be consistent in its probability of solving a given task.</w:t>
+      </w:r>
+    </w:p>
+    <w:p>
+      <w:pPr>
+        <w:jc w:val="both"/>
+        <w:rPr>
+          <w:color w:val="F4B083" w:themeColor="accent2" w:themeTint="99"/>
+          <w:lang w:val="en-GB"/>
+        </w:rPr>
+      </w:pPr>
+    </w:p>
+    <w:p>
+      <w:pPr>
+        <w:jc w:val="both"/>
+        <w:rPr>
+          <w:color w:val="F4B083" w:themeColor="accent2" w:themeTint="99"/>
+          <w:lang w:val="en-GB"/>
+        </w:rPr>
+      </w:pPr>
+      <w:r>
+        <w:rPr>
+          <w:color w:val="F4B083" w:themeColor="accent2" w:themeTint="99"/>
+          <w:lang w:val="en-GB"/>
+        </w:rPr>
+        <w:t>TODO: argue somewhere that if they are capable of doing these three tasks they can effectively do ANYTHING else even if independent</w:t>
+      </w:r>
+    </w:p>
+    <w:p>
+      <w:pPr>
+        <w:jc w:val="both"/>
+        <w:rPr>
+          <w:lang w:val="en-GB"/>
+        </w:rPr>
+      </w:pPr>
+    </w:p>
+    <w:p>
+      <w:pPr>
+        <w:jc w:val="both"/>
+        <w:rPr>
+          <w:color w:val="F4B083" w:themeColor="accent2" w:themeTint="99"/>
+          <w:lang w:val="en-GB"/>
+        </w:rPr>
+      </w:pPr>
+      <w:r>
+        <w:rPr>
+          <w:color w:val="F4B083" w:themeColor="accent2" w:themeTint="99"/>
+          <w:lang w:val="en-GB"/>
+        </w:rPr>
+        <w:t>TODO: Change the name with something that make sense so it reflects what is used in PSI to introduce the experiments.</w:t>
+      </w:r>
+    </w:p>
+    <w:p>
+      <w:pPr>
+        <w:jc w:val="both"/>
+        <w:rPr>
+          <w:lang w:val="en-GB"/>
+        </w:rPr>
+      </w:pPr>
+    </w:p>
+    <w:p>
+      <w:pPr>
         <w:pStyle w:val="Heading2"/>
-        <w:jc w:val="both"/>
-        <w:rPr>
-          <w:lang w:val="en-GB"/>
-        </w:rPr>
-      </w:pPr>
-      <w:r>
-        <w:rPr>
-          <w:lang w:val="en-GB"/>
-        </w:rPr>
-        <w:t>What do I want to experiment</w:t>
-      </w:r>
-    </w:p>
-    <w:p>
-      <w:pPr>
-        <w:jc w:val="both"/>
+        <w:rPr>
+          <w:lang w:val="en-GB"/>
+        </w:rPr>
+      </w:pPr>
+      <w:r>
+        <w:rPr>
+          <w:lang w:val="en-GB"/>
+        </w:rPr>
+        <w:t xml:space="preserve">Speed and reliability </w:t>
+      </w:r>
+    </w:p>
+    <w:p>
+      <w:pPr>
+        <w:jc w:val="both"/>
+        <w:rPr>
+          <w:lang w:val="en-GB"/>
+        </w:rPr>
+      </w:pPr>
+      <w:r>
+        <w:rPr>
+          <w:lang w:val="en-GB"/>
+        </w:rPr>
+        <w:t>The first experiment (EXP1) consists of a speed test. The goal is to collect, process, and clean 50 resources as quickly as possible. At each new start, the demand for the foraging task is 50 resources, and the demand for the nest processing and cleaning tasks are both set to 0. Moreover, the foraging demand increases by 5 for every 500 simulation steps to keep the system busy.</w:t>
+      </w:r>
+    </w:p>
+    <w:p>
+      <w:pPr>
+        <w:jc w:val="both"/>
+        <w:rPr>
+          <w:lang w:val="en-GB"/>
+        </w:rPr>
+      </w:pPr>
+    </w:p>
+    <w:p>
+      <w:pPr>
+        <w:pStyle w:val="Heading2"/>
+        <w:rPr>
+          <w:lang w:val="en-GB"/>
+        </w:rPr>
+      </w:pPr>
+      <w:r>
+        <w:rPr>
+          <w:lang w:val="en-GB"/>
+        </w:rPr>
+        <w:t>Robustness of the system</w:t>
+      </w:r>
+    </w:p>
+    <w:p>
+      <w:pPr>
+        <w:jc w:val="both"/>
+        <w:rPr>
+          <w:lang w:val="en-GB"/>
+        </w:rPr>
+      </w:pPr>
+      <w:r>
+        <w:rPr>
+          <w:lang w:val="en-GB"/>
+        </w:rPr>
+        <w:t>The second experiment (EXP2) is a robustness experiment designed for the TAs to show their performances over a period of 30’000 simulation steps. The system starts with a foraging demand of 25 and both the nest processing demand and the cleaning demand set to 0 (Note de bas de page 1:). Then, the demand for the foraging task increases by 7 (instead of 5 previously) for every 500 simulation timestep. Tests have proven that using 7 over 5 keeps the system busy at its max capacity for the whole period, whereas 5 usually keeps the system in a lazy state, with more or less half of the workers busy on average, over the whole period.</w:t>
+      </w:r>
+    </w:p>
+    <w:p>
+      <w:pPr>
+        <w:jc w:val="both"/>
+        <w:rPr>
+          <w:lang w:val="en-GB"/>
+        </w:rPr>
+      </w:pPr>
+    </w:p>
+    <w:p>
+      <w:pPr>
+        <w:pStyle w:val="Heading2"/>
+        <w:rPr>
+          <w:lang w:val="en-GB"/>
+        </w:rPr>
+      </w:pPr>
+      <w:r>
+        <w:rPr>
+          <w:lang w:val="en-GB"/>
+        </w:rPr>
+        <w:t>Adaptive change in workforce</w:t>
+      </w:r>
+    </w:p>
+    <w:p>
+      <w:pPr>
+        <w:jc w:val="both"/>
+        <w:rPr>
+          <w:lang w:val="en-GB"/>
+        </w:rPr>
+      </w:pPr>
+      <w:r>
+        <w:rPr>
+          <w:lang w:val="en-GB"/>
+        </w:rPr>
+        <w:t xml:space="preserve">The last experiment (EXP3) tests the scalability, robustness, and adaptability of the system. The experiment consists of removing a class of workers at a given timestep, and re-introduce it later on. The system starts with a foraging demand of 25 (Note de bas de page 1:), and this time both an increase in the foraging demand of 5 and 7 is used for the test. </w:t>
+      </w:r>
+    </w:p>
+    <w:p>
+      <w:pPr>
+        <w:jc w:val="both"/>
+        <w:rPr>
+          <w:lang w:val="en-GB"/>
+        </w:rPr>
+      </w:pPr>
+    </w:p>
+    <w:p>
+      <w:pPr>
+        <w:jc w:val="both"/>
+        <w:rPr>
+          <w:lang w:val="en-GB"/>
+        </w:rPr>
+      </w:pPr>
+      <w:r>
+        <w:rPr>
+          <w:lang w:val="en-GB"/>
+        </w:rPr>
+        <w:t>The class of workers being removed is the nest processors</w:t>
+      </w:r>
+      <w:r>
         <w:rPr>
           <w:color w:val="FF0000"/>
           <w:lang w:val="en-GB"/>
         </w:rPr>
-      </w:pPr>
-      <w:r>
-        <w:rPr>
-          <w:lang w:val="en-GB"/>
-        </w:rPr>
-        <w:t>The implemented algorithm</w:t>
-      </w:r>
-      <w:r>
-        <w:rPr>
-          <w:lang w:val="en-GB"/>
-        </w:rPr>
-        <w:t xml:space="preserve">s, </w:t>
-      </w:r>
-      <w:r>
-        <w:rPr>
-          <w:lang w:val="en-GB"/>
-        </w:rPr>
-        <w:t>AITA, DAITA, PSI, RND, and GTA</w:t>
-      </w:r>
-      <w:r>
-        <w:rPr>
-          <w:lang w:val="en-GB"/>
-        </w:rPr>
-        <w:t xml:space="preserve">, </w:t>
-      </w:r>
-      <w:r>
-        <w:rPr>
-          <w:lang w:val="en-GB"/>
-        </w:rPr>
-        <w:t>are tested in an agent-based simulation. The experiments intend to assess the efficiency of the system over five categories that are commonly referred to as being what a swarm robotic system should be good at, namely: Its scalability, which is the system's ability to adapt to a change of workforce (whether it is adding or removing individuals). Its robustness, or how well the system does against communication or robot failures. Its versatility, which states that the system should apply to a wide range of tasks. Its adaptability, or how good can the system adapts to dynamic environments. And finally, th</w:t>
-      </w:r>
-      <w:r>
-        <w:rPr>
-          <w:color w:val="000000" w:themeColor="text1"/>
-          <w:lang w:val="en-GB"/>
-        </w:rPr>
-        <w:t>e reliability of the system stating that the robot should be consistent in its probability of solving a given task</w:t>
-      </w:r>
-      <w:r>
-        <w:rPr>
-          <w:color w:val="000000" w:themeColor="text1"/>
-          <w:lang w:val="en-GB"/>
-        </w:rPr>
-        <w:t>.</w:t>
-      </w:r>
-    </w:p>
-    <w:p>
-      <w:pPr>
-        <w:jc w:val="both"/>
-        <w:rPr>
-          <w:lang w:val="en-GB"/>
-        </w:rPr>
-      </w:pPr>
-    </w:p>
-    <w:p>
-      <w:pPr>
-        <w:jc w:val="both"/>
-        <w:rPr>
-          <w:color w:val="F4B083" w:themeColor="accent2" w:themeTint="99"/>
-          <w:lang w:val="en-GB"/>
-        </w:rPr>
-      </w:pPr>
-    </w:p>
-    <w:p>
-      <w:pPr>
-        <w:jc w:val="both"/>
-        <w:rPr>
-          <w:color w:val="F4B083" w:themeColor="accent2" w:themeTint="99"/>
-          <w:lang w:val="en-GB"/>
-        </w:rPr>
-      </w:pPr>
-      <w:r>
-        <w:rPr>
-          <w:color w:val="F4B083" w:themeColor="accent2" w:themeTint="99"/>
-          <w:lang w:val="en-GB"/>
-        </w:rPr>
-        <w:t>TODO: argue somewhere that if they are capable of doing these three tasks they can effectively do ANYTHING else even if independent</w:t>
-      </w:r>
-    </w:p>
-    <w:p>
-      <w:pPr>
-        <w:jc w:val="both"/>
-        <w:rPr>
-          <w:lang w:val="en-GB"/>
-        </w:rPr>
-      </w:pPr>
-    </w:p>
-    <w:p>
-      <w:pPr>
-        <w:jc w:val="both"/>
-        <w:rPr>
-          <w:color w:val="F4B083" w:themeColor="accent2" w:themeTint="99"/>
-          <w:lang w:val="en-GB"/>
-        </w:rPr>
-      </w:pPr>
-      <w:r>
-        <w:rPr>
-          <w:color w:val="F4B083" w:themeColor="accent2" w:themeTint="99"/>
-          <w:lang w:val="en-GB"/>
-        </w:rPr>
-        <w:t>TODO: Change the name with something that make sense so it reflects what is used in PSI to introduce the experiments.</w:t>
-      </w:r>
-    </w:p>
-    <w:p>
-      <w:pPr>
-        <w:jc w:val="both"/>
-        <w:rPr>
-          <w:lang w:val="en-GB"/>
-        </w:rPr>
-      </w:pPr>
+        <w:t xml:space="preserve">, [explain why]. </w:t>
+      </w:r>
+      <w:r>
+        <w:rPr>
+          <w:lang w:val="en-GB"/>
+        </w:rPr>
+        <w:t xml:space="preserve">The class is removed at the 20’000 simulation step for the system to have enough time to start and stabilized itself. Then, the class of workers is re-introduced at the 40’000 simulation step and the simulation stops at the 60’000 simulation step. During the time the class of workers is gone and soon </w:t>
+      </w:r>
+      <w:r>
+        <w:rPr>
+          <w:lang w:val="en-GB"/>
+        </w:rPr>
+        <w:lastRenderedPageBreak/>
+        <w:t>after the class is re-introduced, adaptability in the current environment is expected to be observed.</w:t>
+      </w:r>
+    </w:p>
+    <w:p>
+      <w:pPr>
+        <w:jc w:val="both"/>
+        <w:rPr>
+          <w:lang w:val="en-GB"/>
+        </w:rPr>
+      </w:pPr>
+    </w:p>
+    <w:p>
+      <w:pPr>
+        <w:jc w:val="both"/>
+      </w:pPr>
+      <w:r>
+        <w:rPr>
+          <w:lang w:val="en-GB"/>
+        </w:rPr>
+        <w:t>Note de bas de page 1: Since the AITA and DAITA systems make use of idle states, one could think it is unfair to start the system with a foraging demand of 25 as for a simulation of 40 robots, 15 of them would be inactive at the start compared to 0 for PSI, GTA and RND (since none of them uses idle robots). However, and as will be visible in the result section, even though the system partially starts inactive, it quickly becomes busy resulting in all robots being requested for work, keeping the experiment fair and accurate.</w:t>
+      </w:r>
     </w:p>
     <w:p>
       <w:pPr>
@@ -6670,34 +6792,6 @@
           <w:lang w:val="en-GB"/>
         </w:rPr>
       </w:pPr>
-      <w:r>
-        <w:rPr>
-          <w:lang w:val="en-GB"/>
-        </w:rPr>
-        <w:t xml:space="preserve">Speed and reliability </w:t>
-      </w:r>
-    </w:p>
-    <w:p>
-      <w:pPr>
-        <w:jc w:val="both"/>
-        <w:rPr>
-          <w:lang w:val="en-GB"/>
-        </w:rPr>
-      </w:pPr>
-      <w:r>
-        <w:rPr>
-          <w:lang w:val="en-GB"/>
-        </w:rPr>
-        <w:t xml:space="preserve">The first experiment (EXP1) consists of a speed test. The goal is to collect, process and clean 50 resource as quickly as possible. At each new start, the demand for the foraging task is of 50 resources, and the demand for the nest processing and cleaning task are both set to 0. Moreover, the foraging demand increases of 5 for every 500 simulation timestep to keep the system busy. </w:t>
-      </w:r>
-    </w:p>
-    <w:p>
-      <w:pPr>
-        <w:jc w:val="both"/>
-        <w:rPr>
-          <w:lang w:val="en-GB"/>
-        </w:rPr>
-      </w:pPr>
     </w:p>
     <w:p>
       <w:pPr>
@@ -6710,26 +6804,79 @@
         <w:rPr>
           <w:lang w:val="en-GB"/>
         </w:rPr>
+        <w:t>Scalability of the system</w:t>
+      </w:r>
+      <w:r>
+        <w:rPr>
+          <w:lang w:val="en-GB"/>
+        </w:rPr>
+        <w:t xml:space="preserve"> MORE?</w:t>
+      </w:r>
+    </w:p>
+    <w:p>
+      <w:pPr>
+        <w:jc w:val="both"/>
+        <w:rPr>
+          <w:lang w:val="en-GB"/>
+        </w:rPr>
+      </w:pPr>
+      <w:r>
+        <w:rPr>
+          <w:lang w:val="en-GB"/>
+        </w:rPr>
+        <w:t>To observe the scalability of the system, both AITA and DAITA are running each of the experiments with 10, 20, 30, 40, and 50 robots.</w:t>
+      </w:r>
+    </w:p>
+    <w:p>
+      <w:pPr>
+        <w:jc w:val="both"/>
+        <w:rPr>
+          <w:lang w:val="en-GB"/>
+        </w:rPr>
+      </w:pPr>
+    </w:p>
+    <w:p>
+      <w:pPr>
+        <w:pStyle w:val="Heading2"/>
+        <w:rPr>
+          <w:lang w:val="en-GB"/>
+        </w:rPr>
+      </w:pPr>
+      <w:r>
+        <w:rPr>
+          <w:lang w:val="en-GB"/>
+        </w:rPr>
         <w:t>Robustness of the system</w:t>
       </w:r>
-    </w:p>
-    <w:p>
-      <w:pPr>
-        <w:jc w:val="both"/>
-        <w:rPr>
-          <w:lang w:val="en-GB"/>
-        </w:rPr>
-      </w:pPr>
-      <w:r>
-        <w:rPr>
-          <w:lang w:val="en-GB"/>
-        </w:rPr>
-        <w:t xml:space="preserve">The second experiment (EXP2) is a robustness experiment designed for the TAs to show their performances over a period of 30’000 simulation step. The system starts with a foraging demand of 25 and both the nest processing demand and the cleaning demand set to 0 (Note de bas de page 1:). Then, the demand for the foraging task increases of 7 (instead of 5 previously) for every 500 simulation timestep. Tests have proven that using 7 over 5 keeps the system busy at its max capacity for the whole period, whereas 5 usually keeps the system in a lazy state, with more or less half of the workers busy in average, over the whole period. </w:t>
-      </w:r>
-    </w:p>
-    <w:p>
-      <w:pPr>
-        <w:jc w:val="both"/>
+      <w:r>
+        <w:rPr>
+          <w:lang w:val="en-GB"/>
+        </w:rPr>
+        <w:t xml:space="preserve"> MORE?</w:t>
+      </w:r>
+    </w:p>
+    <w:p>
+      <w:pPr>
+        <w:rPr>
+          <w:lang w:val="en-GB"/>
+        </w:rPr>
+      </w:pPr>
+      <w:r>
+        <w:rPr>
+          <w:lang w:val="en-GB"/>
+        </w:rPr>
+        <w:t xml:space="preserve">To demonstrate the robustness of the system, noise in the communication has been introduced in the system, see </w:t>
+      </w:r>
+      <w:r>
+        <w:rPr>
+          <w:color w:val="FF0000"/>
+          <w:lang w:val="en-GB"/>
+        </w:rPr>
+        <w:t>section “noise”.</w:t>
+      </w:r>
+    </w:p>
+    <w:p>
+      <w:pPr>
         <w:rPr>
           <w:lang w:val="en-GB"/>
         </w:rPr>
@@ -6746,221 +6893,57 @@
         <w:rPr>
           <w:lang w:val="en-GB"/>
         </w:rPr>
-        <w:t>Adaptive change in workforce</w:t>
-      </w:r>
-    </w:p>
-    <w:p>
-      <w:pPr>
-        <w:jc w:val="both"/>
-        <w:rPr>
-          <w:lang w:val="en-GB"/>
-        </w:rPr>
-      </w:pPr>
-      <w:r>
-        <w:rPr>
-          <w:lang w:val="en-GB"/>
-        </w:rPr>
-        <w:t xml:space="preserve">The last experiment (EXP3) tests the scalability, robustness, and the adaptability of the system. The experiment consists of removing a class of worker at a given timestep, and re-introduce it later on. The system starts  with a foraging demand of 25 (Note de bas de page 1:), and this time both an increase in the foraging demand of 5 and 7 is used for the test. </w:t>
-      </w:r>
-    </w:p>
-    <w:p>
-      <w:pPr>
-        <w:jc w:val="both"/>
-        <w:rPr>
-          <w:lang w:val="en-GB"/>
-        </w:rPr>
-      </w:pPr>
-    </w:p>
-    <w:p>
-      <w:pPr>
-        <w:jc w:val="both"/>
-        <w:rPr>
-          <w:lang w:val="en-GB"/>
-        </w:rPr>
-      </w:pPr>
-      <w:r>
-        <w:rPr>
-          <w:lang w:val="en-GB"/>
-        </w:rPr>
-        <w:t>The class of worker being removed is the nest processors</w:t>
-      </w:r>
-      <w:r>
+        <w:t>Communication</w:t>
+      </w:r>
+    </w:p>
+    <w:p>
+      <w:pPr>
+        <w:jc w:val="both"/>
         <w:rPr>
           <w:color w:val="FF0000"/>
           <w:lang w:val="en-GB"/>
         </w:rPr>
-        <w:t>, [explain why</w:t>
-      </w:r>
-      <w:r>
-        <w:rPr>
-          <w:lang w:val="en-GB"/>
-        </w:rPr>
-        <w:t xml:space="preserve">]. </w:t>
-      </w:r>
-      <w:r>
-        <w:rPr>
-          <w:lang w:val="en-GB"/>
-        </w:rPr>
-        <w:t xml:space="preserve">The class is removed at </w:t>
-      </w:r>
-      <w:r>
-        <w:rPr>
-          <w:lang w:val="en-GB"/>
-        </w:rPr>
-        <w:t xml:space="preserve">20’000 simulation step </w:t>
-      </w:r>
-      <w:r>
-        <w:rPr>
-          <w:lang w:val="en-GB"/>
-        </w:rPr>
-        <w:t xml:space="preserve">in order for </w:t>
-      </w:r>
-      <w:r>
-        <w:rPr>
-          <w:lang w:val="en-GB"/>
-        </w:rPr>
-        <w:t xml:space="preserve">the system </w:t>
-      </w:r>
-      <w:r>
-        <w:rPr>
-          <w:lang w:val="en-GB"/>
-        </w:rPr>
-        <w:t xml:space="preserve">to have </w:t>
-      </w:r>
-      <w:r>
-        <w:rPr>
-          <w:lang w:val="en-GB"/>
-        </w:rPr>
-        <w:t xml:space="preserve">enough time to start and stabilized itself. Then, the class of worker is re-introduce at 40’000 simulation step and the simulation </w:t>
-      </w:r>
-      <w:r>
-        <w:rPr>
-          <w:lang w:val="en-GB"/>
-        </w:rPr>
-        <w:lastRenderedPageBreak/>
-        <w:t xml:space="preserve">stops at 60’000 simulation step. During the time the class of workers </w:t>
-      </w:r>
-      <w:r>
-        <w:rPr>
-          <w:lang w:val="en-GB"/>
-        </w:rPr>
-        <w:t xml:space="preserve">is gone </w:t>
-      </w:r>
-      <w:r>
-        <w:rPr>
-          <w:lang w:val="en-GB"/>
-        </w:rPr>
-        <w:t>and soon after the class is re-introduce, adaptability in the current environment is expected to be observed.</w:t>
-      </w:r>
-    </w:p>
-    <w:p>
-      <w:pPr>
-        <w:jc w:val="both"/>
-        <w:rPr>
-          <w:lang w:val="en-GB"/>
-        </w:rPr>
-      </w:pPr>
-    </w:p>
-    <w:p>
-      <w:pPr>
-        <w:jc w:val="both"/>
-        <w:rPr>
-          <w:i/>
-          <w:iCs/>
-          <w:sz w:val="21"/>
-          <w:szCs w:val="21"/>
-          <w:lang w:val="en-GB"/>
-        </w:rPr>
-      </w:pPr>
-      <w:r>
-        <w:rPr>
-          <w:i/>
-          <w:iCs/>
-          <w:sz w:val="21"/>
-          <w:szCs w:val="21"/>
-          <w:lang w:val="en-GB"/>
-        </w:rPr>
-        <w:t>Note de bas de page 1: Since the AITA and DAITA system make use of idle states</w:t>
-      </w:r>
-      <w:r>
-        <w:rPr>
-          <w:i/>
-          <w:iCs/>
-          <w:sz w:val="21"/>
-          <w:szCs w:val="21"/>
-          <w:lang w:val="en-GB"/>
-        </w:rPr>
-        <w:t xml:space="preserve">, one could think it is </w:t>
-      </w:r>
-      <w:r>
-        <w:rPr>
-          <w:i/>
-          <w:iCs/>
-          <w:sz w:val="21"/>
-          <w:szCs w:val="21"/>
-          <w:lang w:val="en-GB"/>
-        </w:rPr>
-        <w:t xml:space="preserve">unfair to start the system with a foraging demand of 25 as for a simulation of 40 robot, 15 </w:t>
-      </w:r>
-      <w:r>
-        <w:rPr>
-          <w:i/>
-          <w:iCs/>
-          <w:sz w:val="21"/>
-          <w:szCs w:val="21"/>
-          <w:lang w:val="en-GB"/>
-        </w:rPr>
-        <w:t xml:space="preserve">of them </w:t>
-      </w:r>
-      <w:r>
-        <w:rPr>
-          <w:i/>
-          <w:iCs/>
-          <w:sz w:val="21"/>
-          <w:szCs w:val="21"/>
-          <w:lang w:val="en-GB"/>
-        </w:rPr>
-        <w:t>would be inactive</w:t>
-      </w:r>
-      <w:r>
-        <w:rPr>
-          <w:i/>
-          <w:iCs/>
-          <w:sz w:val="21"/>
-          <w:szCs w:val="21"/>
-          <w:lang w:val="en-GB"/>
-        </w:rPr>
-        <w:t xml:space="preserve"> at the start</w:t>
-      </w:r>
-      <w:r>
-        <w:rPr>
-          <w:i/>
-          <w:iCs/>
-          <w:sz w:val="21"/>
-          <w:szCs w:val="21"/>
-          <w:lang w:val="en-GB"/>
-        </w:rPr>
-        <w:t xml:space="preserve"> compared to 0 for PSI, GTA and RND</w:t>
-      </w:r>
-      <w:r>
-        <w:rPr>
-          <w:i/>
-          <w:iCs/>
-          <w:sz w:val="21"/>
-          <w:szCs w:val="21"/>
-          <w:lang w:val="en-GB"/>
-        </w:rPr>
-        <w:t xml:space="preserve"> (since none of them uses idle robots)</w:t>
-      </w:r>
-      <w:r>
-        <w:rPr>
-          <w:i/>
-          <w:iCs/>
-          <w:sz w:val="21"/>
-          <w:szCs w:val="21"/>
-          <w:lang w:val="en-GB"/>
-        </w:rPr>
-        <w:t>. However, and as will be visible in the result section, even though the system partially starts inactive, it quickly becomes busy resulting in all robot to be requested for work, keeping the experiment fair and accurate.</w:t>
+      </w:pPr>
+      <w:r>
+        <w:rPr>
+          <w:lang w:val="en-GB"/>
+        </w:rPr>
+        <w:t xml:space="preserve">The experiments on communication, or EXPS, are meant to observe the robustness and the possible flaw of a system based on distributed communication. The set of the experiment first consists of using the IR sensor of the </w:t>
+      </w:r>
+      <w:proofErr w:type="spellStart"/>
+      <w:r>
+        <w:rPr>
+          <w:lang w:val="en-GB"/>
+        </w:rPr>
+        <w:t>Thymio</w:t>
+      </w:r>
+      <w:proofErr w:type="spellEnd"/>
+      <w:r>
+        <w:rPr>
+          <w:lang w:val="en-GB"/>
+        </w:rPr>
+        <w:t xml:space="preserve">-II to share the information among the individuals. This communication is directional and limited in its range, which is 14 cm on average. Then, the experiment assumes a communication device is placed on top of each </w:t>
+      </w:r>
+      <w:proofErr w:type="spellStart"/>
+      <w:r>
+        <w:rPr>
+          <w:lang w:val="en-GB"/>
+        </w:rPr>
+        <w:t>Thymio</w:t>
+      </w:r>
+      <w:proofErr w:type="spellEnd"/>
+      <w:r>
+        <w:rPr>
+          <w:lang w:val="en-GB"/>
+        </w:rPr>
+        <w:t>-II and enables multidirectional communication (whether the robot receiving the communication is in front or behind does not matter as long as it is within the range). With this new communication device, range variating from</w:t>
+      </w:r>
+      <w:r>
+        <w:rPr>
+          <w:color w:val="FF0000"/>
+          <w:lang w:val="en-GB"/>
+        </w:rPr>
+        <w:t xml:space="preserve"> NUMBER; NUMBER; NUMBER; are tested.</w:t>
       </w:r>
     </w:p>
     <w:p>
@@ -6978,617 +6961,69 @@
           <w:lang w:val="en-GB"/>
         </w:rPr>
       </w:pPr>
-      <w:r>
-        <w:rPr>
-          <w:lang w:val="en-GB"/>
-        </w:rPr>
-        <w:t>Scalability of the system</w:t>
-      </w:r>
-    </w:p>
-    <w:p>
-      <w:pPr>
-        <w:jc w:val="both"/>
-        <w:rPr>
-          <w:lang w:val="en-GB"/>
-        </w:rPr>
-      </w:pPr>
-      <w:r>
-        <w:rPr>
-          <w:lang w:val="en-GB"/>
-        </w:rPr>
-        <w:t xml:space="preserve">In order to observe the scalability of the system, both AITA and DAITA </w:t>
-      </w:r>
-      <w:r>
-        <w:rPr>
-          <w:lang w:val="en-GB"/>
-        </w:rPr>
-        <w:t>are</w:t>
-      </w:r>
-      <w:r>
-        <w:rPr>
-          <w:lang w:val="en-GB"/>
-        </w:rPr>
-        <w:t xml:space="preserve"> run</w:t>
-      </w:r>
-      <w:r>
-        <w:rPr>
-          <w:lang w:val="en-GB"/>
-        </w:rPr>
-        <w:t>ning</w:t>
-      </w:r>
-      <w:r>
-        <w:rPr>
-          <w:lang w:val="en-GB"/>
-        </w:rPr>
-        <w:t xml:space="preserve"> each of the experiment with 10, 20, 30, 40, and 50 robots.</w:t>
-      </w:r>
-      <w:r>
-        <w:rPr>
-          <w:lang w:val="en-GB"/>
-        </w:rPr>
-        <w:t xml:space="preserve"> </w:t>
-      </w:r>
-    </w:p>
-    <w:p>
-      <w:pPr>
-        <w:jc w:val="both"/>
-        <w:rPr>
-          <w:lang w:val="en-GB"/>
-        </w:rPr>
-      </w:pPr>
-    </w:p>
-    <w:p>
-      <w:pPr>
-        <w:pStyle w:val="Heading2"/>
-        <w:rPr>
-          <w:lang w:val="en-GB"/>
-        </w:rPr>
-      </w:pPr>
-      <w:r>
-        <w:rPr>
-          <w:lang w:val="en-GB"/>
-        </w:rPr>
-        <w:t>Robustness of the system</w:t>
-      </w:r>
-    </w:p>
-    <w:p>
-      <w:pPr>
-        <w:rPr>
-          <w:lang w:val="en-GB"/>
-        </w:rPr>
-      </w:pPr>
-      <w:r>
-        <w:rPr>
-          <w:lang w:val="en-GB"/>
-        </w:rPr>
-        <w:t xml:space="preserve">To </w:t>
-      </w:r>
-      <w:r>
-        <w:rPr>
-          <w:lang w:val="en-GB"/>
-        </w:rPr>
-        <w:t>demonstrate</w:t>
-      </w:r>
-      <w:r>
-        <w:rPr>
-          <w:lang w:val="en-GB"/>
-        </w:rPr>
-        <w:t xml:space="preserve"> the robustness of the system, noise in the communication has been introduce in the system, see section </w:t>
-      </w:r>
-      <w:r>
-        <w:rPr>
-          <w:color w:val="FF0000"/>
-          <w:lang w:val="en-GB"/>
-        </w:rPr>
-        <w:t>“noise”</w:t>
-      </w:r>
-      <w:r>
-        <w:rPr>
-          <w:lang w:val="en-GB"/>
-        </w:rPr>
-        <w:t>.</w:t>
-      </w:r>
-    </w:p>
-    <w:p>
-      <w:pPr>
-        <w:rPr>
-          <w:lang w:val="en-GB"/>
-        </w:rPr>
-      </w:pPr>
-    </w:p>
-    <w:p>
-      <w:pPr>
-        <w:pStyle w:val="Heading2"/>
-        <w:rPr>
-          <w:lang w:val="en-GB"/>
-        </w:rPr>
-      </w:pPr>
-      <w:r>
-        <w:rPr>
-          <w:lang w:val="en-GB"/>
-        </w:rPr>
-        <w:t>Communication</w:t>
-      </w:r>
-    </w:p>
-    <w:p>
-      <w:pPr>
-        <w:jc w:val="both"/>
-        <w:rPr>
-          <w:lang w:val="en-GB"/>
-        </w:rPr>
-      </w:pPr>
-      <w:r>
-        <w:rPr>
-          <w:lang w:val="en-GB"/>
-        </w:rPr>
-        <w:t>The experiments on communication, or EXPS</w:t>
-      </w:r>
-      <w:r>
-        <w:rPr>
-          <w:lang w:val="en-GB"/>
-        </w:rPr>
-        <w:t>, is meant to</w:t>
-      </w:r>
-      <w:r>
-        <w:rPr>
-          <w:lang w:val="en-GB"/>
-        </w:rPr>
-        <w:t xml:space="preserve"> observe the robustness and the possible flaw of a system based on distributed communication. The set of experiment first consist of using the IR sensor of the </w:t>
-      </w:r>
       <w:proofErr w:type="spellStart"/>
       <w:r>
         <w:rPr>
           <w:lang w:val="en-GB"/>
         </w:rPr>
-        <w:t>Thymio</w:t>
+        <w:t>Deroulement</w:t>
       </w:r>
       <w:proofErr w:type="spellEnd"/>
       <w:r>
         <w:rPr>
           <w:lang w:val="en-GB"/>
         </w:rPr>
-        <w:t xml:space="preserve">-II to share the information among the individuals. This communication is directional and limited in its range, which is of 14 cm in average. Then, the experiment assumes a communication device is placed on top of each </w:t>
+        <w:t xml:space="preserve"> of the experiments .. </w:t>
+      </w:r>
+    </w:p>
+    <w:p>
+      <w:pPr>
+        <w:jc w:val="both"/>
+        <w:rPr>
+          <w:lang w:val="en-GB"/>
+        </w:rPr>
+      </w:pPr>
+      <w:r>
+        <w:rPr>
+          <w:lang w:val="en-GB"/>
+        </w:rPr>
+        <w:t>First, the bundle of experiments EXP1, EXP2, and EXP3, is performed to highlight the difference between the centralized version of the implemented algorithm, AITA, and the distributed one, DAITA, with the number of robots variating from 10, 20, 30, 40, to 50 robots. The goal is to demonstrate the possible flows in both systems and which performs the best given the environment and the experiments created for this project. Secondly, the set of experiments EXPS intends to demonstrate the reliability and robustness of the DAITA distributed communication system. Finally, each of the other algorithms, RND, GTA, and PSI run EXP1, EXP2, and EXP3 with 40 robots each time (experiments with the number of robots have shown that 40 is the number that best demonstrates the weaknesses and advantages of each system).</w:t>
+      </w:r>
+    </w:p>
+    <w:p>
+      <w:pPr>
+        <w:jc w:val="both"/>
+        <w:rPr>
+          <w:lang w:val="en-GB"/>
+        </w:rPr>
+      </w:pPr>
+    </w:p>
+    <w:p>
+      <w:pPr>
+        <w:jc w:val="both"/>
+        <w:rPr>
+          <w:lang w:val="en-GB"/>
+        </w:rPr>
+      </w:pPr>
+      <w:r>
+        <w:rPr>
+          <w:lang w:val="en-GB"/>
+        </w:rPr>
+        <w:t>Each of these experiments is run 5 times and then averaged to give a more fair outcome compared to a single run. Running the experiments 5 times also enables the demonstration of the reliability of the implemented system as one can compare each run and see if the “</w:t>
       </w:r>
       <w:proofErr w:type="spellStart"/>
       <w:r>
         <w:rPr>
           <w:lang w:val="en-GB"/>
         </w:rPr>
-        <w:t>Thymio</w:t>
+        <w:t>deroulement</w:t>
       </w:r>
       <w:proofErr w:type="spellEnd"/>
       <w:r>
         <w:rPr>
           <w:lang w:val="en-GB"/>
         </w:rPr>
-        <w:t>-II and enables multidirectional communication (</w:t>
-      </w:r>
-      <w:proofErr w:type="spellStart"/>
-      <w:r>
-        <w:rPr>
-          <w:lang w:val="en-GB"/>
-        </w:rPr>
-        <w:t>wheter</w:t>
-      </w:r>
-      <w:proofErr w:type="spellEnd"/>
-      <w:r>
-        <w:rPr>
-          <w:lang w:val="en-GB"/>
-        </w:rPr>
-        <w:t xml:space="preserve"> the robot </w:t>
-      </w:r>
-      <w:proofErr w:type="spellStart"/>
-      <w:r>
-        <w:rPr>
-          <w:lang w:val="en-GB"/>
-        </w:rPr>
-        <w:t>receving</w:t>
-      </w:r>
-      <w:proofErr w:type="spellEnd"/>
-      <w:r>
-        <w:rPr>
-          <w:lang w:val="en-GB"/>
-        </w:rPr>
-        <w:t xml:space="preserve"> the communication is in front or behind does not matter as long as it is within the range)</w:t>
-      </w:r>
-      <w:r>
-        <w:rPr>
-          <w:lang w:val="en-GB"/>
-        </w:rPr>
-        <w:t xml:space="preserve">. With this new communication device, range </w:t>
-      </w:r>
-      <w:r>
-        <w:rPr>
-          <w:color w:val="FF0000"/>
-          <w:lang w:val="en-GB"/>
-        </w:rPr>
-        <w:t xml:space="preserve">variating from NUMBER; </w:t>
-      </w:r>
-      <w:r>
-        <w:rPr>
-          <w:color w:val="FF0000"/>
-          <w:lang w:val="en-GB"/>
-        </w:rPr>
-        <w:t>NUMBER;</w:t>
-      </w:r>
-      <w:r>
-        <w:rPr>
-          <w:color w:val="FF0000"/>
-          <w:lang w:val="en-GB"/>
-        </w:rPr>
-        <w:t xml:space="preserve"> </w:t>
-      </w:r>
-      <w:r>
-        <w:rPr>
-          <w:color w:val="FF0000"/>
-          <w:lang w:val="en-GB"/>
-        </w:rPr>
-        <w:t>NUMBER;</w:t>
-      </w:r>
-      <w:r>
-        <w:rPr>
-          <w:color w:val="FF0000"/>
-          <w:lang w:val="en-GB"/>
-        </w:rPr>
-        <w:t xml:space="preserve"> are tested.</w:t>
-      </w:r>
-      <w:r>
-        <w:rPr>
-          <w:color w:val="FF0000"/>
-          <w:lang w:val="en-GB"/>
-        </w:rPr>
-        <w:t xml:space="preserve"> </w:t>
-      </w:r>
-    </w:p>
-    <w:p>
-      <w:pPr>
-        <w:jc w:val="both"/>
-        <w:rPr>
-          <w:lang w:val="en-GB"/>
-        </w:rPr>
-      </w:pPr>
-    </w:p>
-    <w:p>
-      <w:pPr>
-        <w:pStyle w:val="Heading2"/>
-        <w:rPr>
-          <w:lang w:val="en-GB"/>
-        </w:rPr>
-      </w:pPr>
-      <w:proofErr w:type="spellStart"/>
-      <w:r>
-        <w:rPr>
-          <w:lang w:val="en-GB"/>
-        </w:rPr>
-        <w:t>Deroulement</w:t>
-      </w:r>
-      <w:proofErr w:type="spellEnd"/>
-      <w:r>
-        <w:rPr>
-          <w:lang w:val="en-GB"/>
-        </w:rPr>
-        <w:t xml:space="preserve"> of the experiments .. </w:t>
-      </w:r>
-    </w:p>
-    <w:p>
-      <w:pPr>
-        <w:jc w:val="both"/>
-        <w:rPr>
-          <w:lang w:val="en-GB"/>
-        </w:rPr>
-      </w:pPr>
-      <w:r>
-        <w:rPr>
-          <w:lang w:val="en-GB"/>
-        </w:rPr>
-        <w:t xml:space="preserve">First, </w:t>
-      </w:r>
-      <w:r>
-        <w:rPr>
-          <w:lang w:val="en-GB"/>
-        </w:rPr>
-        <w:t xml:space="preserve">the bundle </w:t>
-      </w:r>
-      <w:r>
-        <w:rPr>
-          <w:lang w:val="en-GB"/>
-        </w:rPr>
-        <w:t>of experiments</w:t>
-      </w:r>
-      <w:r>
-        <w:rPr>
-          <w:lang w:val="en-GB"/>
-        </w:rPr>
-        <w:t xml:space="preserve"> </w:t>
-      </w:r>
-      <w:r>
-        <w:rPr>
-          <w:lang w:val="en-GB"/>
-        </w:rPr>
-        <w:t>EXP1, EXP2 and EXP</w:t>
-      </w:r>
-      <w:r>
-        <w:rPr>
-          <w:lang w:val="en-GB"/>
-        </w:rPr>
-        <w:t>3,</w:t>
-      </w:r>
-      <w:r>
-        <w:rPr>
-          <w:lang w:val="en-GB"/>
-        </w:rPr>
-        <w:t xml:space="preserve"> is performed in order to highlight the difference between the centralized version of the implemented algorithm, AITA, and the distributed one, DAITA</w:t>
-      </w:r>
-      <w:r>
-        <w:rPr>
-          <w:lang w:val="en-GB"/>
-        </w:rPr>
-        <w:t xml:space="preserve"> </w:t>
-      </w:r>
-      <w:r>
-        <w:rPr>
-          <w:lang w:val="en-GB"/>
-        </w:rPr>
-        <w:t xml:space="preserve">with the number of robot variating from </w:t>
-      </w:r>
-      <w:r>
-        <w:rPr>
-          <w:lang w:val="en-GB"/>
-        </w:rPr>
-        <w:t>10, 20, 30 ,40</w:t>
-      </w:r>
-      <w:r>
-        <w:rPr>
-          <w:lang w:val="en-GB"/>
-        </w:rPr>
-        <w:t xml:space="preserve">, to </w:t>
-      </w:r>
-      <w:r>
-        <w:rPr>
-          <w:lang w:val="en-GB"/>
-        </w:rPr>
-        <w:t>50 robots</w:t>
-      </w:r>
-      <w:r>
-        <w:rPr>
-          <w:lang w:val="en-GB"/>
-        </w:rPr>
-        <w:t>. The goal is to demonstrate the possible flows in both system and which performs the best given the environment and the experiment</w:t>
-      </w:r>
-      <w:r>
-        <w:rPr>
-          <w:lang w:val="en-GB"/>
-        </w:rPr>
-        <w:t>.</w:t>
-      </w:r>
-    </w:p>
-    <w:p>
-      <w:pPr>
-        <w:jc w:val="both"/>
-        <w:rPr>
-          <w:lang w:val="en-GB"/>
-        </w:rPr>
-      </w:pPr>
-    </w:p>
-    <w:p>
-      <w:pPr>
-        <w:jc w:val="both"/>
-        <w:rPr>
-          <w:lang w:val="en-GB"/>
-        </w:rPr>
-      </w:pPr>
-      <w:r>
-        <w:rPr>
-          <w:lang w:val="en-GB"/>
-        </w:rPr>
-        <w:t xml:space="preserve">Secondly, a set of experiments (experiment S) intends to demonstrate the reliability and robustness of the DAITA distributed communication system </w:t>
-      </w:r>
-    </w:p>
-    <w:p>
-      <w:pPr>
-        <w:jc w:val="both"/>
-        <w:rPr>
-          <w:lang w:val="en-GB"/>
-        </w:rPr>
-      </w:pPr>
-    </w:p>
-    <w:p>
-      <w:pPr>
-        <w:jc w:val="both"/>
-        <w:rPr>
-          <w:lang w:val="en-GB"/>
-        </w:rPr>
-      </w:pPr>
-      <w:r>
-        <w:rPr>
-          <w:lang w:val="en-GB"/>
-        </w:rPr>
-        <w:t>The reliability is tested over all the experiment as a noise system exists</w:t>
-      </w:r>
-    </w:p>
-    <w:p>
-      <w:pPr>
-        <w:jc w:val="both"/>
-        <w:rPr>
-          <w:color w:val="ED7D31" w:themeColor="accent2"/>
-          <w:lang w:val="en-GB"/>
-        </w:rPr>
-      </w:pPr>
-      <w:r>
-        <w:rPr>
-          <w:lang w:val="en-GB"/>
-        </w:rPr>
-        <w:t>For the scalability .. explain also .  -</w:t>
-      </w:r>
-      <w:r>
-        <w:rPr>
-          <w:color w:val="FF0000"/>
-          <w:lang w:val="en-GB"/>
-        </w:rPr>
-        <w:t>&gt; as it runs with 10,20,30,40 and 50 robot this is also meant to show scalability</w:t>
-      </w:r>
-    </w:p>
-    <w:p>
-      <w:pPr>
-        <w:jc w:val="both"/>
-        <w:rPr>
-          <w:lang w:val="en-GB"/>
-        </w:rPr>
-      </w:pPr>
-    </w:p>
-    <w:p>
-      <w:pPr>
-        <w:jc w:val="both"/>
-        <w:rPr>
-          <w:lang w:val="en-GB"/>
-        </w:rPr>
-      </w:pPr>
-    </w:p>
-    <w:p>
-      <w:pPr>
-        <w:jc w:val="both"/>
-        <w:rPr>
-          <w:lang w:val="en-GB"/>
-        </w:rPr>
-      </w:pPr>
-      <w:r>
-        <w:rPr>
-          <w:lang w:val="en-GB"/>
-        </w:rPr>
-        <w:t>Finally, RND, GTA, and PSI run experiment 1, 2 and 3 and are compared to the DAITA and FAITA system and result are discussed in the section “results”.</w:t>
-      </w:r>
-    </w:p>
-    <w:p>
-      <w:pPr>
-        <w:jc w:val="both"/>
-        <w:rPr>
-          <w:lang w:val="en-GB"/>
-        </w:rPr>
-      </w:pPr>
-    </w:p>
-    <w:p>
-      <w:pPr>
-        <w:jc w:val="both"/>
-        <w:rPr>
-          <w:lang w:val="en-GB"/>
-        </w:rPr>
-      </w:pPr>
-      <w:r>
-        <w:rPr>
-          <w:lang w:val="en-GB"/>
-        </w:rPr>
-        <w:lastRenderedPageBreak/>
-        <w:t>Note that each experiment is repeated 5 times and averaged to give the fairest outcome ( Running each experiment like so has taken around 7 days (non-stop)).</w:t>
-      </w:r>
-      <w:r>
-        <w:rPr>
-          <w:lang w:val="en-GB"/>
-        </w:rPr>
-        <w:t xml:space="preserve"> Also </w:t>
-      </w:r>
-      <w:r>
-        <w:rPr>
-          <w:color w:val="000000" w:themeColor="text1"/>
-          <w:lang w:val="en-GB"/>
-        </w:rPr>
-        <w:t>reliability</w:t>
-      </w:r>
-      <w:r>
-        <w:rPr>
-          <w:color w:val="000000" w:themeColor="text1"/>
-          <w:lang w:val="en-GB"/>
-        </w:rPr>
-        <w:t xml:space="preserve"> since I can compare each run and show that one can expect approx. the same outcome each time</w:t>
-      </w:r>
-    </w:p>
-    <w:p>
-      <w:pPr>
-        <w:jc w:val="both"/>
-        <w:rPr>
-          <w:lang w:val="en-GB"/>
-        </w:rPr>
-      </w:pPr>
-    </w:p>
-    <w:p>
-      <w:pPr>
-        <w:rPr>
-          <w:lang w:val="en-GB"/>
-        </w:rPr>
-      </w:pPr>
-    </w:p>
-    <w:p>
-      <w:pPr>
-        <w:rPr>
-          <w:lang w:val="en-GB"/>
-        </w:rPr>
-      </w:pPr>
-    </w:p>
-    <w:p>
-      <w:pPr>
-        <w:rPr>
-          <w:lang w:val="en-GB"/>
-        </w:rPr>
-      </w:pPr>
-    </w:p>
-    <w:p>
-      <w:pPr>
-        <w:autoSpaceDE w:val="0"/>
-        <w:autoSpaceDN w:val="0"/>
-        <w:adjustRightInd w:val="0"/>
-        <w:jc w:val="both"/>
-        <w:rPr>
-          <w:rFonts w:ascii="AppleSystemUIFont" w:hAnsi="AppleSystemUIFont" w:cs="AppleSystemUIFont"/>
-          <w:sz w:val="18"/>
-          <w:szCs w:val="18"/>
-          <w:lang w:val="en-GB"/>
-        </w:rPr>
-      </w:pPr>
-    </w:p>
-    <w:p>
-      <w:pPr>
-        <w:jc w:val="both"/>
-        <w:rPr>
-          <w:b/>
-          <w:bCs/>
-          <w:lang w:val="en-GB"/>
-        </w:rPr>
-      </w:pPr>
-    </w:p>
-    <w:p>
-      <w:pPr>
-        <w:jc w:val="both"/>
-        <w:rPr>
-          <w:b/>
-          <w:bCs/>
-          <w:lang w:val="en-GB"/>
-        </w:rPr>
-      </w:pPr>
-      <w:r>
-        <w:rPr>
-          <w:b/>
-          <w:bCs/>
-          <w:lang w:val="en-GB"/>
-        </w:rPr>
-        <w:t>Over 40 robot, because it is the fairest and the most interesting</w:t>
-      </w:r>
-    </w:p>
-    <w:p>
-      <w:pPr>
-        <w:jc w:val="both"/>
-        <w:rPr>
-          <w:b/>
-          <w:bCs/>
-          <w:lang w:val="en-GB"/>
-        </w:rPr>
-      </w:pPr>
-      <w:r>
-        <w:rPr>
-          <w:rFonts w:ascii="AppleSystemUIFont" w:hAnsi="AppleSystemUIFont" w:cs="AppleSystemUIFont"/>
-          <w:sz w:val="26"/>
-          <w:szCs w:val="26"/>
-          <w:lang w:val="en-GB"/>
-        </w:rPr>
-        <w:t>I will have to say why I choose like 40 robot for the overall experiments .. maybe look at the stole document?</w:t>
+        <w:t>” and outcome are approximately the same each time.</w:t>
       </w:r>
     </w:p>
     <w:p>
@@ -8133,7 +7568,6 @@
           <w:szCs w:val="26"/>
           <w:lang w:val="en-GB"/>
         </w:rPr>
-        <w:lastRenderedPageBreak/>
         <w:t xml:space="preserve">            </w:t>
       </w:r>
       <w:r>
@@ -8540,6 +7974,7 @@
           <w:szCs w:val="26"/>
           <w:lang w:val="en-GB"/>
         </w:rPr>
+        <w:lastRenderedPageBreak/>
         <w:t xml:space="preserve">            </w:t>
       </w:r>
       <w:r>
@@ -9060,7 +8495,6 @@
           <w:szCs w:val="22"/>
           <w:lang w:val="en-GB"/>
         </w:rPr>
-        <w:lastRenderedPageBreak/>
         <w:t>sometimes some ants are not even allocated .. maybe if all task have enough ants some idle should be attributed a random task=</w:t>
       </w:r>
     </w:p>

</xml_diff>

<commit_message>
New section: simulation' env
</commit_message>
<xml_diff>
--- a/assets/Thesis.docx
+++ b/assets/Thesis.docx
@@ -5166,29 +5166,292 @@
         <w:rPr>
           <w:lang w:val="en-GB"/>
         </w:rPr>
-        <w:t>Maybe define the environment first</w:t>
-      </w:r>
-    </w:p>
-    <w:p>
-      <w:pPr>
-        <w:rPr>
-          <w:lang w:val="en-GB"/>
-        </w:rPr>
-      </w:pPr>
-    </w:p>
-    <w:p>
-      <w:pPr>
-        <w:rPr>
-          <w:lang w:val="en-GB"/>
-        </w:rPr>
-      </w:pPr>
-    </w:p>
-    <w:p>
-      <w:pPr>
-        <w:rPr>
-          <w:lang w:val="en-GB"/>
-        </w:rPr>
-      </w:pPr>
+        <w:t xml:space="preserve">Talk that the simulated robots are </w:t>
+      </w:r>
+      <w:proofErr w:type="spellStart"/>
+      <w:r>
+        <w:rPr>
+          <w:lang w:val="en-GB"/>
+        </w:rPr>
+        <w:t>thymios</w:t>
+      </w:r>
+      <w:proofErr w:type="spellEnd"/>
+    </w:p>
+    <w:p>
+      <w:pPr>
+        <w:rPr>
+          <w:lang w:val="en-GB"/>
+        </w:rPr>
+      </w:pPr>
+    </w:p>
+    <w:p>
+      <w:pPr>
+        <w:jc w:val="both"/>
+        <w:rPr>
+          <w:lang w:val="en-GB"/>
+        </w:rPr>
+      </w:pPr>
+      <w:r>
+        <w:rPr>
+          <w:lang w:val="en-GB"/>
+        </w:rPr>
+        <w:t xml:space="preserve">The model (figure N) consists of a 2D environment </w:t>
+      </w:r>
+      <w:r>
+        <w:rPr>
+          <w:lang w:val="en-GB"/>
+        </w:rPr>
+        <w:t xml:space="preserve">wide of 10 meters and tall of 7 meters, </w:t>
+      </w:r>
+      <w:r>
+        <w:rPr>
+          <w:lang w:val="en-GB"/>
+        </w:rPr>
+        <w:t>populated with 4 types of agents (idle, foragers, nest processors, and cleaners), a nest including 3 main areas (or chambers), the dump area (in blue</w:t>
+      </w:r>
+      <w:r>
+        <w:rPr>
+          <w:lang w:val="en-GB"/>
+        </w:rPr>
+        <w:t xml:space="preserve">, </w:t>
+      </w:r>
+      <w:r>
+        <w:rPr>
+          <w:lang w:val="en-GB"/>
+        </w:rPr>
+        <w:t>1.4 meters x 1.4 meters</w:t>
+      </w:r>
+      <w:r>
+        <w:rPr>
+          <w:lang w:val="en-GB"/>
+        </w:rPr>
+        <w:t>), where resources collected from the outside world are stored. The transit area (in pink</w:t>
+      </w:r>
+      <w:r>
+        <w:rPr>
+          <w:lang w:val="en-GB"/>
+        </w:rPr>
+        <w:t>, 1.4 meters x 1.4 meters</w:t>
+      </w:r>
+      <w:r>
+        <w:rPr>
+          <w:lang w:val="en-GB"/>
+        </w:rPr>
+        <w:t xml:space="preserve">), where resources processed from the dump area are stored. Finally, the waste area </w:t>
+      </w:r>
+      <w:r>
+        <w:rPr>
+          <w:lang w:val="en-GB"/>
+        </w:rPr>
+        <w:t>(in orange</w:t>
+      </w:r>
+      <w:r>
+        <w:rPr>
+          <w:lang w:val="en-GB"/>
+        </w:rPr>
+        <w:t>, 1.4 meters x 1.4 meters</w:t>
+      </w:r>
+      <w:r>
+        <w:rPr>
+          <w:lang w:val="en-GB"/>
+        </w:rPr>
+        <w:t xml:space="preserve">) </w:t>
+      </w:r>
+      <w:r>
+        <w:rPr>
+          <w:lang w:val="en-GB"/>
+        </w:rPr>
+        <w:t xml:space="preserve">where resources stored in the transit area are trashed. Everything that is not one of these 3 areas is considered a foraging area where 2000 food items are distributed following a uniform distribution </w:t>
+      </w:r>
+      <w:r>
+        <w:rPr>
+          <w:color w:val="FF0000"/>
+          <w:lang w:val="en-GB"/>
+        </w:rPr>
+        <w:t>(explain why 2000 and why uniform distribution</w:t>
+      </w:r>
+      <w:r>
+        <w:rPr>
+          <w:lang w:val="en-GB"/>
+        </w:rPr>
+        <w:t>). The topology of the world is a box bound in all its directions.</w:t>
+      </w:r>
+    </w:p>
+    <w:p>
+      <w:pPr>
+        <w:jc w:val="both"/>
+        <w:rPr>
+          <w:lang w:val="en-GB"/>
+        </w:rPr>
+      </w:pPr>
+    </w:p>
+    <w:p>
+      <w:pPr>
+        <w:jc w:val="both"/>
+        <w:rPr>
+          <w:lang w:val="en-GB"/>
+        </w:rPr>
+      </w:pPr>
+      <w:r>
+        <w:rPr>
+          <w:lang w:val="en-GB"/>
+        </w:rPr>
+        <w:t xml:space="preserve">Workers can carry out four kinds of tasks depending on the need of the colony: Firstly, the idle task – which consists of resting in the nest waiting for the need to increase to a level at which the worker will be useful. Workers carrying out the idle task are shown in black. Secondly, resource collecting or foraging - where workers wander outside the nest and collect resources to then bring them back to the dump area. Workers carrying out the foraging task are shown in red. Thirdly, nest processors – i.e. to process the resources brought back by the foragers and move them to the transit area. Workers carrying out the idle task are shown in green. Finally, the cleaners collect the resources deposed in the transit area and move them to the waste area. Once a resource reaches that state, it is considered fully processed. Workers carrying out the idle task are shown in blue. </w:t>
+      </w:r>
+    </w:p>
+    <w:p>
+      <w:pPr>
+        <w:jc w:val="both"/>
+        <w:rPr>
+          <w:lang w:val="en-GB"/>
+        </w:rPr>
+      </w:pPr>
+    </w:p>
+    <w:p>
+      <w:pPr>
+        <w:jc w:val="both"/>
+        <w:rPr>
+          <w:lang w:val="en-GB"/>
+        </w:rPr>
+      </w:pPr>
+      <w:r>
+        <w:rPr>
+          <w:lang w:val="en-GB"/>
+        </w:rPr>
+        <w:t xml:space="preserve">Moreover, each time a resource is carried out by a worker and processed, it changes type. The resources outside the nest area (shown in green) switch from the foraging type to the dumped type. Resources in the dump area (shown in grey) switch from the dumped type to the transit type. Finally, resources in the transit area (shown in red) switch from the transit type to the waste type (shown in blue) once placed in the waste area. Furthermore, workers working on specific tasks will only recognize the resources of their current task – i.e. a forager will only be able to see the green resources and a cleaner the blue resources. </w:t>
+      </w:r>
+    </w:p>
+    <w:p>
+      <w:pPr>
+        <w:jc w:val="both"/>
+        <w:rPr>
+          <w:lang w:val="en-GB"/>
+        </w:rPr>
+      </w:pPr>
+    </w:p>
+    <w:p>
+      <w:pPr>
+        <w:jc w:val="both"/>
+        <w:rPr>
+          <w:color w:val="000000" w:themeColor="text1"/>
+          <w:lang w:val="en-GB"/>
+        </w:rPr>
+      </w:pPr>
+      <w:r>
+        <w:rPr>
+          <w:lang w:val="en-GB"/>
+        </w:rPr>
+        <w:t>The task is dependent, which means that for a resource to be in the dumped type, it first has to be collected outside. [</w:t>
+      </w:r>
+      <w:r>
+        <w:rPr>
+          <w:color w:val="FF0000"/>
+          <w:lang w:val="en-GB"/>
+        </w:rPr>
+        <w:t>explain incidence.]</w:t>
+      </w:r>
+    </w:p>
+    <w:p>
+      <w:pPr>
+        <w:rPr>
+          <w:color w:val="000000" w:themeColor="text1"/>
+          <w:lang w:val="en-GB"/>
+        </w:rPr>
+      </w:pPr>
+    </w:p>
+    <w:p>
+      <w:pPr>
+        <w:rPr>
+          <w:lang w:val="en-GB"/>
+        </w:rPr>
+      </w:pPr>
+      <w:r>
+        <w:rPr>
+          <w:noProof/>
+          <w:lang w:val="en-GB"/>
+        </w:rPr>
+        <w:drawing>
+          <wp:inline distT="0" distB="0" distL="0" distR="0" wp14:anchorId="0EAB4D04" wp14:editId="0A7B7F9E">
+            <wp:extent cx="5731510" cy="4220845"/>
+            <wp:effectExtent l="0" t="0" r="0" b="0"/>
+            <wp:docPr id="1" name="Picture 1" descr="Scatter chart&#10;&#10;Description automatically generated"/>
+            <wp:cNvGraphicFramePr>
+              <a:graphicFrameLocks xmlns:a="http://schemas.openxmlformats.org/drawingml/2006/main" noChangeAspect="1"/>
+            </wp:cNvGraphicFramePr>
+            <a:graphic xmlns:a="http://schemas.openxmlformats.org/drawingml/2006/main">
+              <a:graphicData uri="http://schemas.openxmlformats.org/drawingml/2006/picture">
+                <pic:pic xmlns:pic="http://schemas.openxmlformats.org/drawingml/2006/picture">
+                  <pic:nvPicPr>
+                    <pic:cNvPr id="1" name="Picture 1" descr="Scatter chart&#10;&#10;Description automatically generated"/>
+                    <pic:cNvPicPr/>
+                  </pic:nvPicPr>
+                  <pic:blipFill>
+                    <a:blip r:embed="rId18" cstate="print">
+                      <a:extLst>
+                        <a:ext uri="{28A0092B-C50C-407E-A947-70E740481C1C}">
+                          <a14:useLocalDpi xmlns:a14="http://schemas.microsoft.com/office/drawing/2010/main" val="0"/>
+                        </a:ext>
+                      </a:extLst>
+                    </a:blip>
+                    <a:stretch>
+                      <a:fillRect/>
+                    </a:stretch>
+                  </pic:blipFill>
+                  <pic:spPr>
+                    <a:xfrm>
+                      <a:off x="0" y="0"/>
+                      <a:ext cx="5731510" cy="4220845"/>
+                    </a:xfrm>
+                    <a:prstGeom prst="rect">
+                      <a:avLst/>
+                    </a:prstGeom>
+                  </pic:spPr>
+                </pic:pic>
+              </a:graphicData>
+            </a:graphic>
+          </wp:inline>
+        </w:drawing>
+      </w:r>
+    </w:p>
+    <w:p>
+      <w:pPr>
+        <w:rPr>
+          <w:lang w:val="en-GB"/>
+        </w:rPr>
+      </w:pPr>
+    </w:p>
+    <w:p>
+      <w:pPr>
+        <w:pStyle w:val="ListParagraph"/>
+        <w:numPr>
+          <w:ilvl w:val="0"/>
+          <w:numId w:val="12"/>
+        </w:numPr>
+        <w:jc w:val="both"/>
+        <w:rPr>
+          <w:lang w:val="en-GB"/>
+        </w:rPr>
+      </w:pPr>
+      <w:r>
+        <w:rPr>
+          <w:lang w:val="en-GB"/>
+        </w:rPr>
+        <w:t>Maybe have a better one that shows also every kind of resources (</w:t>
+      </w:r>
+      <w:proofErr w:type="spellStart"/>
+      <w:r>
+        <w:rPr>
+          <w:lang w:val="en-GB"/>
+        </w:rPr>
+        <w:t>colors</w:t>
+      </w:r>
+      <w:proofErr w:type="spellEnd"/>
+      <w:r>
+        <w:rPr>
+          <w:lang w:val="en-GB"/>
+        </w:rPr>
+        <w:t>).</w:t>
+      </w:r>
     </w:p>
     <w:p>
       <w:pPr>
@@ -5354,6 +5617,7 @@
         <w:rPr>
           <w:lang w:val="en-GB"/>
         </w:rPr>
+        <w:lastRenderedPageBreak/>
         <w:t>Noise</w:t>
       </w:r>
     </w:p>
@@ -6493,7 +6757,6 @@
           <w:szCs w:val="18"/>
           <w:lang w:val="en-GB"/>
         </w:rPr>
-        <w:lastRenderedPageBreak/>
         <w:t>Simulation vs Reality</w:t>
       </w:r>
     </w:p>
@@ -6713,6 +6976,7 @@
         <w:rPr>
           <w:lang w:val="en-GB"/>
         </w:rPr>
+        <w:lastRenderedPageBreak/>
         <w:t>Adaptive change in workforce</w:t>
       </w:r>
     </w:p>
@@ -6762,272 +7026,266 @@
         <w:rPr>
           <w:lang w:val="en-GB"/>
         </w:rPr>
-        <w:t xml:space="preserve">The class is removed at the 20’000 simulation step for the system to have enough time to start and stabilized itself. Then, the class of workers is re-introduced at the 40’000 simulation step and the simulation stops at the 60’000 simulation step. During the time the class of workers is gone and soon </w:t>
-      </w:r>
+        <w:t>The class is removed at the 20’000 simulation step for the system to have enough time to start and stabilized itself. Then, the class of workers is re-introduced at the 40’000 simulation step and the simulation stops at the 60’000 simulation step. During the time the class of workers is gone and soon after the class is re-introduced, adaptability in the current environment is expected to be observed.</w:t>
+      </w:r>
+    </w:p>
+    <w:p>
+      <w:pPr>
+        <w:jc w:val="both"/>
+        <w:rPr>
+          <w:lang w:val="en-GB"/>
+        </w:rPr>
+      </w:pPr>
+    </w:p>
+    <w:p>
+      <w:pPr>
+        <w:jc w:val="both"/>
+      </w:pPr>
+      <w:r>
+        <w:rPr>
+          <w:lang w:val="en-GB"/>
+        </w:rPr>
+        <w:t>Note de bas de page 1: Since the AITA and DAITA systems make use of idle states, one could think it is unfair to start the system with a foraging demand of 25 as for a simulation of 40 robots, 15 of them would be inactive at the start compared to 0 for PSI, GTA and RND (since none of them uses idle robots). However, and as will be visible in the result section, even though the system partially starts inactive, it quickly becomes busy resulting in all robots being requested for work, keeping the experiment fair and accurate.</w:t>
+      </w:r>
+    </w:p>
+    <w:p>
+      <w:pPr>
+        <w:pStyle w:val="Heading2"/>
+        <w:rPr>
+          <w:lang w:val="en-GB"/>
+        </w:rPr>
+      </w:pPr>
+    </w:p>
+    <w:p>
+      <w:pPr>
+        <w:pStyle w:val="Heading2"/>
+        <w:rPr>
+          <w:lang w:val="en-GB"/>
+        </w:rPr>
+      </w:pPr>
+      <w:r>
+        <w:rPr>
+          <w:lang w:val="en-GB"/>
+        </w:rPr>
+        <w:t>Scalability of the system</w:t>
+      </w:r>
+      <w:r>
+        <w:rPr>
+          <w:lang w:val="en-GB"/>
+        </w:rPr>
+        <w:t xml:space="preserve"> MORE?</w:t>
+      </w:r>
+    </w:p>
+    <w:p>
+      <w:pPr>
+        <w:jc w:val="both"/>
+        <w:rPr>
+          <w:lang w:val="en-GB"/>
+        </w:rPr>
+      </w:pPr>
+      <w:r>
+        <w:rPr>
+          <w:lang w:val="en-GB"/>
+        </w:rPr>
+        <w:t>To observe the scalability of the system, both AITA and DAITA are running each of the experiments with 10, 20, 30, 40, and 50 robots.</w:t>
+      </w:r>
+    </w:p>
+    <w:p>
+      <w:pPr>
+        <w:jc w:val="both"/>
+        <w:rPr>
+          <w:lang w:val="en-GB"/>
+        </w:rPr>
+      </w:pPr>
+    </w:p>
+    <w:p>
+      <w:pPr>
+        <w:jc w:val="both"/>
+        <w:rPr>
+          <w:lang w:val="en-GB"/>
+        </w:rPr>
+      </w:pPr>
+      <w:r>
+        <w:rPr>
+          <w:lang w:val="en-GB"/>
+        </w:rPr>
+        <w:t>In the stolen paper, they show that 40 is the best by putting them into a big graph a showing which is the most performant. I could do the same and also here speak about why 50 is too much (congestion)</w:t>
+      </w:r>
+    </w:p>
+    <w:p>
+      <w:pPr>
+        <w:jc w:val="both"/>
+        <w:rPr>
+          <w:lang w:val="en-GB"/>
+        </w:rPr>
+      </w:pPr>
+    </w:p>
+    <w:p>
+      <w:pPr>
+        <w:jc w:val="both"/>
+        <w:rPr>
+          <w:lang w:val="en-GB"/>
+        </w:rPr>
+      </w:pPr>
+      <w:r>
+        <w:rPr>
+          <w:lang w:val="en-GB"/>
+        </w:rPr>
+        <w:t xml:space="preserve">Yeah do the same </w:t>
+      </w:r>
+      <w:r>
+        <w:rPr>
+          <w:lang w:val="en-GB"/>
+        </w:rPr>
+        <w:sym w:font="Wingdings" w:char="F04A"/>
+      </w:r>
+      <w:r>
+        <w:rPr>
+          <w:lang w:val="en-GB"/>
+        </w:rPr>
+        <w:t xml:space="preserve"> </w:t>
+      </w:r>
+    </w:p>
+    <w:p>
+      <w:pPr>
+        <w:jc w:val="both"/>
+        <w:rPr>
+          <w:lang w:val="en-GB"/>
+        </w:rPr>
+      </w:pPr>
+    </w:p>
+    <w:p>
+      <w:pPr>
+        <w:pStyle w:val="Heading2"/>
+        <w:rPr>
+          <w:lang w:val="en-GB"/>
+        </w:rPr>
+      </w:pPr>
+      <w:r>
+        <w:rPr>
+          <w:lang w:val="en-GB"/>
+        </w:rPr>
+        <w:t>Robustness of the system</w:t>
+      </w:r>
+      <w:r>
+        <w:rPr>
+          <w:lang w:val="en-GB"/>
+        </w:rPr>
+        <w:t xml:space="preserve"> MORE?</w:t>
+      </w:r>
+    </w:p>
+    <w:p>
+      <w:pPr>
+        <w:rPr>
+          <w:lang w:val="en-GB"/>
+        </w:rPr>
+      </w:pPr>
+      <w:r>
+        <w:rPr>
+          <w:lang w:val="en-GB"/>
+        </w:rPr>
+        <w:t xml:space="preserve">To demonstrate the robustness of the system, noise in the communication has been introduced in the system, see </w:t>
+      </w:r>
+      <w:r>
+        <w:rPr>
+          <w:color w:val="FF0000"/>
+          <w:lang w:val="en-GB"/>
+        </w:rPr>
+        <w:t>section “noise”.</w:t>
+      </w:r>
+    </w:p>
+    <w:p>
+      <w:pPr>
+        <w:rPr>
+          <w:lang w:val="en-GB"/>
+        </w:rPr>
+      </w:pPr>
+    </w:p>
+    <w:p>
+      <w:pPr>
+        <w:pStyle w:val="Heading2"/>
+        <w:rPr>
+          <w:lang w:val="en-GB"/>
+        </w:rPr>
+      </w:pPr>
+      <w:r>
+        <w:rPr>
+          <w:lang w:val="en-GB"/>
+        </w:rPr>
+        <w:t>Communication</w:t>
+      </w:r>
+    </w:p>
+    <w:p>
+      <w:pPr>
+        <w:jc w:val="both"/>
+        <w:rPr>
+          <w:color w:val="FF0000"/>
+          <w:lang w:val="en-GB"/>
+        </w:rPr>
+      </w:pPr>
+      <w:r>
+        <w:rPr>
+          <w:lang w:val="en-GB"/>
+        </w:rPr>
+        <w:t xml:space="preserve">The experiments on communication, or EXPS, are meant to observe the robustness and the possible flaw of a system based on distributed communication. The set of the experiment first consists of using the IR sensor of the </w:t>
+      </w:r>
+      <w:proofErr w:type="spellStart"/>
+      <w:r>
+        <w:rPr>
+          <w:lang w:val="en-GB"/>
+        </w:rPr>
+        <w:t>Thymio</w:t>
+      </w:r>
+      <w:proofErr w:type="spellEnd"/>
+      <w:r>
+        <w:rPr>
+          <w:lang w:val="en-GB"/>
+        </w:rPr>
+        <w:t xml:space="preserve">-II to share the information among the individuals. This communication is directional and limited in its range, which is 14 cm on average. Then, the experiment assumes a communication device is placed on top of each </w:t>
+      </w:r>
+      <w:proofErr w:type="spellStart"/>
+      <w:r>
+        <w:rPr>
+          <w:lang w:val="en-GB"/>
+        </w:rPr>
+        <w:t>Thymio</w:t>
+      </w:r>
+      <w:proofErr w:type="spellEnd"/>
+      <w:r>
+        <w:rPr>
+          <w:lang w:val="en-GB"/>
+        </w:rPr>
+        <w:t>-II and enables multidirectional communication (whether the robot receiving the communication is in front or behind does not matter as long as it is within the range). With this new communication device, range variating from</w:t>
+      </w:r>
+      <w:r>
+        <w:rPr>
+          <w:color w:val="FF0000"/>
+          <w:lang w:val="en-GB"/>
+        </w:rPr>
+        <w:t xml:space="preserve"> NUMBER; NUMBER; NUMBER; are tested.</w:t>
+      </w:r>
+    </w:p>
+    <w:p>
+      <w:pPr>
+        <w:jc w:val="both"/>
+        <w:rPr>
+          <w:lang w:val="en-GB"/>
+        </w:rPr>
+      </w:pPr>
+    </w:p>
+    <w:p>
+      <w:pPr>
+        <w:pStyle w:val="Heading2"/>
+        <w:rPr>
+          <w:lang w:val="en-GB"/>
+        </w:rPr>
+      </w:pPr>
+      <w:proofErr w:type="spellStart"/>
       <w:r>
         <w:rPr>
           <w:lang w:val="en-GB"/>
         </w:rPr>
         <w:lastRenderedPageBreak/>
-        <w:t>after the class is re-introduced, adaptability in the current environment is expected to be observed.</w:t>
-      </w:r>
-    </w:p>
-    <w:p>
-      <w:pPr>
-        <w:jc w:val="both"/>
-        <w:rPr>
-          <w:lang w:val="en-GB"/>
-        </w:rPr>
-      </w:pPr>
-    </w:p>
-    <w:p>
-      <w:pPr>
-        <w:jc w:val="both"/>
-      </w:pPr>
-      <w:r>
-        <w:rPr>
-          <w:lang w:val="en-GB"/>
-        </w:rPr>
-        <w:t>Note de bas de page 1: Since the AITA and DAITA systems make use of idle states, one could think it is unfair to start the system with a foraging demand of 25 as for a simulation of 40 robots, 15 of them would be inactive at the start compared to 0 for PSI, GTA and RND (since none of them uses idle robots). However, and as will be visible in the result section, even though the system partially starts inactive, it quickly becomes busy resulting in all robots being requested for work, keeping the experiment fair and accurate.</w:t>
-      </w:r>
-    </w:p>
-    <w:p>
-      <w:pPr>
-        <w:pStyle w:val="Heading2"/>
-        <w:rPr>
-          <w:lang w:val="en-GB"/>
-        </w:rPr>
-      </w:pPr>
-    </w:p>
-    <w:p>
-      <w:pPr>
-        <w:pStyle w:val="Heading2"/>
-        <w:rPr>
-          <w:lang w:val="en-GB"/>
-        </w:rPr>
-      </w:pPr>
-      <w:r>
-        <w:rPr>
-          <w:lang w:val="en-GB"/>
-        </w:rPr>
-        <w:t>Scalability of the system</w:t>
-      </w:r>
-      <w:r>
-        <w:rPr>
-          <w:lang w:val="en-GB"/>
-        </w:rPr>
-        <w:t xml:space="preserve"> MORE?</w:t>
-      </w:r>
-    </w:p>
-    <w:p>
-      <w:pPr>
-        <w:jc w:val="both"/>
-        <w:rPr>
-          <w:lang w:val="en-GB"/>
-        </w:rPr>
-      </w:pPr>
-      <w:r>
-        <w:rPr>
-          <w:lang w:val="en-GB"/>
-        </w:rPr>
-        <w:t>To observe the scalability of the system, both AITA and DAITA are running each of the experiments with 10, 20, 30, 40, and 50 robots.</w:t>
-      </w:r>
-    </w:p>
-    <w:p>
-      <w:pPr>
-        <w:jc w:val="both"/>
-        <w:rPr>
-          <w:lang w:val="en-GB"/>
-        </w:rPr>
-      </w:pPr>
-    </w:p>
-    <w:p>
-      <w:pPr>
-        <w:jc w:val="both"/>
-        <w:rPr>
-          <w:lang w:val="en-GB"/>
-        </w:rPr>
-      </w:pPr>
-      <w:r>
-        <w:rPr>
-          <w:lang w:val="en-GB"/>
-        </w:rPr>
-        <w:t>In the stolen paper, they show that 40 is the best by putting them into a big graph a showing which is the most performant. I could do the same and also here speak about why 50 is too much (congestion)</w:t>
-      </w:r>
-    </w:p>
-    <w:p>
-      <w:pPr>
-        <w:jc w:val="both"/>
-        <w:rPr>
-          <w:lang w:val="en-GB"/>
-        </w:rPr>
-      </w:pPr>
-    </w:p>
-    <w:p>
-      <w:pPr>
-        <w:jc w:val="both"/>
-        <w:rPr>
-          <w:lang w:val="en-GB"/>
-        </w:rPr>
-      </w:pPr>
-      <w:r>
-        <w:rPr>
-          <w:lang w:val="en-GB"/>
-        </w:rPr>
-        <w:t xml:space="preserve">Yeah do the same </w:t>
-      </w:r>
-      <w:r>
-        <w:rPr>
-          <w:lang w:val="en-GB"/>
-        </w:rPr>
-        <w:sym w:font="Wingdings" w:char="F04A"/>
-      </w:r>
-      <w:r>
-        <w:rPr>
-          <w:lang w:val="en-GB"/>
-        </w:rPr>
-        <w:t xml:space="preserve"> </w:t>
-      </w:r>
-    </w:p>
-    <w:p>
-      <w:pPr>
-        <w:jc w:val="both"/>
-        <w:rPr>
-          <w:lang w:val="en-GB"/>
-        </w:rPr>
-      </w:pPr>
-    </w:p>
-    <w:p>
-      <w:pPr>
-        <w:pStyle w:val="Heading2"/>
-        <w:rPr>
-          <w:lang w:val="en-GB"/>
-        </w:rPr>
-      </w:pPr>
-      <w:r>
-        <w:rPr>
-          <w:lang w:val="en-GB"/>
-        </w:rPr>
-        <w:t>Robustness of the system</w:t>
-      </w:r>
-      <w:r>
-        <w:rPr>
-          <w:lang w:val="en-GB"/>
-        </w:rPr>
-        <w:t xml:space="preserve"> MORE?</w:t>
-      </w:r>
-    </w:p>
-    <w:p>
-      <w:pPr>
-        <w:rPr>
-          <w:lang w:val="en-GB"/>
-        </w:rPr>
-      </w:pPr>
-      <w:r>
-        <w:rPr>
-          <w:lang w:val="en-GB"/>
-        </w:rPr>
-        <w:t xml:space="preserve">To demonstrate the robustness of the system, noise in the communication has been introduced in the system, see </w:t>
-      </w:r>
-      <w:r>
-        <w:rPr>
-          <w:color w:val="FF0000"/>
-          <w:lang w:val="en-GB"/>
-        </w:rPr>
-        <w:t>section “noise”.</w:t>
-      </w:r>
-    </w:p>
-    <w:p>
-      <w:pPr>
-        <w:rPr>
-          <w:lang w:val="en-GB"/>
-        </w:rPr>
-      </w:pPr>
-    </w:p>
-    <w:p>
-      <w:pPr>
-        <w:pStyle w:val="Heading2"/>
-        <w:rPr>
-          <w:lang w:val="en-GB"/>
-        </w:rPr>
-      </w:pPr>
-      <w:r>
-        <w:rPr>
-          <w:lang w:val="en-GB"/>
-        </w:rPr>
-        <w:t>Communication</w:t>
-      </w:r>
-    </w:p>
-    <w:p>
-      <w:pPr>
-        <w:jc w:val="both"/>
-        <w:rPr>
-          <w:color w:val="FF0000"/>
-          <w:lang w:val="en-GB"/>
-        </w:rPr>
-      </w:pPr>
-      <w:r>
-        <w:rPr>
-          <w:lang w:val="en-GB"/>
-        </w:rPr>
-        <w:t xml:space="preserve">The experiments on communication, or EXPS, are meant to observe the robustness and the possible flaw of a system based on distributed communication. The set of the experiment first consists of using the IR sensor of the </w:t>
-      </w:r>
-      <w:proofErr w:type="spellStart"/>
-      <w:r>
-        <w:rPr>
-          <w:lang w:val="en-GB"/>
-        </w:rPr>
-        <w:t>Thymio</w:t>
-      </w:r>
-      <w:proofErr w:type="spellEnd"/>
-      <w:r>
-        <w:rPr>
-          <w:lang w:val="en-GB"/>
-        </w:rPr>
-        <w:t xml:space="preserve">-II to share the information among the individuals. This communication is directional and limited in its range, which is 14 cm on average. Then, the experiment assumes a communication device is placed on top of each </w:t>
-      </w:r>
-      <w:proofErr w:type="spellStart"/>
-      <w:r>
-        <w:rPr>
-          <w:lang w:val="en-GB"/>
-        </w:rPr>
-        <w:t>Thymio</w:t>
-      </w:r>
-      <w:proofErr w:type="spellEnd"/>
-      <w:r>
-        <w:rPr>
-          <w:lang w:val="en-GB"/>
-        </w:rPr>
-        <w:t>-II and enables multidirectional communication (whether the robot receiving the communication is in front or behind does not matter as long as it is within the range). With this new communication device, range variating from</w:t>
-      </w:r>
-      <w:r>
-        <w:rPr>
-          <w:color w:val="FF0000"/>
-          <w:lang w:val="en-GB"/>
-        </w:rPr>
-        <w:t xml:space="preserve"> NUMBER; NUMBER; NUMBER; are tested.</w:t>
-      </w:r>
-    </w:p>
-    <w:p>
-      <w:pPr>
-        <w:jc w:val="both"/>
-        <w:rPr>
-          <w:lang w:val="en-GB"/>
-        </w:rPr>
-      </w:pPr>
-    </w:p>
-    <w:p>
-      <w:pPr>
-        <w:pStyle w:val="Heading2"/>
-        <w:rPr>
-          <w:lang w:val="en-GB"/>
-        </w:rPr>
-      </w:pPr>
-      <w:proofErr w:type="spellStart"/>
-      <w:r>
-        <w:rPr>
-          <w:lang w:val="en-GB"/>
-        </w:rPr>
         <w:t>Deroulement</w:t>
       </w:r>
       <w:proofErr w:type="spellEnd"/>
@@ -7132,91 +7390,43 @@
         <w:rPr>
           <w:lang w:val="en-GB"/>
         </w:rPr>
-        <w:t>[intro?]</w:t>
-      </w:r>
-    </w:p>
-    <w:p>
-      <w:pPr>
-        <w:jc w:val="both"/>
-        <w:rPr>
-          <w:lang w:val="en-GB"/>
-        </w:rPr>
-      </w:pPr>
-    </w:p>
-    <w:p>
-      <w:pPr>
-        <w:jc w:val="both"/>
-        <w:rPr>
-          <w:lang w:val="en-GB"/>
-        </w:rPr>
-      </w:pPr>
-      <w:r>
-        <w:rPr>
-          <w:lang w:val="en-GB"/>
-        </w:rPr>
-        <w:t>The data generated by the</w:t>
-      </w:r>
-      <w:r>
-        <w:rPr>
-          <w:lang w:val="en-GB"/>
-        </w:rPr>
-        <w:t xml:space="preserve"> experiments are then processed to generate metrics. The experiment will compare the speed of execution, the total covered distance, the distribution in the different class of worker over the simulation</w:t>
-      </w:r>
-      <w:r>
-        <w:rPr>
-          <w:lang w:val="en-GB"/>
-        </w:rPr>
-        <w:t xml:space="preserve">. Moreover, the demand is tracked over the simulation and the number of robots allocated to it as well. For the systems that have a distributed communication (DAITA, GTA and PSI), the average sensed demand by each worker is also compared to what the actual real demand for each task is. For AITA, the demand and the current task allocated to the workers is also compared for the real world and to what the information centre actually sense. </w:t>
-      </w:r>
-    </w:p>
-    <w:p>
-      <w:pPr>
-        <w:jc w:val="both"/>
-        <w:rPr>
-          <w:lang w:val="en-GB"/>
-        </w:rPr>
-      </w:pPr>
-    </w:p>
-    <w:p>
-      <w:pPr>
-        <w:jc w:val="both"/>
-        <w:rPr>
-          <w:lang w:val="en-GB"/>
-        </w:rPr>
-      </w:pPr>
-      <w:r>
-        <w:rPr>
-          <w:lang w:val="en-GB"/>
-        </w:rPr>
-        <w:t>Also:</w:t>
-      </w:r>
-    </w:p>
-    <w:p>
-      <w:pPr>
-        <w:jc w:val="both"/>
-        <w:rPr>
-          <w:lang w:val="en-GB"/>
-        </w:rPr>
-      </w:pPr>
-      <w:r>
-        <w:rPr>
-          <w:lang w:val="en-GB"/>
-        </w:rPr>
-        <w:t>- number of task switch</w:t>
-      </w:r>
-    </w:p>
-    <w:p>
-      <w:pPr>
-        <w:jc w:val="both"/>
-        <w:rPr>
-          <w:lang w:val="en-GB"/>
-        </w:rPr>
-      </w:pPr>
-      <w:r>
-        <w:rPr>
-          <w:lang w:val="en-GB"/>
-        </w:rPr>
-        <w:t>[x]</w:t>
+        <w:t>To rewrite</w:t>
+      </w:r>
+    </w:p>
+    <w:p>
+      <w:pPr>
+        <w:jc w:val="both"/>
+        <w:rPr>
+          <w:lang w:val="en-GB"/>
+        </w:rPr>
+      </w:pPr>
+    </w:p>
+    <w:p>
+      <w:pPr>
+        <w:jc w:val="both"/>
+        <w:rPr>
+          <w:lang w:val="en-GB"/>
+        </w:rPr>
+      </w:pPr>
+      <w:r>
+        <w:rPr>
+          <w:lang w:val="en-GB"/>
+        </w:rPr>
+        <w:t xml:space="preserve">The data generated by the experiments are then processed to generate metrics. The experiment will compare the speed of execution, the total covered distance for all robots, the distribution of robots in the different classes of workers over the simulation. Moreover, the demand is tracked over the simulation and the number of robots allocated to it as well. Furthermore, each system tracks the number of switches for each individual. For the systems that have a distributed communication (DAITA, GTA, and PSI), the average sensed demand by each worker is also compared to what the actual real demand for each task is. For AITA, the demand and the current task allocated to the workers are also compared for the real world and to what the information </w:t>
+      </w:r>
+      <w:proofErr w:type="spellStart"/>
+      <w:r>
+        <w:rPr>
+          <w:lang w:val="en-GB"/>
+        </w:rPr>
+        <w:t>center</w:t>
+      </w:r>
+      <w:proofErr w:type="spellEnd"/>
+      <w:r>
+        <w:rPr>
+          <w:lang w:val="en-GB"/>
+        </w:rPr>
+        <w:t xml:space="preserve"> sense.</w:t>
       </w:r>
     </w:p>
     <w:p>
@@ -7432,6 +7642,7 @@
           <w:szCs w:val="20"/>
           <w:lang w:val="en-GB"/>
         </w:rPr>
+        <w:lastRenderedPageBreak/>
         <w:t>I can also say (this paper does not intend to cover the proof established in the paper, but more to assess its efficiency though a set of experiments and comparisons to established and well tested models such as .. “</w:t>
       </w:r>
     </w:p>
@@ -7562,7 +7773,6 @@
           <w:szCs w:val="26"/>
           <w:lang w:val="en-GB"/>
         </w:rPr>
-        <w:lastRenderedPageBreak/>
         <w:t xml:space="preserve">            </w:t>
       </w:r>
       <w:r>
@@ -8443,6 +8653,7 @@
         <w:rPr>
           <w:lang w:val="en-GB"/>
         </w:rPr>
+        <w:lastRenderedPageBreak/>
         <w:t>Future work</w:t>
       </w:r>
     </w:p>
@@ -8567,7 +8778,6 @@
           <w:szCs w:val="22"/>
           <w:lang w:val="en-GB"/>
         </w:rPr>
-        <w:lastRenderedPageBreak/>
         <w:t xml:space="preserve">maybe the </w:t>
       </w:r>
       <w:proofErr w:type="spellStart"/>
@@ -9012,6 +9222,118 @@
     </w:lvl>
   </w:abstractNum>
   <w:abstractNum w:abstractNumId="5" w15:restartNumberingAfterBreak="0">
+    <w:nsid w:val="17357FA9"/>
+    <w:multiLevelType w:val="hybridMultilevel"/>
+    <w:tmpl w:val="11A68DC8"/>
+    <w:lvl w:ilvl="0" w:tplc="9A58A4FE">
+      <w:numFmt w:val="bullet"/>
+      <w:lvlText w:val=""/>
+      <w:lvlJc w:val="left"/>
+      <w:pPr>
+        <w:ind w:left="720" w:hanging="360"/>
+      </w:pPr>
+      <w:rPr>
+        <w:rFonts w:ascii="Wingdings" w:eastAsiaTheme="minorHAnsi" w:hAnsi="Wingdings" w:cstheme="minorBidi" w:hint="default"/>
+      </w:rPr>
+    </w:lvl>
+    <w:lvl w:ilvl="1" w:tplc="08090003" w:tentative="1">
+      <w:start w:val="1"/>
+      <w:numFmt w:val="bullet"/>
+      <w:lvlText w:val="o"/>
+      <w:lvlJc w:val="left"/>
+      <w:pPr>
+        <w:ind w:left="1440" w:hanging="360"/>
+      </w:pPr>
+      <w:rPr>
+        <w:rFonts w:ascii="Courier New" w:hAnsi="Courier New" w:cs="Courier New" w:hint="default"/>
+      </w:rPr>
+    </w:lvl>
+    <w:lvl w:ilvl="2" w:tplc="08090005" w:tentative="1">
+      <w:start w:val="1"/>
+      <w:numFmt w:val="bullet"/>
+      <w:lvlText w:val=""/>
+      <w:lvlJc w:val="left"/>
+      <w:pPr>
+        <w:ind w:left="2160" w:hanging="360"/>
+      </w:pPr>
+      <w:rPr>
+        <w:rFonts w:ascii="Wingdings" w:hAnsi="Wingdings" w:hint="default"/>
+      </w:rPr>
+    </w:lvl>
+    <w:lvl w:ilvl="3" w:tplc="08090001" w:tentative="1">
+      <w:start w:val="1"/>
+      <w:numFmt w:val="bullet"/>
+      <w:lvlText w:val=""/>
+      <w:lvlJc w:val="left"/>
+      <w:pPr>
+        <w:ind w:left="2880" w:hanging="360"/>
+      </w:pPr>
+      <w:rPr>
+        <w:rFonts w:ascii="Symbol" w:hAnsi="Symbol" w:hint="default"/>
+      </w:rPr>
+    </w:lvl>
+    <w:lvl w:ilvl="4" w:tplc="08090003" w:tentative="1">
+      <w:start w:val="1"/>
+      <w:numFmt w:val="bullet"/>
+      <w:lvlText w:val="o"/>
+      <w:lvlJc w:val="left"/>
+      <w:pPr>
+        <w:ind w:left="3600" w:hanging="360"/>
+      </w:pPr>
+      <w:rPr>
+        <w:rFonts w:ascii="Courier New" w:hAnsi="Courier New" w:cs="Courier New" w:hint="default"/>
+      </w:rPr>
+    </w:lvl>
+    <w:lvl w:ilvl="5" w:tplc="08090005" w:tentative="1">
+      <w:start w:val="1"/>
+      <w:numFmt w:val="bullet"/>
+      <w:lvlText w:val=""/>
+      <w:lvlJc w:val="left"/>
+      <w:pPr>
+        <w:ind w:left="4320" w:hanging="360"/>
+      </w:pPr>
+      <w:rPr>
+        <w:rFonts w:ascii="Wingdings" w:hAnsi="Wingdings" w:hint="default"/>
+      </w:rPr>
+    </w:lvl>
+    <w:lvl w:ilvl="6" w:tplc="08090001" w:tentative="1">
+      <w:start w:val="1"/>
+      <w:numFmt w:val="bullet"/>
+      <w:lvlText w:val=""/>
+      <w:lvlJc w:val="left"/>
+      <w:pPr>
+        <w:ind w:left="5040" w:hanging="360"/>
+      </w:pPr>
+      <w:rPr>
+        <w:rFonts w:ascii="Symbol" w:hAnsi="Symbol" w:hint="default"/>
+      </w:rPr>
+    </w:lvl>
+    <w:lvl w:ilvl="7" w:tplc="08090003" w:tentative="1">
+      <w:start w:val="1"/>
+      <w:numFmt w:val="bullet"/>
+      <w:lvlText w:val="o"/>
+      <w:lvlJc w:val="left"/>
+      <w:pPr>
+        <w:ind w:left="5760" w:hanging="360"/>
+      </w:pPr>
+      <w:rPr>
+        <w:rFonts w:ascii="Courier New" w:hAnsi="Courier New" w:cs="Courier New" w:hint="default"/>
+      </w:rPr>
+    </w:lvl>
+    <w:lvl w:ilvl="8" w:tplc="08090005" w:tentative="1">
+      <w:start w:val="1"/>
+      <w:numFmt w:val="bullet"/>
+      <w:lvlText w:val=""/>
+      <w:lvlJc w:val="left"/>
+      <w:pPr>
+        <w:ind w:left="6480" w:hanging="360"/>
+      </w:pPr>
+      <w:rPr>
+        <w:rFonts w:ascii="Wingdings" w:hAnsi="Wingdings" w:hint="default"/>
+      </w:rPr>
+    </w:lvl>
+  </w:abstractNum>
+  <w:abstractNum w:abstractNumId="6" w15:restartNumberingAfterBreak="0">
     <w:nsid w:val="1C274CBF"/>
     <w:multiLevelType w:val="hybridMultilevel"/>
     <w:tmpl w:val="F822F55C"/>
@@ -9100,7 +9422,7 @@
       </w:pPr>
     </w:lvl>
   </w:abstractNum>
-  <w:abstractNum w:abstractNumId="6" w15:restartNumberingAfterBreak="0">
+  <w:abstractNum w:abstractNumId="7" w15:restartNumberingAfterBreak="0">
     <w:nsid w:val="26605B9E"/>
     <w:multiLevelType w:val="hybridMultilevel"/>
     <w:tmpl w:val="A328A77C"/>
@@ -9212,7 +9534,7 @@
       </w:rPr>
     </w:lvl>
   </w:abstractNum>
-  <w:abstractNum w:abstractNumId="7" w15:restartNumberingAfterBreak="0">
+  <w:abstractNum w:abstractNumId="8" w15:restartNumberingAfterBreak="0">
     <w:nsid w:val="3FBF516D"/>
     <w:multiLevelType w:val="hybridMultilevel"/>
     <w:tmpl w:val="4E68542C"/>
@@ -9325,7 +9647,7 @@
       </w:rPr>
     </w:lvl>
   </w:abstractNum>
-  <w:abstractNum w:abstractNumId="8" w15:restartNumberingAfterBreak="0">
+  <w:abstractNum w:abstractNumId="9" w15:restartNumberingAfterBreak="0">
     <w:nsid w:val="51CD7EC6"/>
     <w:multiLevelType w:val="hybridMultilevel"/>
     <w:tmpl w:val="1EC82DA0"/>
@@ -9414,7 +9736,7 @@
       </w:pPr>
     </w:lvl>
   </w:abstractNum>
-  <w:abstractNum w:abstractNumId="9" w15:restartNumberingAfterBreak="0">
+  <w:abstractNum w:abstractNumId="10" w15:restartNumberingAfterBreak="0">
     <w:nsid w:val="6FC81038"/>
     <w:multiLevelType w:val="hybridMultilevel"/>
     <w:tmpl w:val="32E25174"/>
@@ -9503,7 +9825,7 @@
       </w:pPr>
     </w:lvl>
   </w:abstractNum>
-  <w:abstractNum w:abstractNumId="10" w15:restartNumberingAfterBreak="0">
+  <w:abstractNum w:abstractNumId="11" w15:restartNumberingAfterBreak="0">
     <w:nsid w:val="7B9A1B3D"/>
     <w:multiLevelType w:val="hybridMultilevel"/>
     <w:tmpl w:val="1EC82DA0"/>
@@ -9593,7 +9915,7 @@
     </w:lvl>
   </w:abstractNum>
   <w:num w:numId="1">
-    <w:abstractNumId w:val="6"/>
+    <w:abstractNumId w:val="7"/>
   </w:num>
   <w:num w:numId="2">
     <w:abstractNumId w:val="0"/>
@@ -9611,18 +9933,21 @@
     <w:abstractNumId w:val="4"/>
   </w:num>
   <w:num w:numId="7">
+    <w:abstractNumId w:val="11"/>
+  </w:num>
+  <w:num w:numId="8">
+    <w:abstractNumId w:val="8"/>
+  </w:num>
+  <w:num w:numId="9">
+    <w:abstractNumId w:val="9"/>
+  </w:num>
+  <w:num w:numId="10">
     <w:abstractNumId w:val="10"/>
   </w:num>
-  <w:num w:numId="8">
-    <w:abstractNumId w:val="7"/>
+  <w:num w:numId="11">
+    <w:abstractNumId w:val="6"/>
   </w:num>
-  <w:num w:numId="9">
-    <w:abstractNumId w:val="8"/>
-  </w:num>
-  <w:num w:numId="10">
-    <w:abstractNumId w:val="9"/>
-  </w:num>
-  <w:num w:numId="11">
+  <w:num w:numId="12">
     <w:abstractNumId w:val="5"/>
   </w:num>
 </w:numbering>

</xml_diff>

<commit_message>
More on the thesis
</commit_message>
<xml_diff>
--- a/assets/Thesis.docx
+++ b/assets/Thesis.docx
@@ -1972,14 +1972,6 @@
     </w:p>
     <w:p>
       <w:pPr>
-        <w:jc w:val="both"/>
-        <w:rPr>
-          <w:lang w:val="en-GB"/>
-        </w:rPr>
-      </w:pPr>
-    </w:p>
-    <w:p>
-      <w:pPr>
         <w:pStyle w:val="Heading2"/>
         <w:jc w:val="both"/>
         <w:rPr>
@@ -2445,14 +2437,14 @@
         <w:rPr>
           <w:lang w:val="en-GB"/>
         </w:rPr>
-        <w:t xml:space="preserve">In the previous section, four helpers have been defined, however, it is still unclear how they are exactly used as it only has been mentioned of potential “environmental variable” for the demand or “ant’s characteristics and experience” for the energy. It is because the environmental variables, ant’s characteristics, and experience settings are so phenomenally broad that it is impossible to include every one of them in the mode. Indeed, even Alejandro Cornejo et Al. have decided to leave this choice to someone else who would implement the </w:t>
+        <w:t xml:space="preserve">In the previous section, four helpers have been defined, however, it is still unclear how they are exactly used as it only has been mentioned of potential “environmental variable” for the demand or “ant’s characteristics and experience” for the energy. It is because the environmental variables, ant’s characteristics, and experience settings are so phenomenally broad that it is impossible to include every one of them in the mode. Indeed, even Alejandro Cornejo et Al. have decided to leave this choice to someone else who would implement the task allocation they have created, as they highlight how the complexity of individual variation </w:t>
       </w:r>
       <w:r>
         <w:rPr>
           <w:lang w:val="en-GB"/>
         </w:rPr>
         <w:lastRenderedPageBreak/>
-        <w:t>task allocation they have created, as they highlight how the complexity of individual variation quickly results in an “intractable task allocation formulation”.</w:t>
+        <w:t>quickly results in an “intractable task allocation formulation”.</w:t>
       </w:r>
       <w:r>
         <w:rPr>
@@ -2866,6 +2858,28 @@
       <w:pPr>
         <w:pStyle w:val="Heading2"/>
         <w:jc w:val="both"/>
+        <w:rPr>
+          <w:lang w:val="en-GB"/>
+        </w:rPr>
+      </w:pPr>
+    </w:p>
+    <w:p>
+      <w:pPr>
+        <w:rPr>
+          <w:color w:val="FF0000"/>
+          <w:lang w:val="en-GB"/>
+        </w:rPr>
+      </w:pPr>
+      <w:r>
+        <w:rPr>
+          <w:color w:val="FF0000"/>
+          <w:lang w:val="en-GB"/>
+        </w:rPr>
+        <w:t>Explain the communication system of report and robot memory</w:t>
+      </w:r>
+    </w:p>
+    <w:p>
+      <w:pPr>
         <w:rPr>
           <w:lang w:val="en-GB"/>
         </w:rPr>
@@ -5153,7 +5167,7 @@
         <w:rPr>
           <w:lang w:val="en-GB"/>
         </w:rPr>
-        <w:t>Environment &amp; Simulation</w:t>
+        <w:t>Environment</w:t>
       </w:r>
     </w:p>
     <w:p>
@@ -5261,7 +5275,19 @@
         <w:rPr>
           <w:lang w:val="en-GB"/>
         </w:rPr>
-        <w:t xml:space="preserve">where resources stored in the transit area are trashed. Everything that is not one of these 3 areas is considered a foraging area where 2000 food items are distributed following a uniform distribution </w:t>
+        <w:t xml:space="preserve">where resources stored in the transit area are trashed. Everything that is not one of these 3 areas is considered a foraging area where 2000 food items are distributed following a </w:t>
+      </w:r>
+      <w:r>
+        <w:rPr>
+          <w:lang w:val="en-GB"/>
+        </w:rPr>
+        <w:t xml:space="preserve">random </w:t>
+      </w:r>
+      <w:r>
+        <w:rPr>
+          <w:lang w:val="en-GB"/>
+        </w:rPr>
+        <w:t xml:space="preserve">uniform distribution </w:t>
       </w:r>
       <w:r>
         <w:rPr>
@@ -5341,7 +5367,43 @@
         <w:rPr>
           <w:lang w:val="en-GB"/>
         </w:rPr>
-        <w:t>The task is dependent, which means that for a resource to be in the dumped type, it first has to be collected outside. [</w:t>
+        <w:t>The task</w:t>
+      </w:r>
+      <w:r>
+        <w:rPr>
+          <w:lang w:val="en-GB"/>
+        </w:rPr>
+        <w:t>s are</w:t>
+      </w:r>
+      <w:r>
+        <w:rPr>
+          <w:lang w:val="en-GB"/>
+        </w:rPr>
+        <w:t xml:space="preserve"> dependent</w:t>
+      </w:r>
+      <w:r>
+        <w:rPr>
+          <w:lang w:val="en-GB"/>
+        </w:rPr>
+        <w:t xml:space="preserve"> meaning </w:t>
+      </w:r>
+      <w:r>
+        <w:rPr>
+          <w:lang w:val="en-GB"/>
+        </w:rPr>
+        <w:t>that for a resource to be in the dumped type, it first has to be collected outside</w:t>
+      </w:r>
+      <w:r>
+        <w:rPr>
+          <w:lang w:val="en-GB"/>
+        </w:rPr>
+        <w:t xml:space="preserve"> and brought back home</w:t>
+      </w:r>
+      <w:r>
+        <w:rPr>
+          <w:lang w:val="en-GB"/>
+        </w:rPr>
+        <w:t>. [</w:t>
       </w:r>
       <w:r>
         <w:rPr>
@@ -5522,6 +5584,15 @@
           <w:lang w:val="en-GB"/>
         </w:rPr>
       </w:pPr>
+    </w:p>
+    <w:p>
+      <w:pPr>
+        <w:pStyle w:val="Heading3"/>
+        <w:jc w:val="both"/>
+        <w:rPr>
+          <w:lang w:val="en-GB"/>
+        </w:rPr>
+      </w:pPr>
       <w:r>
         <w:rPr>
           <w:lang w:val="en-GB"/>
@@ -5531,6 +5602,47 @@
     </w:p>
     <w:p>
       <w:pPr>
+        <w:rPr>
+          <w:lang w:val="en-GB"/>
+        </w:rPr>
+      </w:pPr>
+      <w:r>
+        <w:rPr>
+          <w:lang w:val="en-GB"/>
+        </w:rPr>
+        <w:t xml:space="preserve">For each robot, it is assumed </w:t>
+      </w:r>
+      <w:proofErr w:type="spellStart"/>
+      <w:r>
+        <w:rPr>
+          <w:lang w:val="en-GB"/>
+        </w:rPr>
+        <w:t>tha</w:t>
+      </w:r>
+      <w:proofErr w:type="spellEnd"/>
+      <w:r>
+        <w:rPr>
+          <w:lang w:val="en-GB"/>
+        </w:rPr>
+        <w:t xml:space="preserve"> the communication range is infinite (this is </w:t>
+      </w:r>
+      <w:proofErr w:type="spellStart"/>
+      <w:r>
+        <w:rPr>
+          <w:lang w:val="en-GB"/>
+        </w:rPr>
+        <w:t>achivable</w:t>
+      </w:r>
+      <w:proofErr w:type="spellEnd"/>
+      <w:r>
+        <w:rPr>
+          <w:lang w:val="en-GB"/>
+        </w:rPr>
+        <w:t xml:space="preserve"> given for instance .. one of the paper talked about that, find it.)</w:t>
+      </w:r>
+    </w:p>
+    <w:p>
+      <w:pPr>
         <w:jc w:val="both"/>
         <w:rPr>
           <w:lang w:val="en-GB"/>
@@ -5574,6 +5686,7 @@
         <w:rPr>
           <w:lang w:val="en-GB"/>
         </w:rPr>
+        <w:lastRenderedPageBreak/>
         <w:t>Communication time is instant (1 timestep)</w:t>
       </w:r>
     </w:p>
@@ -5617,7 +5730,6 @@
         <w:rPr>
           <w:lang w:val="en-GB"/>
         </w:rPr>
-        <w:lastRenderedPageBreak/>
         <w:t>Noise</w:t>
       </w:r>
     </w:p>
@@ -6976,7 +7088,6 @@
         <w:rPr>
           <w:lang w:val="en-GB"/>
         </w:rPr>
-        <w:lastRenderedPageBreak/>
         <w:t>Adaptive change in workforce</w:t>
       </w:r>
     </w:p>

</xml_diff>

<commit_message>
New sections + metric and experiment moved
</commit_message>
<xml_diff>
--- a/assets/Thesis.docx
+++ b/assets/Thesis.docx
@@ -33,34 +33,20 @@
       <w:pPr>
         <w:jc w:val="center"/>
         <w:rPr>
-          <w:lang w:val="en-GB"/>
-        </w:rPr>
-      </w:pPr>
-      <w:r>
-        <w:rPr>
-          <w:lang w:val="en-GB"/>
-        </w:rPr>
-        <w:t xml:space="preserve">Alexandre Jean-Pierre </w:t>
-      </w:r>
-      <w:proofErr w:type="spellStart"/>
-      <w:r>
-        <w:rPr>
-          <w:lang w:val="en-GB"/>
-        </w:rPr>
-        <w:t>Vanini</w:t>
-      </w:r>
-      <w:proofErr w:type="spellEnd"/>
-      <w:r>
-        <w:rPr>
-          <w:lang w:val="en-GB"/>
-        </w:rPr>
-        <w:t xml:space="preserve">. </w:t>
+          <w:lang w:val="fr-CH"/>
+        </w:rPr>
+      </w:pPr>
+      <w:r>
+        <w:rPr>
+          <w:lang w:val="fr-CH"/>
+        </w:rPr>
+        <w:t xml:space="preserve">Alexandre Jean-Pierre Vanini. </w:t>
       </w:r>
       <w:hyperlink r:id="rId6" w:history="1">
         <w:r>
           <w:rPr>
             <w:rStyle w:val="Hyperlink"/>
-            <w:lang w:val="en-GB"/>
+            <w:lang w:val="fr-CH"/>
           </w:rPr>
           <w:t>alva@itu.dk</w:t>
         </w:r>
@@ -492,14 +478,14 @@
         <w:rPr>
           <w:b/>
           <w:bCs/>
-          <w:lang w:val="en-GB"/>
+          <w:lang w:val="fr-CH"/>
         </w:rPr>
       </w:pPr>
       <w:r>
         <w:rPr>
           <w:b/>
           <w:bCs/>
-          <w:lang w:val="en-GB"/>
+          <w:lang w:val="fr-CH"/>
         </w:rPr>
         <w:t>[1]</w:t>
       </w:r>
@@ -510,7 +496,7 @@
         <w:rPr>
           <w:b/>
           <w:bCs/>
-          <w:lang w:val="en-GB"/>
+          <w:lang w:val="fr-CH"/>
         </w:rPr>
       </w:pPr>
     </w:p>
@@ -520,52 +506,16 @@
         <w:rPr>
           <w:b/>
           <w:bCs/>
-          <w:lang w:val="en-GB"/>
+          <w:lang w:val="fr-CH"/>
         </w:rPr>
       </w:pPr>
       <w:r>
         <w:rPr>
           <w:b/>
           <w:bCs/>
-          <w:lang w:val="en-GB"/>
-        </w:rPr>
-        <w:t xml:space="preserve">“un mot qui </w:t>
-      </w:r>
-      <w:proofErr w:type="spellStart"/>
-      <w:r>
-        <w:rPr>
-          <w:b/>
-          <w:bCs/>
-          <w:lang w:val="en-GB"/>
-        </w:rPr>
-        <w:t>veut</w:t>
-      </w:r>
-      <w:proofErr w:type="spellEnd"/>
-      <w:r>
-        <w:rPr>
-          <w:b/>
-          <w:bCs/>
-          <w:lang w:val="en-GB"/>
-        </w:rPr>
-        <w:t xml:space="preserve"> dire </w:t>
-      </w:r>
-      <w:proofErr w:type="spellStart"/>
-      <w:r>
-        <w:rPr>
-          <w:b/>
-          <w:bCs/>
-          <w:lang w:val="en-GB"/>
-        </w:rPr>
-        <w:t>avertissement</w:t>
-      </w:r>
-      <w:proofErr w:type="spellEnd"/>
-      <w:r>
-        <w:rPr>
-          <w:b/>
-          <w:bCs/>
-          <w:lang w:val="en-GB"/>
-        </w:rPr>
-        <w:t xml:space="preserve"> sur »</w:t>
+          <w:lang w:val="fr-CH"/>
+        </w:rPr>
+        <w:t>“un mot qui veut dire avertissement sur »</w:t>
       </w:r>
     </w:p>
     <w:p>
@@ -1089,7 +1039,7 @@
           <w:rFonts w:ascii="AppleSystemUIFont" w:hAnsi="AppleSystemUIFont" w:cs="AppleSystemUIFont"/>
           <w:sz w:val="26"/>
           <w:szCs w:val="26"/>
-          <w:lang w:val="en-GB"/>
+          <w:lang w:val="fr-CH"/>
         </w:rPr>
       </w:pPr>
       <w:hyperlink r:id="rId11" w:history="1">
@@ -1099,7 +1049,7 @@
             <w:color w:val="DCA10D"/>
             <w:sz w:val="26"/>
             <w:szCs w:val="26"/>
-            <w:lang w:val="en-GB"/>
+            <w:lang w:val="fr-CH"/>
           </w:rPr>
           <w:t>https://core.ac.uk/download/pdf/188778566.pdf</w:t>
         </w:r>
@@ -1109,7 +1059,7 @@
           <w:rFonts w:ascii="AppleSystemUIFont" w:hAnsi="AppleSystemUIFont" w:cs="AppleSystemUIFont"/>
           <w:sz w:val="26"/>
           <w:szCs w:val="26"/>
-          <w:lang w:val="en-GB"/>
+          <w:lang w:val="fr-CH"/>
         </w:rPr>
         <w:t xml:space="preserve"> -&gt; AUCTION!</w:t>
       </w:r>
@@ -1124,7 +1074,7 @@
           <w:rFonts w:ascii="AppleSystemUIFont" w:hAnsi="AppleSystemUIFont" w:cs="AppleSystemUIFont"/>
           <w:sz w:val="26"/>
           <w:szCs w:val="26"/>
-          <w:lang w:val="en-GB"/>
+          <w:lang w:val="fr-CH"/>
         </w:rPr>
       </w:pPr>
     </w:p>
@@ -1138,7 +1088,7 @@
           <w:rFonts w:ascii="AppleSystemUIFont" w:hAnsi="AppleSystemUIFont" w:cs="AppleSystemUIFont"/>
           <w:sz w:val="26"/>
           <w:szCs w:val="26"/>
-          <w:lang w:val="en-GB"/>
+          <w:lang w:val="fr-CH"/>
         </w:rPr>
       </w:pPr>
       <w:hyperlink r:id="rId12" w:history="1">
@@ -1148,7 +1098,7 @@
             <w:color w:val="DCA10D"/>
             <w:sz w:val="26"/>
             <w:szCs w:val="26"/>
-            <w:lang w:val="en-GB"/>
+            <w:lang w:val="fr-CH"/>
           </w:rPr>
           <w:t>https://www.researchgate.net/publication/2472396_ALLIANCE_An_Architecture_for_Fault_Tolerant_Multi-Robot_Cooperation</w:t>
         </w:r>
@@ -1164,7 +1114,7 @@
           <w:rFonts w:ascii="AppleSystemUIFont" w:hAnsi="AppleSystemUIFont" w:cs="AppleSystemUIFont"/>
           <w:sz w:val="26"/>
           <w:szCs w:val="26"/>
-          <w:lang w:val="en-GB"/>
+          <w:lang w:val="fr-CH"/>
         </w:rPr>
       </w:pPr>
     </w:p>
@@ -1178,7 +1128,7 @@
           <w:rFonts w:ascii="AppleSystemUIFont" w:hAnsi="AppleSystemUIFont" w:cs="AppleSystemUIFont"/>
           <w:sz w:val="26"/>
           <w:szCs w:val="26"/>
-          <w:lang w:val="en-GB"/>
+          <w:lang w:val="fr-CH"/>
         </w:rPr>
       </w:pPr>
     </w:p>
@@ -3539,246 +3489,64 @@
       <w:pPr>
         <w:jc w:val="both"/>
         <w:rPr>
-          <w:lang w:val="en-GB"/>
-        </w:rPr>
-      </w:pPr>
-      <w:r>
-        <w:rPr>
-          <w:lang w:val="en-GB"/>
+          <w:lang w:val="fr-CH"/>
+        </w:rPr>
+      </w:pPr>
+      <w:r>
+        <w:rPr>
+          <w:lang w:val="fr-CH"/>
         </w:rPr>
         <w:lastRenderedPageBreak/>
-        <w:t xml:space="preserve">- </w:t>
+        <w:t xml:space="preserve">- Expliquer quelque technique pour </w:t>
       </w:r>
       <w:proofErr w:type="spellStart"/>
       <w:r>
         <w:rPr>
-          <w:lang w:val="en-GB"/>
-        </w:rPr>
-        <w:t>Expliquer</w:t>
+          <w:lang w:val="fr-CH"/>
+        </w:rPr>
+        <w:t>detecter</w:t>
       </w:r>
       <w:proofErr w:type="spellEnd"/>
       <w:r>
         <w:rPr>
-          <w:lang w:val="en-GB"/>
-        </w:rPr>
-        <w:t xml:space="preserve"> </w:t>
+          <w:lang w:val="fr-CH"/>
+        </w:rPr>
+        <w:t xml:space="preserve"> quand les robots sont out et dire comment et pourquoi ça pourrait marcher (comme le 100 </w:t>
       </w:r>
       <w:proofErr w:type="spellStart"/>
       <w:r>
         <w:rPr>
-          <w:lang w:val="en-GB"/>
-        </w:rPr>
-        <w:t>quelque</w:t>
+          <w:lang w:val="fr-CH"/>
+        </w:rPr>
+        <w:t>timestep</w:t>
       </w:r>
       <w:proofErr w:type="spellEnd"/>
       <w:r>
         <w:rPr>
-          <w:lang w:val="en-GB"/>
-        </w:rPr>
-        <w:t xml:space="preserve"> technique pour </w:t>
+          <w:lang w:val="fr-CH"/>
+        </w:rPr>
+        <w:t xml:space="preserve">, si la distance de </w:t>
       </w:r>
       <w:proofErr w:type="spellStart"/>
       <w:r>
         <w:rPr>
-          <w:lang w:val="en-GB"/>
-        </w:rPr>
-        <w:t>detecter</w:t>
+          <w:lang w:val="fr-CH"/>
+        </w:rPr>
+        <w:t>comm</w:t>
       </w:r>
       <w:proofErr w:type="spellEnd"/>
       <w:r>
         <w:rPr>
-          <w:lang w:val="en-GB"/>
-        </w:rPr>
-        <w:t xml:space="preserve"> </w:t>
-      </w:r>
-      <w:proofErr w:type="spellStart"/>
-      <w:r>
-        <w:rPr>
-          <w:lang w:val="en-GB"/>
-        </w:rPr>
-        <w:t>quand</w:t>
-      </w:r>
-      <w:proofErr w:type="spellEnd"/>
-      <w:r>
-        <w:rPr>
-          <w:lang w:val="en-GB"/>
-        </w:rPr>
-        <w:t xml:space="preserve"> les robots </w:t>
-      </w:r>
-      <w:proofErr w:type="spellStart"/>
-      <w:r>
-        <w:rPr>
-          <w:lang w:val="en-GB"/>
-        </w:rPr>
-        <w:t>sont</w:t>
-      </w:r>
-      <w:proofErr w:type="spellEnd"/>
-      <w:r>
-        <w:rPr>
-          <w:lang w:val="en-GB"/>
-        </w:rPr>
-        <w:t xml:space="preserve"> out et dire comment et </w:t>
-      </w:r>
-      <w:proofErr w:type="spellStart"/>
-      <w:r>
-        <w:rPr>
-          <w:lang w:val="en-GB"/>
-        </w:rPr>
-        <w:t>pourquoi</w:t>
-      </w:r>
-      <w:proofErr w:type="spellEnd"/>
-      <w:r>
-        <w:rPr>
-          <w:lang w:val="en-GB"/>
-        </w:rPr>
-        <w:t xml:space="preserve"> </w:t>
-      </w:r>
-      <w:proofErr w:type="spellStart"/>
-      <w:r>
-        <w:rPr>
-          <w:lang w:val="en-GB"/>
-        </w:rPr>
-        <w:t>ça</w:t>
-      </w:r>
-      <w:proofErr w:type="spellEnd"/>
-      <w:r>
-        <w:rPr>
-          <w:lang w:val="en-GB"/>
-        </w:rPr>
-        <w:t xml:space="preserve"> </w:t>
-      </w:r>
-      <w:proofErr w:type="spellStart"/>
-      <w:r>
-        <w:rPr>
-          <w:lang w:val="en-GB"/>
-        </w:rPr>
-        <w:t>pourrait</w:t>
-      </w:r>
-      <w:proofErr w:type="spellEnd"/>
-      <w:r>
-        <w:rPr>
-          <w:lang w:val="en-GB"/>
-        </w:rPr>
-        <w:t xml:space="preserve"> marcher (</w:t>
-      </w:r>
-      <w:proofErr w:type="spellStart"/>
-      <w:r>
-        <w:rPr>
-          <w:lang w:val="en-GB"/>
-        </w:rPr>
-        <w:t>comme</w:t>
-      </w:r>
-      <w:proofErr w:type="spellEnd"/>
-      <w:r>
-        <w:rPr>
-          <w:lang w:val="en-GB"/>
-        </w:rPr>
-        <w:t xml:space="preserve"> le 100 timestep, </w:t>
-      </w:r>
-      <w:proofErr w:type="spellStart"/>
-      <w:r>
-        <w:rPr>
-          <w:lang w:val="en-GB"/>
-        </w:rPr>
-        <w:t>si</w:t>
-      </w:r>
-      <w:proofErr w:type="spellEnd"/>
-      <w:r>
-        <w:rPr>
-          <w:lang w:val="en-GB"/>
-        </w:rPr>
-        <w:t xml:space="preserve"> la distance de comm </w:t>
-      </w:r>
-      <w:proofErr w:type="spellStart"/>
-      <w:r>
-        <w:rPr>
-          <w:lang w:val="en-GB"/>
-        </w:rPr>
-        <w:t>ou</w:t>
-      </w:r>
-      <w:proofErr w:type="spellEnd"/>
-      <w:r>
-        <w:rPr>
-          <w:lang w:val="en-GB"/>
-        </w:rPr>
-        <w:t xml:space="preserve"> </w:t>
-      </w:r>
-      <w:proofErr w:type="spellStart"/>
-      <w:r>
-        <w:rPr>
-          <w:lang w:val="en-GB"/>
-        </w:rPr>
-        <w:t>l’erreur</w:t>
-      </w:r>
-      <w:proofErr w:type="spellEnd"/>
-      <w:r>
-        <w:rPr>
-          <w:lang w:val="en-GB"/>
-        </w:rPr>
-        <w:t xml:space="preserve"> </w:t>
-      </w:r>
-      <w:proofErr w:type="spellStart"/>
-      <w:r>
-        <w:rPr>
-          <w:lang w:val="en-GB"/>
-        </w:rPr>
-        <w:t>est</w:t>
-      </w:r>
-      <w:proofErr w:type="spellEnd"/>
-      <w:r>
-        <w:rPr>
-          <w:lang w:val="en-GB"/>
-        </w:rPr>
-        <w:t xml:space="preserve"> trop </w:t>
-      </w:r>
-      <w:proofErr w:type="spellStart"/>
-      <w:r>
-        <w:rPr>
-          <w:lang w:val="en-GB"/>
-        </w:rPr>
-        <w:t>grande</w:t>
-      </w:r>
-      <w:proofErr w:type="spellEnd"/>
-      <w:r>
-        <w:rPr>
-          <w:lang w:val="en-GB"/>
-        </w:rPr>
-        <w:t xml:space="preserve"> </w:t>
-      </w:r>
-      <w:proofErr w:type="spellStart"/>
-      <w:r>
-        <w:rPr>
-          <w:lang w:val="en-GB"/>
-        </w:rPr>
-        <w:t>c’est</w:t>
-      </w:r>
-      <w:proofErr w:type="spellEnd"/>
-      <w:r>
-        <w:rPr>
-          <w:lang w:val="en-GB"/>
-        </w:rPr>
-        <w:t xml:space="preserve"> </w:t>
-      </w:r>
-      <w:proofErr w:type="spellStart"/>
-      <w:r>
-        <w:rPr>
-          <w:lang w:val="en-GB"/>
-        </w:rPr>
-        <w:t>faussé</w:t>
-      </w:r>
-      <w:proofErr w:type="spellEnd"/>
-      <w:r>
-        <w:rPr>
-          <w:lang w:val="en-GB"/>
-        </w:rPr>
-        <w:t>)</w:t>
-      </w:r>
-    </w:p>
-    <w:p>
-      <w:pPr>
-        <w:jc w:val="both"/>
-        <w:rPr>
-          <w:lang w:val="en-GB"/>
+          <w:lang w:val="fr-CH"/>
+        </w:rPr>
+        <w:t xml:space="preserve"> ou l’erreur est trop grande c’est faussé)</w:t>
+      </w:r>
+    </w:p>
+    <w:p>
+      <w:pPr>
+        <w:jc w:val="both"/>
+        <w:rPr>
+          <w:lang w:val="fr-CH"/>
         </w:rPr>
       </w:pPr>
     </w:p>
@@ -4177,107 +3945,43 @@
       </w:pPr>
       <w:r>
         <w:rPr>
-          <w:lang w:val="en-GB"/>
-        </w:rPr>
-        <w:t xml:space="preserve">- La communication failure </w:t>
+          <w:lang w:val="fr-CH"/>
+        </w:rPr>
+        <w:t xml:space="preserve">- La communication </w:t>
       </w:r>
       <w:proofErr w:type="spellStart"/>
       <w:r>
         <w:rPr>
-          <w:lang w:val="en-GB"/>
-        </w:rPr>
-        <w:t>va</w:t>
+          <w:lang w:val="fr-CH"/>
+        </w:rPr>
+        <w:t>failure</w:t>
       </w:r>
       <w:proofErr w:type="spellEnd"/>
       <w:r>
         <w:rPr>
-          <w:lang w:val="en-GB"/>
-        </w:rPr>
-        <w:t xml:space="preserve"> </w:t>
+          <w:lang w:val="fr-CH"/>
+        </w:rPr>
+        <w:t xml:space="preserve"> va mettre en lumière pourquoi avoir du </w:t>
       </w:r>
       <w:proofErr w:type="spellStart"/>
       <w:r>
         <w:rPr>
-          <w:lang w:val="en-GB"/>
-        </w:rPr>
-        <w:t>mettre</w:t>
+          <w:lang w:val="fr-CH"/>
+        </w:rPr>
+        <w:t>centralised</w:t>
       </w:r>
       <w:proofErr w:type="spellEnd"/>
       <w:r>
         <w:rPr>
-          <w:lang w:val="en-GB"/>
-        </w:rPr>
-        <w:t xml:space="preserve"> </w:t>
-      </w:r>
-      <w:proofErr w:type="spellStart"/>
-      <w:r>
-        <w:rPr>
-          <w:lang w:val="en-GB"/>
-        </w:rPr>
-        <w:t>en</w:t>
-      </w:r>
-      <w:proofErr w:type="spellEnd"/>
-      <w:r>
-        <w:rPr>
-          <w:lang w:val="en-GB"/>
-        </w:rPr>
-        <w:t xml:space="preserve"> lumière </w:t>
-      </w:r>
-      <w:proofErr w:type="spellStart"/>
-      <w:r>
-        <w:rPr>
-          <w:lang w:val="en-GB"/>
-        </w:rPr>
-        <w:t>pourquoi</w:t>
-      </w:r>
-      <w:proofErr w:type="spellEnd"/>
-      <w:r>
-        <w:rPr>
-          <w:lang w:val="en-GB"/>
-        </w:rPr>
-        <w:t xml:space="preserve"> </w:t>
-      </w:r>
-      <w:proofErr w:type="spellStart"/>
-      <w:r>
-        <w:rPr>
-          <w:lang w:val="en-GB"/>
-        </w:rPr>
-        <w:t>avoir</w:t>
-      </w:r>
-      <w:proofErr w:type="spellEnd"/>
-      <w:r>
-        <w:rPr>
-          <w:lang w:val="en-GB"/>
-        </w:rPr>
-        <w:t xml:space="preserve"> du centralised memory </w:t>
-      </w:r>
-      <w:proofErr w:type="spellStart"/>
-      <w:r>
-        <w:rPr>
-          <w:lang w:val="en-GB"/>
-        </w:rPr>
-        <w:t>est</w:t>
-      </w:r>
-      <w:proofErr w:type="spellEnd"/>
-      <w:r>
-        <w:rPr>
-          <w:lang w:val="en-GB"/>
-        </w:rPr>
-        <w:t xml:space="preserve"> </w:t>
-      </w:r>
-      <w:proofErr w:type="spellStart"/>
-      <w:r>
-        <w:rPr>
-          <w:lang w:val="en-GB"/>
-        </w:rPr>
-        <w:t>nul</w:t>
-      </w:r>
-      <w:proofErr w:type="spellEnd"/>
-      <w:r>
-        <w:rPr>
-          <w:lang w:val="en-GB"/>
-        </w:rPr>
-        <w:t xml:space="preserve">. Since the nest has to report to everyone, if only one fails to communicate its value there’s </w:t>
+          <w:lang w:val="fr-CH"/>
+        </w:rPr>
+        <w:t xml:space="preserve"> memory est nul. </w:t>
+      </w:r>
+      <w:r>
+        <w:rPr>
+          <w:lang w:val="en-GB"/>
+        </w:rPr>
+        <w:t xml:space="preserve">Since the nest has to report to everyone, if only one fails to communicate its value there’s </w:t>
       </w:r>
       <w:proofErr w:type="spellStart"/>
       <w:r>
@@ -5227,13 +4931,7 @@
         <w:rPr>
           <w:lang w:val="en-GB"/>
         </w:rPr>
-        <w:t xml:space="preserve">, </w:t>
-      </w:r>
-      <w:r>
-        <w:rPr>
-          <w:lang w:val="en-GB"/>
-        </w:rPr>
-        <w:t>1.4 meters x 1.4 meters</w:t>
+        <w:t>, 1.4 meters x 1.4 meters</w:t>
       </w:r>
       <w:r>
         <w:rPr>
@@ -5257,19 +4955,7 @@
         <w:rPr>
           <w:lang w:val="en-GB"/>
         </w:rPr>
-        <w:t>(in orange</w:t>
-      </w:r>
-      <w:r>
-        <w:rPr>
-          <w:lang w:val="en-GB"/>
-        </w:rPr>
-        <w:t>, 1.4 meters x 1.4 meters</w:t>
-      </w:r>
-      <w:r>
-        <w:rPr>
-          <w:lang w:val="en-GB"/>
-        </w:rPr>
-        <w:t xml:space="preserve">) </w:t>
+        <w:t xml:space="preserve">(in orange, 1.4 meters x 1.4 meters) </w:t>
       </w:r>
       <w:r>
         <w:rPr>
@@ -7001,6 +6687,31 @@
       <w:pPr>
         <w:jc w:val="both"/>
         <w:rPr>
+          <w:color w:val="F4B083" w:themeColor="accent2" w:themeTint="99"/>
+          <w:lang w:val="en-GB"/>
+        </w:rPr>
+      </w:pPr>
+    </w:p>
+    <w:p>
+      <w:pPr>
+        <w:jc w:val="both"/>
+        <w:rPr>
+          <w:color w:val="FF0000"/>
+          <w:lang w:val="en-GB"/>
+        </w:rPr>
+      </w:pPr>
+      <w:r>
+        <w:rPr>
+          <w:color w:val="FF0000"/>
+          <w:lang w:val="en-GB"/>
+        </w:rPr>
+        <w:t>Maybe I can have EXP1 and then result, then EXP2 and then result and so on. I think most of the paper do as is</w:t>
+      </w:r>
+    </w:p>
+    <w:p>
+      <w:pPr>
+        <w:jc w:val="both"/>
+        <w:rPr>
           <w:lang w:val="en-GB"/>
         </w:rPr>
       </w:pPr>
@@ -7009,41 +6720,959 @@
       <w:pPr>
         <w:pStyle w:val="Heading2"/>
         <w:rPr>
-          <w:lang w:val="en-GB"/>
-        </w:rPr>
-      </w:pPr>
-      <w:r>
-        <w:rPr>
-          <w:lang w:val="en-GB"/>
-        </w:rPr>
-        <w:t xml:space="preserve">Speed and reliability </w:t>
-      </w:r>
-    </w:p>
-    <w:p>
-      <w:pPr>
-        <w:jc w:val="both"/>
-        <w:rPr>
-          <w:lang w:val="en-GB"/>
-        </w:rPr>
-      </w:pPr>
-      <w:r>
-        <w:rPr>
-          <w:lang w:val="en-GB"/>
-        </w:rPr>
-        <w:t>The first experiment (EXP1) consists of a speed test. The goal is to collect, process, and clean 50 resources as quickly as possible. At each new start, the demand for the foraging task is 50 resources, and the demand for the nest processing and cleaning tasks are both set to 0. Moreover, the foraging demand increases by 5 for every 500 simulation steps to keep the system busy.</w:t>
-      </w:r>
-    </w:p>
-    <w:p>
-      <w:pPr>
-        <w:jc w:val="both"/>
-        <w:rPr>
-          <w:lang w:val="en-GB"/>
-        </w:rPr>
-      </w:pPr>
+          <w:color w:val="FF0000"/>
+          <w:lang w:val="en-GB"/>
+        </w:rPr>
+      </w:pPr>
+      <w:proofErr w:type="spellStart"/>
+      <w:r>
+        <w:rPr>
+          <w:lang w:val="en-GB"/>
+        </w:rPr>
+        <w:t>Deroulement</w:t>
+      </w:r>
+      <w:proofErr w:type="spellEnd"/>
+      <w:r>
+        <w:rPr>
+          <w:lang w:val="en-GB"/>
+        </w:rPr>
+        <w:t xml:space="preserve"> of the experiments .. </w:t>
+      </w:r>
+      <w:r>
+        <w:rPr>
+          <w:lang w:val="en-GB"/>
+        </w:rPr>
+        <w:t xml:space="preserve"> </w:t>
+      </w:r>
+      <w:r>
+        <w:rPr>
+          <w:color w:val="FF0000"/>
+          <w:lang w:val="en-GB"/>
+        </w:rPr>
+        <w:t xml:space="preserve">This is wrong, but </w:t>
+      </w:r>
+      <w:proofErr w:type="spellStart"/>
+      <w:r>
+        <w:rPr>
+          <w:color w:val="FF0000"/>
+          <w:lang w:val="en-GB"/>
+        </w:rPr>
+        <w:t>lets</w:t>
+      </w:r>
+      <w:proofErr w:type="spellEnd"/>
+      <w:r>
+        <w:rPr>
+          <w:color w:val="FF0000"/>
+          <w:lang w:val="en-GB"/>
+        </w:rPr>
+        <w:t xml:space="preserve"> rewrite it when the rest is good</w:t>
+      </w:r>
+    </w:p>
+    <w:p>
+      <w:pPr>
+        <w:jc w:val="both"/>
+        <w:rPr>
+          <w:lang w:val="en-GB"/>
+        </w:rPr>
+      </w:pPr>
+      <w:r>
+        <w:rPr>
+          <w:lang w:val="en-GB"/>
+        </w:rPr>
+        <w:t>First, the bundle of experiments EXP1, EXP2, and EXP3, is performed to highlight the difference between the centralized version of the implemented algorithm, AITA, and the distributed one, DAITA, with the number of robots variating from 10, 20, 30, 40, to 50 robots. The goal is to demonstrate the possible flows in both systems and which performs the best given the environment and the experiments created for this project. Secondly, the set of experiments EXPS intends to demonstrate the reliability and robustness of the DAITA distributed communication system. Finally, each of the other algorithms, RND, GTA, and PSI run EXP1, EXP2, and EXP3 with 40 robots each time (experiments with the number of robots have shown that 40 is the number that best demonstrates the weaknesses and advantages of each system).</w:t>
+      </w:r>
+    </w:p>
+    <w:p>
+      <w:pPr>
+        <w:jc w:val="both"/>
+        <w:rPr>
+          <w:lang w:val="en-GB"/>
+        </w:rPr>
+      </w:pPr>
+    </w:p>
+    <w:p>
+      <w:pPr>
+        <w:jc w:val="both"/>
+        <w:rPr>
+          <w:lang w:val="en-GB"/>
+        </w:rPr>
+      </w:pPr>
+      <w:r>
+        <w:rPr>
+          <w:lang w:val="en-GB"/>
+        </w:rPr>
+        <w:lastRenderedPageBreak/>
+        <w:t>Each of these experiments is run 5 times and then averaged to give a more fair outcome compared to a single run. Running the experiments 5 times also enables the demonstration of the reliability of the implemented system as one can compare each run and see if the “</w:t>
+      </w:r>
+      <w:proofErr w:type="spellStart"/>
+      <w:r>
+        <w:rPr>
+          <w:lang w:val="en-GB"/>
+        </w:rPr>
+        <w:t>deroulement</w:t>
+      </w:r>
+      <w:proofErr w:type="spellEnd"/>
+      <w:r>
+        <w:rPr>
+          <w:lang w:val="en-GB"/>
+        </w:rPr>
+        <w:t>” and outcome are approximately the same each time.</w:t>
+      </w:r>
     </w:p>
     <w:p>
       <w:pPr>
         <w:pStyle w:val="Heading2"/>
+        <w:jc w:val="both"/>
+        <w:rPr>
+          <w:lang w:val="en-GB"/>
+        </w:rPr>
+      </w:pPr>
+      <w:r>
+        <w:rPr>
+          <w:lang w:val="en-GB"/>
+        </w:rPr>
+        <w:t>Metrics</w:t>
+      </w:r>
+    </w:p>
+    <w:p>
+      <w:pPr>
+        <w:jc w:val="both"/>
+        <w:rPr>
+          <w:lang w:val="en-GB"/>
+        </w:rPr>
+      </w:pPr>
+      <w:r>
+        <w:rPr>
+          <w:lang w:val="en-GB"/>
+        </w:rPr>
+        <w:t>To rewrite</w:t>
+      </w:r>
+    </w:p>
+    <w:p>
+      <w:pPr>
+        <w:jc w:val="both"/>
+        <w:rPr>
+          <w:lang w:val="en-GB"/>
+        </w:rPr>
+      </w:pPr>
+    </w:p>
+    <w:p>
+      <w:pPr>
+        <w:jc w:val="both"/>
+        <w:rPr>
+          <w:lang w:val="en-GB"/>
+        </w:rPr>
+      </w:pPr>
+      <w:r>
+        <w:rPr>
+          <w:lang w:val="en-GB"/>
+        </w:rPr>
+        <w:t xml:space="preserve">The data generated by the experiments are then processed to generate metrics. The experiment will compare the speed of execution, the total covered distance for all robots, the distribution of robots in the different classes of workers over the simulation. Moreover, the demand is tracked over the simulation and the number of robots allocated to it as well. Furthermore, each system tracks the number of switches for each individual. For the systems that have a distributed communication (DAITA, GTA, and PSI), the average sensed demand by each worker is also compared to what the actual real demand for each task is. For AITA, the demand and the current task allocated to the workers are also compared for the real world and to what the information </w:t>
+      </w:r>
+      <w:proofErr w:type="spellStart"/>
+      <w:r>
+        <w:rPr>
+          <w:lang w:val="en-GB"/>
+        </w:rPr>
+        <w:t>center</w:t>
+      </w:r>
+      <w:proofErr w:type="spellEnd"/>
+      <w:r>
+        <w:rPr>
+          <w:lang w:val="en-GB"/>
+        </w:rPr>
+        <w:t xml:space="preserve"> sense.</w:t>
+      </w:r>
+    </w:p>
+    <w:p>
+      <w:pPr>
+        <w:jc w:val="both"/>
+        <w:rPr>
+          <w:lang w:val="en-GB"/>
+        </w:rPr>
+      </w:pPr>
+    </w:p>
+    <w:p>
+      <w:pPr>
+        <w:jc w:val="both"/>
+        <w:rPr>
+          <w:color w:val="FF0000"/>
+          <w:lang w:val="en-GB"/>
+        </w:rPr>
+      </w:pPr>
+      <w:r>
+        <w:rPr>
+          <w:color w:val="FF0000"/>
+          <w:lang w:val="en-GB"/>
+        </w:rPr>
+        <w:t>Experiment on parameters settings?</w:t>
+      </w:r>
+      <w:r>
+        <w:rPr>
+          <w:color w:val="FF0000"/>
+          <w:lang w:val="en-GB"/>
+        </w:rPr>
+        <w:t xml:space="preserve"> As in </w:t>
+      </w:r>
+      <w:r>
+        <w:rPr>
+          <w:color w:val="FF0000"/>
+          <w:lang w:val="en-GB"/>
+        </w:rPr>
+        <w:t>symmetry</w:t>
+      </w:r>
+    </w:p>
+    <w:p>
+      <w:pPr>
+        <w:jc w:val="both"/>
+        <w:rPr>
+          <w:color w:val="FF0000"/>
+          <w:lang w:val="en-GB"/>
+        </w:rPr>
+      </w:pPr>
+      <w:r>
+        <w:rPr>
+          <w:color w:val="FF0000"/>
+          <w:lang w:val="en-GB"/>
+        </w:rPr>
+        <w:t>Also with that I could use a perfect system (no noise) then experiment on the range a completion rate. Then maybe choose something that is closer to reality and redo all the experiment with that?</w:t>
+      </w:r>
+    </w:p>
+    <w:p>
+      <w:pPr>
+        <w:jc w:val="both"/>
+        <w:rPr>
+          <w:lang w:val="en-GB"/>
+        </w:rPr>
+      </w:pPr>
+    </w:p>
+    <w:p>
+      <w:pPr>
+        <w:jc w:val="both"/>
+        <w:rPr>
+          <w:color w:val="FF0000"/>
+          <w:lang w:val="fr-CH"/>
+        </w:rPr>
+      </w:pPr>
+      <w:r>
+        <w:rPr>
+          <w:color w:val="FF0000"/>
+          <w:lang w:val="fr-CH"/>
+        </w:rPr>
+        <w:t>TODO les graphs devraient aller jusqu’</w:t>
+      </w:r>
+      <w:proofErr w:type="spellStart"/>
+      <w:r>
+        <w:rPr>
+          <w:color w:val="FF0000"/>
+          <w:lang w:val="fr-CH"/>
+        </w:rPr>
+        <w:t>a</w:t>
+      </w:r>
+      <w:proofErr w:type="spellEnd"/>
+      <w:r>
+        <w:rPr>
+          <w:color w:val="FF0000"/>
+          <w:lang w:val="fr-CH"/>
+        </w:rPr>
+        <w:t xml:space="preserve"> 50, refaire le plot</w:t>
+      </w:r>
+    </w:p>
+    <w:p>
+      <w:pPr>
+        <w:jc w:val="both"/>
+        <w:rPr>
+          <w:color w:val="FF0000"/>
+          <w:lang w:val="en-GB"/>
+        </w:rPr>
+      </w:pPr>
+      <w:proofErr w:type="spellStart"/>
+      <w:r>
+        <w:rPr>
+          <w:color w:val="FF0000"/>
+          <w:lang w:val="en-GB"/>
+        </w:rPr>
+        <w:t>Todo</w:t>
+      </w:r>
+      <w:proofErr w:type="spellEnd"/>
+      <w:r>
+        <w:rPr>
+          <w:color w:val="FF0000"/>
+          <w:lang w:val="en-GB"/>
+        </w:rPr>
+        <w:t xml:space="preserve"> to </w:t>
+      </w:r>
+      <w:proofErr w:type="spellStart"/>
+      <w:r>
+        <w:rPr>
+          <w:color w:val="FF0000"/>
+          <w:lang w:val="en-GB"/>
+        </w:rPr>
+        <w:t>inclue</w:t>
+      </w:r>
+      <w:proofErr w:type="spellEnd"/>
+      <w:r>
+        <w:rPr>
+          <w:color w:val="FF0000"/>
+          <w:lang w:val="en-GB"/>
+        </w:rPr>
+        <w:t xml:space="preserve"> in this paragraph: </w:t>
+      </w:r>
+      <w:r>
+        <w:rPr>
+          <w:color w:val="FF0000"/>
+          <w:lang w:val="en-GB"/>
+        </w:rPr>
+        <w:t>reliability and scalability</w:t>
+      </w:r>
+    </w:p>
+    <w:p>
+      <w:pPr>
+        <w:jc w:val="both"/>
+        <w:rPr>
+          <w:color w:val="FF0000"/>
+          <w:lang w:val="fr-CH"/>
+        </w:rPr>
+      </w:pPr>
+      <w:r>
+        <w:rPr>
+          <w:color w:val="FF0000"/>
+          <w:lang w:val="fr-CH"/>
+        </w:rPr>
+        <w:t xml:space="preserve">TODO changer la taille des graphs pour que </w:t>
+      </w:r>
+      <w:r>
+        <w:rPr>
+          <w:color w:val="FF0000"/>
+          <w:lang w:val="fr-CH"/>
+        </w:rPr>
+        <w:t>ça soit cool à l’œil. Il faut rendre la thèse visuellement cool.</w:t>
+      </w:r>
+    </w:p>
+    <w:p>
+      <w:pPr>
+        <w:pStyle w:val="Heading2"/>
+        <w:rPr>
+          <w:lang w:val="fr-CH"/>
+        </w:rPr>
+      </w:pPr>
+    </w:p>
+    <w:p>
+      <w:pPr>
+        <w:pStyle w:val="Heading2"/>
+        <w:rPr>
+          <w:lang w:val="en-US"/>
+        </w:rPr>
+      </w:pPr>
+      <w:r>
+        <w:rPr>
+          <w:lang w:val="en-US"/>
+        </w:rPr>
+        <w:t>Task completion rate</w:t>
+      </w:r>
+    </w:p>
+    <w:p>
+      <w:pPr>
+        <w:jc w:val="both"/>
+        <w:rPr>
+          <w:lang w:val="en-GB"/>
+        </w:rPr>
+      </w:pPr>
+      <w:r>
+        <w:rPr>
+          <w:lang w:val="en-GB"/>
+        </w:rPr>
+        <w:t xml:space="preserve">The task completion rate is meant to observe the speed at which a group of individual can complete a given task. Moreover, task completion rate can be used as a optimization goal as the sooner the swarm complete </w:t>
+      </w:r>
+      <w:r>
+        <w:rPr>
+          <w:lang w:val="en-GB"/>
+        </w:rPr>
+        <w:t>the</w:t>
+      </w:r>
+      <w:r>
+        <w:rPr>
+          <w:lang w:val="en-GB"/>
+        </w:rPr>
+        <w:t xml:space="preserve"> task, the better the system is. In order to experiment the task completion rate, experiment 1</w:t>
+      </w:r>
+      <w:r>
+        <w:rPr>
+          <w:lang w:val="en-GB"/>
+        </w:rPr>
+        <w:t xml:space="preserve"> is defined</w:t>
+      </w:r>
+      <w:r>
+        <w:rPr>
+          <w:lang w:val="en-GB"/>
+        </w:rPr>
+        <w:t>.</w:t>
+      </w:r>
+    </w:p>
+    <w:p>
+      <w:pPr>
+        <w:jc w:val="both"/>
+        <w:rPr>
+          <w:lang w:val="en-GB"/>
+        </w:rPr>
+      </w:pPr>
+    </w:p>
+    <w:p>
+      <w:pPr>
+        <w:jc w:val="both"/>
+        <w:rPr>
+          <w:lang w:val="en-GB"/>
+        </w:rPr>
+      </w:pPr>
+      <w:r>
+        <w:rPr>
+          <w:lang w:val="en-GB"/>
+        </w:rPr>
+        <w:t>Experiment 1</w:t>
+      </w:r>
+      <w:r>
+        <w:rPr>
+          <w:lang w:val="en-GB"/>
+        </w:rPr>
+        <w:t xml:space="preserve"> </w:t>
+      </w:r>
+      <w:r>
+        <w:rPr>
+          <w:lang w:val="en-GB"/>
+        </w:rPr>
+        <w:t xml:space="preserve">consists of </w:t>
+      </w:r>
+      <w:r>
+        <w:rPr>
+          <w:lang w:val="en-GB"/>
+        </w:rPr>
+        <w:t>collect</w:t>
+      </w:r>
+      <w:r>
+        <w:rPr>
+          <w:lang w:val="en-GB"/>
+        </w:rPr>
+        <w:t>ing</w:t>
+      </w:r>
+      <w:r>
+        <w:rPr>
+          <w:lang w:val="en-GB"/>
+        </w:rPr>
+        <w:t>, process</w:t>
+      </w:r>
+      <w:r>
+        <w:rPr>
+          <w:lang w:val="en-GB"/>
+        </w:rPr>
+        <w:t>ing</w:t>
+      </w:r>
+      <w:r>
+        <w:rPr>
+          <w:lang w:val="en-GB"/>
+        </w:rPr>
+        <w:t>, and clean</w:t>
+      </w:r>
+      <w:r>
+        <w:rPr>
+          <w:lang w:val="en-GB"/>
+        </w:rPr>
+        <w:t>ing</w:t>
+      </w:r>
+      <w:r>
+        <w:rPr>
+          <w:lang w:val="en-GB"/>
+        </w:rPr>
+        <w:t xml:space="preserve"> 50 resources as quickly as possible. At each new start, the demand for the foraging task is 50 resources, and the demand for the nest processing and cleaning tasks are both set to 0. </w:t>
+      </w:r>
+      <w:r>
+        <w:rPr>
+          <w:lang w:val="en-GB"/>
+        </w:rPr>
+        <w:t>Also</w:t>
+      </w:r>
+      <w:r>
+        <w:rPr>
+          <w:lang w:val="en-GB"/>
+        </w:rPr>
+        <w:t>, the foraging demand increases by 5 for every 500 simulation steps to keep the system busy.</w:t>
+      </w:r>
+    </w:p>
+    <w:p>
+      <w:pPr>
+        <w:jc w:val="both"/>
+        <w:rPr>
+          <w:lang w:val="en-GB"/>
+        </w:rPr>
+      </w:pPr>
+    </w:p>
+    <w:p>
+      <w:pPr>
+        <w:rPr>
+          <w:b/>
+          <w:bCs/>
+          <w:lang w:val="en-US"/>
+        </w:rPr>
+      </w:pPr>
+      <w:r>
+        <w:rPr>
+          <w:b/>
+          <w:bCs/>
+          <w:lang w:val="en-US"/>
+        </w:rPr>
+        <w:t>Task completion rate on variating number of robots</w:t>
+      </w:r>
+    </w:p>
+    <w:p>
+      <w:pPr>
+        <w:jc w:val="both"/>
+        <w:rPr>
+          <w:color w:val="000000" w:themeColor="text1"/>
+          <w:lang w:val="en-GB"/>
+        </w:rPr>
+      </w:pPr>
+      <w:r>
+        <w:rPr>
+          <w:lang w:val="en-GB"/>
+        </w:rPr>
+        <w:t xml:space="preserve">A first set of </w:t>
+      </w:r>
+      <w:r>
+        <w:rPr>
+          <w:lang w:val="en-GB"/>
+        </w:rPr>
+        <w:t>test</w:t>
+      </w:r>
+      <w:r>
+        <w:rPr>
+          <w:lang w:val="en-GB"/>
+        </w:rPr>
+        <w:t xml:space="preserve"> is performed on the AITA and DAITA system</w:t>
+      </w:r>
+      <w:r>
+        <w:rPr>
+          <w:lang w:val="en-GB"/>
+        </w:rPr>
+        <w:t>s</w:t>
+      </w:r>
+      <w:r>
+        <w:rPr>
+          <w:lang w:val="en-GB"/>
+        </w:rPr>
+        <w:t xml:space="preserve"> with variating number of robots from 10, 20, 30, 40 to 50. AITA shows (figure N)</w:t>
+      </w:r>
+      <w:r>
+        <w:rPr>
+          <w:lang w:val="en-GB"/>
+        </w:rPr>
+        <w:t xml:space="preserve"> that the completion rate with 40 and 50 robot is significantly lower than for 10, 20 and 30. </w:t>
+      </w:r>
+      <w:r>
+        <w:rPr>
+          <w:color w:val="FF0000"/>
+          <w:lang w:val="en-GB"/>
+        </w:rPr>
+        <w:t>TODO</w:t>
+      </w:r>
+      <w:r>
+        <w:rPr>
+          <w:color w:val="FF0000"/>
+          <w:lang w:val="en-GB"/>
+        </w:rPr>
+        <w:t xml:space="preserve">: I will probably add 70 and then 100 to show that it should probably not go faster. </w:t>
+      </w:r>
+      <w:r>
+        <w:rPr>
+          <w:color w:val="000000" w:themeColor="text1"/>
+          <w:lang w:val="en-GB"/>
+        </w:rPr>
+        <w:t xml:space="preserve">This trend shows a direct relationship between the number of robot performing a task and the completion rate of a task. Furthermore, as one could envisaged, the trend does not show that the more robots used to complete a task, </w:t>
+      </w:r>
+      <w:r>
+        <w:rPr>
+          <w:color w:val="000000" w:themeColor="text1"/>
+          <w:lang w:val="en-GB"/>
+        </w:rPr>
+        <w:lastRenderedPageBreak/>
+        <w:t xml:space="preserve">the faster the group reaches its goal. </w:t>
+      </w:r>
+      <w:r>
+        <w:rPr>
+          <w:color w:val="000000" w:themeColor="text1"/>
+          <w:lang w:val="en-GB"/>
+        </w:rPr>
+        <w:t xml:space="preserve">This may be due to the congestion of robot (as shown in figure) where multiple robots try to reach a similar goal and struggle to find their way through. </w:t>
+      </w:r>
+    </w:p>
+    <w:p>
+      <w:pPr>
+        <w:jc w:val="both"/>
+        <w:rPr>
+          <w:color w:val="000000" w:themeColor="text1"/>
+          <w:lang w:val="en-GB"/>
+        </w:rPr>
+      </w:pPr>
+    </w:p>
+    <w:p>
+      <w:pPr>
+        <w:jc w:val="both"/>
+        <w:rPr>
+          <w:color w:val="FF0000"/>
+          <w:lang w:val="en-GB"/>
+        </w:rPr>
+      </w:pPr>
+      <w:r>
+        <w:rPr>
+          <w:color w:val="FF0000"/>
+          <w:lang w:val="en-GB"/>
+        </w:rPr>
+        <w:t>If I don’t use infinite comm, maybe there’s something to say about the perception.</w:t>
+      </w:r>
+    </w:p>
+    <w:p>
+      <w:pPr>
+        <w:jc w:val="both"/>
+        <w:rPr>
+          <w:color w:val="FF0000"/>
+          <w:lang w:val="en-GB"/>
+        </w:rPr>
+      </w:pPr>
+      <w:r>
+        <w:rPr>
+          <w:color w:val="FF0000"/>
+          <w:lang w:val="en-GB"/>
+        </w:rPr>
+        <w:t>I mean, I can also show here for exp1 the test performed for range right</w:t>
+      </w:r>
+    </w:p>
+    <w:p>
+      <w:pPr>
+        <w:jc w:val="both"/>
+        <w:rPr>
+          <w:lang w:val="en-GB"/>
+        </w:rPr>
+      </w:pPr>
+    </w:p>
+    <w:p>
+      <w:pPr>
+        <w:jc w:val="both"/>
+        <w:rPr>
+          <w:lang w:val="en-GB"/>
+        </w:rPr>
+      </w:pPr>
+    </w:p>
+    <w:p>
+      <w:pPr>
+        <w:jc w:val="both"/>
+        <w:rPr>
+          <w:lang w:val="en-GB"/>
+        </w:rPr>
+      </w:pPr>
+      <w:r>
+        <w:rPr>
+          <w:noProof/>
+          <w:lang w:val="en-GB"/>
+        </w:rPr>
+        <w:drawing>
+          <wp:inline distT="0" distB="0" distL="0" distR="0" wp14:anchorId="348F465E" wp14:editId="621F2A8B">
+            <wp:extent cx="2814373" cy="2464526"/>
+            <wp:effectExtent l="0" t="0" r="5080" b="0"/>
+            <wp:docPr id="2" name="Picture 2" descr="Chart, line chart&#10;&#10;Description automatically generated"/>
+            <wp:cNvGraphicFramePr>
+              <a:graphicFrameLocks xmlns:a="http://schemas.openxmlformats.org/drawingml/2006/main" noChangeAspect="1"/>
+            </wp:cNvGraphicFramePr>
+            <a:graphic xmlns:a="http://schemas.openxmlformats.org/drawingml/2006/main">
+              <a:graphicData uri="http://schemas.openxmlformats.org/drawingml/2006/picture">
+                <pic:pic xmlns:pic="http://schemas.openxmlformats.org/drawingml/2006/picture">
+                  <pic:nvPicPr>
+                    <pic:cNvPr id="2" name="Picture 2" descr="Chart, line chart&#10;&#10;Description automatically generated"/>
+                    <pic:cNvPicPr/>
+                  </pic:nvPicPr>
+                  <pic:blipFill>
+                    <a:blip r:embed="rId19" cstate="print">
+                      <a:extLst>
+                        <a:ext uri="{28A0092B-C50C-407E-A947-70E740481C1C}">
+                          <a14:useLocalDpi xmlns:a14="http://schemas.microsoft.com/office/drawing/2010/main" val="0"/>
+                        </a:ext>
+                      </a:extLst>
+                    </a:blip>
+                    <a:stretch>
+                      <a:fillRect/>
+                    </a:stretch>
+                  </pic:blipFill>
+                  <pic:spPr>
+                    <a:xfrm>
+                      <a:off x="0" y="0"/>
+                      <a:ext cx="2822803" cy="2471908"/>
+                    </a:xfrm>
+                    <a:prstGeom prst="rect">
+                      <a:avLst/>
+                    </a:prstGeom>
+                  </pic:spPr>
+                </pic:pic>
+              </a:graphicData>
+            </a:graphic>
+          </wp:inline>
+        </w:drawing>
+      </w:r>
+      <w:r>
+        <w:rPr>
+          <w:noProof/>
+          <w:lang w:val="en-GB"/>
+        </w:rPr>
+        <w:drawing>
+          <wp:inline distT="0" distB="0" distL="0" distR="0" wp14:anchorId="016F0353" wp14:editId="442BDD5C">
+            <wp:extent cx="2723875" cy="2464344"/>
+            <wp:effectExtent l="0" t="0" r="0" b="0"/>
+            <wp:docPr id="3" name="Picture 3" descr="Chart, line chart&#10;&#10;Description automatically generated"/>
+            <wp:cNvGraphicFramePr>
+              <a:graphicFrameLocks xmlns:a="http://schemas.openxmlformats.org/drawingml/2006/main" noChangeAspect="1"/>
+            </wp:cNvGraphicFramePr>
+            <a:graphic xmlns:a="http://schemas.openxmlformats.org/drawingml/2006/main">
+              <a:graphicData uri="http://schemas.openxmlformats.org/drawingml/2006/picture">
+                <pic:pic xmlns:pic="http://schemas.openxmlformats.org/drawingml/2006/picture">
+                  <pic:nvPicPr>
+                    <pic:cNvPr id="3" name="Picture 3" descr="Chart, line chart&#10;&#10;Description automatically generated"/>
+                    <pic:cNvPicPr/>
+                  </pic:nvPicPr>
+                  <pic:blipFill>
+                    <a:blip r:embed="rId20" cstate="print">
+                      <a:extLst>
+                        <a:ext uri="{28A0092B-C50C-407E-A947-70E740481C1C}">
+                          <a14:useLocalDpi xmlns:a14="http://schemas.microsoft.com/office/drawing/2010/main" val="0"/>
+                        </a:ext>
+                      </a:extLst>
+                    </a:blip>
+                    <a:stretch>
+                      <a:fillRect/>
+                    </a:stretch>
+                  </pic:blipFill>
+                  <pic:spPr>
+                    <a:xfrm>
+                      <a:off x="0" y="0"/>
+                      <a:ext cx="2731428" cy="2471178"/>
+                    </a:xfrm>
+                    <a:prstGeom prst="rect">
+                      <a:avLst/>
+                    </a:prstGeom>
+                  </pic:spPr>
+                </pic:pic>
+              </a:graphicData>
+            </a:graphic>
+          </wp:inline>
+        </w:drawing>
+      </w:r>
+    </w:p>
+    <w:p>
+      <w:pPr>
+        <w:jc w:val="both"/>
+        <w:rPr>
+          <w:lang w:val="en-GB"/>
+        </w:rPr>
+      </w:pPr>
+    </w:p>
+    <w:p>
+      <w:pPr>
+        <w:jc w:val="both"/>
+        <w:rPr>
+          <w:lang w:val="en-GB"/>
+        </w:rPr>
+      </w:pPr>
+      <w:r>
+        <w:rPr>
+          <w:lang w:val="en-GB"/>
+        </w:rPr>
+        <w:t>Not necessary but here I can explain why 40?</w:t>
+      </w:r>
+    </w:p>
+    <w:p>
+      <w:pPr>
+        <w:jc w:val="both"/>
+        <w:rPr>
+          <w:lang w:val="en-GB"/>
+        </w:rPr>
+      </w:pPr>
+    </w:p>
+    <w:p>
+      <w:pPr>
+        <w:rPr>
+          <w:b/>
+          <w:bCs/>
+          <w:lang w:val="en-US"/>
+        </w:rPr>
+      </w:pPr>
+      <w:r>
+        <w:rPr>
+          <w:b/>
+          <w:bCs/>
+          <w:lang w:val="en-US"/>
+        </w:rPr>
+        <w:t xml:space="preserve">Task completion rate on </w:t>
+      </w:r>
+      <w:r>
+        <w:rPr>
+          <w:b/>
+          <w:bCs/>
+          <w:lang w:val="en-US"/>
+        </w:rPr>
+        <w:t>different task allocation systems</w:t>
+      </w:r>
+    </w:p>
+    <w:p>
+      <w:pPr>
+        <w:jc w:val="both"/>
+        <w:rPr>
+          <w:lang w:val="en-US"/>
+        </w:rPr>
+      </w:pPr>
+    </w:p>
+    <w:p>
+      <w:pPr>
+        <w:jc w:val="both"/>
+        <w:rPr>
+          <w:lang w:val="en-US"/>
+        </w:rPr>
+      </w:pPr>
+      <w:r>
+        <w:rPr>
+          <w:lang w:val="en-US"/>
+        </w:rPr>
+        <w:t>The same experiment is conducted on RND, GTA and PSI</w:t>
+      </w:r>
+      <w:r>
+        <w:rPr>
+          <w:lang w:val="en-US"/>
+        </w:rPr>
+        <w:t xml:space="preserve"> with 40 robots</w:t>
+      </w:r>
+      <w:r>
+        <w:rPr>
+          <w:lang w:val="en-US"/>
+        </w:rPr>
+        <w:t xml:space="preserve"> </w:t>
+      </w:r>
+      <w:r>
+        <w:rPr>
+          <w:lang w:val="en-US"/>
+        </w:rPr>
+        <w:t>and compared to the two previous systems</w:t>
+      </w:r>
+      <w:r>
+        <w:rPr>
+          <w:lang w:val="en-US"/>
+        </w:rPr>
+        <w:t>.</w:t>
+      </w:r>
+    </w:p>
+    <w:p>
+      <w:pPr>
+        <w:jc w:val="both"/>
+        <w:rPr>
+          <w:lang w:val="en-US"/>
+        </w:rPr>
+      </w:pPr>
+      <w:r>
+        <w:rPr>
+          <w:noProof/>
+          <w:lang w:val="en-US"/>
+        </w:rPr>
+        <w:drawing>
+          <wp:inline distT="0" distB="0" distL="0" distR="0" wp14:anchorId="3BBB312B" wp14:editId="787DB962">
+            <wp:extent cx="4673855" cy="3401568"/>
+            <wp:effectExtent l="0" t="0" r="0" b="2540"/>
+            <wp:docPr id="4" name="Picture 4" descr="Chart, line chart&#10;&#10;Description automatically generated"/>
+            <wp:cNvGraphicFramePr>
+              <a:graphicFrameLocks xmlns:a="http://schemas.openxmlformats.org/drawingml/2006/main" noChangeAspect="1"/>
+            </wp:cNvGraphicFramePr>
+            <a:graphic xmlns:a="http://schemas.openxmlformats.org/drawingml/2006/main">
+              <a:graphicData uri="http://schemas.openxmlformats.org/drawingml/2006/picture">
+                <pic:pic xmlns:pic="http://schemas.openxmlformats.org/drawingml/2006/picture">
+                  <pic:nvPicPr>
+                    <pic:cNvPr id="4" name="Picture 4" descr="Chart, line chart&#10;&#10;Description automatically generated"/>
+                    <pic:cNvPicPr/>
+                  </pic:nvPicPr>
+                  <pic:blipFill>
+                    <a:blip r:embed="rId21">
+                      <a:extLst>
+                        <a:ext uri="{28A0092B-C50C-407E-A947-70E740481C1C}">
+                          <a14:useLocalDpi xmlns:a14="http://schemas.microsoft.com/office/drawing/2010/main" val="0"/>
+                        </a:ext>
+                      </a:extLst>
+                    </a:blip>
+                    <a:stretch>
+                      <a:fillRect/>
+                    </a:stretch>
+                  </pic:blipFill>
+                  <pic:spPr>
+                    <a:xfrm>
+                      <a:off x="0" y="0"/>
+                      <a:ext cx="4677468" cy="3404197"/>
+                    </a:xfrm>
+                    <a:prstGeom prst="rect">
+                      <a:avLst/>
+                    </a:prstGeom>
+                  </pic:spPr>
+                </pic:pic>
+              </a:graphicData>
+            </a:graphic>
+          </wp:inline>
+        </w:drawing>
+      </w:r>
+    </w:p>
+    <w:p>
+      <w:pPr>
+        <w:pStyle w:val="ListParagraph"/>
+        <w:numPr>
+          <w:ilvl w:val="0"/>
+          <w:numId w:val="13"/>
+        </w:numPr>
+        <w:jc w:val="both"/>
+        <w:rPr>
+          <w:color w:val="FF0000"/>
+          <w:lang w:val="en-GB"/>
+        </w:rPr>
+      </w:pPr>
+      <w:r>
+        <w:rPr>
+          <w:color w:val="FF0000"/>
+          <w:lang w:val="en-GB"/>
+        </w:rPr>
+        <w:t>Results</w:t>
+      </w:r>
+    </w:p>
+    <w:p>
+      <w:pPr>
+        <w:jc w:val="both"/>
+        <w:rPr>
+          <w:lang w:val="en-GB"/>
+        </w:rPr>
+      </w:pPr>
+    </w:p>
+    <w:p>
+      <w:pPr>
+        <w:jc w:val="both"/>
+        <w:rPr>
+          <w:lang w:val="en-GB"/>
+        </w:rPr>
+      </w:pPr>
+      <w:r>
+        <w:rPr>
+          <w:lang w:val="en-GB"/>
+        </w:rPr>
+        <w:lastRenderedPageBreak/>
+        <w:t>Here, I can also show the relationship of the results compared to the solo graphs</w:t>
+      </w:r>
+    </w:p>
+    <w:p>
+      <w:pPr>
+        <w:pStyle w:val="Heading2"/>
+        <w:rPr>
+          <w:lang w:val="en-GB"/>
+        </w:rPr>
+      </w:pPr>
+    </w:p>
+    <w:p>
+      <w:pPr>
+        <w:pStyle w:val="Heading2"/>
         <w:rPr>
           <w:lang w:val="en-GB"/>
         </w:rPr>
@@ -7071,6 +7700,35 @@
     </w:p>
     <w:p>
       <w:pPr>
+        <w:pStyle w:val="ListParagraph"/>
+        <w:numPr>
+          <w:ilvl w:val="0"/>
+          <w:numId w:val="13"/>
+        </w:numPr>
+        <w:jc w:val="both"/>
+        <w:rPr>
+          <w:color w:val="FF0000"/>
+          <w:lang w:val="en-GB"/>
+        </w:rPr>
+      </w:pPr>
+      <w:r>
+        <w:rPr>
+          <w:color w:val="FF0000"/>
+          <w:lang w:val="en-GB"/>
+        </w:rPr>
+        <w:t>Results</w:t>
+      </w:r>
+    </w:p>
+    <w:p>
+      <w:pPr>
+        <w:jc w:val="both"/>
+        <w:rPr>
+          <w:lang w:val="en-GB"/>
+        </w:rPr>
+      </w:pPr>
+    </w:p>
+    <w:p>
+      <w:pPr>
         <w:jc w:val="both"/>
         <w:rPr>
           <w:lang w:val="en-GB"/>
@@ -7102,7 +7760,64 @@
         <w:rPr>
           <w:lang w:val="en-GB"/>
         </w:rPr>
-        <w:t xml:space="preserve">The last experiment (EXP3) tests the scalability, robustness, and adaptability of the system. The experiment consists of removing a class of workers at a given timestep, and re-introduce it later on. The system starts with a foraging demand of 25 (Note de bas de page 1:), and this time both an increase in the foraging demand of 5 and 7 is used for the test. </w:t>
+        <w:t xml:space="preserve">The adaptive change in workforce is meant to observe the speed at which </w:t>
+      </w:r>
+      <w:r>
+        <w:rPr>
+          <w:lang w:val="en-GB"/>
+        </w:rPr>
+        <w:t xml:space="preserve">and how well </w:t>
+      </w:r>
+      <w:r>
+        <w:rPr>
+          <w:lang w:val="en-GB"/>
+        </w:rPr>
+        <w:t xml:space="preserve">a group of individual can adapt to a sudden change in the number of </w:t>
+      </w:r>
+      <w:r>
+        <w:rPr>
+          <w:lang w:val="en-GB"/>
+        </w:rPr>
+        <w:t>workers</w:t>
+      </w:r>
+      <w:r>
+        <w:rPr>
+          <w:lang w:val="en-GB"/>
+        </w:rPr>
+        <w:t xml:space="preserve"> performing a task. To observe the effect in the adaptive change of workforce, experiment 3 is defined.</w:t>
+      </w:r>
+      <w:r>
+        <w:rPr>
+          <w:lang w:val="en-GB"/>
+        </w:rPr>
+        <w:t xml:space="preserve"> The adaptive change in workforce can also be used as optimization goal as changing variables of the environments, communication efficiency, the robot’s efficiency at task solving can influence on it.</w:t>
+      </w:r>
+    </w:p>
+    <w:p>
+      <w:pPr>
+        <w:rPr>
+          <w:lang w:val="en-GB"/>
+        </w:rPr>
+      </w:pPr>
+    </w:p>
+    <w:p>
+      <w:pPr>
+        <w:jc w:val="both"/>
+        <w:rPr>
+          <w:lang w:val="en-GB"/>
+        </w:rPr>
+      </w:pPr>
+      <w:r>
+        <w:rPr>
+          <w:lang w:val="en-GB"/>
+        </w:rPr>
+        <w:t>Experiment 3</w:t>
+      </w:r>
+      <w:r>
+        <w:rPr>
+          <w:lang w:val="en-GB"/>
+        </w:rPr>
+        <w:t xml:space="preserve"> tests the scalability, robustness, and adaptability of the system. The experiment consists of removing a class of workers at a given timestep, and re-introduce it later on. The system starts with a foraging demand of 25 (Note de bas de page 1), and this time both an increase in the foraging demand of 5 and 7 is used for the test. </w:t>
       </w:r>
     </w:p>
     <w:p>
@@ -7151,6 +7866,122 @@
     <w:p>
       <w:pPr>
         <w:jc w:val="both"/>
+        <w:rPr>
+          <w:lang w:val="en-GB"/>
+        </w:rPr>
+      </w:pPr>
+    </w:p>
+    <w:p>
+      <w:pPr>
+        <w:rPr>
+          <w:b/>
+          <w:bCs/>
+          <w:lang w:val="en-US"/>
+        </w:rPr>
+      </w:pPr>
+      <w:r>
+        <w:rPr>
+          <w:b/>
+          <w:bCs/>
+          <w:lang w:val="en-US"/>
+        </w:rPr>
+        <w:t>Adaptive change in workforce</w:t>
+      </w:r>
+      <w:r>
+        <w:rPr>
+          <w:b/>
+          <w:bCs/>
+          <w:lang w:val="en-US"/>
+        </w:rPr>
+        <w:t xml:space="preserve"> with variating </w:t>
+      </w:r>
+      <w:r>
+        <w:rPr>
+          <w:b/>
+          <w:bCs/>
+          <w:lang w:val="en-US"/>
+        </w:rPr>
+        <w:t>number of robots</w:t>
+      </w:r>
+    </w:p>
+    <w:p>
+      <w:pPr>
+        <w:jc w:val="both"/>
+        <w:rPr>
+          <w:lang w:val="en-GB"/>
+        </w:rPr>
+      </w:pPr>
+      <w:r>
+        <w:rPr>
+          <w:lang w:val="en-GB"/>
+        </w:rPr>
+        <w:t xml:space="preserve">A first set of </w:t>
+      </w:r>
+      <w:r>
+        <w:rPr>
+          <w:lang w:val="en-GB"/>
+        </w:rPr>
+        <w:t>tests</w:t>
+      </w:r>
+      <w:r>
+        <w:rPr>
+          <w:lang w:val="en-GB"/>
+        </w:rPr>
+        <w:t xml:space="preserve"> is performed</w:t>
+      </w:r>
+      <w:r>
+        <w:rPr>
+          <w:lang w:val="en-GB"/>
+        </w:rPr>
+        <w:t xml:space="preserve"> </w:t>
+      </w:r>
+      <w:r>
+        <w:rPr>
+          <w:lang w:val="en-GB"/>
+        </w:rPr>
+        <w:t>on the AITA and DAITA systems with variating number of robots from 10, 20, 30, 40 to 50</w:t>
+      </w:r>
+    </w:p>
+    <w:p>
+      <w:pPr>
+        <w:pStyle w:val="ListParagraph"/>
+        <w:numPr>
+          <w:ilvl w:val="0"/>
+          <w:numId w:val="13"/>
+        </w:numPr>
+        <w:jc w:val="both"/>
+        <w:rPr>
+          <w:color w:val="FF0000"/>
+          <w:lang w:val="en-GB"/>
+        </w:rPr>
+      </w:pPr>
+      <w:r>
+        <w:rPr>
+          <w:color w:val="FF0000"/>
+          <w:lang w:val="en-GB"/>
+        </w:rPr>
+        <w:t>Results</w:t>
+      </w:r>
+    </w:p>
+    <w:p>
+      <w:pPr>
+        <w:jc w:val="both"/>
+        <w:rPr>
+          <w:lang w:val="en-GB"/>
+        </w:rPr>
+      </w:pPr>
+    </w:p>
+    <w:p>
+      <w:pPr>
+        <w:jc w:val="both"/>
+        <w:rPr>
+          <w:lang w:val="en-GB"/>
+        </w:rPr>
+      </w:pPr>
+    </w:p>
+    <w:p>
+      <w:pPr>
+        <w:jc w:val="both"/>
       </w:pPr>
       <w:r>
         <w:rPr>
@@ -7169,6 +8000,14 @@
     </w:p>
     <w:p>
       <w:pPr>
+        <w:jc w:val="both"/>
+        <w:rPr>
+          <w:lang w:val="en-GB"/>
+        </w:rPr>
+      </w:pPr>
+    </w:p>
+    <w:p>
+      <w:pPr>
         <w:pStyle w:val="Heading2"/>
         <w:rPr>
           <w:lang w:val="en-GB"/>
@@ -7178,7 +8017,7 @@
         <w:rPr>
           <w:lang w:val="en-GB"/>
         </w:rPr>
-        <w:t>Scalability of the system</w:t>
+        <w:t>Robustness of the system</w:t>
       </w:r>
       <w:r>
         <w:rPr>
@@ -7189,77 +8028,26 @@
     </w:p>
     <w:p>
       <w:pPr>
-        <w:jc w:val="both"/>
-        <w:rPr>
-          <w:lang w:val="en-GB"/>
-        </w:rPr>
-      </w:pPr>
-      <w:r>
-        <w:rPr>
-          <w:lang w:val="en-GB"/>
-        </w:rPr>
-        <w:t>To observe the scalability of the system, both AITA and DAITA are running each of the experiments with 10, 20, 30, 40, and 50 robots.</w:t>
-      </w:r>
-    </w:p>
-    <w:p>
-      <w:pPr>
-        <w:jc w:val="both"/>
-        <w:rPr>
-          <w:lang w:val="en-GB"/>
-        </w:rPr>
-      </w:pPr>
-    </w:p>
-    <w:p>
-      <w:pPr>
-        <w:jc w:val="both"/>
-        <w:rPr>
-          <w:lang w:val="en-GB"/>
-        </w:rPr>
-      </w:pPr>
-      <w:r>
-        <w:rPr>
-          <w:lang w:val="en-GB"/>
-        </w:rPr>
-        <w:t>In the stolen paper, they show that 40 is the best by putting them into a big graph a showing which is the most performant. I could do the same and also here speak about why 50 is too much (congestion)</w:t>
-      </w:r>
-    </w:p>
-    <w:p>
-      <w:pPr>
-        <w:jc w:val="both"/>
-        <w:rPr>
-          <w:lang w:val="en-GB"/>
-        </w:rPr>
-      </w:pPr>
-    </w:p>
-    <w:p>
-      <w:pPr>
-        <w:jc w:val="both"/>
-        <w:rPr>
-          <w:lang w:val="en-GB"/>
-        </w:rPr>
-      </w:pPr>
-      <w:r>
-        <w:rPr>
-          <w:lang w:val="en-GB"/>
-        </w:rPr>
-        <w:t xml:space="preserve">Yeah do the same </w:t>
-      </w:r>
-      <w:r>
-        <w:rPr>
-          <w:lang w:val="en-GB"/>
-        </w:rPr>
-        <w:sym w:font="Wingdings" w:char="F04A"/>
-      </w:r>
-      <w:r>
-        <w:rPr>
-          <w:lang w:val="en-GB"/>
-        </w:rPr>
-        <w:t xml:space="preserve"> </w:t>
-      </w:r>
-    </w:p>
-    <w:p>
-      <w:pPr>
-        <w:jc w:val="both"/>
+        <w:rPr>
+          <w:lang w:val="en-GB"/>
+        </w:rPr>
+      </w:pPr>
+      <w:r>
+        <w:rPr>
+          <w:lang w:val="en-GB"/>
+        </w:rPr>
+        <w:t xml:space="preserve">To demonstrate the robustness of the system, noise in the communication has been introduced in the system, see </w:t>
+      </w:r>
+      <w:r>
+        <w:rPr>
+          <w:color w:val="FF0000"/>
+          <w:lang w:val="en-GB"/>
+        </w:rPr>
+        <w:t>section “noise”.</w:t>
+      </w:r>
+    </w:p>
+    <w:p>
+      <w:pPr>
         <w:rPr>
           <w:lang w:val="en-GB"/>
         </w:rPr>
@@ -7276,103 +8064,56 @@
         <w:rPr>
           <w:lang w:val="en-GB"/>
         </w:rPr>
-        <w:t>Robustness of the system</w:t>
-      </w:r>
-      <w:r>
-        <w:rPr>
-          <w:lang w:val="en-GB"/>
-        </w:rPr>
-        <w:t xml:space="preserve"> MORE?</w:t>
-      </w:r>
-    </w:p>
-    <w:p>
-      <w:pPr>
-        <w:rPr>
-          <w:lang w:val="en-GB"/>
-        </w:rPr>
-      </w:pPr>
-      <w:r>
-        <w:rPr>
-          <w:lang w:val="en-GB"/>
-        </w:rPr>
-        <w:t xml:space="preserve">To demonstrate the robustness of the system, noise in the communication has been introduced in the system, see </w:t>
-      </w:r>
-      <w:r>
+        <w:t>Communication</w:t>
+      </w:r>
+    </w:p>
+    <w:p>
+      <w:pPr>
+        <w:jc w:val="both"/>
         <w:rPr>
           <w:color w:val="FF0000"/>
           <w:lang w:val="en-GB"/>
         </w:rPr>
-        <w:t>section “noise”.</w:t>
-      </w:r>
-    </w:p>
-    <w:p>
-      <w:pPr>
-        <w:rPr>
-          <w:lang w:val="en-GB"/>
-        </w:rPr>
-      </w:pPr>
-    </w:p>
-    <w:p>
-      <w:pPr>
-        <w:pStyle w:val="Heading2"/>
-        <w:rPr>
-          <w:lang w:val="en-GB"/>
-        </w:rPr>
-      </w:pPr>
-      <w:r>
-        <w:rPr>
-          <w:lang w:val="en-GB"/>
-        </w:rPr>
-        <w:t>Communication</w:t>
-      </w:r>
-    </w:p>
-    <w:p>
-      <w:pPr>
-        <w:jc w:val="both"/>
+      </w:pPr>
+      <w:r>
+        <w:rPr>
+          <w:lang w:val="en-GB"/>
+        </w:rPr>
+        <w:t xml:space="preserve">The experiments on communication, or EXPS, are meant to observe the robustness and the possible flaw of a system based on distributed communication. The set of the experiment first consists of using the IR sensor of the </w:t>
+      </w:r>
+      <w:proofErr w:type="spellStart"/>
+      <w:r>
+        <w:rPr>
+          <w:lang w:val="en-GB"/>
+        </w:rPr>
+        <w:t>Thymio</w:t>
+      </w:r>
+      <w:proofErr w:type="spellEnd"/>
+      <w:r>
+        <w:rPr>
+          <w:lang w:val="en-GB"/>
+        </w:rPr>
+        <w:t xml:space="preserve">-II to share the information among the individuals. This communication is directional and limited in its range, which is 14 cm on average. Then, the experiment assumes a communication device is placed on top of each </w:t>
+      </w:r>
+      <w:proofErr w:type="spellStart"/>
+      <w:r>
+        <w:rPr>
+          <w:lang w:val="en-GB"/>
+        </w:rPr>
+        <w:t>Thymio</w:t>
+      </w:r>
+      <w:proofErr w:type="spellEnd"/>
+      <w:r>
+        <w:rPr>
+          <w:lang w:val="en-GB"/>
+        </w:rPr>
+        <w:t>-II and enables multidirectional communication (whether the robot receiving the communication is in front or behind does not matter as long as it is within the range). With this new communication device, range variating from</w:t>
+      </w:r>
+      <w:r>
         <w:rPr>
           <w:color w:val="FF0000"/>
           <w:lang w:val="en-GB"/>
         </w:rPr>
-      </w:pPr>
-      <w:r>
-        <w:rPr>
-          <w:lang w:val="en-GB"/>
-        </w:rPr>
-        <w:t xml:space="preserve">The experiments on communication, or EXPS, are meant to observe the robustness and the possible flaw of a system based on distributed communication. The set of the experiment first consists of using the IR sensor of the </w:t>
-      </w:r>
-      <w:proofErr w:type="spellStart"/>
-      <w:r>
-        <w:rPr>
-          <w:lang w:val="en-GB"/>
-        </w:rPr>
-        <w:t>Thymio</w:t>
-      </w:r>
-      <w:proofErr w:type="spellEnd"/>
-      <w:r>
-        <w:rPr>
-          <w:lang w:val="en-GB"/>
-        </w:rPr>
-        <w:t xml:space="preserve">-II to share the information among the individuals. This communication is directional and limited in its range, which is 14 cm on average. Then, the experiment assumes a communication device is placed on top of each </w:t>
-      </w:r>
-      <w:proofErr w:type="spellStart"/>
-      <w:r>
-        <w:rPr>
-          <w:lang w:val="en-GB"/>
-        </w:rPr>
-        <w:t>Thymio</w:t>
-      </w:r>
-      <w:proofErr w:type="spellEnd"/>
-      <w:r>
-        <w:rPr>
-          <w:lang w:val="en-GB"/>
-        </w:rPr>
-        <w:t>-II and enables multidirectional communication (whether the robot receiving the communication is in front or behind does not matter as long as it is within the range). With this new communication device, range variating from</w:t>
-      </w:r>
-      <w:r>
-        <w:rPr>
-          <w:color w:val="FF0000"/>
-          <w:lang w:val="en-GB"/>
-        </w:rPr>
         <w:t xml:space="preserve"> NUMBER; NUMBER; NUMBER; are tested.</w:t>
       </w:r>
     </w:p>
@@ -7383,79 +8124,6 @@
           <w:lang w:val="en-GB"/>
         </w:rPr>
       </w:pPr>
-    </w:p>
-    <w:p>
-      <w:pPr>
-        <w:pStyle w:val="Heading2"/>
-        <w:rPr>
-          <w:lang w:val="en-GB"/>
-        </w:rPr>
-      </w:pPr>
-      <w:proofErr w:type="spellStart"/>
-      <w:r>
-        <w:rPr>
-          <w:lang w:val="en-GB"/>
-        </w:rPr>
-        <w:lastRenderedPageBreak/>
-        <w:t>Deroulement</w:t>
-      </w:r>
-      <w:proofErr w:type="spellEnd"/>
-      <w:r>
-        <w:rPr>
-          <w:lang w:val="en-GB"/>
-        </w:rPr>
-        <w:t xml:space="preserve"> of the experiments .. </w:t>
-      </w:r>
-    </w:p>
-    <w:p>
-      <w:pPr>
-        <w:jc w:val="both"/>
-        <w:rPr>
-          <w:lang w:val="en-GB"/>
-        </w:rPr>
-      </w:pPr>
-      <w:r>
-        <w:rPr>
-          <w:lang w:val="en-GB"/>
-        </w:rPr>
-        <w:t>First, the bundle of experiments EXP1, EXP2, and EXP3, is performed to highlight the difference between the centralized version of the implemented algorithm, AITA, and the distributed one, DAITA, with the number of robots variating from 10, 20, 30, 40, to 50 robots. The goal is to demonstrate the possible flows in both systems and which performs the best given the environment and the experiments created for this project. Secondly, the set of experiments EXPS intends to demonstrate the reliability and robustness of the DAITA distributed communication system. Finally, each of the other algorithms, RND, GTA, and PSI run EXP1, EXP2, and EXP3 with 40 robots each time (experiments with the number of robots have shown that 40 is the number that best demonstrates the weaknesses and advantages of each system).</w:t>
-      </w:r>
-    </w:p>
-    <w:p>
-      <w:pPr>
-        <w:jc w:val="both"/>
-        <w:rPr>
-          <w:lang w:val="en-GB"/>
-        </w:rPr>
-      </w:pPr>
-    </w:p>
-    <w:p>
-      <w:pPr>
-        <w:jc w:val="both"/>
-        <w:rPr>
-          <w:lang w:val="en-GB"/>
-        </w:rPr>
-      </w:pPr>
-      <w:r>
-        <w:rPr>
-          <w:lang w:val="en-GB"/>
-        </w:rPr>
-        <w:t>Each of these experiments is run 5 times and then averaged to give a more fair outcome compared to a single run. Running the experiments 5 times also enables the demonstration of the reliability of the implemented system as one can compare each run and see if the “</w:t>
-      </w:r>
-      <w:proofErr w:type="spellStart"/>
-      <w:r>
-        <w:rPr>
-          <w:lang w:val="en-GB"/>
-        </w:rPr>
-        <w:t>deroulement</w:t>
-      </w:r>
-      <w:proofErr w:type="spellEnd"/>
-      <w:r>
-        <w:rPr>
-          <w:lang w:val="en-GB"/>
-        </w:rPr>
-        <w:t>” and outcome are approximately the same each time.</w:t>
-      </w:r>
     </w:p>
     <w:p>
       <w:pPr>
@@ -7466,79 +8134,6 @@
           <w:lang w:val="en-GB"/>
         </w:rPr>
       </w:pPr>
-    </w:p>
-    <w:p>
-      <w:pPr>
-        <w:jc w:val="both"/>
-        <w:rPr>
-          <w:lang w:val="en-GB"/>
-        </w:rPr>
-      </w:pPr>
-    </w:p>
-    <w:p>
-      <w:pPr>
-        <w:pStyle w:val="Heading2"/>
-        <w:jc w:val="both"/>
-        <w:rPr>
-          <w:lang w:val="en-GB"/>
-        </w:rPr>
-      </w:pPr>
-      <w:r>
-        <w:rPr>
-          <w:lang w:val="en-GB"/>
-        </w:rPr>
-        <w:t>Metrics</w:t>
-      </w:r>
-    </w:p>
-    <w:p>
-      <w:pPr>
-        <w:jc w:val="both"/>
-        <w:rPr>
-          <w:lang w:val="en-GB"/>
-        </w:rPr>
-      </w:pPr>
-      <w:r>
-        <w:rPr>
-          <w:lang w:val="en-GB"/>
-        </w:rPr>
-        <w:t>To rewrite</w:t>
-      </w:r>
-    </w:p>
-    <w:p>
-      <w:pPr>
-        <w:jc w:val="both"/>
-        <w:rPr>
-          <w:lang w:val="en-GB"/>
-        </w:rPr>
-      </w:pPr>
-    </w:p>
-    <w:p>
-      <w:pPr>
-        <w:jc w:val="both"/>
-        <w:rPr>
-          <w:lang w:val="en-GB"/>
-        </w:rPr>
-      </w:pPr>
-      <w:r>
-        <w:rPr>
-          <w:lang w:val="en-GB"/>
-        </w:rPr>
-        <w:t xml:space="preserve">The data generated by the experiments are then processed to generate metrics. The experiment will compare the speed of execution, the total covered distance for all robots, the distribution of robots in the different classes of workers over the simulation. Moreover, the demand is tracked over the simulation and the number of robots allocated to it as well. Furthermore, each system tracks the number of switches for each individual. For the systems that have a distributed communication (DAITA, GTA, and PSI), the average sensed demand by each worker is also compared to what the actual real demand for each task is. For AITA, the demand and the current task allocated to the workers are also compared for the real world and to what the information </w:t>
-      </w:r>
-      <w:proofErr w:type="spellStart"/>
-      <w:r>
-        <w:rPr>
-          <w:lang w:val="en-GB"/>
-        </w:rPr>
-        <w:t>center</w:t>
-      </w:r>
-      <w:proofErr w:type="spellEnd"/>
-      <w:r>
-        <w:rPr>
-          <w:lang w:val="en-GB"/>
-        </w:rPr>
-        <w:t xml:space="preserve"> sense.</w:t>
-      </w:r>
     </w:p>
     <w:p>
       <w:pPr>
@@ -7753,7 +8348,6 @@
           <w:szCs w:val="20"/>
           <w:lang w:val="en-GB"/>
         </w:rPr>
-        <w:lastRenderedPageBreak/>
         <w:t>I can also say (this paper does not intend to cover the proof established in the paper, but more to assess its efficiency though a set of experiments and comparisons to established and well tested models such as .. “</w:t>
       </w:r>
     </w:p>
@@ -8013,6 +8607,7 @@
           <w:szCs w:val="26"/>
           <w:lang w:val="en-GB"/>
         </w:rPr>
+        <w:lastRenderedPageBreak/>
         <w:t xml:space="preserve">            </w:t>
       </w:r>
       <w:r>
@@ -8764,7 +9359,6 @@
         <w:rPr>
           <w:lang w:val="en-GB"/>
         </w:rPr>
-        <w:lastRenderedPageBreak/>
         <w:t>Future work</w:t>
       </w:r>
     </w:p>
@@ -8940,6 +9534,7 @@
           <w:szCs w:val="22"/>
           <w:lang w:val="en-GB"/>
         </w:rPr>
+        <w:lastRenderedPageBreak/>
         <w:t>sometimes some ants are not even allocated .. maybe if all task have enough ants some idle should be attributed a random task=</w:t>
       </w:r>
     </w:p>
@@ -9033,14 +9628,6 @@
         </w:rPr>
         <w:t>Conclusion</w:t>
       </w:r>
-    </w:p>
-    <w:p>
-      <w:pPr>
-        <w:jc w:val="both"/>
-        <w:rPr>
-          <w:lang w:val="en-GB"/>
-        </w:rPr>
-      </w:pPr>
     </w:p>
     <w:p>
       <w:pPr>
@@ -9646,6 +10233,118 @@
     </w:lvl>
   </w:abstractNum>
   <w:abstractNum w:abstractNumId="8" w15:restartNumberingAfterBreak="0">
+    <w:nsid w:val="2AE82E77"/>
+    <w:multiLevelType w:val="hybridMultilevel"/>
+    <w:tmpl w:val="F3FEEED2"/>
+    <w:lvl w:ilvl="0" w:tplc="06AA149C">
+      <w:numFmt w:val="bullet"/>
+      <w:lvlText w:val=""/>
+      <w:lvlJc w:val="left"/>
+      <w:pPr>
+        <w:ind w:left="720" w:hanging="360"/>
+      </w:pPr>
+      <w:rPr>
+        <w:rFonts w:ascii="Wingdings" w:eastAsiaTheme="minorHAnsi" w:hAnsi="Wingdings" w:cstheme="minorBidi" w:hint="default"/>
+      </w:rPr>
+    </w:lvl>
+    <w:lvl w:ilvl="1" w:tplc="08090003" w:tentative="1">
+      <w:start w:val="1"/>
+      <w:numFmt w:val="bullet"/>
+      <w:lvlText w:val="o"/>
+      <w:lvlJc w:val="left"/>
+      <w:pPr>
+        <w:ind w:left="1440" w:hanging="360"/>
+      </w:pPr>
+      <w:rPr>
+        <w:rFonts w:ascii="Courier New" w:hAnsi="Courier New" w:cs="Courier New" w:hint="default"/>
+      </w:rPr>
+    </w:lvl>
+    <w:lvl w:ilvl="2" w:tplc="08090005" w:tentative="1">
+      <w:start w:val="1"/>
+      <w:numFmt w:val="bullet"/>
+      <w:lvlText w:val=""/>
+      <w:lvlJc w:val="left"/>
+      <w:pPr>
+        <w:ind w:left="2160" w:hanging="360"/>
+      </w:pPr>
+      <w:rPr>
+        <w:rFonts w:ascii="Wingdings" w:hAnsi="Wingdings" w:hint="default"/>
+      </w:rPr>
+    </w:lvl>
+    <w:lvl w:ilvl="3" w:tplc="08090001" w:tentative="1">
+      <w:start w:val="1"/>
+      <w:numFmt w:val="bullet"/>
+      <w:lvlText w:val=""/>
+      <w:lvlJc w:val="left"/>
+      <w:pPr>
+        <w:ind w:left="2880" w:hanging="360"/>
+      </w:pPr>
+      <w:rPr>
+        <w:rFonts w:ascii="Symbol" w:hAnsi="Symbol" w:hint="default"/>
+      </w:rPr>
+    </w:lvl>
+    <w:lvl w:ilvl="4" w:tplc="08090003" w:tentative="1">
+      <w:start w:val="1"/>
+      <w:numFmt w:val="bullet"/>
+      <w:lvlText w:val="o"/>
+      <w:lvlJc w:val="left"/>
+      <w:pPr>
+        <w:ind w:left="3600" w:hanging="360"/>
+      </w:pPr>
+      <w:rPr>
+        <w:rFonts w:ascii="Courier New" w:hAnsi="Courier New" w:cs="Courier New" w:hint="default"/>
+      </w:rPr>
+    </w:lvl>
+    <w:lvl w:ilvl="5" w:tplc="08090005" w:tentative="1">
+      <w:start w:val="1"/>
+      <w:numFmt w:val="bullet"/>
+      <w:lvlText w:val=""/>
+      <w:lvlJc w:val="left"/>
+      <w:pPr>
+        <w:ind w:left="4320" w:hanging="360"/>
+      </w:pPr>
+      <w:rPr>
+        <w:rFonts w:ascii="Wingdings" w:hAnsi="Wingdings" w:hint="default"/>
+      </w:rPr>
+    </w:lvl>
+    <w:lvl w:ilvl="6" w:tplc="08090001" w:tentative="1">
+      <w:start w:val="1"/>
+      <w:numFmt w:val="bullet"/>
+      <w:lvlText w:val=""/>
+      <w:lvlJc w:val="left"/>
+      <w:pPr>
+        <w:ind w:left="5040" w:hanging="360"/>
+      </w:pPr>
+      <w:rPr>
+        <w:rFonts w:ascii="Symbol" w:hAnsi="Symbol" w:hint="default"/>
+      </w:rPr>
+    </w:lvl>
+    <w:lvl w:ilvl="7" w:tplc="08090003" w:tentative="1">
+      <w:start w:val="1"/>
+      <w:numFmt w:val="bullet"/>
+      <w:lvlText w:val="o"/>
+      <w:lvlJc w:val="left"/>
+      <w:pPr>
+        <w:ind w:left="5760" w:hanging="360"/>
+      </w:pPr>
+      <w:rPr>
+        <w:rFonts w:ascii="Courier New" w:hAnsi="Courier New" w:cs="Courier New" w:hint="default"/>
+      </w:rPr>
+    </w:lvl>
+    <w:lvl w:ilvl="8" w:tplc="08090005" w:tentative="1">
+      <w:start w:val="1"/>
+      <w:numFmt w:val="bullet"/>
+      <w:lvlText w:val=""/>
+      <w:lvlJc w:val="left"/>
+      <w:pPr>
+        <w:ind w:left="6480" w:hanging="360"/>
+      </w:pPr>
+      <w:rPr>
+        <w:rFonts w:ascii="Wingdings" w:hAnsi="Wingdings" w:hint="default"/>
+      </w:rPr>
+    </w:lvl>
+  </w:abstractNum>
+  <w:abstractNum w:abstractNumId="9" w15:restartNumberingAfterBreak="0">
     <w:nsid w:val="3FBF516D"/>
     <w:multiLevelType w:val="hybridMultilevel"/>
     <w:tmpl w:val="4E68542C"/>
@@ -9758,7 +10457,7 @@
       </w:rPr>
     </w:lvl>
   </w:abstractNum>
-  <w:abstractNum w:abstractNumId="9" w15:restartNumberingAfterBreak="0">
+  <w:abstractNum w:abstractNumId="10" w15:restartNumberingAfterBreak="0">
     <w:nsid w:val="51CD7EC6"/>
     <w:multiLevelType w:val="hybridMultilevel"/>
     <w:tmpl w:val="1EC82DA0"/>
@@ -9847,7 +10546,7 @@
       </w:pPr>
     </w:lvl>
   </w:abstractNum>
-  <w:abstractNum w:abstractNumId="10" w15:restartNumberingAfterBreak="0">
+  <w:abstractNum w:abstractNumId="11" w15:restartNumberingAfterBreak="0">
     <w:nsid w:val="6FC81038"/>
     <w:multiLevelType w:val="hybridMultilevel"/>
     <w:tmpl w:val="32E25174"/>
@@ -9936,7 +10635,7 @@
       </w:pPr>
     </w:lvl>
   </w:abstractNum>
-  <w:abstractNum w:abstractNumId="11" w15:restartNumberingAfterBreak="0">
+  <w:abstractNum w:abstractNumId="12" w15:restartNumberingAfterBreak="0">
     <w:nsid w:val="7B9A1B3D"/>
     <w:multiLevelType w:val="hybridMultilevel"/>
     <w:tmpl w:val="1EC82DA0"/>
@@ -10044,22 +10743,25 @@
     <w:abstractNumId w:val="4"/>
   </w:num>
   <w:num w:numId="7">
-    <w:abstractNumId w:val="11"/>
+    <w:abstractNumId w:val="12"/>
   </w:num>
   <w:num w:numId="8">
-    <w:abstractNumId w:val="8"/>
+    <w:abstractNumId w:val="9"/>
   </w:num>
   <w:num w:numId="9">
-    <w:abstractNumId w:val="9"/>
+    <w:abstractNumId w:val="10"/>
   </w:num>
   <w:num w:numId="10">
-    <w:abstractNumId w:val="10"/>
+    <w:abstractNumId w:val="11"/>
   </w:num>
   <w:num w:numId="11">
     <w:abstractNumId w:val="6"/>
   </w:num>
   <w:num w:numId="12">
     <w:abstractNumId w:val="5"/>
+  </w:num>
+  <w:num w:numId="13">
+    <w:abstractNumId w:val="8"/>
   </w:num>
 </w:numbering>
 </file>

</xml_diff>

<commit_message>
More on noise experiment
</commit_message>
<xml_diff>
--- a/assets/Thesis.docx
+++ b/assets/Thesis.docx
@@ -6133,24 +6133,100 @@
         <w:rPr>
           <w:lang w:val="en-US"/>
         </w:rPr>
-        <w:t xml:space="preserve">Influence of different noise level has been tested prior to the experiments. In the environment, the foraging demand was of 70 resources and set to 0 for both the nest processing task and the cleaning task. Moreover, the demand was increasing of 5 every 500 simulation step. As can be observed in figure </w:t>
-      </w:r>
-    </w:p>
-    <w:p>
-      <w:pPr>
-        <w:jc w:val="both"/>
+        <w:t xml:space="preserve">Influence of different noise level has been tested prior to the experiments. </w:t>
+      </w:r>
+      <w:r>
         <w:rPr>
           <w:lang w:val="en-US"/>
         </w:rPr>
-      </w:pPr>
-    </w:p>
-    <w:p>
-      <w:pPr>
-        <w:jc w:val="both"/>
+        <w:t xml:space="preserve">The noise …. In communication failure, that is, whenever a robot tries to broadcast its current knowledge of the world, there’s a probability </w:t>
+      </w:r>
+      <w:proofErr w:type="spellStart"/>
+      <w:r>
         <w:rPr>
           <w:lang w:val="en-US"/>
         </w:rPr>
-      </w:pPr>
+        <w:t>Pnoise</w:t>
+      </w:r>
+      <w:proofErr w:type="spellEnd"/>
+      <w:r>
+        <w:rPr>
+          <w:lang w:val="en-US"/>
+        </w:rPr>
+        <w:t xml:space="preserve"> that the communication with the receiver fails. The tests consisted using FAITA with 40 robots to make them collect 150 resources as fast as possible.</w:t>
+      </w:r>
+    </w:p>
+    <w:p>
+      <w:pPr>
+        <w:jc w:val="both"/>
+        <w:rPr>
+          <w:lang w:val="en-US"/>
+        </w:rPr>
+      </w:pPr>
+    </w:p>
+    <w:p>
+      <w:pPr>
+        <w:jc w:val="both"/>
+        <w:rPr>
+          <w:lang w:val="en-US"/>
+        </w:rPr>
+      </w:pPr>
+    </w:p>
+    <w:p>
+      <w:pPr>
+        <w:jc w:val="center"/>
+        <w:rPr>
+          <w:lang w:val="en-US"/>
+        </w:rPr>
+      </w:pPr>
+      <w:r>
+        <w:rPr>
+          <w:noProof/>
+          <w:lang w:val="en-US"/>
+        </w:rPr>
+        <w:lastRenderedPageBreak/>
+        <w:drawing>
+          <wp:inline distT="0" distB="0" distL="0" distR="0" wp14:anchorId="3F754979" wp14:editId="49ADE882">
+            <wp:extent cx="5731510" cy="4771390"/>
+            <wp:effectExtent l="0" t="0" r="0" b="3810"/>
+            <wp:docPr id="3" name="Picture 3" descr="Chart, line chart&#10;&#10;Description automatically generated"/>
+            <wp:cNvGraphicFramePr>
+              <a:graphicFrameLocks xmlns:a="http://schemas.openxmlformats.org/drawingml/2006/main" noChangeAspect="1"/>
+            </wp:cNvGraphicFramePr>
+            <a:graphic xmlns:a="http://schemas.openxmlformats.org/drawingml/2006/main">
+              <a:graphicData uri="http://schemas.openxmlformats.org/drawingml/2006/picture">
+                <pic:pic xmlns:pic="http://schemas.openxmlformats.org/drawingml/2006/picture">
+                  <pic:nvPicPr>
+                    <pic:cNvPr id="3" name="Picture 3" descr="Chart, line chart&#10;&#10;Description automatically generated"/>
+                    <pic:cNvPicPr/>
+                  </pic:nvPicPr>
+                  <pic:blipFill>
+                    <a:blip r:embed="rId19">
+                      <a:extLst>
+                        <a:ext uri="{28A0092B-C50C-407E-A947-70E740481C1C}">
+                          <a14:useLocalDpi xmlns:a14="http://schemas.microsoft.com/office/drawing/2010/main" val="0"/>
+                        </a:ext>
+                      </a:extLst>
+                    </a:blip>
+                    <a:stretch>
+                      <a:fillRect/>
+                    </a:stretch>
+                  </pic:blipFill>
+                  <pic:spPr>
+                    <a:xfrm>
+                      <a:off x="0" y="0"/>
+                      <a:ext cx="5731510" cy="4771390"/>
+                    </a:xfrm>
+                    <a:prstGeom prst="rect">
+                      <a:avLst/>
+                    </a:prstGeom>
+                  </pic:spPr>
+                </pic:pic>
+              </a:graphicData>
+            </a:graphic>
+          </wp:inline>
+        </w:drawing>
+      </w:r>
     </w:p>
     <w:p>
       <w:pPr>
@@ -6243,148 +6319,142 @@
         <w:rPr>
           <w:lang w:val="en-GB"/>
         </w:rPr>
-        <w:t xml:space="preserve">-II and enables multidirectional communication (whether the robot receiving the </w:t>
-      </w:r>
+        <w:t>-II and enables multidirectional communication (whether the robot receiving the communication is in front or behind does not matter as long as it is within the range). With this new communication device, range variating from</w:t>
+      </w:r>
+      <w:r>
+        <w:rPr>
+          <w:color w:val="FF0000"/>
+          <w:lang w:val="en-GB"/>
+        </w:rPr>
+        <w:t xml:space="preserve"> NUMBER; NUMBER; NUMBER; are tested.</w:t>
+      </w:r>
+      <w:r>
+        <w:rPr>
+          <w:color w:val="FF0000"/>
+          <w:lang w:val="en-GB"/>
+        </w:rPr>
+        <w:t xml:space="preserve"> -&gt; to redo.</w:t>
+      </w:r>
+    </w:p>
+    <w:p>
+      <w:pPr>
+        <w:jc w:val="both"/>
+        <w:rPr>
+          <w:color w:val="FF0000"/>
+          <w:lang w:val="en-GB"/>
+        </w:rPr>
+      </w:pPr>
+    </w:p>
+    <w:p>
+      <w:pPr>
+        <w:rPr>
+          <w:lang w:val="en-GB"/>
+        </w:rPr>
+      </w:pPr>
+      <w:r>
+        <w:rPr>
+          <w:lang w:val="en-GB"/>
+        </w:rPr>
+        <w:t xml:space="preserve">For each robot, it is assumed </w:t>
+      </w:r>
+      <w:proofErr w:type="spellStart"/>
+      <w:r>
+        <w:rPr>
+          <w:lang w:val="en-GB"/>
+        </w:rPr>
+        <w:t>tha</w:t>
+      </w:r>
+      <w:proofErr w:type="spellEnd"/>
+      <w:r>
+        <w:rPr>
+          <w:lang w:val="en-GB"/>
+        </w:rPr>
+        <w:t xml:space="preserve"> the communication range is infinite (this is </w:t>
+      </w:r>
+      <w:proofErr w:type="spellStart"/>
+      <w:r>
+        <w:rPr>
+          <w:lang w:val="en-GB"/>
+        </w:rPr>
+        <w:t>achivable</w:t>
+      </w:r>
+      <w:proofErr w:type="spellEnd"/>
+      <w:r>
+        <w:rPr>
+          <w:lang w:val="en-GB"/>
+        </w:rPr>
+        <w:t xml:space="preserve"> given for instance .. one of the paper talked about that, find it.)</w:t>
+      </w:r>
+    </w:p>
+    <w:p>
+      <w:pPr>
+        <w:jc w:val="both"/>
+        <w:rPr>
+          <w:lang w:val="en-GB"/>
+        </w:rPr>
+      </w:pPr>
+      <w:r>
+        <w:rPr>
+          <w:lang w:val="en-GB"/>
+        </w:rPr>
+        <w:t>Range is infinite</w:t>
+      </w:r>
+    </w:p>
+    <w:p>
+      <w:pPr>
+        <w:rPr>
+          <w:lang w:val="en-GB"/>
+        </w:rPr>
+      </w:pPr>
+    </w:p>
+    <w:p>
+      <w:pPr>
+        <w:jc w:val="both"/>
+        <w:rPr>
+          <w:lang w:val="en-GB"/>
+        </w:rPr>
+      </w:pPr>
+    </w:p>
+    <w:p>
+      <w:pPr>
+        <w:jc w:val="both"/>
+        <w:rPr>
+          <w:lang w:val="en-GB"/>
+        </w:rPr>
+      </w:pPr>
+    </w:p>
+    <w:p>
+      <w:pPr>
+        <w:jc w:val="both"/>
+        <w:rPr>
+          <w:lang w:val="en-GB"/>
+        </w:rPr>
+      </w:pPr>
+      <w:r>
+        <w:rPr>
+          <w:lang w:val="en-GB"/>
+        </w:rPr>
+        <w:t>Show communication distribution</w:t>
+      </w:r>
+      <w:r>
+        <w:rPr>
+          <w:lang w:val="en-GB"/>
+        </w:rPr>
+        <w:t xml:space="preserve"> -&gt; and explain how it works</w:t>
+      </w:r>
+    </w:p>
+    <w:p>
+      <w:pPr>
+        <w:jc w:val="both"/>
+        <w:rPr>
+          <w:lang w:val="en-GB"/>
+        </w:rPr>
+      </w:pPr>
       <w:r>
         <w:rPr>
           <w:lang w:val="en-GB"/>
         </w:rPr>
         <w:lastRenderedPageBreak/>
-        <w:t>communication is in front or behind does not matter as long as it is within the range). With this new communication device, range variating from</w:t>
-      </w:r>
-      <w:r>
-        <w:rPr>
-          <w:color w:val="FF0000"/>
-          <w:lang w:val="en-GB"/>
-        </w:rPr>
-        <w:t xml:space="preserve"> NUMBER; NUMBER; NUMBER; are tested.</w:t>
-      </w:r>
-      <w:r>
-        <w:rPr>
-          <w:color w:val="FF0000"/>
-          <w:lang w:val="en-GB"/>
-        </w:rPr>
-        <w:t xml:space="preserve"> -&gt; to redo.</w:t>
-      </w:r>
-    </w:p>
-    <w:p>
-      <w:pPr>
-        <w:jc w:val="both"/>
-        <w:rPr>
-          <w:color w:val="FF0000"/>
-          <w:lang w:val="en-GB"/>
-        </w:rPr>
-      </w:pPr>
-    </w:p>
-    <w:p>
-      <w:pPr>
-        <w:rPr>
-          <w:lang w:val="en-GB"/>
-        </w:rPr>
-      </w:pPr>
-      <w:r>
-        <w:rPr>
-          <w:lang w:val="en-GB"/>
-        </w:rPr>
-        <w:t xml:space="preserve">For each robot, it is assumed </w:t>
-      </w:r>
-      <w:proofErr w:type="spellStart"/>
-      <w:r>
-        <w:rPr>
-          <w:lang w:val="en-GB"/>
-        </w:rPr>
-        <w:t>tha</w:t>
-      </w:r>
-      <w:proofErr w:type="spellEnd"/>
-      <w:r>
-        <w:rPr>
-          <w:lang w:val="en-GB"/>
-        </w:rPr>
-        <w:t xml:space="preserve"> the communication range is infinite (this is </w:t>
-      </w:r>
-      <w:proofErr w:type="spellStart"/>
-      <w:r>
-        <w:rPr>
-          <w:lang w:val="en-GB"/>
-        </w:rPr>
-        <w:t>achivable</w:t>
-      </w:r>
-      <w:proofErr w:type="spellEnd"/>
-      <w:r>
-        <w:rPr>
-          <w:lang w:val="en-GB"/>
-        </w:rPr>
-        <w:t xml:space="preserve"> given for instance .. one of the paper talked about that, find it.)</w:t>
-      </w:r>
-    </w:p>
-    <w:p>
-      <w:pPr>
-        <w:jc w:val="both"/>
-        <w:rPr>
-          <w:lang w:val="en-GB"/>
-        </w:rPr>
-      </w:pPr>
-      <w:r>
-        <w:rPr>
-          <w:lang w:val="en-GB"/>
-        </w:rPr>
-        <w:t>Range is infinite</w:t>
-      </w:r>
-    </w:p>
-    <w:p>
-      <w:pPr>
-        <w:rPr>
-          <w:lang w:val="en-GB"/>
-        </w:rPr>
-      </w:pPr>
-    </w:p>
-    <w:p>
-      <w:pPr>
-        <w:jc w:val="both"/>
-        <w:rPr>
-          <w:lang w:val="en-GB"/>
-        </w:rPr>
-      </w:pPr>
-    </w:p>
-    <w:p>
-      <w:pPr>
-        <w:jc w:val="both"/>
-        <w:rPr>
-          <w:lang w:val="en-GB"/>
-        </w:rPr>
-      </w:pPr>
-    </w:p>
-    <w:p>
-      <w:pPr>
-        <w:jc w:val="both"/>
-        <w:rPr>
-          <w:lang w:val="en-GB"/>
-        </w:rPr>
-      </w:pPr>
-      <w:r>
-        <w:rPr>
-          <w:lang w:val="en-GB"/>
-        </w:rPr>
-        <w:t>Show communication distribution</w:t>
-      </w:r>
-      <w:r>
-        <w:rPr>
-          <w:lang w:val="en-GB"/>
-        </w:rPr>
-        <w:t xml:space="preserve"> -&gt; and explain how it works</w:t>
-      </w:r>
-    </w:p>
-    <w:p>
-      <w:pPr>
-        <w:jc w:val="both"/>
-        <w:rPr>
-          <w:lang w:val="en-GB"/>
-        </w:rPr>
-      </w:pPr>
-      <w:r>
-        <w:rPr>
-          <w:lang w:val="en-GB"/>
-        </w:rPr>
         <w:t>Communication time is instant (1 timestep)</w:t>
       </w:r>
     </w:p>
@@ -6790,78 +6860,72 @@
         <w:rPr>
           <w:lang w:val="en-GB"/>
         </w:rPr>
-        <w:t xml:space="preserve">The different task allocation systems described earlier go through a set of experiments to best describe, observe and highlight how well or how bad they perform in the five categories. A </w:t>
-      </w:r>
+        <w:t>The different task allocation systems described earlier go through a set of experiments to best describe, observe and highlight how well or how bad they perform in the five categories. A first experiment intends to highlight the efficiency of the DAITA system in relationship to its communication performances. (</w:t>
+      </w:r>
+      <w:r>
+        <w:rPr>
+          <w:color w:val="FF0000"/>
+          <w:lang w:val="en-GB"/>
+        </w:rPr>
+        <w:t xml:space="preserve">TODO, maybe exp about noise? like run FAITA with multiple levels and see task completion rate, if so, change the "a first experiment" and say something like " Tests on environment variable are performed ...). </w:t>
+      </w:r>
+      <w:r>
+        <w:rPr>
+          <w:lang w:val="en-GB"/>
+        </w:rPr>
+        <w:t xml:space="preserve">A second experiment observes the task completion rate of each system and comparisons are made backed with metrics. Then, tests on the robustness of the different systems are performed. Finally, tests and comparisons on the systems' ability to adapt in the change of workforce are tested and </w:t>
+      </w:r>
+      <w:proofErr w:type="spellStart"/>
+      <w:r>
+        <w:rPr>
+          <w:lang w:val="en-GB"/>
+        </w:rPr>
+        <w:t>comapred</w:t>
+      </w:r>
+      <w:proofErr w:type="spellEnd"/>
+      <w:r>
+        <w:rPr>
+          <w:lang w:val="en-GB"/>
+        </w:rPr>
+        <w:t xml:space="preserve"> and backup with metrics.</w:t>
+      </w:r>
+    </w:p>
+    <w:p>
+      <w:pPr>
+        <w:pStyle w:val="Heading2"/>
+        <w:rPr>
+          <w:lang w:val="en-GB"/>
+        </w:rPr>
+      </w:pPr>
+    </w:p>
+    <w:p>
+      <w:pPr>
+        <w:jc w:val="both"/>
+        <w:rPr>
+          <w:lang w:val="en-GB"/>
+        </w:rPr>
+      </w:pPr>
+    </w:p>
+    <w:p>
+      <w:pPr>
+        <w:jc w:val="both"/>
+        <w:rPr>
+          <w:lang w:val="en-GB"/>
+        </w:rPr>
+      </w:pPr>
+    </w:p>
+    <w:p>
+      <w:pPr>
+        <w:jc w:val="both"/>
+        <w:rPr>
+          <w:lang w:val="en-GB"/>
+        </w:rPr>
+      </w:pPr>
       <w:r>
         <w:rPr>
           <w:lang w:val="en-GB"/>
         </w:rPr>
         <w:lastRenderedPageBreak/>
-        <w:t>first experiment intends to highlight the efficiency of the DAITA system in relationship to its communication performances. (</w:t>
-      </w:r>
-      <w:r>
-        <w:rPr>
-          <w:color w:val="FF0000"/>
-          <w:lang w:val="en-GB"/>
-        </w:rPr>
-        <w:t xml:space="preserve">TODO, maybe exp about noise? like run FAITA with multiple levels and see task completion rate, if so, change the "a first experiment" and say something like " Tests on environment variable are performed ...). </w:t>
-      </w:r>
-      <w:r>
-        <w:rPr>
-          <w:lang w:val="en-GB"/>
-        </w:rPr>
-        <w:t xml:space="preserve">A second experiment observes the task completion rate of each system and comparisons are made backed with metrics. Then, tests on the robustness of the different systems are performed. Finally, tests and comparisons on the systems' ability to adapt in the change of workforce are tested and </w:t>
-      </w:r>
-      <w:proofErr w:type="spellStart"/>
-      <w:r>
-        <w:rPr>
-          <w:lang w:val="en-GB"/>
-        </w:rPr>
-        <w:t>comapred</w:t>
-      </w:r>
-      <w:proofErr w:type="spellEnd"/>
-      <w:r>
-        <w:rPr>
-          <w:lang w:val="en-GB"/>
-        </w:rPr>
-        <w:t xml:space="preserve"> and backup with metrics.</w:t>
-      </w:r>
-    </w:p>
-    <w:p>
-      <w:pPr>
-        <w:pStyle w:val="Heading2"/>
-        <w:rPr>
-          <w:lang w:val="en-GB"/>
-        </w:rPr>
-      </w:pPr>
-    </w:p>
-    <w:p>
-      <w:pPr>
-        <w:jc w:val="both"/>
-        <w:rPr>
-          <w:lang w:val="en-GB"/>
-        </w:rPr>
-      </w:pPr>
-    </w:p>
-    <w:p>
-      <w:pPr>
-        <w:jc w:val="both"/>
-        <w:rPr>
-          <w:lang w:val="en-GB"/>
-        </w:rPr>
-      </w:pPr>
-    </w:p>
-    <w:p>
-      <w:pPr>
-        <w:jc w:val="both"/>
-        <w:rPr>
-          <w:lang w:val="en-GB"/>
-        </w:rPr>
-      </w:pPr>
-      <w:r>
-        <w:rPr>
-          <w:lang w:val="en-GB"/>
-        </w:rPr>
         <w:t>Each of these experiments is run 5 times and then averaged to give a more fair outcome compared to a single run. Running the experiments 5 times also enables the demonstration of the reliability of the implemented system as one can compare each run and see if the “</w:t>
       </w:r>
       <w:proofErr w:type="spellStart"/>
@@ -7264,7 +7328,6 @@
         <w:rPr>
           <w:lang w:val="en-GB"/>
         </w:rPr>
-        <w:lastRenderedPageBreak/>
         <w:t>Experiment 1</w:t>
       </w:r>
       <w:r>
@@ -7400,7 +7463,14 @@
         <w:rPr>
           <w:lang w:val="en-GB"/>
         </w:rPr>
-        <w:t xml:space="preserve">AITA and DAITA systems with the number of robots variating from 10, 20, 30, 40, 50, 70 to 100 show (figure N and N) that the completion rate with 40 and 50 robots is significantly higher than for 10, 20, and 30 robots. This trend shows a direct relationship between the number of robots performing a task and the completion rate of a task. Furthermore, the trend shows that it is not given that within the same environment, the more robots used to complete a task, the faster the swarm reaches its goal, as both </w:t>
+        <w:t xml:space="preserve">AITA and DAITA systems with the number of robots variating from 10, 20, 30, 40, 50, 70 to 100 show (figure N and N) that the completion rate with 40 and 50 robots is significantly higher than for 10, 20, and 30 robots. This trend shows a direct relationship between the number of robots performing a task and the completion rate of a task. Furthermore, the trend shows that it is not given that within the same </w:t>
+      </w:r>
+      <w:r>
+        <w:rPr>
+          <w:lang w:val="en-GB"/>
+        </w:rPr>
+        <w:lastRenderedPageBreak/>
+        <w:t xml:space="preserve">environment, the more robots used to complete a task, the faster the swarm reaches its goal, as both </w:t>
       </w:r>
       <w:r>
         <w:rPr>
@@ -7516,7 +7586,6 @@
           <w:noProof/>
           <w:lang w:val="en-GB"/>
         </w:rPr>
-        <w:lastRenderedPageBreak/>
         <w:drawing>
           <wp:inline distT="0" distB="0" distL="0" distR="0" wp14:anchorId="0E4FA766" wp14:editId="1A6AA146">
             <wp:extent cx="2723662" cy="2067339"/>
@@ -7533,7 +7602,7 @@
                     <pic:cNvPicPr/>
                   </pic:nvPicPr>
                   <pic:blipFill>
-                    <a:blip r:embed="rId19" cstate="print">
+                    <a:blip r:embed="rId20" cstate="print">
                       <a:extLst>
                         <a:ext uri="{28A0092B-C50C-407E-A947-70E740481C1C}">
                           <a14:useLocalDpi xmlns:a14="http://schemas.microsoft.com/office/drawing/2010/main" val="0"/>
@@ -7580,7 +7649,7 @@
                     <pic:cNvPicPr/>
                   </pic:nvPicPr>
                   <pic:blipFill>
-                    <a:blip r:embed="rId20" cstate="print">
+                    <a:blip r:embed="rId21" cstate="print">
                       <a:extLst>
                         <a:ext uri="{28A0092B-C50C-407E-A947-70E740481C1C}">
                           <a14:useLocalDpi xmlns:a14="http://schemas.microsoft.com/office/drawing/2010/main" val="0"/>
@@ -7734,6 +7803,7 @@
           <w:noProof/>
           <w:lang w:val="en-US"/>
         </w:rPr>
+        <w:lastRenderedPageBreak/>
         <w:drawing>
           <wp:inline distT="0" distB="0" distL="0" distR="0" wp14:anchorId="3BBB312B" wp14:editId="787DB962">
             <wp:extent cx="4673855" cy="3401568"/>
@@ -7750,7 +7820,7 @@
                     <pic:cNvPicPr/>
                   </pic:nvPicPr>
                   <pic:blipFill>
-                    <a:blip r:embed="rId21">
+                    <a:blip r:embed="rId22">
                       <a:extLst>
                         <a:ext uri="{28A0092B-C50C-407E-A947-70E740481C1C}">
                           <a14:useLocalDpi xmlns:a14="http://schemas.microsoft.com/office/drawing/2010/main" val="0"/>
@@ -8076,6 +8146,7 @@
         <w:rPr>
           <w:lang w:val="en-GB"/>
         </w:rPr>
+        <w:lastRenderedPageBreak/>
         <w:t xml:space="preserve">Experiment </w:t>
       </w:r>
       <w:r>
@@ -8320,7 +8391,7 @@
                           <pic:cNvPicPr/>
                         </pic:nvPicPr>
                         <pic:blipFill>
-                          <a:blip r:embed="rId22" cstate="print">
+                          <a:blip r:embed="rId23" cstate="print">
                             <a:extLst>
                               <a:ext uri="{28A0092B-C50C-407E-A947-70E740481C1C}">
                                 <a14:useLocalDpi xmlns:a14="http://schemas.microsoft.com/office/drawing/2010/main" val="0"/>
@@ -8380,7 +8451,7 @@
                           <pic:cNvPicPr/>
                         </pic:nvPicPr>
                         <pic:blipFill>
-                          <a:blip r:embed="rId23" cstate="print">
+                          <a:blip r:embed="rId24" cstate="print">
                             <a:extLst>
                               <a:ext uri="{28A0092B-C50C-407E-A947-70E740481C1C}">
                                 <a14:useLocalDpi xmlns:a14="http://schemas.microsoft.com/office/drawing/2010/main" val="0"/>
@@ -8442,7 +8513,7 @@
                           <pic:cNvPicPr/>
                         </pic:nvPicPr>
                         <pic:blipFill>
-                          <a:blip r:embed="rId24" cstate="print">
+                          <a:blip r:embed="rId25" cstate="print">
                             <a:extLst>
                               <a:ext uri="{28A0092B-C50C-407E-A947-70E740481C1C}">
                                 <a14:useLocalDpi xmlns:a14="http://schemas.microsoft.com/office/drawing/2010/main" val="0"/>
@@ -8502,7 +8573,7 @@
                           <pic:cNvPicPr/>
                         </pic:nvPicPr>
                         <pic:blipFill>
-                          <a:blip r:embed="rId25" cstate="print">
+                          <a:blip r:embed="rId26" cstate="print">
                             <a:extLst>
                               <a:ext uri="{28A0092B-C50C-407E-A947-70E740481C1C}">
                                 <a14:useLocalDpi xmlns:a14="http://schemas.microsoft.com/office/drawing/2010/main" val="0"/>
@@ -8610,7 +8681,7 @@
                     <pic:cNvPicPr/>
                   </pic:nvPicPr>
                   <pic:blipFill>
-                    <a:blip r:embed="rId26" cstate="print">
+                    <a:blip r:embed="rId27" cstate="print">
                       <a:extLst>
                         <a:ext uri="{28A0092B-C50C-407E-A947-70E740481C1C}">
                           <a14:useLocalDpi xmlns:a14="http://schemas.microsoft.com/office/drawing/2010/main" val="0"/>
@@ -8657,7 +8728,7 @@
                     <pic:cNvPicPr/>
                   </pic:nvPicPr>
                   <pic:blipFill>
-                    <a:blip r:embed="rId27" cstate="print">
+                    <a:blip r:embed="rId28" cstate="print">
                       <a:extLst>
                         <a:ext uri="{28A0092B-C50C-407E-A947-70E740481C1C}">
                           <a14:useLocalDpi xmlns:a14="http://schemas.microsoft.com/office/drawing/2010/main" val="0"/>

</xml_diff>

<commit_message>
Noise section - done -
</commit_message>
<xml_diff>
--- a/assets/Thesis.docx
+++ b/assets/Thesis.docx
@@ -4780,7 +4780,7 @@
           <w:rStyle w:val="md-plain"/>
           <w:lang w:val="en-GB"/>
         </w:rPr>
-        <w:t xml:space="preserve"> (the value of the variables are defined in table n) where the range is split equally by the number of tasks so that each task gets the same amount of distribution (see figure n). PSI aims to distribute each individual's x value relative to the current demands for the tasks to achieve equilibrium (recall that the equilibrium is when the number of robots assigned for a task matches or covers the current demand of the task). PSI uses the same communication system as DAITA and PSI and is thus distributed. Using the same system means that PSI is expected to suffer from the same challenges as DAITA and GTA (communication failure and system disturbance). The value x changes through time and local interaction with the member of the swarm, but this paper does not intend to cover that. For further information it, please refer to the paper.</w:t>
+        <w:t xml:space="preserve"> (the value of the variables are defined in table n) where the range is split equally by the number of tasks so that each task gets the same amount of distribution (see figure n). PSI aims to distribute each individual's x value relative to the current demands for the tasks to achieve equilibrium (recall that the equilibrium is when the number of robots assigned for a task matches or covers the current demand of the task). PSI uses the same communication system as DAITA and is thus distributed. Using the same system means that PSI is expected to suffer from the same challenges as DAITA and GTA (communication failure and system disturbance). The value x changes through time and local interaction with the member of the swarm, but this paper does not intend to cover that. For further information it, please refer to the paper.</w:t>
       </w:r>
     </w:p>
     <w:p>
@@ -5880,7 +5880,7 @@
         <w:rPr>
           <w:lang w:val="en-US"/>
         </w:rPr>
-        <w:t>Homogeneous robot and so on.</w:t>
+        <w:t>Communication time is instant, there’s no overhead -&gt; show graph of distribution + maybe I can create a graph that shows when a robot receive a communication (at what time step) since the random system I made makes it less probable that the robot receives every step</w:t>
       </w:r>
     </w:p>
     <w:p>
@@ -5898,16 +5898,8 @@
         <w:rPr>
           <w:lang w:val="en-US"/>
         </w:rPr>
-        <w:t xml:space="preserve">How do robot </w:t>
-      </w:r>
-      <w:proofErr w:type="spellStart"/>
-      <w:r>
-        <w:rPr>
-          <w:lang w:val="en-US"/>
-        </w:rPr>
-        <w:t>naviguate</w:t>
-      </w:r>
-      <w:proofErr w:type="spellEnd"/>
+        <w:t>Homogeneous robot and so on.</w:t>
+      </w:r>
     </w:p>
     <w:p>
       <w:pPr>
@@ -5924,44 +5916,16 @@
         <w:rPr>
           <w:lang w:val="en-US"/>
         </w:rPr>
-        <w:t xml:space="preserve">Maybe talk here about the comm system of </w:t>
-      </w:r>
-      <w:r>
-        <w:rPr>
-          <w:lang w:val="en-US"/>
-        </w:rPr>
-        <w:t>C</w:t>
-      </w:r>
-      <w:r>
-        <w:rPr>
-          <w:lang w:val="en-US"/>
-        </w:rPr>
-        <w:t>AITA and DAITA??</w:t>
-      </w:r>
-    </w:p>
-    <w:p>
-      <w:pPr>
-        <w:pStyle w:val="ListParagraph"/>
-        <w:ind w:left="1080"/>
-        <w:rPr>
-          <w:lang w:val="en-US"/>
-        </w:rPr>
-      </w:pPr>
-    </w:p>
-    <w:p>
-      <w:pPr>
-        <w:pStyle w:val="ListParagraph"/>
-        <w:ind w:left="0"/>
-        <w:rPr>
-          <w:lang w:val="en-US"/>
-        </w:rPr>
-      </w:pPr>
-      <w:r>
-        <w:rPr>
-          <w:lang w:val="en-US"/>
-        </w:rPr>
-        <w:t>Some variables can be changed (and applied to all TAs), these are:</w:t>
-      </w:r>
+        <w:t xml:space="preserve">How do robot </w:t>
+      </w:r>
+      <w:proofErr w:type="spellStart"/>
+      <w:r>
+        <w:rPr>
+          <w:lang w:val="en-US"/>
+        </w:rPr>
+        <w:t>naviguate</w:t>
+      </w:r>
+      <w:proofErr w:type="spellEnd"/>
     </w:p>
     <w:p>
       <w:pPr>
@@ -5978,7 +5942,43 @@
         <w:rPr>
           <w:lang w:val="en-US"/>
         </w:rPr>
-        <w:t>The number of food resources distributed at the start of each run</w:t>
+        <w:t xml:space="preserve">Maybe talk here about the comm system of </w:t>
+      </w:r>
+      <w:r>
+        <w:rPr>
+          <w:lang w:val="en-US"/>
+        </w:rPr>
+        <w:t>C</w:t>
+      </w:r>
+      <w:r>
+        <w:rPr>
+          <w:lang w:val="en-US"/>
+        </w:rPr>
+        <w:t>AITA and DAITA??</w:t>
+      </w:r>
+    </w:p>
+    <w:p>
+      <w:pPr>
+        <w:pStyle w:val="ListParagraph"/>
+        <w:ind w:left="1080"/>
+        <w:rPr>
+          <w:lang w:val="en-US"/>
+        </w:rPr>
+      </w:pPr>
+    </w:p>
+    <w:p>
+      <w:pPr>
+        <w:pStyle w:val="ListParagraph"/>
+        <w:ind w:left="0"/>
+        <w:rPr>
+          <w:lang w:val="en-US"/>
+        </w:rPr>
+      </w:pPr>
+      <w:r>
+        <w:rPr>
+          <w:lang w:val="en-US"/>
+        </w:rPr>
+        <w:t>Some variables can be changed (and applied to all TAs), these are:</w:t>
       </w:r>
     </w:p>
     <w:p>
@@ -5996,7 +5996,7 @@
         <w:rPr>
           <w:lang w:val="en-US"/>
         </w:rPr>
-        <w:t>The number of robots</w:t>
+        <w:t>The number of food resources distributed at the start of each run</w:t>
       </w:r>
     </w:p>
     <w:p>
@@ -6014,7 +6014,7 @@
         <w:rPr>
           <w:lang w:val="en-US"/>
         </w:rPr>
-        <w:t>The probability of communication failure (Noise)</w:t>
+        <w:t>The number of robots</w:t>
       </w:r>
     </w:p>
     <w:p>
@@ -6032,7 +6032,7 @@
         <w:rPr>
           <w:lang w:val="en-US"/>
         </w:rPr>
-        <w:t>The communication range</w:t>
+        <w:t>The probability of communication failure (Noise)</w:t>
       </w:r>
     </w:p>
     <w:p>
@@ -6050,7 +6050,7 @@
         <w:rPr>
           <w:lang w:val="en-US"/>
         </w:rPr>
-        <w:t>The demand for each task</w:t>
+        <w:t>The communication range</w:t>
       </w:r>
     </w:p>
     <w:p>
@@ -6068,6 +6068,24 @@
         <w:rPr>
           <w:lang w:val="en-US"/>
         </w:rPr>
+        <w:t>The demand for each task</w:t>
+      </w:r>
+    </w:p>
+    <w:p>
+      <w:pPr>
+        <w:pStyle w:val="ListParagraph"/>
+        <w:numPr>
+          <w:ilvl w:val="0"/>
+          <w:numId w:val="8"/>
+        </w:numPr>
+        <w:rPr>
+          <w:lang w:val="en-US"/>
+        </w:rPr>
+      </w:pPr>
+      <w:r>
+        <w:rPr>
+          <w:lang w:val="en-US"/>
+        </w:rPr>
         <w:t>By how much the demand for the foraging task increases each 500 simulation step</w:t>
       </w:r>
     </w:p>
@@ -6133,228 +6151,44 @@
         <w:rPr>
           <w:lang w:val="en-US"/>
         </w:rPr>
-        <w:t>Influence of different noise level</w:t>
-      </w:r>
-      <w:r>
-        <w:rPr>
-          <w:lang w:val="en-US"/>
-        </w:rPr>
-        <w:t>s</w:t>
-      </w:r>
-      <w:r>
-        <w:rPr>
-          <w:lang w:val="en-US"/>
-        </w:rPr>
-        <w:t xml:space="preserve"> has been tested prior to the experiments</w:t>
-      </w:r>
-      <w:r>
-        <w:rPr>
-          <w:lang w:val="en-US"/>
-        </w:rPr>
-        <w:t xml:space="preserve"> in order to select a bias that would be equal for every </w:t>
+        <w:t xml:space="preserve">The influence of different noise levels has been tested before the experiments to select a bias that would be equal for every </w:t>
       </w:r>
       <w:proofErr w:type="spellStart"/>
       <w:r>
         <w:rPr>
           <w:lang w:val="en-US"/>
         </w:rPr>
-        <w:t>TAs</w:t>
-      </w:r>
-      <w:r>
-        <w:rPr>
-          <w:lang w:val="en-US"/>
-        </w:rPr>
-        <w:t>.</w:t>
+        <w:t>TAs.</w:t>
       </w:r>
       <w:proofErr w:type="spellEnd"/>
       <w:r>
         <w:rPr>
           <w:lang w:val="en-US"/>
         </w:rPr>
-        <w:t xml:space="preserve"> </w:t>
-      </w:r>
-      <w:r>
-        <w:rPr>
-          <w:lang w:val="en-US"/>
-        </w:rPr>
-        <w:t xml:space="preserve">The noise is implemented as a </w:t>
-      </w:r>
-      <w:r>
-        <w:rPr>
-          <w:lang w:val="en-US"/>
-        </w:rPr>
-        <w:t>communication failure</w:t>
-      </w:r>
-      <w:r>
-        <w:rPr>
-          <w:lang w:val="en-US"/>
-        </w:rPr>
-        <w:t xml:space="preserve"> mechanism</w:t>
-      </w:r>
-      <w:r>
-        <w:rPr>
-          <w:lang w:val="en-US"/>
-        </w:rPr>
-        <w:t xml:space="preserve">, that is, whenever a robot tries to broadcast its current knowledge of the world, there’s a probability </w:t>
+        <w:t xml:space="preserve"> The noise is implemented as a communication failure mechanism, that is, whenever a robot tries to broadcast its current knowledge of the world, there’s a probability Pnoise that the communication with the receiver fails. The tests consisted of using CAITA and DAITA with 40 robots and make them collect 150 resources as fast as possible. The tests started with a probability of communication failure Pnoise of 0 and ended with Pnoise = 0.99. As can be seen in figure N (</w:t>
       </w:r>
       <w:proofErr w:type="spellStart"/>
       <w:r>
         <w:rPr>
           <w:lang w:val="en-US"/>
         </w:rPr>
-        <w:t>Pnoise</w:t>
+        <w:t>todo</w:t>
       </w:r>
       <w:proofErr w:type="spellEnd"/>
       <w:r>
         <w:rPr>
           <w:lang w:val="en-US"/>
         </w:rPr>
-        <w:t xml:space="preserve"> that the communication with the receiver fails. The tests consisted </w:t>
-      </w:r>
-      <w:r>
-        <w:rPr>
-          <w:lang w:val="en-US"/>
-        </w:rPr>
-        <w:t xml:space="preserve">of </w:t>
-      </w:r>
-      <w:r>
-        <w:rPr>
-          <w:lang w:val="en-US"/>
-        </w:rPr>
-        <w:t xml:space="preserve">using </w:t>
-      </w:r>
-      <w:r>
-        <w:rPr>
-          <w:lang w:val="en-US"/>
-        </w:rPr>
-        <w:t>CAITA and D</w:t>
-      </w:r>
-      <w:r>
-        <w:rPr>
-          <w:lang w:val="en-US"/>
-        </w:rPr>
-        <w:t xml:space="preserve">AITA with 40 robots </w:t>
-      </w:r>
-      <w:r>
-        <w:rPr>
-          <w:lang w:val="en-US"/>
-        </w:rPr>
-        <w:t xml:space="preserve">and </w:t>
-      </w:r>
-      <w:r>
-        <w:rPr>
-          <w:lang w:val="en-US"/>
-        </w:rPr>
-        <w:t>make them collect 150 resources as fast as possible.</w:t>
-      </w:r>
-      <w:r>
-        <w:rPr>
-          <w:lang w:val="en-US"/>
-        </w:rPr>
-        <w:t xml:space="preserve"> The tests started with a probability of communication failure </w:t>
-      </w:r>
-      <w:proofErr w:type="spellStart"/>
-      <w:r>
-        <w:rPr>
-          <w:lang w:val="en-US"/>
-        </w:rPr>
-        <w:t>Pnoise</w:t>
-      </w:r>
-      <w:proofErr w:type="spellEnd"/>
-      <w:r>
-        <w:rPr>
-          <w:lang w:val="en-US"/>
-        </w:rPr>
-        <w:t xml:space="preserve"> of 0, and ended with </w:t>
-      </w:r>
-      <w:proofErr w:type="spellStart"/>
-      <w:r>
-        <w:rPr>
-          <w:lang w:val="en-US"/>
-        </w:rPr>
-        <w:t>Pnoise</w:t>
-      </w:r>
-      <w:proofErr w:type="spellEnd"/>
-      <w:r>
-        <w:rPr>
-          <w:lang w:val="en-US"/>
-        </w:rPr>
-        <w:t xml:space="preserve"> = 99%. As can be seen in figure N (</w:t>
-      </w:r>
-      <w:proofErr w:type="spellStart"/>
-      <w:r>
-        <w:rPr>
-          <w:lang w:val="en-US"/>
-        </w:rPr>
-        <w:t>todo</w:t>
-      </w:r>
-      <w:proofErr w:type="spellEnd"/>
-      <w:r>
-        <w:rPr>
-          <w:lang w:val="en-US"/>
-        </w:rPr>
-        <w:t xml:space="preserve">), the different level of noise tested don’t show any kind of </w:t>
-      </w:r>
-      <w:r>
-        <w:rPr>
-          <w:lang w:val="en-US"/>
-        </w:rPr>
-        <w:t xml:space="preserve">big variation in the task completion rate (the rate at which the given task is completed). </w:t>
-      </w:r>
-      <w:r>
-        <w:rPr>
-          <w:lang w:val="en-US"/>
-        </w:rPr>
-        <w:t>Nonetheless, a</w:t>
-      </w:r>
-      <w:r>
-        <w:rPr>
-          <w:lang w:val="en-US"/>
-        </w:rPr>
-        <w:t xml:space="preserve"> small variation </w:t>
-      </w:r>
-      <w:r>
-        <w:rPr>
-          <w:lang w:val="en-US"/>
-        </w:rPr>
-        <w:t xml:space="preserve">of the completion rate for </w:t>
-      </w:r>
-      <w:proofErr w:type="spellStart"/>
-      <w:r>
-        <w:rPr>
-          <w:lang w:val="en-US"/>
-        </w:rPr>
-        <w:t>Pnoise</w:t>
-      </w:r>
-      <w:proofErr w:type="spellEnd"/>
-      <w:r>
-        <w:rPr>
-          <w:lang w:val="en-US"/>
-        </w:rPr>
-        <w:t xml:space="preserve"> = 0.99 can be seen in Figure N. </w:t>
-      </w:r>
-    </w:p>
-    <w:p>
-      <w:pPr>
-        <w:jc w:val="both"/>
-        <w:rPr>
-          <w:lang w:val="en-US"/>
-        </w:rPr>
-      </w:pPr>
-    </w:p>
-    <w:p>
-      <w:pPr>
-        <w:jc w:val="both"/>
-        <w:rPr>
-          <w:lang w:val="en-US"/>
-        </w:rPr>
-      </w:pPr>
-      <w:r>
-        <w:rPr>
-          <w:lang w:val="en-US"/>
-        </w:rPr>
-        <w:t>TODO this can be explained as the les communication the slower the system is a adapting to the env which can be actually good in certain case</w:t>
-      </w:r>
+        <w:t>), the different levels of noise tested don’t show any kind of significant variation in the task completion rate (the rate at which the given task is completed). Nonetheless, a small variation of the completion rate for Pnoise = 0.99 can be seen in Figure N.</w:t>
+      </w:r>
+    </w:p>
+    <w:p>
+      <w:pPr>
+        <w:jc w:val="both"/>
+        <w:rPr>
+          <w:lang w:val="en-US"/>
+        </w:rPr>
+      </w:pPr>
     </w:p>
     <w:p>
       <w:pPr>
@@ -6423,101 +6257,159 @@
         <w:rPr>
           <w:lang w:val="en-US"/>
         </w:rPr>
-        <w:t xml:space="preserve">Having few variation on the overall task completion rate means that the system is highly robust. Such a robust system is also plausible as if the environment contains 40 robots, each of them will try to broadcast its </w:t>
-      </w:r>
-      <w:r>
-        <w:rPr>
-          <w:lang w:val="en-US"/>
-        </w:rPr>
-        <w:t xml:space="preserve">current knowledge of the world to all other robots (39) with a probability of success of 0.01. </w:t>
-      </w:r>
-    </w:p>
-    <w:p>
-      <w:pPr>
-        <w:jc w:val="both"/>
-        <w:rPr>
-          <w:lang w:val="en-US"/>
-        </w:rPr>
-      </w:pPr>
-    </w:p>
-    <w:p>
-      <w:pPr>
-        <w:jc w:val="both"/>
-        <w:rPr>
-          <w:lang w:val="en-US"/>
-        </w:rPr>
-      </w:pPr>
-      <w:r>
-        <w:rPr>
-          <w:lang w:val="en-US"/>
-        </w:rPr>
-        <w:t xml:space="preserve">40 * 39 * 0.01.= 15.6. </w:t>
-      </w:r>
-    </w:p>
-    <w:p>
-      <w:pPr>
-        <w:jc w:val="both"/>
-        <w:rPr>
-          <w:lang w:val="en-US"/>
-        </w:rPr>
-      </w:pPr>
-    </w:p>
-    <w:p>
-      <w:pPr>
-        <w:jc w:val="both"/>
-        <w:rPr>
-          <w:color w:val="FF0000"/>
-          <w:lang w:val="en-US"/>
-        </w:rPr>
-      </w:pPr>
-      <w:r>
-        <w:rPr>
-          <w:color w:val="FF0000"/>
-          <w:lang w:val="en-US"/>
-        </w:rPr>
-        <w:t>TODO: I always say “</w:t>
-      </w:r>
-      <w:r>
-        <w:rPr>
-          <w:color w:val="FF0000"/>
-          <w:lang w:val="en-US"/>
-        </w:rPr>
-        <w:t>the current knowledge of the world</w:t>
-      </w:r>
-      <w:r>
-        <w:rPr>
-          <w:color w:val="FF0000"/>
-          <w:lang w:val="en-US"/>
-        </w:rPr>
-        <w:t>”, is that something another reader would understand?</w:t>
-      </w:r>
-    </w:p>
-    <w:p>
-      <w:pPr>
-        <w:jc w:val="both"/>
-        <w:rPr>
-          <w:lang w:val="en-US"/>
-        </w:rPr>
-      </w:pPr>
-    </w:p>
-    <w:p>
-      <w:pPr>
-        <w:jc w:val="both"/>
-        <w:rPr>
-          <w:lang w:val="en-US"/>
-        </w:rPr>
-      </w:pPr>
-      <w:r>
-        <w:rPr>
-          <w:lang w:val="en-US"/>
-        </w:rPr>
-        <w:t xml:space="preserve">This means that over all the communication failures, 15.6 in average are successful, enough for the system to update the shared information globally. This can furthermore be seen </w:t>
-      </w:r>
-      <w:r>
-        <w:rPr>
-          <w:lang w:val="en-US"/>
-        </w:rPr>
-        <w:t xml:space="preserve">in the series of graphs in figure N </w:t>
+        <w:t>Having a few variations on the task completion rate</w:t>
+      </w:r>
+      <w:r>
+        <w:rPr>
+          <w:lang w:val="en-US"/>
+        </w:rPr>
+        <w:t>s</w:t>
+      </w:r>
+      <w:r>
+        <w:rPr>
+          <w:lang w:val="en-US"/>
+        </w:rPr>
+        <w:t xml:space="preserve"> means that the system is highly robust. Such robustness can be explained by the communication network used by the system - When the environment contains 40 robots, each of them will try to broadcast their current knowledge of the world to all 39 other robots with a probability of success of 0.01 (</w:t>
+      </w:r>
+      <w:r>
+        <w:rPr>
+          <w:lang w:val="en-US"/>
+        </w:rPr>
+        <w:t>when</w:t>
+      </w:r>
+      <w:r>
+        <w:rPr>
+          <w:lang w:val="en-US"/>
+        </w:rPr>
+        <w:t xml:space="preserve"> Pnoise is set to 0.99).</w:t>
+      </w:r>
+      <w:r>
+        <w:rPr>
+          <w:lang w:val="en-US"/>
+        </w:rPr>
+        <w:t xml:space="preserve"> </w:t>
+      </w:r>
+      <w:r>
+        <w:rPr>
+          <w:lang w:val="en-US"/>
+        </w:rPr>
+        <w:t>This yields the following</w:t>
+      </w:r>
+      <w:r>
+        <w:rPr>
+          <w:lang w:val="en-US"/>
+        </w:rPr>
+        <w:t xml:space="preserve"> probabilistic result</w:t>
+      </w:r>
+      <w:r>
+        <w:rPr>
+          <w:lang w:val="en-US"/>
+        </w:rPr>
+        <w:t xml:space="preserve">: </w:t>
+      </w:r>
+    </w:p>
+    <w:p>
+      <w:pPr>
+        <w:jc w:val="both"/>
+        <w:rPr>
+          <w:lang w:val="en-US"/>
+        </w:rPr>
+      </w:pPr>
+    </w:p>
+    <w:p>
+      <w:pPr>
+        <w:jc w:val="both"/>
+        <w:rPr>
+          <w:lang w:val="en-US"/>
+        </w:rPr>
+      </w:pPr>
+      <w:r>
+        <w:rPr>
+          <w:lang w:val="en-US"/>
+        </w:rPr>
+        <w:t>40 * 39 * 0.01.= 15.6.</w:t>
+      </w:r>
+    </w:p>
+    <w:p>
+      <w:pPr>
+        <w:jc w:val="both"/>
+        <w:rPr>
+          <w:lang w:val="en-US"/>
+        </w:rPr>
+      </w:pPr>
+    </w:p>
+    <w:p>
+      <w:pPr>
+        <w:jc w:val="both"/>
+        <w:rPr>
+          <w:lang w:val="en-US"/>
+        </w:rPr>
+      </w:pPr>
+      <w:r>
+        <w:rPr>
+          <w:lang w:val="en-US"/>
+        </w:rPr>
+        <w:t xml:space="preserve">This </w:t>
+      </w:r>
+      <w:r>
+        <w:rPr>
+          <w:lang w:val="en-US"/>
+        </w:rPr>
+        <w:t>probabilistic result</w:t>
+      </w:r>
+      <w:r>
+        <w:rPr>
+          <w:lang w:val="en-US"/>
+        </w:rPr>
+        <w:t xml:space="preserve"> means that </w:t>
+      </w:r>
+      <w:r>
+        <w:rPr>
+          <w:lang w:val="en-US"/>
+        </w:rPr>
+        <w:t>among</w:t>
+      </w:r>
+      <w:r>
+        <w:rPr>
+          <w:lang w:val="en-US"/>
+        </w:rPr>
+        <w:t xml:space="preserve"> all the communication failures, 15.6 on average are successful, enough for the system to update </w:t>
+      </w:r>
+      <w:r>
+        <w:rPr>
+          <w:lang w:val="en-US"/>
+        </w:rPr>
+        <w:t xml:space="preserve">and spread </w:t>
+      </w:r>
+      <w:r>
+        <w:rPr>
+          <w:lang w:val="en-US"/>
+        </w:rPr>
+        <w:t>the shared information globally.</w:t>
+      </w:r>
+      <w:r>
+        <w:rPr>
+          <w:lang w:val="en-US"/>
+        </w:rPr>
+        <w:t xml:space="preserve"> F</w:t>
+      </w:r>
+      <w:r>
+        <w:rPr>
+          <w:lang w:val="en-US"/>
+        </w:rPr>
+        <w:t>urthermore</w:t>
+      </w:r>
+      <w:r>
+        <w:rPr>
+          <w:lang w:val="en-US"/>
+        </w:rPr>
+        <w:t>, t</w:t>
+      </w:r>
+      <w:r>
+        <w:rPr>
+          <w:lang w:val="en-US"/>
+        </w:rPr>
+        <w:t xml:space="preserve">his can be seen in the series of graphs in figure N </w:t>
       </w:r>
       <w:proofErr w:type="spellStart"/>
       <w:r>
@@ -6531,114 +6423,217 @@
         <w:rPr>
           <w:lang w:val="en-US"/>
         </w:rPr>
+        <w:t xml:space="preserve"> which </w:t>
+      </w:r>
+      <w:r>
+        <w:rPr>
+          <w:lang w:val="en-US"/>
+        </w:rPr>
+        <w:t xml:space="preserve">depicts the combined error for each task </w:t>
+      </w:r>
+      <w:r>
+        <w:rPr>
+          <w:lang w:val="en-US"/>
+        </w:rPr>
+        <w:t xml:space="preserve">-- </w:t>
+      </w:r>
+      <w:r>
+        <w:rPr>
+          <w:lang w:val="en-US"/>
+        </w:rPr>
+        <w:t>the difference between what is known by the swarm and the status of the current</w:t>
+      </w:r>
+      <w:r>
+        <w:rPr>
+          <w:lang w:val="en-US"/>
+        </w:rPr>
+        <w:t xml:space="preserve"> world -- </w:t>
+      </w:r>
+      <w:r>
+        <w:rPr>
+          <w:lang w:val="en-US"/>
+        </w:rPr>
+        <w:t xml:space="preserve"> where it can be seen that both Pnoise = 0 and Pnoise = 0.3 have around the same error. However, when reaching a higher Pnoise, the error becomes higher as the swarm struggles to agree on the state of the current environment. This tendency of difference between the status of the</w:t>
+      </w:r>
+      <w:r>
+        <w:rPr>
+          <w:lang w:val="en-US"/>
+        </w:rPr>
+        <w:t xml:space="preserve"> </w:t>
+      </w:r>
+      <w:r>
+        <w:rPr>
+          <w:lang w:val="en-US"/>
+        </w:rPr>
+        <w:t>environment</w:t>
+      </w:r>
+      <w:r>
+        <w:rPr>
+          <w:lang w:val="en-US"/>
+        </w:rPr>
+        <w:t xml:space="preserve"> </w:t>
+      </w:r>
+      <w:r>
+        <w:rPr>
+          <w:lang w:val="en-US"/>
+        </w:rPr>
+        <w:t>and what is seen by the swarm can further be seen with Figure M. Figure M shows that when the noise is low (for Pnoise = 0 and 0.3), the current knowledge of the world is high (as information is shared faster) resulting in the robots adapting faster to the</w:t>
+      </w:r>
+      <w:r>
+        <w:rPr>
+          <w:lang w:val="en-US"/>
+        </w:rPr>
+        <w:t xml:space="preserve"> dynamic environment </w:t>
+      </w:r>
+      <w:r>
+        <w:rPr>
+          <w:lang w:val="en-US"/>
+        </w:rPr>
+        <w:t xml:space="preserve">– Which means high oscillations in the task allocation, resulting in </w:t>
+      </w:r>
+      <w:r>
+        <w:rPr>
+          <w:lang w:val="en-US"/>
+        </w:rPr>
+        <w:t xml:space="preserve">a </w:t>
+      </w:r>
+      <w:r>
+        <w:rPr>
+          <w:lang w:val="en-US"/>
+        </w:rPr>
+        <w:t>high numbers of task switch for each robot. Inversely, for a high probability of communication failure, the swarm struggles to adapt quickly to the changing environment as failure in communication means information is shared at a slower pace, which results in a low</w:t>
+      </w:r>
+      <w:r>
+        <w:rPr>
+          <w:lang w:val="en-US"/>
+        </w:rPr>
+        <w:t>er</w:t>
+      </w:r>
+      <w:r>
+        <w:rPr>
+          <w:lang w:val="en-US"/>
+        </w:rPr>
+        <w:t xml:space="preserve"> number of task switching </w:t>
+      </w:r>
+      <w:r>
+        <w:rPr>
+          <w:lang w:val="en-US"/>
+        </w:rPr>
+        <w:t>for each robot</w:t>
+      </w:r>
+      <w:r>
+        <w:rPr>
+          <w:lang w:val="en-US"/>
+        </w:rPr>
+        <w:t xml:space="preserve"> </w:t>
+      </w:r>
+      <w:r>
+        <w:rPr>
+          <w:lang w:val="en-US"/>
+        </w:rPr>
+        <w:t xml:space="preserve">(this </w:t>
+      </w:r>
+      <w:r>
+        <w:rPr>
+          <w:lang w:val="en-US"/>
+        </w:rPr>
+        <w:t>explains why Pnoise variate slightly in Figure N)</w:t>
+      </w:r>
+      <w:r>
+        <w:rPr>
+          <w:lang w:val="en-US"/>
+        </w:rPr>
         <w:t>.</w:t>
       </w:r>
       <w:r>
         <w:rPr>
           <w:lang w:val="en-US"/>
         </w:rPr>
-        <w:t xml:space="preserve"> The first row depicts the combined error for each task, where it can be seen that both </w:t>
-      </w:r>
-      <w:proofErr w:type="spellStart"/>
-      <w:r>
-        <w:rPr>
-          <w:lang w:val="en-US"/>
-        </w:rPr>
-        <w:t>Pnoise</w:t>
-      </w:r>
-      <w:proofErr w:type="spellEnd"/>
-      <w:r>
-        <w:rPr>
-          <w:lang w:val="en-US"/>
-        </w:rPr>
-        <w:t xml:space="preserve"> = 0 and </w:t>
-      </w:r>
-      <w:proofErr w:type="spellStart"/>
-      <w:r>
-        <w:rPr>
-          <w:lang w:val="en-US"/>
-        </w:rPr>
-        <w:t>Pnoise</w:t>
-      </w:r>
-      <w:proofErr w:type="spellEnd"/>
-      <w:r>
-        <w:rPr>
-          <w:lang w:val="en-US"/>
-        </w:rPr>
-        <w:t xml:space="preserve"> = 0.3 have around the same error. However, when reaching a higher </w:t>
-      </w:r>
-      <w:proofErr w:type="spellStart"/>
-      <w:r>
-        <w:rPr>
-          <w:lang w:val="en-US"/>
-        </w:rPr>
-        <w:t>Pnoise</w:t>
-      </w:r>
-      <w:proofErr w:type="spellEnd"/>
-      <w:r>
-        <w:rPr>
-          <w:lang w:val="en-US"/>
-        </w:rPr>
-        <w:t xml:space="preserve">, the error becomes higher as the swarm struggles to agree on the state of the current environment. This tendency of difference between the status of the environment and what is seen by the swarm can further be seen with row 2 and row 3. Row 2 shows that as the noise is low (for </w:t>
-      </w:r>
-      <w:proofErr w:type="spellStart"/>
-      <w:r>
-        <w:rPr>
-          <w:lang w:val="en-US"/>
-        </w:rPr>
-        <w:t>Pnoise</w:t>
-      </w:r>
-      <w:proofErr w:type="spellEnd"/>
-      <w:r>
-        <w:rPr>
-          <w:lang w:val="en-US"/>
-        </w:rPr>
-        <w:t xml:space="preserve"> = 0 and 0.3), the current knowledge of the world is high resulting in the robot adapting faster to the dynamical world – Which means a high </w:t>
-      </w:r>
-      <w:proofErr w:type="spellStart"/>
-      <w:r>
-        <w:rPr>
-          <w:lang w:val="en-US"/>
-        </w:rPr>
-        <w:t>oscilliation</w:t>
-      </w:r>
-      <w:proofErr w:type="spellEnd"/>
-      <w:r>
-        <w:rPr>
-          <w:lang w:val="en-US"/>
-        </w:rPr>
-        <w:t xml:space="preserve"> in the task allocation, resulting in high number of task switch for each robots. Inversely, for a high probability of communication failure, the swarm struggles to quickly adapts to the changing environment as failure in communication means robots receive the information later. This result in a low number of task switching overall.</w:t>
-      </w:r>
-    </w:p>
-    <w:p>
-      <w:pPr>
-        <w:jc w:val="both"/>
-        <w:rPr>
-          <w:lang w:val="en-US"/>
-        </w:rPr>
-      </w:pPr>
-    </w:p>
-    <w:p>
-      <w:pPr>
-        <w:jc w:val="both"/>
-        <w:rPr>
-          <w:lang w:val="en-US"/>
-        </w:rPr>
-      </w:pPr>
-      <w:r>
-        <w:rPr>
-          <w:lang w:val="en-US"/>
-        </w:rPr>
-        <w:t xml:space="preserve">Will choose .3 because it is still a lot and offers consistent result + fast adaptation to the current </w:t>
-      </w:r>
-      <w:proofErr w:type="spellStart"/>
-      <w:r>
-        <w:rPr>
-          <w:lang w:val="en-US"/>
-        </w:rPr>
-        <w:t>environemtn</w:t>
-      </w:r>
-      <w:proofErr w:type="spellEnd"/>
+        <w:t xml:space="preserve"> The </w:t>
+      </w:r>
+      <w:r>
+        <w:rPr>
+          <w:lang w:val="en-US"/>
+        </w:rPr>
+        <w:t xml:space="preserve">consequence of </w:t>
+      </w:r>
+      <w:r>
+        <w:rPr>
+          <w:lang w:val="en-US"/>
+        </w:rPr>
+        <w:t>delay in information sharing caused by high probability in communication failure can also be seen in the distribution of task in the set of graphs in Figure N, where</w:t>
+      </w:r>
+      <w:r>
+        <w:rPr>
+          <w:lang w:val="en-US"/>
+        </w:rPr>
+        <w:t>,</w:t>
+      </w:r>
+      <w:r>
+        <w:rPr>
+          <w:lang w:val="en-US"/>
+        </w:rPr>
+        <w:t xml:space="preserve"> as Pnoise grows higher, the </w:t>
+      </w:r>
+      <w:r>
+        <w:rPr>
+          <w:lang w:val="en-US"/>
+        </w:rPr>
+        <w:t xml:space="preserve">task </w:t>
+      </w:r>
+      <w:r>
+        <w:rPr>
+          <w:lang w:val="en-US"/>
+        </w:rPr>
+        <w:t>distribution is smoothe</w:t>
+      </w:r>
+      <w:r>
+        <w:rPr>
+          <w:lang w:val="en-US"/>
+        </w:rPr>
+        <w:t>r.</w:t>
+      </w:r>
+    </w:p>
+    <w:p>
+      <w:pPr>
+        <w:jc w:val="both"/>
+        <w:rPr>
+          <w:lang w:val="en-US"/>
+        </w:rPr>
+      </w:pPr>
+    </w:p>
+    <w:p>
+      <w:pPr>
+        <w:jc w:val="both"/>
+        <w:rPr>
+          <w:lang w:val="en-US"/>
+        </w:rPr>
+      </w:pPr>
+      <w:r>
+        <w:rPr>
+          <w:lang w:val="en-US"/>
+        </w:rPr>
+        <w:lastRenderedPageBreak/>
+        <w:t>For the rest of th</w:t>
+      </w:r>
+      <w:r>
+        <w:rPr>
+          <w:lang w:val="en-US"/>
+        </w:rPr>
+        <w:t>is</w:t>
+      </w:r>
+      <w:r>
+        <w:rPr>
+          <w:lang w:val="en-US"/>
+        </w:rPr>
+        <w:t xml:space="preserve"> document, each experiment assumes a noise level Pnoise of 0.3. This noise level still offers consistent results and a fast adaptation to the environment and remains a high number of communication failures</w:t>
+      </w:r>
+      <w:r>
+        <w:rPr>
+          <w:lang w:val="en-US"/>
+        </w:rPr>
+        <w:t>, which should be a proof of the robustness of AITA</w:t>
+      </w:r>
       <w:r>
         <w:rPr>
           <w:lang w:val="en-US"/>
@@ -6653,6 +6648,108 @@
           <w:lang w:val="en-US"/>
         </w:rPr>
       </w:pPr>
+    </w:p>
+    <w:p>
+      <w:pPr>
+        <w:jc w:val="both"/>
+        <w:rPr>
+          <w:lang w:val="en-US"/>
+        </w:rPr>
+      </w:pPr>
+      <w:r>
+        <w:rPr>
+          <w:noProof/>
+          <w:lang w:val="en-US"/>
+        </w:rPr>
+        <w:drawing>
+          <wp:inline distT="0" distB="0" distL="0" distR="0" wp14:anchorId="7545E121" wp14:editId="3A50B28C">
+            <wp:extent cx="2840400" cy="2131200"/>
+            <wp:effectExtent l="0" t="0" r="4445" b="2540"/>
+            <wp:docPr id="29" name="Picture 29" descr="Chart&#10;&#10;Description automatically generated"/>
+            <wp:cNvGraphicFramePr>
+              <a:graphicFrameLocks xmlns:a="http://schemas.openxmlformats.org/drawingml/2006/main" noChangeAspect="1"/>
+            </wp:cNvGraphicFramePr>
+            <a:graphic xmlns:a="http://schemas.openxmlformats.org/drawingml/2006/main">
+              <a:graphicData uri="http://schemas.openxmlformats.org/drawingml/2006/picture">
+                <pic:pic xmlns:pic="http://schemas.openxmlformats.org/drawingml/2006/picture">
+                  <pic:nvPicPr>
+                    <pic:cNvPr id="29" name="Picture 29" descr="Chart&#10;&#10;Description automatically generated"/>
+                    <pic:cNvPicPr/>
+                  </pic:nvPicPr>
+                  <pic:blipFill>
+                    <a:blip r:embed="rId20" cstate="print">
+                      <a:extLst>
+                        <a:ext uri="{28A0092B-C50C-407E-A947-70E740481C1C}">
+                          <a14:useLocalDpi xmlns:a14="http://schemas.microsoft.com/office/drawing/2010/main" val="0"/>
+                        </a:ext>
+                      </a:extLst>
+                    </a:blip>
+                    <a:stretch>
+                      <a:fillRect/>
+                    </a:stretch>
+                  </pic:blipFill>
+                  <pic:spPr>
+                    <a:xfrm>
+                      <a:off x="0" y="0"/>
+                      <a:ext cx="2840400" cy="2131200"/>
+                    </a:xfrm>
+                    <a:prstGeom prst="rect">
+                      <a:avLst/>
+                    </a:prstGeom>
+                  </pic:spPr>
+                </pic:pic>
+              </a:graphicData>
+            </a:graphic>
+          </wp:inline>
+        </w:drawing>
+      </w:r>
+      <w:r>
+        <w:rPr>
+          <w:noProof/>
+          <w:lang w:val="en-US"/>
+        </w:rPr>
+        <w:drawing>
+          <wp:inline distT="0" distB="0" distL="0" distR="0" wp14:anchorId="256DFA24" wp14:editId="44DE6A8B">
+            <wp:extent cx="2844000" cy="2131200"/>
+            <wp:effectExtent l="0" t="0" r="1270" b="2540"/>
+            <wp:docPr id="28" name="Picture 28" descr="Chart, line chart&#10;&#10;Description automatically generated"/>
+            <wp:cNvGraphicFramePr>
+              <a:graphicFrameLocks xmlns:a="http://schemas.openxmlformats.org/drawingml/2006/main" noChangeAspect="1"/>
+            </wp:cNvGraphicFramePr>
+            <a:graphic xmlns:a="http://schemas.openxmlformats.org/drawingml/2006/main">
+              <a:graphicData uri="http://schemas.openxmlformats.org/drawingml/2006/picture">
+                <pic:pic xmlns:pic="http://schemas.openxmlformats.org/drawingml/2006/picture">
+                  <pic:nvPicPr>
+                    <pic:cNvPr id="28" name="Picture 28" descr="Chart, line chart&#10;&#10;Description automatically generated"/>
+                    <pic:cNvPicPr/>
+                  </pic:nvPicPr>
+                  <pic:blipFill>
+                    <a:blip r:embed="rId21" cstate="print">
+                      <a:extLst>
+                        <a:ext uri="{28A0092B-C50C-407E-A947-70E740481C1C}">
+                          <a14:useLocalDpi xmlns:a14="http://schemas.microsoft.com/office/drawing/2010/main" val="0"/>
+                        </a:ext>
+                      </a:extLst>
+                    </a:blip>
+                    <a:stretch>
+                      <a:fillRect/>
+                    </a:stretch>
+                  </pic:blipFill>
+                  <pic:spPr>
+                    <a:xfrm>
+                      <a:off x="0" y="0"/>
+                      <a:ext cx="2844000" cy="2131200"/>
+                    </a:xfrm>
+                    <a:prstGeom prst="rect">
+                      <a:avLst/>
+                    </a:prstGeom>
+                  </pic:spPr>
+                </pic:pic>
+              </a:graphicData>
+            </a:graphic>
+          </wp:inline>
+        </w:drawing>
+      </w:r>
     </w:p>
     <w:tbl>
       <w:tblPr>
@@ -6662,77 +6759,14 @@
         <w:tblLook w:val="04A0" w:firstRow="1" w:lastRow="0" w:firstColumn="1" w:lastColumn="0" w:noHBand="0" w:noVBand="1"/>
       </w:tblPr>
       <w:tblGrid>
-        <w:gridCol w:w="3997"/>
-        <w:gridCol w:w="3999"/>
+        <w:gridCol w:w="3998"/>
+        <w:gridCol w:w="3998"/>
         <w:gridCol w:w="3997"/>
       </w:tblGrid>
       <w:tr>
         <w:tc>
           <w:tcPr>
-            <w:tcW w:w="3997" w:type="dxa"/>
-          </w:tcPr>
-          <w:p>
-            <w:pPr>
-              <w:jc w:val="both"/>
-              <w:rPr>
-                <w:lang w:val="en-US"/>
-              </w:rPr>
-            </w:pPr>
-            <w:proofErr w:type="spellStart"/>
-            <w:r>
-              <w:rPr>
-                <w:noProof/>
-                <w:lang w:val="en-US"/>
-              </w:rPr>
-              <w:lastRenderedPageBreak/>
-              <w:drawing>
-                <wp:inline distT="0" distB="0" distL="0" distR="0" wp14:anchorId="0A873774" wp14:editId="7216C1A9">
-                  <wp:extent cx="2401200" cy="1800000"/>
-                  <wp:effectExtent l="0" t="0" r="0" b="3810"/>
-                  <wp:docPr id="7" name="Picture 7"/>
-                  <wp:cNvGraphicFramePr>
-                    <a:graphicFrameLocks xmlns:a="http://schemas.openxmlformats.org/drawingml/2006/main" noChangeAspect="1"/>
-                  </wp:cNvGraphicFramePr>
-                  <a:graphic xmlns:a="http://schemas.openxmlformats.org/drawingml/2006/main">
-                    <a:graphicData uri="http://schemas.openxmlformats.org/drawingml/2006/picture">
-                      <pic:pic xmlns:pic="http://schemas.openxmlformats.org/drawingml/2006/picture">
-                        <pic:nvPicPr>
-                          <pic:cNvPr id="7" name="Picture 7"/>
-                          <pic:cNvPicPr/>
-                        </pic:nvPicPr>
-                        <pic:blipFill>
-                          <a:blip r:embed="rId20" cstate="print">
-                            <a:extLst>
-                              <a:ext uri="{28A0092B-C50C-407E-A947-70E740481C1C}">
-                                <a14:useLocalDpi xmlns:a14="http://schemas.microsoft.com/office/drawing/2010/main" val="0"/>
-                              </a:ext>
-                            </a:extLst>
-                          </a:blip>
-                          <a:stretch>
-                            <a:fillRect/>
-                          </a:stretch>
-                        </pic:blipFill>
-                        <pic:spPr>
-                          <a:xfrm>
-                            <a:off x="0" y="0"/>
-                            <a:ext cx="2401200" cy="1800000"/>
-                          </a:xfrm>
-                          <a:prstGeom prst="rect">
-                            <a:avLst/>
-                          </a:prstGeom>
-                        </pic:spPr>
-                      </pic:pic>
-                    </a:graphicData>
-                  </a:graphic>
-                </wp:inline>
-              </w:drawing>
-            </w:r>
-            <w:proofErr w:type="spellEnd"/>
-          </w:p>
-        </w:tc>
-        <w:tc>
-          <w:tcPr>
-            <w:tcW w:w="3999" w:type="dxa"/>
+            <w:tcW w:w="3998" w:type="dxa"/>
           </w:tcPr>
           <w:p>
             <w:pPr>
@@ -6747,10 +6781,10 @@
                 <w:lang w:val="en-US"/>
               </w:rPr>
               <w:drawing>
-                <wp:inline distT="0" distB="0" distL="0" distR="0" wp14:anchorId="0CC48B46" wp14:editId="108B6184">
-                  <wp:extent cx="2402380" cy="1801918"/>
-                  <wp:effectExtent l="0" t="0" r="0" b="1905"/>
-                  <wp:docPr id="8" name="Picture 8"/>
+                <wp:inline distT="0" distB="0" distL="0" distR="0" wp14:anchorId="5F3BF153" wp14:editId="166DFE56">
+                  <wp:extent cx="2401200" cy="1800000"/>
+                  <wp:effectExtent l="0" t="0" r="0" b="3810"/>
+                  <wp:docPr id="18" name="Picture 18"/>
                   <wp:cNvGraphicFramePr>
                     <a:graphicFrameLocks xmlns:a="http://schemas.openxmlformats.org/drawingml/2006/main" noChangeAspect="1"/>
                   </wp:cNvGraphicFramePr>
@@ -6758,67 +6792,7 @@
                     <a:graphicData uri="http://schemas.openxmlformats.org/drawingml/2006/picture">
                       <pic:pic xmlns:pic="http://schemas.openxmlformats.org/drawingml/2006/picture">
                         <pic:nvPicPr>
-                          <pic:cNvPr id="8" name="Picture 8"/>
-                          <pic:cNvPicPr/>
-                        </pic:nvPicPr>
-                        <pic:blipFill>
-                          <a:blip r:embed="rId21" cstate="print">
-                            <a:extLst>
-                              <a:ext uri="{28A0092B-C50C-407E-A947-70E740481C1C}">
-                                <a14:useLocalDpi xmlns:a14="http://schemas.microsoft.com/office/drawing/2010/main" val="0"/>
-                              </a:ext>
-                            </a:extLst>
-                          </a:blip>
-                          <a:stretch>
-                            <a:fillRect/>
-                          </a:stretch>
-                        </pic:blipFill>
-                        <pic:spPr>
-                          <a:xfrm>
-                            <a:off x="0" y="0"/>
-                            <a:ext cx="2426820" cy="1820249"/>
-                          </a:xfrm>
-                          <a:prstGeom prst="rect">
-                            <a:avLst/>
-                          </a:prstGeom>
-                        </pic:spPr>
-                      </pic:pic>
-                    </a:graphicData>
-                  </a:graphic>
-                </wp:inline>
-              </w:drawing>
-            </w:r>
-          </w:p>
-        </w:tc>
-        <w:tc>
-          <w:tcPr>
-            <w:tcW w:w="3997" w:type="dxa"/>
-          </w:tcPr>
-          <w:p>
-            <w:pPr>
-              <w:jc w:val="both"/>
-              <w:rPr>
-                <w:lang w:val="en-US"/>
-              </w:rPr>
-            </w:pPr>
-            <w:r>
-              <w:rPr>
-                <w:noProof/>
-                <w:lang w:val="en-US"/>
-              </w:rPr>
-              <w:drawing>
-                <wp:inline distT="0" distB="0" distL="0" distR="0" wp14:anchorId="1D10242D" wp14:editId="0601CE39">
-                  <wp:extent cx="2401200" cy="1800000"/>
-                  <wp:effectExtent l="0" t="0" r="0" b="3810"/>
-                  <wp:docPr id="16" name="Picture 16"/>
-                  <wp:cNvGraphicFramePr>
-                    <a:graphicFrameLocks xmlns:a="http://schemas.openxmlformats.org/drawingml/2006/main" noChangeAspect="1"/>
-                  </wp:cNvGraphicFramePr>
-                  <a:graphic xmlns:a="http://schemas.openxmlformats.org/drawingml/2006/main">
-                    <a:graphicData uri="http://schemas.openxmlformats.org/drawingml/2006/picture">
-                      <pic:pic xmlns:pic="http://schemas.openxmlformats.org/drawingml/2006/picture">
-                        <pic:nvPicPr>
-                          <pic:cNvPr id="16" name="Picture 16"/>
+                          <pic:cNvPr id="18" name="Picture 18"/>
                           <pic:cNvPicPr/>
                         </pic:nvPicPr>
                         <pic:blipFill>
@@ -6850,253 +6824,9 @@
             </w:r>
           </w:p>
         </w:tc>
-      </w:tr>
-      <w:tr>
         <w:tc>
           <w:tcPr>
-            <w:tcW w:w="3997" w:type="dxa"/>
-          </w:tcPr>
-          <w:p>
-            <w:pPr>
-              <w:jc w:val="both"/>
-              <w:rPr>
-                <w:lang w:val="en-US"/>
-              </w:rPr>
-            </w:pPr>
-            <w:r>
-              <w:rPr>
-                <w:noProof/>
-                <w:lang w:val="en-US"/>
-              </w:rPr>
-              <w:drawing>
-                <wp:inline distT="0" distB="0" distL="0" distR="0" wp14:anchorId="4C4D70C7" wp14:editId="31C68579">
-                  <wp:extent cx="2401200" cy="1800000"/>
-                  <wp:effectExtent l="0" t="0" r="0" b="3810"/>
-                  <wp:docPr id="22" name="Picture 22"/>
-                  <wp:cNvGraphicFramePr>
-                    <a:graphicFrameLocks xmlns:a="http://schemas.openxmlformats.org/drawingml/2006/main" noChangeAspect="1"/>
-                  </wp:cNvGraphicFramePr>
-                  <a:graphic xmlns:a="http://schemas.openxmlformats.org/drawingml/2006/main">
-                    <a:graphicData uri="http://schemas.openxmlformats.org/drawingml/2006/picture">
-                      <pic:pic xmlns:pic="http://schemas.openxmlformats.org/drawingml/2006/picture">
-                        <pic:nvPicPr>
-                          <pic:cNvPr id="22" name="Picture 22"/>
-                          <pic:cNvPicPr/>
-                        </pic:nvPicPr>
-                        <pic:blipFill>
-                          <a:blip r:embed="rId23" cstate="print">
-                            <a:extLst>
-                              <a:ext uri="{28A0092B-C50C-407E-A947-70E740481C1C}">
-                                <a14:useLocalDpi xmlns:a14="http://schemas.microsoft.com/office/drawing/2010/main" val="0"/>
-                              </a:ext>
-                            </a:extLst>
-                          </a:blip>
-                          <a:stretch>
-                            <a:fillRect/>
-                          </a:stretch>
-                        </pic:blipFill>
-                        <pic:spPr>
-                          <a:xfrm>
-                            <a:off x="0" y="0"/>
-                            <a:ext cx="2401200" cy="1800000"/>
-                          </a:xfrm>
-                          <a:prstGeom prst="rect">
-                            <a:avLst/>
-                          </a:prstGeom>
-                        </pic:spPr>
-                      </pic:pic>
-                    </a:graphicData>
-                  </a:graphic>
-                </wp:inline>
-              </w:drawing>
-            </w:r>
-          </w:p>
-        </w:tc>
-        <w:tc>
-          <w:tcPr>
-            <w:tcW w:w="3999" w:type="dxa"/>
-          </w:tcPr>
-          <w:p>
-            <w:pPr>
-              <w:jc w:val="both"/>
-              <w:rPr>
-                <w:lang w:val="en-US"/>
-              </w:rPr>
-            </w:pPr>
-            <w:r>
-              <w:rPr>
-                <w:noProof/>
-                <w:lang w:val="en-US"/>
-              </w:rPr>
-              <w:drawing>
-                <wp:inline distT="0" distB="0" distL="0" distR="0" wp14:anchorId="0B657653" wp14:editId="47314200">
-                  <wp:extent cx="2401200" cy="1800000"/>
-                  <wp:effectExtent l="0" t="0" r="0" b="3810"/>
-                  <wp:docPr id="23" name="Picture 23"/>
-                  <wp:cNvGraphicFramePr>
-                    <a:graphicFrameLocks xmlns:a="http://schemas.openxmlformats.org/drawingml/2006/main" noChangeAspect="1"/>
-                  </wp:cNvGraphicFramePr>
-                  <a:graphic xmlns:a="http://schemas.openxmlformats.org/drawingml/2006/main">
-                    <a:graphicData uri="http://schemas.openxmlformats.org/drawingml/2006/picture">
-                      <pic:pic xmlns:pic="http://schemas.openxmlformats.org/drawingml/2006/picture">
-                        <pic:nvPicPr>
-                          <pic:cNvPr id="23" name="Picture 23"/>
-                          <pic:cNvPicPr/>
-                        </pic:nvPicPr>
-                        <pic:blipFill>
-                          <a:blip r:embed="rId24" cstate="print">
-                            <a:extLst>
-                              <a:ext uri="{28A0092B-C50C-407E-A947-70E740481C1C}">
-                                <a14:useLocalDpi xmlns:a14="http://schemas.microsoft.com/office/drawing/2010/main" val="0"/>
-                              </a:ext>
-                            </a:extLst>
-                          </a:blip>
-                          <a:stretch>
-                            <a:fillRect/>
-                          </a:stretch>
-                        </pic:blipFill>
-                        <pic:spPr>
-                          <a:xfrm>
-                            <a:off x="0" y="0"/>
-                            <a:ext cx="2401200" cy="1800000"/>
-                          </a:xfrm>
-                          <a:prstGeom prst="rect">
-                            <a:avLst/>
-                          </a:prstGeom>
-                        </pic:spPr>
-                      </pic:pic>
-                    </a:graphicData>
-                  </a:graphic>
-                </wp:inline>
-              </w:drawing>
-            </w:r>
-          </w:p>
-        </w:tc>
-        <w:tc>
-          <w:tcPr>
-            <w:tcW w:w="3997" w:type="dxa"/>
-          </w:tcPr>
-          <w:p>
-            <w:pPr>
-              <w:jc w:val="both"/>
-              <w:rPr>
-                <w:lang w:val="en-US"/>
-              </w:rPr>
-            </w:pPr>
-            <w:r>
-              <w:rPr>
-                <w:noProof/>
-                <w:lang w:val="en-US"/>
-              </w:rPr>
-              <w:drawing>
-                <wp:inline distT="0" distB="0" distL="0" distR="0" wp14:anchorId="5322D767" wp14:editId="053D8F24">
-                  <wp:extent cx="2401200" cy="1800000"/>
-                  <wp:effectExtent l="0" t="0" r="0" b="3810"/>
-                  <wp:docPr id="24" name="Picture 24"/>
-                  <wp:cNvGraphicFramePr>
-                    <a:graphicFrameLocks xmlns:a="http://schemas.openxmlformats.org/drawingml/2006/main" noChangeAspect="1"/>
-                  </wp:cNvGraphicFramePr>
-                  <a:graphic xmlns:a="http://schemas.openxmlformats.org/drawingml/2006/main">
-                    <a:graphicData uri="http://schemas.openxmlformats.org/drawingml/2006/picture">
-                      <pic:pic xmlns:pic="http://schemas.openxmlformats.org/drawingml/2006/picture">
-                        <pic:nvPicPr>
-                          <pic:cNvPr id="24" name="Picture 24"/>
-                          <pic:cNvPicPr/>
-                        </pic:nvPicPr>
-                        <pic:blipFill>
-                          <a:blip r:embed="rId25" cstate="print">
-                            <a:extLst>
-                              <a:ext uri="{28A0092B-C50C-407E-A947-70E740481C1C}">
-                                <a14:useLocalDpi xmlns:a14="http://schemas.microsoft.com/office/drawing/2010/main" val="0"/>
-                              </a:ext>
-                            </a:extLst>
-                          </a:blip>
-                          <a:stretch>
-                            <a:fillRect/>
-                          </a:stretch>
-                        </pic:blipFill>
-                        <pic:spPr>
-                          <a:xfrm>
-                            <a:off x="0" y="0"/>
-                            <a:ext cx="2401200" cy="1800000"/>
-                          </a:xfrm>
-                          <a:prstGeom prst="rect">
-                            <a:avLst/>
-                          </a:prstGeom>
-                        </pic:spPr>
-                      </pic:pic>
-                    </a:graphicData>
-                  </a:graphic>
-                </wp:inline>
-              </w:drawing>
-            </w:r>
-          </w:p>
-        </w:tc>
-      </w:tr>
-      <w:tr>
-        <w:tc>
-          <w:tcPr>
-            <w:tcW w:w="3997" w:type="dxa"/>
-          </w:tcPr>
-          <w:p>
-            <w:pPr>
-              <w:jc w:val="both"/>
-              <w:rPr>
-                <w:lang w:val="en-US"/>
-              </w:rPr>
-            </w:pPr>
-            <w:r>
-              <w:rPr>
-                <w:noProof/>
-                <w:lang w:val="en-US"/>
-              </w:rPr>
-              <w:drawing>
-                <wp:inline distT="0" distB="0" distL="0" distR="0" wp14:anchorId="5F3BF153" wp14:editId="166DFE56">
-                  <wp:extent cx="2401200" cy="1800000"/>
-                  <wp:effectExtent l="0" t="0" r="0" b="3810"/>
-                  <wp:docPr id="18" name="Picture 18"/>
-                  <wp:cNvGraphicFramePr>
-                    <a:graphicFrameLocks xmlns:a="http://schemas.openxmlformats.org/drawingml/2006/main" noChangeAspect="1"/>
-                  </wp:cNvGraphicFramePr>
-                  <a:graphic xmlns:a="http://schemas.openxmlformats.org/drawingml/2006/main">
-                    <a:graphicData uri="http://schemas.openxmlformats.org/drawingml/2006/picture">
-                      <pic:pic xmlns:pic="http://schemas.openxmlformats.org/drawingml/2006/picture">
-                        <pic:nvPicPr>
-                          <pic:cNvPr id="18" name="Picture 18"/>
-                          <pic:cNvPicPr/>
-                        </pic:nvPicPr>
-                        <pic:blipFill>
-                          <a:blip r:embed="rId26" cstate="print">
-                            <a:extLst>
-                              <a:ext uri="{28A0092B-C50C-407E-A947-70E740481C1C}">
-                                <a14:useLocalDpi xmlns:a14="http://schemas.microsoft.com/office/drawing/2010/main" val="0"/>
-                              </a:ext>
-                            </a:extLst>
-                          </a:blip>
-                          <a:stretch>
-                            <a:fillRect/>
-                          </a:stretch>
-                        </pic:blipFill>
-                        <pic:spPr>
-                          <a:xfrm>
-                            <a:off x="0" y="0"/>
-                            <a:ext cx="2401200" cy="1800000"/>
-                          </a:xfrm>
-                          <a:prstGeom prst="rect">
-                            <a:avLst/>
-                          </a:prstGeom>
-                        </pic:spPr>
-                      </pic:pic>
-                    </a:graphicData>
-                  </a:graphic>
-                </wp:inline>
-              </w:drawing>
-            </w:r>
-          </w:p>
-        </w:tc>
-        <w:tc>
-          <w:tcPr>
-            <w:tcW w:w="3999" w:type="dxa"/>
+            <w:tcW w:w="3998" w:type="dxa"/>
           </w:tcPr>
           <w:p>
             <w:pPr>
@@ -7126,7 +6856,7 @@
                           <pic:cNvPicPr/>
                         </pic:nvPicPr>
                         <pic:blipFill>
-                          <a:blip r:embed="rId27" cstate="print">
+                          <a:blip r:embed="rId23" cstate="print">
                             <a:extLst>
                               <a:ext uri="{28A0092B-C50C-407E-A947-70E740481C1C}">
                                 <a14:useLocalDpi xmlns:a14="http://schemas.microsoft.com/office/drawing/2010/main" val="0"/>
@@ -7186,7 +6916,7 @@
                           <pic:cNvPicPr/>
                         </pic:nvPicPr>
                         <pic:blipFill>
-                          <a:blip r:embed="rId28" cstate="print">
+                          <a:blip r:embed="rId24" cstate="print">
                             <a:extLst>
                               <a:ext uri="{28A0092B-C50C-407E-A947-70E740481C1C}">
                                 <a14:useLocalDpi xmlns:a14="http://schemas.microsoft.com/office/drawing/2010/main" val="0"/>
@@ -7245,6 +6975,32 @@
           <w:lang w:val="en-US"/>
         </w:rPr>
       </w:pPr>
+      <w:r>
+        <w:rPr>
+          <w:lang w:val="en-US"/>
+        </w:rPr>
+        <w:t xml:space="preserve">Maybe in </w:t>
+      </w:r>
+      <w:proofErr w:type="spellStart"/>
+      <w:r>
+        <w:rPr>
+          <w:lang w:val="en-US"/>
+        </w:rPr>
+        <w:t>legeng</w:t>
+      </w:r>
+      <w:proofErr w:type="spellEnd"/>
+      <w:r>
+        <w:rPr>
+          <w:lang w:val="en-US"/>
+        </w:rPr>
+        <w:t xml:space="preserve"> of row[3], the no foraging at 2000 can be seen in the error graph (it is the spike)</w:t>
+      </w:r>
+      <w:r>
+        <w:rPr>
+          <w:lang w:val="en-US"/>
+        </w:rPr>
+        <w:t>.</w:t>
+      </w:r>
     </w:p>
     <w:p>
       <w:pPr>
@@ -7381,7 +7137,6 @@
         <w:rPr>
           <w:lang w:val="en-GB"/>
         </w:rPr>
-        <w:lastRenderedPageBreak/>
         <w:t xml:space="preserve">For each robot, it is assumed </w:t>
       </w:r>
       <w:proofErr w:type="spellStart"/>
@@ -7899,14 +7654,14 @@
         <w:rPr>
           <w:lang w:val="en-GB"/>
         </w:rPr>
-        <w:t xml:space="preserve">A second experiment observes the </w:t>
+        <w:t xml:space="preserve">A second experiment observes the task completion rate of each system and comparisons are made backed with metrics. Then, tests on the robustness of the different systems are performed. Finally, tests and comparisons </w:t>
       </w:r>
       <w:r>
         <w:rPr>
           <w:lang w:val="en-GB"/>
         </w:rPr>
         <w:lastRenderedPageBreak/>
-        <w:t xml:space="preserve">task completion rate of each system and comparisons are made backed with metrics. Then, tests on the robustness of the different systems are performed. Finally, tests and comparisons on the systems' ability to adapt in the change of workforce are tested and </w:t>
+        <w:t xml:space="preserve">on the systems' ability to adapt in the change of workforce are tested and </w:t>
       </w:r>
       <w:proofErr w:type="spellStart"/>
       <w:r>
@@ -8451,7 +8206,6 @@
           <w:bCs/>
           <w:lang w:val="en-US"/>
         </w:rPr>
-        <w:lastRenderedPageBreak/>
         <w:t>Task completion rate on variating number of robots</w:t>
       </w:r>
       <w:r>
@@ -8484,6 +8238,7 @@
         <w:rPr>
           <w:lang w:val="en-GB"/>
         </w:rPr>
+        <w:lastRenderedPageBreak/>
         <w:t xml:space="preserve">The first set of tests performed on the </w:t>
       </w:r>
       <w:r>
@@ -8628,7 +8383,7 @@
                     <pic:cNvPicPr/>
                   </pic:nvPicPr>
                   <pic:blipFill>
-                    <a:blip r:embed="rId29" cstate="print">
+                    <a:blip r:embed="rId25" cstate="print">
                       <a:extLst>
                         <a:ext uri="{28A0092B-C50C-407E-A947-70E740481C1C}">
                           <a14:useLocalDpi xmlns:a14="http://schemas.microsoft.com/office/drawing/2010/main" val="0"/>
@@ -8675,7 +8430,7 @@
                     <pic:cNvPicPr/>
                   </pic:nvPicPr>
                   <pic:blipFill>
-                    <a:blip r:embed="rId30" cstate="print">
+                    <a:blip r:embed="rId26" cstate="print">
                       <a:extLst>
                         <a:ext uri="{28A0092B-C50C-407E-A947-70E740481C1C}">
                           <a14:useLocalDpi xmlns:a14="http://schemas.microsoft.com/office/drawing/2010/main" val="0"/>
@@ -8770,6 +8525,7 @@
         <w:rPr>
           <w:lang w:val="en-US"/>
         </w:rPr>
+        <w:lastRenderedPageBreak/>
         <w:t>The same experiment is conducted on RND, GTA and PSI</w:t>
       </w:r>
       <w:r>
@@ -8845,7 +8601,7 @@
                     <pic:cNvPicPr/>
                   </pic:nvPicPr>
                   <pic:blipFill>
-                    <a:blip r:embed="rId31">
+                    <a:blip r:embed="rId27">
                       <a:extLst>
                         <a:ext uri="{28A0092B-C50C-407E-A947-70E740481C1C}">
                           <a14:useLocalDpi xmlns:a14="http://schemas.microsoft.com/office/drawing/2010/main" val="0"/>
@@ -9422,7 +9178,7 @@
                           <pic:cNvPicPr/>
                         </pic:nvPicPr>
                         <pic:blipFill>
-                          <a:blip r:embed="rId32" cstate="print">
+                          <a:blip r:embed="rId28" cstate="print">
                             <a:extLst>
                               <a:ext uri="{28A0092B-C50C-407E-A947-70E740481C1C}">
                                 <a14:useLocalDpi xmlns:a14="http://schemas.microsoft.com/office/drawing/2010/main" val="0"/>
@@ -9482,7 +9238,7 @@
                           <pic:cNvPicPr/>
                         </pic:nvPicPr>
                         <pic:blipFill>
-                          <a:blip r:embed="rId33" cstate="print">
+                          <a:blip r:embed="rId29" cstate="print">
                             <a:extLst>
                               <a:ext uri="{28A0092B-C50C-407E-A947-70E740481C1C}">
                                 <a14:useLocalDpi xmlns:a14="http://schemas.microsoft.com/office/drawing/2010/main" val="0"/>
@@ -9544,7 +9300,7 @@
                           <pic:cNvPicPr/>
                         </pic:nvPicPr>
                         <pic:blipFill>
-                          <a:blip r:embed="rId34" cstate="print">
+                          <a:blip r:embed="rId30" cstate="print">
                             <a:extLst>
                               <a:ext uri="{28A0092B-C50C-407E-A947-70E740481C1C}">
                                 <a14:useLocalDpi xmlns:a14="http://schemas.microsoft.com/office/drawing/2010/main" val="0"/>
@@ -9604,7 +9360,7 @@
                           <pic:cNvPicPr/>
                         </pic:nvPicPr>
                         <pic:blipFill>
-                          <a:blip r:embed="rId35" cstate="print">
+                          <a:blip r:embed="rId31" cstate="print">
                             <a:extLst>
                               <a:ext uri="{28A0092B-C50C-407E-A947-70E740481C1C}">
                                 <a14:useLocalDpi xmlns:a14="http://schemas.microsoft.com/office/drawing/2010/main" val="0"/>
@@ -9712,7 +9468,7 @@
                     <pic:cNvPicPr/>
                   </pic:nvPicPr>
                   <pic:blipFill>
-                    <a:blip r:embed="rId36" cstate="print">
+                    <a:blip r:embed="rId32" cstate="print">
                       <a:extLst>
                         <a:ext uri="{28A0092B-C50C-407E-A947-70E740481C1C}">
                           <a14:useLocalDpi xmlns:a14="http://schemas.microsoft.com/office/drawing/2010/main" val="0"/>
@@ -9759,7 +9515,7 @@
                     <pic:cNvPicPr/>
                   </pic:nvPicPr>
                   <pic:blipFill>
-                    <a:blip r:embed="rId37" cstate="print">
+                    <a:blip r:embed="rId33" cstate="print">
                       <a:extLst>
                         <a:ext uri="{28A0092B-C50C-407E-A947-70E740481C1C}">
                           <a14:useLocalDpi xmlns:a14="http://schemas.microsoft.com/office/drawing/2010/main" val="0"/>
@@ -11018,6 +10774,12 @@
           <w:lang w:val="en-GB"/>
         </w:rPr>
       </w:pPr>
+      <w:r>
+        <w:rPr>
+          <w:lang w:val="en-GB"/>
+        </w:rPr>
+        <w:t>-maybe say here that the robustness has been proven by the noise experiment?</w:t>
+      </w:r>
     </w:p>
     <w:p>
       <w:pPr>
@@ -11123,7 +10885,25 @@
           <w:bCs/>
           <w:lang w:val="en-GB"/>
         </w:rPr>
-        <w:t>Share your entire memory to a robot instead of just your understanding, making it even more robutst.</w:t>
+        <w:t xml:space="preserve">Share your entire memory to a robot instead of just your understanding, making it even more </w:t>
+      </w:r>
+      <w:proofErr w:type="spellStart"/>
+      <w:r>
+        <w:rPr>
+          <w:b/>
+          <w:bCs/>
+          <w:lang w:val="en-GB"/>
+        </w:rPr>
+        <w:t>robutst</w:t>
+      </w:r>
+      <w:proofErr w:type="spellEnd"/>
+      <w:r>
+        <w:rPr>
+          <w:b/>
+          <w:bCs/>
+          <w:lang w:val="en-GB"/>
+        </w:rPr>
+        <w:t>.</w:t>
       </w:r>
     </w:p>
     <w:p>

</xml_diff>

<commit_message>
New section: range experiment
</commit_message>
<xml_diff>
--- a/assets/Thesis.docx
+++ b/assets/Thesis.docx
@@ -155,6 +155,22 @@
     </w:p>
     <w:p>
       <w:pPr>
+        <w:jc w:val="both"/>
+        <w:rPr>
+          <w:color w:val="FF0000"/>
+          <w:lang w:val="en-GB"/>
+        </w:rPr>
+      </w:pPr>
+      <w:r>
+        <w:rPr>
+          <w:color w:val="FF0000"/>
+          <w:lang w:val="en-GB"/>
+        </w:rPr>
+        <w:t>TODO: all task n switch graph need to be redrawn</w:t>
+      </w:r>
+    </w:p>
+    <w:p>
+      <w:pPr>
         <w:pStyle w:val="Heading1"/>
         <w:jc w:val="both"/>
         <w:rPr>
@@ -415,14 +431,14 @@
         <w:rPr>
           <w:lang w:val="en-GB"/>
         </w:rPr>
-        <w:t xml:space="preserve"> breaks or stops functioning, the entire swarm is impacted and cannot perform further action [link]. The second architecture is the distributed architecture. This time, the information is shared among all individuals through local communication where each robot shares its state and is responsible for understanding their environment and assigning a task to themselves. Given the mode of communication, this architecture does not suffer the same downsides as the centralized one. It is scalable and robust to failure as if one </w:t>
+        <w:t xml:space="preserve"> breaks or stops functioning, the entire swarm is impacted and cannot perform further action [link]. The second architecture is the distributed architecture. This time, the information is shared among all individuals through local communication where each robot shares its state and is responsible for understanding their environment and assigning a task to themselves. Given the mode of communication, this architecture does not </w:t>
       </w:r>
       <w:r>
         <w:rPr>
           <w:lang w:val="en-GB"/>
         </w:rPr>
         <w:lastRenderedPageBreak/>
-        <w:t>of few robots are removed, the rest of the swarm keeps sharing their state and the system keeps working. Moreover, this architecture does not suffer from communication failure and overhead as if such happens it is only locally to one robot, which does not impact the rest of the swarm.</w:t>
+        <w:t>suffer the same downsides as the centralized one. It is scalable and robust to failure as if one of few robots are removed, the rest of the swarm keeps sharing their state and the system keeps working. Moreover, this architecture does not suffer from communication failure and overhead as if such happens it is only locally to one robot, which does not impact the rest of the swarm.</w:t>
       </w:r>
     </w:p>
     <w:p>
@@ -1626,7 +1642,6 @@
         <w:rPr>
           <w:lang w:val="en-GB"/>
         </w:rPr>
-        <w:lastRenderedPageBreak/>
         <w:t>Task allocation</w:t>
       </w:r>
     </w:p>
@@ -2539,7 +2554,15 @@
           <w:color w:val="000000" w:themeColor="text1"/>
           <w:lang w:val="en-GB"/>
         </w:rPr>
-        <w:t xml:space="preserve">Given these 4 helpers, they define a satisfying task assignment as being one where no task is in energy deficit, that is, the task is in equilibrium. Being in equilibrium for a task means that the </w:t>
+        <w:t xml:space="preserve">Given these 4 helpers, they define a satisfying task assignment as being one where no task is in energy deficit, that is, the task is in equilibrium. Being in equilibrium for a task means that </w:t>
+      </w:r>
+      <w:r>
+        <w:rPr>
+          <w:color w:val="000000" w:themeColor="text1"/>
+          <w:lang w:val="en-GB"/>
+        </w:rPr>
+        <w:lastRenderedPageBreak/>
+        <w:t xml:space="preserve">the </w:t>
       </w:r>
       <w:r>
         <w:rPr>
@@ -2643,14 +2666,7 @@
         <w:rPr>
           <w:lang w:val="en-GB"/>
         </w:rPr>
-        <w:t xml:space="preserve">In the previous section, four helpers have been defined, however, it is still unclear how they are exactly used as it only has been mentioned of potential “environmental variable” for the </w:t>
-      </w:r>
-      <w:r>
-        <w:rPr>
-          <w:lang w:val="en-GB"/>
-        </w:rPr>
-        <w:lastRenderedPageBreak/>
-        <w:t>demand or “ant’s characteristics and experience” for the energy. It is because the environmental variables, ant’s characteristics, and experience settings are so phenomenally broad that it is impossible to include every one of them in the mode. Indeed, even Alejandro Cornejo et Al. have decided to leave this choice to someone else who would implement the task allocation they have created, as they highlight how the complexity of individual variation quickly results in an “intractable task allocation formulation”.</w:t>
+        <w:t>In the previous section, four helpers have been defined, however, it is still unclear how they are exactly used as it only has been mentioned of potential “environmental variable” for the demand or “ant’s characteristics and experience” for the energy. It is because the environmental variables, ant’s characteristics, and experience settings are so phenomenally broad that it is impossible to include every one of them in the mode. Indeed, even Alejandro Cornejo et Al. have decided to leave this choice to someone else who would implement the task allocation they have created, as they highlight how the complexity of individual variation quickly results in an “intractable task allocation formulation”.</w:t>
       </w:r>
       <w:r>
         <w:rPr>
@@ -3280,14 +3296,7 @@
         <w:rPr>
           <w:lang w:val="en-GB"/>
         </w:rPr>
-        <w:t xml:space="preserve"> (not that the binary </w:t>
-      </w:r>
-      <w:r>
-        <w:rPr>
-          <w:lang w:val="en-GB"/>
-        </w:rPr>
-        <w:lastRenderedPageBreak/>
-        <w:t>feedback function does not provide enough information for the workers to tell whether a task has reach exact equilibrium)</w:t>
+        <w:t xml:space="preserve"> (not that the binary feedback function does not provide enough information for the workers to tell whether a task has reach exact equilibrium)</w:t>
       </w:r>
       <w:r>
         <w:rPr>
@@ -3589,9 +3598,8 @@
           <w:szCs w:val="20"/>
           <w:lang w:val="en-GB" w:eastAsia="en-GB"/>
         </w:rPr>
-        <w:t xml:space="preserve">We are mostly interested in satisfiable task allocation problems where the energy available at the colony far exceeds the energy demands of the tasks. This is likely consistent with what has been observed in real ant colonies [4], where even during periods where tasks have a very high demand (such as nest migration) an important fraction of the ants remain idle where the rest perform the tasks necessary for the survival of the colony. Ideally, we would like to find task assignments that achieve equilibrium for every task (i.e., where the energy demand equals the energy supply). However due to rounding issues this is not always possible, even when restricted to satisfiable task allocation problems. For instance, consider the case where the energy demand for each task is an odd number and the energy that can be exerted by each ant on any task is an even number. In this case, regardless of the number of ants assigned to each task, no task can be at equilibrium. For this reason, we instead seek task assignments that minimize the squared difference between the energy demands and the energy supplied. Formally, an optimal task assignment is one that minimizes P </w:t>
-      </w:r>
-      <w:proofErr w:type="spellStart"/>
+        <w:t xml:space="preserve">We are mostly interested in satisfiable task allocation problems where the energy available at the colony far exceeds the energy demands of the tasks. This is likely consistent with what has been observed in real ant colonies [4], where even during periods where tasks have a very high demand (such as nest migration) an important fraction of the ants remain idle where the rest perform the tasks necessary for the survival of the colony. Ideally, we would like to find task assignments that achieve equilibrium for every task (i.e., where the energy demand equals the energy supply). However due to rounding issues this is not always possible, even when restricted to satisfiable task allocation problems. For instance, consider the case where the energy demand for each task is an odd number and the energy that can be exerted by each ant on any task is an even number. In this case, regardless of the number of ants assigned to each task, no task can be at equilibrium. For this reason, we instead seek task assignments that minimize the squared difference between the energy demands and the energy supplied. Formally, an optimal task </w:t>
+      </w:r>
       <w:r>
         <w:rPr>
           <w:rFonts w:ascii="Times New Roman" w:eastAsia="Times New Roman" w:hAnsi="Times New Roman" w:cs="Times New Roman"/>
@@ -3600,6 +3608,18 @@
           <w:szCs w:val="20"/>
           <w:lang w:val="en-GB" w:eastAsia="en-GB"/>
         </w:rPr>
+        <w:lastRenderedPageBreak/>
+        <w:t xml:space="preserve">assignment is one that minimizes P </w:t>
+      </w:r>
+      <w:proofErr w:type="spellStart"/>
+      <w:r>
+        <w:rPr>
+          <w:rFonts w:ascii="Times New Roman" w:eastAsia="Times New Roman" w:hAnsi="Times New Roman" w:cs="Times New Roman"/>
+          <w:color w:val="7030A0"/>
+          <w:sz w:val="20"/>
+          <w:szCs w:val="20"/>
+          <w:lang w:val="en-GB" w:eastAsia="en-GB"/>
+        </w:rPr>
         <w:t>τ</w:t>
       </w:r>
       <w:r>
@@ -3722,7 +3742,6 @@
           <w:bCs/>
           <w:lang w:val="en-GB"/>
         </w:rPr>
-        <w:lastRenderedPageBreak/>
         <w:t>Talk about the model</w:t>
       </w:r>
     </w:p>
@@ -4174,6 +4193,7 @@
           <w:szCs w:val="22"/>
           <w:lang w:val="en-GB"/>
         </w:rPr>
+        <w:lastRenderedPageBreak/>
         <w:t>as assessed in the paper, an ant is capable to know that a task is in energy deficit or surplus, but not able to quantify it. so following the model, it is not because there's more deficit to a task that more ant should be allocated to it.</w:t>
       </w:r>
     </w:p>
@@ -4573,7 +4593,15 @@
           <w:rStyle w:val="md-plain"/>
           <w:lang w:val="en-GB"/>
         </w:rPr>
-        <w:t xml:space="preserve">The greedy task allocation algorithm, or GTA, is a system where the robots share their states to others within the swarm and coordinate to cover the task that requires the most attention. As for the </w:t>
+        <w:t xml:space="preserve">The greedy task allocation algorithm, or GTA, is a system where the robots share their states to others within the swarm and coordinate to cover the task that requires the most attention. As </w:t>
+      </w:r>
+      <w:r>
+        <w:rPr>
+          <w:rStyle w:val="md-plain"/>
+          <w:lang w:val="en-GB"/>
+        </w:rPr>
+        <w:lastRenderedPageBreak/>
+        <w:t xml:space="preserve">for the </w:t>
       </w:r>
       <w:r>
         <w:rPr>
@@ -4642,7 +4670,6 @@
           <w:spacing w:val="-15"/>
           <w:lang w:val="en-GB"/>
         </w:rPr>
-        <w:lastRenderedPageBreak/>
         <w:t>Partitioning social inhibition Task Allocation Algorithm</w:t>
       </w:r>
     </w:p>
@@ -4817,6 +4844,7 @@
           <w:color w:val="DEDEDE"/>
           <w:lang w:val="en-GB"/>
         </w:rPr>
+        <w:lastRenderedPageBreak/>
         <w:t>Demand</w:t>
       </w:r>
     </w:p>
@@ -4865,7 +4893,6 @@
           <w:rStyle w:val="md-plain"/>
           <w:lang w:val="en-GB"/>
         </w:rPr>
-        <w:lastRenderedPageBreak/>
         <w:t>Imagine the following sequence of demand [23, 132, 12], where 23 is the current demand for the foraging task, 132 is the current demand for the nest processing task, and 12 is the demand for the current cleaning task.</w:t>
       </w:r>
     </w:p>
@@ -5308,7 +5335,14 @@
         <w:rPr>
           <w:lang w:val="en-GB"/>
         </w:rPr>
-        <w:t>), where resources collected from the outside world are stored. The transit area (in pink</w:t>
+        <w:t xml:space="preserve">), where </w:t>
+      </w:r>
+      <w:r>
+        <w:rPr>
+          <w:lang w:val="en-GB"/>
+        </w:rPr>
+        <w:lastRenderedPageBreak/>
+        <w:t>resources collected from the outside world are stored. The transit area (in pink</w:t>
       </w:r>
       <w:r>
         <w:rPr>
@@ -5379,7 +5413,6 @@
         <w:rPr>
           <w:lang w:val="en-GB"/>
         </w:rPr>
-        <w:lastRenderedPageBreak/>
         <w:t xml:space="preserve">Workers can carry out four kinds of tasks depending on the need of the colony: Firstly, the idle task – which consists of resting in the nest waiting for the need to increase to a level at which the worker will be useful. Workers carrying out the idle task are shown in black. Secondly, resource collecting or foraging - where workers wander outside the nest and collect resources to then bring them back to the dump area. Workers carrying out the foraging task are shown in red. Thirdly, nest processors – i.e. to process the resources brought back by the foragers and move them to the transit area. Workers carrying out the idle task are shown in green. Finally, the cleaners collect the resources deposed in the transit area and move them to the waste area. Once a resource reaches that state, it is considered fully processed. Workers carrying out the idle task are shown in blue. </w:t>
       </w:r>
     </w:p>
@@ -5571,6 +5604,7 @@
           <w:noProof/>
           <w:lang w:val="en-GB"/>
         </w:rPr>
+        <w:lastRenderedPageBreak/>
         <w:drawing>
           <wp:inline distT="0" distB="0" distL="0" distR="0" wp14:anchorId="0EAB4D04" wp14:editId="0A7B7F9E">
             <wp:extent cx="5731510" cy="4220845"/>
@@ -6101,6 +6135,22 @@
     <w:p>
       <w:pPr>
         <w:rPr>
+          <w:color w:val="FF0000"/>
+          <w:lang w:val="en-GB"/>
+        </w:rPr>
+      </w:pPr>
+      <w:r>
+        <w:rPr>
+          <w:color w:val="FF0000"/>
+          <w:lang w:val="en-GB"/>
+        </w:rPr>
+        <w:t xml:space="preserve">TODO maybe I should say for noise that the comm range is infinite? Also maybe see if I have to tell more about the env under which it has been tested. </w:t>
+      </w:r>
+    </w:p>
+    <w:p>
+      <w:pPr>
+        <w:rPr>
+          <w:color w:val="FF0000"/>
           <w:lang w:val="en-GB"/>
         </w:rPr>
       </w:pPr>
@@ -6202,7 +6252,6 @@
           <w:noProof/>
           <w:lang w:val="en-US"/>
         </w:rPr>
-        <w:lastRenderedPageBreak/>
         <w:drawing>
           <wp:inline distT="0" distB="0" distL="0" distR="0" wp14:anchorId="202AA774" wp14:editId="1F66D3F3">
             <wp:extent cx="4021560" cy="3347884"/>
@@ -6613,7 +6662,6 @@
         <w:rPr>
           <w:lang w:val="en-US"/>
         </w:rPr>
-        <w:lastRenderedPageBreak/>
         <w:t>For the rest of th</w:t>
       </w:r>
       <w:r>
@@ -6662,7 +6710,7 @@
           <w:lang w:val="en-US"/>
         </w:rPr>
         <w:drawing>
-          <wp:inline distT="0" distB="0" distL="0" distR="0" wp14:anchorId="7545E121" wp14:editId="3A50B28C">
+          <wp:inline distT="0" distB="0" distL="0" distR="0" wp14:anchorId="7545E121" wp14:editId="438D9F29">
             <wp:extent cx="2840400" cy="2131200"/>
             <wp:effectExtent l="0" t="0" r="4445" b="2540"/>
             <wp:docPr id="29" name="Picture 29" descr="Chart&#10;&#10;Description automatically generated"/>
@@ -6709,10 +6757,10 @@
           <w:lang w:val="en-US"/>
         </w:rPr>
         <w:drawing>
-          <wp:inline distT="0" distB="0" distL="0" distR="0" wp14:anchorId="256DFA24" wp14:editId="44DE6A8B">
-            <wp:extent cx="2844000" cy="2131200"/>
-            <wp:effectExtent l="0" t="0" r="1270" b="2540"/>
-            <wp:docPr id="28" name="Picture 28" descr="Chart, line chart&#10;&#10;Description automatically generated"/>
+          <wp:inline distT="0" distB="0" distL="0" distR="0" wp14:anchorId="5E87EDA4" wp14:editId="2B1FC2C9">
+            <wp:extent cx="2840400" cy="2131200"/>
+            <wp:effectExtent l="0" t="0" r="4445" b="2540"/>
+            <wp:docPr id="30" name="Picture 30" descr="Chart, line chart&#10;&#10;Description automatically generated"/>
             <wp:cNvGraphicFramePr>
               <a:graphicFrameLocks xmlns:a="http://schemas.openxmlformats.org/drawingml/2006/main" noChangeAspect="1"/>
             </wp:cNvGraphicFramePr>
@@ -6720,7 +6768,7 @@
               <a:graphicData uri="http://schemas.openxmlformats.org/drawingml/2006/picture">
                 <pic:pic xmlns:pic="http://schemas.openxmlformats.org/drawingml/2006/picture">
                   <pic:nvPicPr>
-                    <pic:cNvPr id="28" name="Picture 28" descr="Chart, line chart&#10;&#10;Description automatically generated"/>
+                    <pic:cNvPr id="30" name="Picture 30" descr="Chart, line chart&#10;&#10;Description automatically generated"/>
                     <pic:cNvPicPr/>
                   </pic:nvPicPr>
                   <pic:blipFill>
@@ -6738,7 +6786,7 @@
                   <pic:spPr>
                     <a:xfrm>
                       <a:off x="0" y="0"/>
-                      <a:ext cx="2844000" cy="2131200"/>
+                      <a:ext cx="2840400" cy="2131200"/>
                     </a:xfrm>
                     <a:prstGeom prst="rect">
                       <a:avLst/>
@@ -6957,6 +7005,7 @@
         <w:rPr>
           <w:lang w:val="en-US"/>
         </w:rPr>
+        <w:lastRenderedPageBreak/>
         <w:t xml:space="preserve"> </w:t>
       </w:r>
     </w:p>
@@ -7065,6 +7114,28 @@
       <w:pPr>
         <w:jc w:val="both"/>
         <w:rPr>
+          <w:lang w:val="en-GB"/>
+        </w:rPr>
+      </w:pPr>
+      <w:r>
+        <w:rPr>
+          <w:lang w:val="en-GB"/>
+        </w:rPr>
+        <w:t xml:space="preserve">Experiments </w:t>
+      </w:r>
+    </w:p>
+    <w:p>
+      <w:pPr>
+        <w:jc w:val="both"/>
+        <w:rPr>
+          <w:lang w:val="en-GB"/>
+        </w:rPr>
+      </w:pPr>
+    </w:p>
+    <w:p>
+      <w:pPr>
+        <w:jc w:val="both"/>
+        <w:rPr>
           <w:color w:val="FF0000"/>
           <w:lang w:val="en-GB"/>
         </w:rPr>
@@ -7073,7 +7144,13 @@
         <w:rPr>
           <w:lang w:val="en-GB"/>
         </w:rPr>
-        <w:t xml:space="preserve">The experiments on communication, or EXPS, are meant to observe the robustness and the possible flaw of a system based on distributed communication. The set of the experiment first consists of using the IR sensor of the </w:t>
+        <w:t xml:space="preserve">The influence in the communication range </w:t>
+      </w:r>
+      <w:r>
+        <w:rPr>
+          <w:lang w:val="en-GB"/>
+        </w:rPr>
+        <w:t xml:space="preserve">, are meant to observe the robustness and the possible flaw of a system based on distributed communication. The set of the experiment first consists of using the IR sensor of the </w:t>
       </w:r>
       <w:proofErr w:type="spellStart"/>
       <w:r>
@@ -7548,7 +7625,14 @@
         <w:rPr>
           <w:lang w:val="en-GB"/>
         </w:rPr>
-        <w:t>AITA, DAITA, PSI, RND, and GTA, are tested in an agent-based simulation. The experiments intend to assess the efficiency of the system over five categories that are commonly referred to as being what a swarm robotic system should be good at, namely: Its scalability, which is the system's ability to adapt to a change of workforce (whether it is adding or removing individuals). Its robustness, or how well the system does against communication or robot failures. Its versatility, which states that the system should apply to a wide range of tasks. Its adaptability, or how good can the system adapts to dynamic environments. And finally, the reliability of the system stating that the robot should be consistent in its probability of solving a given task.</w:t>
+        <w:t xml:space="preserve">AITA, DAITA, PSI, RND, and GTA, are tested in an agent-based simulation. The experiments intend to assess the efficiency of the system over five categories </w:t>
+      </w:r>
+      <w:r>
+        <w:rPr>
+          <w:lang w:val="en-GB"/>
+        </w:rPr>
+        <w:lastRenderedPageBreak/>
+        <w:t>that are commonly referred to as being what a swarm robotic system should be good at, namely: Its scalability, which is the system's ability to adapt to a change of workforce (whether it is adding or removing individuals). Its robustness, or how well the system does against communication or robot failures. Its versatility, which states that the system should apply to a wide range of tasks. Its adaptability, or how good can the system adapts to dynamic environments. And finally, the reliability of the system stating that the robot should be consistent in its probability of solving a given task.</w:t>
       </w:r>
       <w:r>
         <w:rPr>
@@ -7654,210 +7738,204 @@
         <w:rPr>
           <w:lang w:val="en-GB"/>
         </w:rPr>
-        <w:t xml:space="preserve">A second experiment observes the task completion rate of each system and comparisons are made backed with metrics. Then, tests on the robustness of the different systems are performed. Finally, tests and comparisons </w:t>
-      </w:r>
-      <w:r>
-        <w:rPr>
+        <w:t xml:space="preserve">A second experiment observes the task completion rate of each system and comparisons are made backed with metrics. Then, tests on the robustness of the different systems are performed. Finally, tests and comparisons on the systems' ability to adapt in the change of workforce are tested and </w:t>
+      </w:r>
+      <w:proofErr w:type="spellStart"/>
+      <w:r>
+        <w:rPr>
+          <w:lang w:val="en-GB"/>
+        </w:rPr>
+        <w:t>comapred</w:t>
+      </w:r>
+      <w:proofErr w:type="spellEnd"/>
+      <w:r>
+        <w:rPr>
+          <w:lang w:val="en-GB"/>
+        </w:rPr>
+        <w:t xml:space="preserve"> and backup with metrics.</w:t>
+      </w:r>
+    </w:p>
+    <w:p>
+      <w:pPr>
+        <w:pStyle w:val="Heading2"/>
+        <w:rPr>
+          <w:lang w:val="en-GB"/>
+        </w:rPr>
+      </w:pPr>
+    </w:p>
+    <w:p>
+      <w:pPr>
+        <w:jc w:val="both"/>
+        <w:rPr>
+          <w:lang w:val="en-GB"/>
+        </w:rPr>
+      </w:pPr>
+    </w:p>
+    <w:p>
+      <w:pPr>
+        <w:jc w:val="both"/>
+        <w:rPr>
+          <w:lang w:val="en-GB"/>
+        </w:rPr>
+      </w:pPr>
+    </w:p>
+    <w:p>
+      <w:pPr>
+        <w:jc w:val="both"/>
+        <w:rPr>
+          <w:lang w:val="en-GB"/>
+        </w:rPr>
+      </w:pPr>
+      <w:r>
+        <w:rPr>
+          <w:lang w:val="en-GB"/>
+        </w:rPr>
+        <w:t>Each of these experiments is run 5 times and then averaged to give a more fair outcome compared to a single run. Running the experiments 5 times also enables the demonstration of the reliability of the implemented system as one can compare each run and see if the “</w:t>
+      </w:r>
+      <w:proofErr w:type="spellStart"/>
+      <w:r>
+        <w:rPr>
+          <w:lang w:val="en-GB"/>
+        </w:rPr>
+        <w:t>deroulement</w:t>
+      </w:r>
+      <w:proofErr w:type="spellEnd"/>
+      <w:r>
+        <w:rPr>
+          <w:lang w:val="en-GB"/>
+        </w:rPr>
+        <w:t>” and outcome are approximately the same each time.</w:t>
+      </w:r>
+    </w:p>
+    <w:p>
+      <w:pPr>
+        <w:pStyle w:val="Heading2"/>
+        <w:jc w:val="both"/>
+        <w:rPr>
+          <w:lang w:val="en-GB"/>
+        </w:rPr>
+      </w:pPr>
+      <w:r>
+        <w:rPr>
+          <w:lang w:val="en-GB"/>
+        </w:rPr>
+        <w:t>Metrics</w:t>
+      </w:r>
+    </w:p>
+    <w:p>
+      <w:pPr>
+        <w:jc w:val="both"/>
+        <w:rPr>
+          <w:lang w:val="en-GB"/>
+        </w:rPr>
+      </w:pPr>
+      <w:r>
+        <w:rPr>
+          <w:lang w:val="en-GB"/>
+        </w:rPr>
+        <w:t>To rewrite</w:t>
+      </w:r>
+    </w:p>
+    <w:p>
+      <w:pPr>
+        <w:jc w:val="both"/>
+        <w:rPr>
+          <w:lang w:val="en-GB"/>
+        </w:rPr>
+      </w:pPr>
+    </w:p>
+    <w:p>
+      <w:pPr>
+        <w:jc w:val="both"/>
+        <w:rPr>
+          <w:lang w:val="en-GB"/>
+        </w:rPr>
+      </w:pPr>
+      <w:r>
+        <w:rPr>
+          <w:lang w:val="en-GB"/>
+        </w:rPr>
+        <w:t xml:space="preserve">The data generated by the experiments are then processed to generate metrics. The experiment will compare the speed of execution, the total covered distance for all robots, the distribution of robots in the different classes of workers over the simulation. Moreover, the demand is tracked over the simulation and the number of robots allocated to it as well. Furthermore, each system tracks the number of switches for each individual. For the systems that have a distributed communication (DAITA, GTA, and PSI), the average sensed demand by each worker is also compared to what the actual real demand for each task is. For </w:t>
+      </w:r>
+      <w:r>
+        <w:rPr>
+          <w:lang w:val="en-GB"/>
+        </w:rPr>
+        <w:t>C</w:t>
+      </w:r>
+      <w:r>
+        <w:rPr>
+          <w:lang w:val="en-GB"/>
+        </w:rPr>
+        <w:t xml:space="preserve">AITA, the demand and the current task allocated to the workers are also compared for the real world and to what the information </w:t>
+      </w:r>
+      <w:proofErr w:type="spellStart"/>
+      <w:r>
+        <w:rPr>
+          <w:lang w:val="en-GB"/>
+        </w:rPr>
+        <w:t>center</w:t>
+      </w:r>
+      <w:proofErr w:type="spellEnd"/>
+      <w:r>
+        <w:rPr>
+          <w:lang w:val="en-GB"/>
+        </w:rPr>
+        <w:t xml:space="preserve"> sense.</w:t>
+      </w:r>
+    </w:p>
+    <w:p>
+      <w:pPr>
+        <w:jc w:val="both"/>
+        <w:rPr>
+          <w:lang w:val="en-GB"/>
+        </w:rPr>
+      </w:pPr>
+    </w:p>
+    <w:p>
+      <w:pPr>
+        <w:jc w:val="both"/>
+        <w:rPr>
+          <w:color w:val="FF0000"/>
+          <w:lang w:val="en-GB"/>
+        </w:rPr>
+      </w:pPr>
+      <w:r>
+        <w:rPr>
+          <w:color w:val="FF0000"/>
+          <w:lang w:val="en-GB"/>
+        </w:rPr>
+        <w:t>Experiment on parameters settings?</w:t>
+      </w:r>
+      <w:r>
+        <w:rPr>
+          <w:color w:val="FF0000"/>
+          <w:lang w:val="en-GB"/>
+        </w:rPr>
+        <w:t xml:space="preserve"> As in </w:t>
+      </w:r>
+      <w:r>
+        <w:rPr>
+          <w:color w:val="FF0000"/>
+          <w:lang w:val="en-GB"/>
+        </w:rPr>
+        <w:t>symmetry</w:t>
+      </w:r>
+    </w:p>
+    <w:p>
+      <w:pPr>
+        <w:jc w:val="both"/>
+        <w:rPr>
+          <w:color w:val="FF0000"/>
+          <w:lang w:val="en-GB"/>
+        </w:rPr>
+      </w:pPr>
+      <w:r>
+        <w:rPr>
+          <w:color w:val="FF0000"/>
           <w:lang w:val="en-GB"/>
         </w:rPr>
         <w:lastRenderedPageBreak/>
-        <w:t xml:space="preserve">on the systems' ability to adapt in the change of workforce are tested and </w:t>
-      </w:r>
-      <w:proofErr w:type="spellStart"/>
-      <w:r>
-        <w:rPr>
-          <w:lang w:val="en-GB"/>
-        </w:rPr>
-        <w:t>comapred</w:t>
-      </w:r>
-      <w:proofErr w:type="spellEnd"/>
-      <w:r>
-        <w:rPr>
-          <w:lang w:val="en-GB"/>
-        </w:rPr>
-        <w:t xml:space="preserve"> and backup with metrics.</w:t>
-      </w:r>
-    </w:p>
-    <w:p>
-      <w:pPr>
-        <w:pStyle w:val="Heading2"/>
-        <w:rPr>
-          <w:lang w:val="en-GB"/>
-        </w:rPr>
-      </w:pPr>
-    </w:p>
-    <w:p>
-      <w:pPr>
-        <w:jc w:val="both"/>
-        <w:rPr>
-          <w:lang w:val="en-GB"/>
-        </w:rPr>
-      </w:pPr>
-    </w:p>
-    <w:p>
-      <w:pPr>
-        <w:jc w:val="both"/>
-        <w:rPr>
-          <w:lang w:val="en-GB"/>
-        </w:rPr>
-      </w:pPr>
-    </w:p>
-    <w:p>
-      <w:pPr>
-        <w:jc w:val="both"/>
-        <w:rPr>
-          <w:lang w:val="en-GB"/>
-        </w:rPr>
-      </w:pPr>
-      <w:r>
-        <w:rPr>
-          <w:lang w:val="en-GB"/>
-        </w:rPr>
-        <w:t>Each of these experiments is run 5 times and then averaged to give a more fair outcome compared to a single run. Running the experiments 5 times also enables the demonstration of the reliability of the implemented system as one can compare each run and see if the “</w:t>
-      </w:r>
-      <w:proofErr w:type="spellStart"/>
-      <w:r>
-        <w:rPr>
-          <w:lang w:val="en-GB"/>
-        </w:rPr>
-        <w:t>deroulement</w:t>
-      </w:r>
-      <w:proofErr w:type="spellEnd"/>
-      <w:r>
-        <w:rPr>
-          <w:lang w:val="en-GB"/>
-        </w:rPr>
-        <w:t>” and outcome are approximately the same each time.</w:t>
-      </w:r>
-    </w:p>
-    <w:p>
-      <w:pPr>
-        <w:pStyle w:val="Heading2"/>
-        <w:jc w:val="both"/>
-        <w:rPr>
-          <w:lang w:val="en-GB"/>
-        </w:rPr>
-      </w:pPr>
-      <w:r>
-        <w:rPr>
-          <w:lang w:val="en-GB"/>
-        </w:rPr>
-        <w:t>Metrics</w:t>
-      </w:r>
-    </w:p>
-    <w:p>
-      <w:pPr>
-        <w:jc w:val="both"/>
-        <w:rPr>
-          <w:lang w:val="en-GB"/>
-        </w:rPr>
-      </w:pPr>
-      <w:r>
-        <w:rPr>
-          <w:lang w:val="en-GB"/>
-        </w:rPr>
-        <w:t>To rewrite</w:t>
-      </w:r>
-    </w:p>
-    <w:p>
-      <w:pPr>
-        <w:jc w:val="both"/>
-        <w:rPr>
-          <w:lang w:val="en-GB"/>
-        </w:rPr>
-      </w:pPr>
-    </w:p>
-    <w:p>
-      <w:pPr>
-        <w:jc w:val="both"/>
-        <w:rPr>
-          <w:lang w:val="en-GB"/>
-        </w:rPr>
-      </w:pPr>
-      <w:r>
-        <w:rPr>
-          <w:lang w:val="en-GB"/>
-        </w:rPr>
-        <w:t xml:space="preserve">The data generated by the experiments are then processed to generate metrics. The experiment will compare the speed of execution, the total covered distance for all robots, the distribution of robots in the different classes of workers over the simulation. Moreover, the demand is tracked over the simulation and the number of robots allocated to it as well. Furthermore, each system tracks the number of switches for each individual. For the systems that have a distributed communication (DAITA, GTA, and PSI), the average sensed demand by each worker is also compared to what the actual real demand for each task is. For </w:t>
-      </w:r>
-      <w:r>
-        <w:rPr>
-          <w:lang w:val="en-GB"/>
-        </w:rPr>
-        <w:t>C</w:t>
-      </w:r>
-      <w:r>
-        <w:rPr>
-          <w:lang w:val="en-GB"/>
-        </w:rPr>
-        <w:t xml:space="preserve">AITA, the demand and the current task allocated to the workers are also compared for the real world and to what the information </w:t>
-      </w:r>
-      <w:proofErr w:type="spellStart"/>
-      <w:r>
-        <w:rPr>
-          <w:lang w:val="en-GB"/>
-        </w:rPr>
-        <w:t>center</w:t>
-      </w:r>
-      <w:proofErr w:type="spellEnd"/>
-      <w:r>
-        <w:rPr>
-          <w:lang w:val="en-GB"/>
-        </w:rPr>
-        <w:t xml:space="preserve"> sense.</w:t>
-      </w:r>
-    </w:p>
-    <w:p>
-      <w:pPr>
-        <w:jc w:val="both"/>
-        <w:rPr>
-          <w:lang w:val="en-GB"/>
-        </w:rPr>
-      </w:pPr>
-    </w:p>
-    <w:p>
-      <w:pPr>
-        <w:jc w:val="both"/>
-        <w:rPr>
-          <w:color w:val="FF0000"/>
-          <w:lang w:val="en-GB"/>
-        </w:rPr>
-      </w:pPr>
-      <w:r>
-        <w:rPr>
-          <w:color w:val="FF0000"/>
-          <w:lang w:val="en-GB"/>
-        </w:rPr>
-        <w:t>Experiment on parameters settings?</w:t>
-      </w:r>
-      <w:r>
-        <w:rPr>
-          <w:color w:val="FF0000"/>
-          <w:lang w:val="en-GB"/>
-        </w:rPr>
-        <w:t xml:space="preserve"> As in </w:t>
-      </w:r>
-      <w:r>
-        <w:rPr>
-          <w:color w:val="FF0000"/>
-          <w:lang w:val="en-GB"/>
-        </w:rPr>
-        <w:t>symmetry</w:t>
-      </w:r>
-    </w:p>
-    <w:p>
-      <w:pPr>
-        <w:jc w:val="both"/>
-        <w:rPr>
-          <w:color w:val="FF0000"/>
-          <w:lang w:val="en-GB"/>
-        </w:rPr>
-      </w:pPr>
-      <w:r>
-        <w:rPr>
-          <w:color w:val="FF0000"/>
-          <w:lang w:val="en-GB"/>
-        </w:rPr>
         <w:t>Also with that I could use a perfect system (no noise) then experiment on the range a completion rate. Then maybe choose something that is closer to reality and redo all the experiment with that?</w:t>
       </w:r>
     </w:p>
@@ -8238,7 +8316,6 @@
         <w:rPr>
           <w:lang w:val="en-GB"/>
         </w:rPr>
-        <w:lastRenderedPageBreak/>
         <w:t xml:space="preserve">The first set of tests performed on the </w:t>
       </w:r>
       <w:r>
@@ -8525,7 +8602,6 @@
         <w:rPr>
           <w:lang w:val="en-US"/>
         </w:rPr>
-        <w:lastRenderedPageBreak/>
         <w:t>The same experiment is conducted on RND, GTA and PSI</w:t>
       </w:r>
       <w:r>
@@ -8695,6 +8771,7 @@
         <w:rPr>
           <w:lang w:val="en-GB"/>
         </w:rPr>
+        <w:lastRenderedPageBreak/>
         <w:t>GTA first -&gt; It can be that the system in not challenging enough</w:t>
       </w:r>
       <w:r>
@@ -8888,14 +8965,7 @@
         <w:rPr>
           <w:lang w:val="en-GB"/>
         </w:rPr>
-        <w:t xml:space="preserve">communication efficiency, the robot’s efficiency at task </w:t>
-      </w:r>
-      <w:r>
-        <w:rPr>
-          <w:lang w:val="en-GB"/>
-        </w:rPr>
-        <w:lastRenderedPageBreak/>
-        <w:t>solving</w:t>
+        <w:t>communication efficiency, the robot’s efficiency at task solving</w:t>
       </w:r>
       <w:r>
         <w:rPr>
@@ -9115,6 +9185,7 @@
           <w:color w:val="FF0000"/>
           <w:lang w:val="en-GB"/>
         </w:rPr>
+        <w:lastRenderedPageBreak/>
         <w:t>Results</w:t>
       </w:r>
     </w:p>
@@ -9161,7 +9232,6 @@
                 <w:noProof/>
                 <w:lang w:val="en-GB"/>
               </w:rPr>
-              <w:lastRenderedPageBreak/>
               <w:drawing>
                 <wp:inline distT="0" distB="0" distL="0" distR="0" wp14:anchorId="553ED4C2" wp14:editId="368B7E2B">
                   <wp:extent cx="2728800" cy="2261403"/>
@@ -9627,7 +9697,6 @@
         <w:rPr>
           <w:lang w:val="en-GB"/>
         </w:rPr>
-        <w:lastRenderedPageBreak/>
         <w:t>Results</w:t>
       </w:r>
     </w:p>
@@ -10520,6 +10589,7 @@
           <w:szCs w:val="26"/>
           <w:lang w:val="en-GB"/>
         </w:rPr>
+        <w:lastRenderedPageBreak/>
         <w:t xml:space="preserve">            </w:t>
       </w:r>
       <w:r>
@@ -10688,7 +10758,6 @@
         <w:rPr>
           <w:lang w:val="en-GB"/>
         </w:rPr>
-        <w:lastRenderedPageBreak/>
         <w:t>Discussions</w:t>
       </w:r>
       <w:r>

</xml_diff>

<commit_message>
Add more on range exps
</commit_message>
<xml_diff>
--- a/assets/Thesis.docx
+++ b/assets/Thesis.docx
@@ -171,6 +171,22 @@
     </w:p>
     <w:p>
       <w:pPr>
+        <w:jc w:val="both"/>
+        <w:rPr>
+          <w:color w:val="FF0000"/>
+          <w:lang w:val="en-GB"/>
+        </w:rPr>
+      </w:pPr>
+      <w:r>
+        <w:rPr>
+          <w:color w:val="FF0000"/>
+          <w:lang w:val="en-GB"/>
+        </w:rPr>
+        <w:t>TODO: for each graph: it would probably be wise to always write the experimental settings as a reminder.</w:t>
+      </w:r>
+    </w:p>
+    <w:p>
+      <w:pPr>
         <w:pStyle w:val="Heading1"/>
         <w:jc w:val="both"/>
         <w:rPr>
@@ -431,14 +447,14 @@
         <w:rPr>
           <w:lang w:val="en-GB"/>
         </w:rPr>
-        <w:t xml:space="preserve"> breaks or stops functioning, the entire swarm is impacted and cannot perform further action [link]. The second architecture is the distributed architecture. This time, the information is shared among all individuals through local communication where each robot shares its state and is responsible for understanding their environment and assigning a task to themselves. Given the mode of communication, this architecture does not </w:t>
+        <w:t xml:space="preserve"> breaks or stops functioning, the entire swarm is impacted and cannot perform further action [link]. The second architecture is the distributed architecture. This time, the information is shared among all individuals through local communication where </w:t>
       </w:r>
       <w:r>
         <w:rPr>
           <w:lang w:val="en-GB"/>
         </w:rPr>
         <w:lastRenderedPageBreak/>
-        <w:t>suffer the same downsides as the centralized one. It is scalable and robust to failure as if one of few robots are removed, the rest of the swarm keeps sharing their state and the system keeps working. Moreover, this architecture does not suffer from communication failure and overhead as if such happens it is only locally to one robot, which does not impact the rest of the swarm.</w:t>
+        <w:t>each robot shares its state and is responsible for understanding their environment and assigning a task to themselves. Given the mode of communication, this architecture does not suffer the same downsides as the centralized one. It is scalable and robust to failure as if one of few robots are removed, the rest of the swarm keeps sharing their state and the system keeps working. Moreover, this architecture does not suffer from communication failure and overhead as if such happens it is only locally to one robot, which does not impact the rest of the swarm.</w:t>
       </w:r>
     </w:p>
     <w:p>
@@ -6710,7 +6726,7 @@
           <w:lang w:val="en-US"/>
         </w:rPr>
         <w:drawing>
-          <wp:inline distT="0" distB="0" distL="0" distR="0" wp14:anchorId="7545E121" wp14:editId="438D9F29">
+          <wp:inline distT="0" distB="0" distL="0" distR="0" wp14:anchorId="7545E121" wp14:editId="72E6B350">
             <wp:extent cx="2840400" cy="2131200"/>
             <wp:effectExtent l="0" t="0" r="4445" b="2540"/>
             <wp:docPr id="29" name="Picture 29" descr="Chart&#10;&#10;Description automatically generated"/>
@@ -7121,8 +7137,58 @@
         <w:rPr>
           <w:lang w:val="en-GB"/>
         </w:rPr>
-        <w:t xml:space="preserve">Experiments </w:t>
-      </w:r>
+        <w:t>The influence in the</w:t>
+      </w:r>
+      <w:r>
+        <w:rPr>
+          <w:lang w:val="en-GB"/>
+        </w:rPr>
+        <w:t xml:space="preserve"> change of</w:t>
+      </w:r>
+      <w:r>
+        <w:rPr>
+          <w:lang w:val="en-GB"/>
+        </w:rPr>
+        <w:t xml:space="preserve"> communication range</w:t>
+      </w:r>
+      <w:r>
+        <w:rPr>
+          <w:lang w:val="en-GB"/>
+        </w:rPr>
+        <w:t xml:space="preserve"> has been tested prior to the experiments to observe and highlight the effect of it over the system. The experiment assumes that a communication device is placed on top of the agents to enables multidirectional short range/long range communication </w:t>
+      </w:r>
+      <w:r>
+        <w:rPr>
+          <w:lang w:val="en-GB"/>
+        </w:rPr>
+        <w:t>(whether the robot receiving the communication is in front or behind does not matter as long as it is within the range)</w:t>
+      </w:r>
+      <w:r>
+        <w:rPr>
+          <w:lang w:val="en-GB"/>
+        </w:rPr>
+        <w:t xml:space="preserve">. The test consisted of using DAITA </w:t>
+      </w:r>
+      <w:r>
+        <w:rPr>
+          <w:lang w:val="en-US"/>
+        </w:rPr>
+        <w:t>with 40 robots and make them collect 150 resources as fast as possible</w:t>
+      </w:r>
+      <w:r>
+        <w:rPr>
+          <w:lang w:val="en-US"/>
+        </w:rPr>
+        <w:t xml:space="preserve">. Figure N shows that </w:t>
+      </w:r>
+    </w:p>
+    <w:p>
+      <w:pPr>
+        <w:jc w:val="both"/>
+        <w:rPr>
+          <w:lang w:val="en-GB"/>
+        </w:rPr>
+      </w:pPr>
     </w:p>
     <w:p>
       <w:pPr>
@@ -7140,195 +7206,249 @@
           <w:lang w:val="en-GB"/>
         </w:rPr>
       </w:pPr>
-      <w:r>
-        <w:rPr>
-          <w:lang w:val="en-GB"/>
-        </w:rPr>
-        <w:t xml:space="preserve">The influence in the communication range </w:t>
-      </w:r>
-      <w:r>
-        <w:rPr>
-          <w:lang w:val="en-GB"/>
-        </w:rPr>
-        <w:t xml:space="preserve">, are meant to observe the robustness and the possible flaw of a system based on distributed communication. The set of the experiment first consists of using the IR sensor of the </w:t>
+    </w:p>
+    <w:p>
+      <w:pPr>
+        <w:rPr>
+          <w:lang w:val="en-GB"/>
+        </w:rPr>
+      </w:pPr>
+      <w:r>
+        <w:rPr>
+          <w:lang w:val="en-GB"/>
+        </w:rPr>
+        <w:t xml:space="preserve">TODO maybe -&gt; long range device </w:t>
+      </w:r>
+      <w:r>
+        <w:rPr>
+          <w:lang w:val="en-GB"/>
+        </w:rPr>
+        <w:t>for instance .. one of the paper talked about that, find it.)</w:t>
+      </w:r>
+    </w:p>
+    <w:p>
+      <w:pPr>
+        <w:rPr>
+          <w:lang w:val="en-GB"/>
+        </w:rPr>
+      </w:pPr>
+    </w:p>
+    <w:p>
+      <w:pPr>
+        <w:jc w:val="both"/>
+        <w:rPr>
+          <w:lang w:val="en-GB"/>
+        </w:rPr>
+      </w:pPr>
+      <w:r>
+        <w:rPr>
+          <w:noProof/>
+          <w:lang w:val="en-GB"/>
+        </w:rPr>
+        <w:drawing>
+          <wp:inline distT="0" distB="0" distL="0" distR="0" wp14:anchorId="24551D84" wp14:editId="67901816">
+            <wp:extent cx="5731510" cy="5092700"/>
+            <wp:effectExtent l="0" t="0" r="0" b="0"/>
+            <wp:docPr id="31" name="Picture 31" descr="Chart, line chart&#10;&#10;Description automatically generated"/>
+            <wp:cNvGraphicFramePr>
+              <a:graphicFrameLocks xmlns:a="http://schemas.openxmlformats.org/drawingml/2006/main" noChangeAspect="1"/>
+            </wp:cNvGraphicFramePr>
+            <a:graphic xmlns:a="http://schemas.openxmlformats.org/drawingml/2006/main">
+              <a:graphicData uri="http://schemas.openxmlformats.org/drawingml/2006/picture">
+                <pic:pic xmlns:pic="http://schemas.openxmlformats.org/drawingml/2006/picture">
+                  <pic:nvPicPr>
+                    <pic:cNvPr id="31" name="Picture 31" descr="Chart, line chart&#10;&#10;Description automatically generated"/>
+                    <pic:cNvPicPr/>
+                  </pic:nvPicPr>
+                  <pic:blipFill>
+                    <a:blip r:embed="rId25">
+                      <a:extLst>
+                        <a:ext uri="{28A0092B-C50C-407E-A947-70E740481C1C}">
+                          <a14:useLocalDpi xmlns:a14="http://schemas.microsoft.com/office/drawing/2010/main" val="0"/>
+                        </a:ext>
+                      </a:extLst>
+                    </a:blip>
+                    <a:stretch>
+                      <a:fillRect/>
+                    </a:stretch>
+                  </pic:blipFill>
+                  <pic:spPr>
+                    <a:xfrm>
+                      <a:off x="0" y="0"/>
+                      <a:ext cx="5731510" cy="5092700"/>
+                    </a:xfrm>
+                    <a:prstGeom prst="rect">
+                      <a:avLst/>
+                    </a:prstGeom>
+                  </pic:spPr>
+                </pic:pic>
+              </a:graphicData>
+            </a:graphic>
+          </wp:inline>
+        </w:drawing>
+      </w:r>
+    </w:p>
+    <w:p>
+      <w:pPr>
+        <w:jc w:val="both"/>
+        <w:rPr>
+          <w:lang w:val="en-GB"/>
+        </w:rPr>
+      </w:pPr>
+    </w:p>
+    <w:p>
+      <w:pPr>
+        <w:jc w:val="both"/>
+        <w:rPr>
+          <w:lang w:val="en-GB"/>
+        </w:rPr>
+      </w:pPr>
+    </w:p>
+    <w:p>
+      <w:pPr>
+        <w:jc w:val="center"/>
+        <w:rPr>
+          <w:lang w:val="en-GB"/>
+        </w:rPr>
+      </w:pPr>
+      <w:r>
+        <w:rPr>
+          <w:noProof/>
+          <w:lang w:val="en-GB"/>
+        </w:rPr>
+        <w:drawing>
+          <wp:inline distT="0" distB="0" distL="0" distR="0" wp14:anchorId="600AA7B2" wp14:editId="1779F49C">
+            <wp:extent cx="2491200" cy="2131200"/>
+            <wp:effectExtent l="0" t="0" r="0" b="2540"/>
+            <wp:docPr id="32" name="Picture 32" descr="Chart, line chart&#10;&#10;Description automatically generated"/>
+            <wp:cNvGraphicFramePr>
+              <a:graphicFrameLocks xmlns:a="http://schemas.openxmlformats.org/drawingml/2006/main" noChangeAspect="1"/>
+            </wp:cNvGraphicFramePr>
+            <a:graphic xmlns:a="http://schemas.openxmlformats.org/drawingml/2006/main">
+              <a:graphicData uri="http://schemas.openxmlformats.org/drawingml/2006/picture">
+                <pic:pic xmlns:pic="http://schemas.openxmlformats.org/drawingml/2006/picture">
+                  <pic:nvPicPr>
+                    <pic:cNvPr id="32" name="Picture 32" descr="Chart, line chart&#10;&#10;Description automatically generated"/>
+                    <pic:cNvPicPr/>
+                  </pic:nvPicPr>
+                  <pic:blipFill>
+                    <a:blip r:embed="rId26" cstate="print">
+                      <a:extLst>
+                        <a:ext uri="{28A0092B-C50C-407E-A947-70E740481C1C}">
+                          <a14:useLocalDpi xmlns:a14="http://schemas.microsoft.com/office/drawing/2010/main" val="0"/>
+                        </a:ext>
+                      </a:extLst>
+                    </a:blip>
+                    <a:stretch>
+                      <a:fillRect/>
+                    </a:stretch>
+                  </pic:blipFill>
+                  <pic:spPr>
+                    <a:xfrm>
+                      <a:off x="0" y="0"/>
+                      <a:ext cx="2491200" cy="2131200"/>
+                    </a:xfrm>
+                    <a:prstGeom prst="rect">
+                      <a:avLst/>
+                    </a:prstGeom>
+                  </pic:spPr>
+                </pic:pic>
+              </a:graphicData>
+            </a:graphic>
+          </wp:inline>
+        </w:drawing>
+      </w:r>
+      <w:r>
+        <w:rPr>
+          <w:noProof/>
+          <w:lang w:val="en-GB"/>
+        </w:rPr>
+        <w:drawing>
+          <wp:inline distT="0" distB="0" distL="0" distR="0" wp14:anchorId="3911FE5F" wp14:editId="3CA9B18E">
+            <wp:extent cx="2840400" cy="2131200"/>
+            <wp:effectExtent l="0" t="0" r="4445" b="2540"/>
+            <wp:docPr id="33" name="Picture 33" descr="Chart, line chart&#10;&#10;Description automatically generated"/>
+            <wp:cNvGraphicFramePr>
+              <a:graphicFrameLocks xmlns:a="http://schemas.openxmlformats.org/drawingml/2006/main" noChangeAspect="1"/>
+            </wp:cNvGraphicFramePr>
+            <a:graphic xmlns:a="http://schemas.openxmlformats.org/drawingml/2006/main">
+              <a:graphicData uri="http://schemas.openxmlformats.org/drawingml/2006/picture">
+                <pic:pic xmlns:pic="http://schemas.openxmlformats.org/drawingml/2006/picture">
+                  <pic:nvPicPr>
+                    <pic:cNvPr id="33" name="Picture 33" descr="Chart, line chart&#10;&#10;Description automatically generated"/>
+                    <pic:cNvPicPr/>
+                  </pic:nvPicPr>
+                  <pic:blipFill>
+                    <a:blip r:embed="rId27" cstate="print">
+                      <a:extLst>
+                        <a:ext uri="{28A0092B-C50C-407E-A947-70E740481C1C}">
+                          <a14:useLocalDpi xmlns:a14="http://schemas.microsoft.com/office/drawing/2010/main" val="0"/>
+                        </a:ext>
+                      </a:extLst>
+                    </a:blip>
+                    <a:stretch>
+                      <a:fillRect/>
+                    </a:stretch>
+                  </pic:blipFill>
+                  <pic:spPr>
+                    <a:xfrm>
+                      <a:off x="0" y="0"/>
+                      <a:ext cx="2840400" cy="2131200"/>
+                    </a:xfrm>
+                    <a:prstGeom prst="rect">
+                      <a:avLst/>
+                    </a:prstGeom>
+                  </pic:spPr>
+                </pic:pic>
+              </a:graphicData>
+            </a:graphic>
+          </wp:inline>
+        </w:drawing>
+      </w:r>
+    </w:p>
+    <w:p>
+      <w:pPr>
+        <w:jc w:val="both"/>
+        <w:rPr>
+          <w:lang w:val="en-GB"/>
+        </w:rPr>
+      </w:pPr>
+    </w:p>
+    <w:p>
+      <w:pPr>
+        <w:jc w:val="both"/>
+        <w:rPr>
+          <w:lang w:val="en-GB"/>
+        </w:rPr>
+      </w:pPr>
+      <w:r>
+        <w:rPr>
+          <w:lang w:val="en-GB"/>
+        </w:rPr>
+        <w:t xml:space="preserve">Here, instead of </w:t>
       </w:r>
       <w:proofErr w:type="spellStart"/>
       <w:r>
         <w:rPr>
           <w:lang w:val="en-GB"/>
         </w:rPr>
-        <w:t>Thymio</w:t>
+        <w:t>rebolote</w:t>
       </w:r>
       <w:proofErr w:type="spellEnd"/>
       <w:r>
         <w:rPr>
           <w:lang w:val="en-GB"/>
         </w:rPr>
-        <w:t xml:space="preserve">-II to share the information among the individuals. This communication is directional and limited in its range, which is 14 cm on average. Then, the experiment assumes a communication device is placed on top of each </w:t>
-      </w:r>
-      <w:proofErr w:type="spellStart"/>
-      <w:r>
-        <w:rPr>
-          <w:lang w:val="en-GB"/>
-        </w:rPr>
-        <w:t>Thymio</w:t>
-      </w:r>
-      <w:proofErr w:type="spellEnd"/>
-      <w:r>
-        <w:rPr>
-          <w:lang w:val="en-GB"/>
-        </w:rPr>
-        <w:t>-II and enables multidirectional communication (whether the robot receiving the communication is in front or behind does not matter as long as it is within the range). With this new communication device, range variating from</w:t>
-      </w:r>
-      <w:r>
-        <w:rPr>
-          <w:color w:val="FF0000"/>
-          <w:lang w:val="en-GB"/>
-        </w:rPr>
-        <w:t xml:space="preserve"> NUMBER; NUMBER; NUMBER; are tested.</w:t>
-      </w:r>
-      <w:r>
-        <w:rPr>
-          <w:color w:val="FF0000"/>
-          <w:lang w:val="en-GB"/>
-        </w:rPr>
-        <w:t xml:space="preserve"> -&gt; to redo.</w:t>
-      </w:r>
-    </w:p>
-    <w:p>
-      <w:pPr>
-        <w:jc w:val="both"/>
-        <w:rPr>
-          <w:color w:val="FF0000"/>
-          <w:lang w:val="en-GB"/>
-        </w:rPr>
-      </w:pPr>
-    </w:p>
-    <w:p>
-      <w:pPr>
-        <w:rPr>
-          <w:lang w:val="en-GB"/>
-        </w:rPr>
-      </w:pPr>
-      <w:r>
-        <w:rPr>
-          <w:lang w:val="en-GB"/>
-        </w:rPr>
-        <w:t xml:space="preserve">For each robot, it is assumed </w:t>
-      </w:r>
-      <w:proofErr w:type="spellStart"/>
-      <w:r>
-        <w:rPr>
-          <w:lang w:val="en-GB"/>
-        </w:rPr>
-        <w:t>tha</w:t>
-      </w:r>
-      <w:proofErr w:type="spellEnd"/>
-      <w:r>
-        <w:rPr>
-          <w:lang w:val="en-GB"/>
-        </w:rPr>
-        <w:t xml:space="preserve"> the communication range is infinite (this is </w:t>
-      </w:r>
-      <w:proofErr w:type="spellStart"/>
-      <w:r>
-        <w:rPr>
-          <w:lang w:val="en-GB"/>
-        </w:rPr>
-        <w:t>achivable</w:t>
-      </w:r>
-      <w:proofErr w:type="spellEnd"/>
-      <w:r>
-        <w:rPr>
-          <w:lang w:val="en-GB"/>
-        </w:rPr>
-        <w:t xml:space="preserve"> given for instance .. one of the paper talked about that, find it.)</w:t>
-      </w:r>
-    </w:p>
-    <w:p>
-      <w:pPr>
-        <w:jc w:val="both"/>
-        <w:rPr>
-          <w:lang w:val="en-GB"/>
-        </w:rPr>
-      </w:pPr>
-      <w:r>
-        <w:rPr>
-          <w:lang w:val="en-GB"/>
-        </w:rPr>
-        <w:t>Range is infinite</w:t>
-      </w:r>
-    </w:p>
-    <w:p>
-      <w:pPr>
-        <w:rPr>
-          <w:lang w:val="en-GB"/>
-        </w:rPr>
-      </w:pPr>
-    </w:p>
-    <w:p>
-      <w:pPr>
-        <w:jc w:val="both"/>
-        <w:rPr>
-          <w:lang w:val="en-GB"/>
-        </w:rPr>
-      </w:pPr>
-    </w:p>
-    <w:p>
-      <w:pPr>
-        <w:jc w:val="both"/>
-        <w:rPr>
-          <w:lang w:val="en-GB"/>
-        </w:rPr>
-      </w:pPr>
-    </w:p>
-    <w:p>
-      <w:pPr>
-        <w:jc w:val="both"/>
-        <w:rPr>
-          <w:lang w:val="en-GB"/>
-        </w:rPr>
-      </w:pPr>
-      <w:r>
-        <w:rPr>
-          <w:lang w:val="en-GB"/>
-        </w:rPr>
-        <w:t>Show communication distribution</w:t>
-      </w:r>
-      <w:r>
-        <w:rPr>
-          <w:lang w:val="en-GB"/>
-        </w:rPr>
-        <w:t xml:space="preserve"> -&gt; and explain how it works</w:t>
-      </w:r>
-    </w:p>
-    <w:p>
-      <w:pPr>
-        <w:jc w:val="both"/>
-        <w:rPr>
-          <w:lang w:val="en-GB"/>
-        </w:rPr>
-      </w:pPr>
-      <w:r>
-        <w:rPr>
-          <w:lang w:val="en-GB"/>
-        </w:rPr>
-        <w:t>Communication time is instant (1 timestep)</w:t>
-      </w:r>
-    </w:p>
-    <w:p>
-      <w:pPr>
-        <w:jc w:val="both"/>
-        <w:rPr>
-          <w:lang w:val="en-GB"/>
-        </w:rPr>
-      </w:pPr>
-      <w:r>
-        <w:rPr>
-          <w:lang w:val="en-GB"/>
-        </w:rPr>
-        <w:t>No communication overhead</w:t>
-      </w:r>
+        <w:t>, I can explain that the problem is the same as for noise: delay in communication due to “failure” but this time failure is just short comm range.</w:t>
+      </w:r>
+    </w:p>
+    <w:p>
+      <w:pPr>
+        <w:jc w:val="both"/>
+        <w:rPr>
+          <w:lang w:val="en-GB"/>
+        </w:rPr>
+      </w:pPr>
     </w:p>
     <w:p>
       <w:pPr>
@@ -7625,14 +7745,7 @@
         <w:rPr>
           <w:lang w:val="en-GB"/>
         </w:rPr>
-        <w:t xml:space="preserve">AITA, DAITA, PSI, RND, and GTA, are tested in an agent-based simulation. The experiments intend to assess the efficiency of the system over five categories </w:t>
-      </w:r>
-      <w:r>
-        <w:rPr>
-          <w:lang w:val="en-GB"/>
-        </w:rPr>
-        <w:lastRenderedPageBreak/>
-        <w:t>that are commonly referred to as being what a swarm robotic system should be good at, namely: Its scalability, which is the system's ability to adapt to a change of workforce (whether it is adding or removing individuals). Its robustness, or how well the system does against communication or robot failures. Its versatility, which states that the system should apply to a wide range of tasks. Its adaptability, or how good can the system adapts to dynamic environments. And finally, the reliability of the system stating that the robot should be consistent in its probability of solving a given task.</w:t>
+        <w:t>AITA, DAITA, PSI, RND, and GTA, are tested in an agent-based simulation. The experiments intend to assess the efficiency of the system over five categories that are commonly referred to as being what a swarm robotic system should be good at, namely: Its scalability, which is the system's ability to adapt to a change of workforce (whether it is adding or removing individuals). Its robustness, or how well the system does against communication or robot failures. Its versatility, which states that the system should apply to a wide range of tasks. Its adaptability, or how good can the system adapts to dynamic environments. And finally, the reliability of the system stating that the robot should be consistent in its probability of solving a given task.</w:t>
       </w:r>
       <w:r>
         <w:rPr>
@@ -7935,7 +8048,6 @@
           <w:color w:val="FF0000"/>
           <w:lang w:val="en-GB"/>
         </w:rPr>
-        <w:lastRenderedPageBreak/>
         <w:t>Also with that I could use a perfect system (no noise) then experiment on the range a completion rate. Then maybe choose something that is closer to reality and redo all the experiment with that?</w:t>
       </w:r>
     </w:p>
@@ -8147,7 +8259,14 @@
         <w:rPr>
           <w:lang w:val="en-GB"/>
         </w:rPr>
-        <w:t xml:space="preserve">The task completion rate is meant to observe the speed at which a group of individual can complete a given task. Moreover, task completion rate can be used as a optimization goal as the sooner the swarm complete </w:t>
+        <w:t xml:space="preserve">The task completion rate is meant to observe the speed at which a group of individual can complete a given task. Moreover, task completion rate can be used as a optimization goal as </w:t>
+      </w:r>
+      <w:r>
+        <w:rPr>
+          <w:lang w:val="en-GB"/>
+        </w:rPr>
+        <w:lastRenderedPageBreak/>
+        <w:t xml:space="preserve">the sooner the swarm complete </w:t>
       </w:r>
       <w:r>
         <w:rPr>
@@ -8444,6 +8563,7 @@
           <w:noProof/>
           <w:lang w:val="en-GB"/>
         </w:rPr>
+        <w:lastRenderedPageBreak/>
         <w:drawing>
           <wp:inline distT="0" distB="0" distL="0" distR="0" wp14:anchorId="0E4FA766" wp14:editId="1A6AA146">
             <wp:extent cx="2723662" cy="2067339"/>
@@ -8460,7 +8580,7 @@
                     <pic:cNvPicPr/>
                   </pic:nvPicPr>
                   <pic:blipFill>
-                    <a:blip r:embed="rId25" cstate="print">
+                    <a:blip r:embed="rId28" cstate="print">
                       <a:extLst>
                         <a:ext uri="{28A0092B-C50C-407E-A947-70E740481C1C}">
                           <a14:useLocalDpi xmlns:a14="http://schemas.microsoft.com/office/drawing/2010/main" val="0"/>
@@ -8507,7 +8627,7 @@
                     <pic:cNvPicPr/>
                   </pic:nvPicPr>
                   <pic:blipFill>
-                    <a:blip r:embed="rId26" cstate="print">
+                    <a:blip r:embed="rId29" cstate="print">
                       <a:extLst>
                         <a:ext uri="{28A0092B-C50C-407E-A947-70E740481C1C}">
                           <a14:useLocalDpi xmlns:a14="http://schemas.microsoft.com/office/drawing/2010/main" val="0"/>
@@ -8677,7 +8797,7 @@
                     <pic:cNvPicPr/>
                   </pic:nvPicPr>
                   <pic:blipFill>
-                    <a:blip r:embed="rId27">
+                    <a:blip r:embed="rId30">
                       <a:extLst>
                         <a:ext uri="{28A0092B-C50C-407E-A947-70E740481C1C}">
                           <a14:useLocalDpi xmlns:a14="http://schemas.microsoft.com/office/drawing/2010/main" val="0"/>
@@ -8771,7 +8891,6 @@
         <w:rPr>
           <w:lang w:val="en-GB"/>
         </w:rPr>
-        <w:lastRenderedPageBreak/>
         <w:t>GTA first -&gt; It can be that the system in not challenging enough</w:t>
       </w:r>
       <w:r>
@@ -9185,7 +9304,6 @@
           <w:color w:val="FF0000"/>
           <w:lang w:val="en-GB"/>
         </w:rPr>
-        <w:lastRenderedPageBreak/>
         <w:t>Results</w:t>
       </w:r>
     </w:p>
@@ -9232,6 +9350,7 @@
                 <w:noProof/>
                 <w:lang w:val="en-GB"/>
               </w:rPr>
+              <w:lastRenderedPageBreak/>
               <w:drawing>
                 <wp:inline distT="0" distB="0" distL="0" distR="0" wp14:anchorId="553ED4C2" wp14:editId="368B7E2B">
                   <wp:extent cx="2728800" cy="2261403"/>
@@ -9248,7 +9367,7 @@
                           <pic:cNvPicPr/>
                         </pic:nvPicPr>
                         <pic:blipFill>
-                          <a:blip r:embed="rId28" cstate="print">
+                          <a:blip r:embed="rId31" cstate="print">
                             <a:extLst>
                               <a:ext uri="{28A0092B-C50C-407E-A947-70E740481C1C}">
                                 <a14:useLocalDpi xmlns:a14="http://schemas.microsoft.com/office/drawing/2010/main" val="0"/>
@@ -9308,7 +9427,7 @@
                           <pic:cNvPicPr/>
                         </pic:nvPicPr>
                         <pic:blipFill>
-                          <a:blip r:embed="rId29" cstate="print">
+                          <a:blip r:embed="rId32" cstate="print">
                             <a:extLst>
                               <a:ext uri="{28A0092B-C50C-407E-A947-70E740481C1C}">
                                 <a14:useLocalDpi xmlns:a14="http://schemas.microsoft.com/office/drawing/2010/main" val="0"/>
@@ -9370,7 +9489,7 @@
                           <pic:cNvPicPr/>
                         </pic:nvPicPr>
                         <pic:blipFill>
-                          <a:blip r:embed="rId30" cstate="print">
+                          <a:blip r:embed="rId33" cstate="print">
                             <a:extLst>
                               <a:ext uri="{28A0092B-C50C-407E-A947-70E740481C1C}">
                                 <a14:useLocalDpi xmlns:a14="http://schemas.microsoft.com/office/drawing/2010/main" val="0"/>
@@ -9430,7 +9549,7 @@
                           <pic:cNvPicPr/>
                         </pic:nvPicPr>
                         <pic:blipFill>
-                          <a:blip r:embed="rId31" cstate="print">
+                          <a:blip r:embed="rId34" cstate="print">
                             <a:extLst>
                               <a:ext uri="{28A0092B-C50C-407E-A947-70E740481C1C}">
                                 <a14:useLocalDpi xmlns:a14="http://schemas.microsoft.com/office/drawing/2010/main" val="0"/>
@@ -9538,7 +9657,7 @@
                     <pic:cNvPicPr/>
                   </pic:nvPicPr>
                   <pic:blipFill>
-                    <a:blip r:embed="rId32" cstate="print">
+                    <a:blip r:embed="rId35" cstate="print">
                       <a:extLst>
                         <a:ext uri="{28A0092B-C50C-407E-A947-70E740481C1C}">
                           <a14:useLocalDpi xmlns:a14="http://schemas.microsoft.com/office/drawing/2010/main" val="0"/>
@@ -9585,7 +9704,7 @@
                     <pic:cNvPicPr/>
                   </pic:nvPicPr>
                   <pic:blipFill>
-                    <a:blip r:embed="rId33" cstate="print">
+                    <a:blip r:embed="rId36" cstate="print">
                       <a:extLst>
                         <a:ext uri="{28A0092B-C50C-407E-A947-70E740481C1C}">
                           <a14:useLocalDpi xmlns:a14="http://schemas.microsoft.com/office/drawing/2010/main" val="0"/>
@@ -9697,6 +9816,7 @@
         <w:rPr>
           <w:lang w:val="en-GB"/>
         </w:rPr>
+        <w:lastRenderedPageBreak/>
         <w:t>Results</w:t>
       </w:r>
     </w:p>
@@ -10589,7 +10709,6 @@
           <w:szCs w:val="26"/>
           <w:lang w:val="en-GB"/>
         </w:rPr>
-        <w:lastRenderedPageBreak/>
         <w:t xml:space="preserve">            </w:t>
       </w:r>
       <w:r>
@@ -10758,6 +10877,7 @@
         <w:rPr>
           <w:lang w:val="en-GB"/>
         </w:rPr>
+        <w:lastRenderedPageBreak/>
         <w:t>Discussions</w:t>
       </w:r>
       <w:r>

</xml_diff>

<commit_message>
Noise section is done
</commit_message>
<xml_diff>
--- a/assets/Thesis.docx
+++ b/assets/Thesis.docx
@@ -187,6 +187,22 @@
     </w:p>
     <w:p>
       <w:pPr>
+        <w:jc w:val="both"/>
+        <w:rPr>
+          <w:color w:val="FF0000"/>
+          <w:lang w:val="en-GB"/>
+        </w:rPr>
+      </w:pPr>
+      <w:r>
+        <w:rPr>
+          <w:color w:val="FF0000"/>
+          <w:lang w:val="en-GB"/>
+        </w:rPr>
+        <w:t>TODO: make sure I say “simulation step” everywhere.</w:t>
+      </w:r>
+    </w:p>
+    <w:p>
+      <w:pPr>
         <w:pStyle w:val="Heading1"/>
         <w:jc w:val="both"/>
         <w:rPr>
@@ -217,8 +233,16 @@
         <w:rPr>
           <w:lang w:val="en-GB"/>
         </w:rPr>
-        <w:t xml:space="preserve"> 3 independent task blahblah</w:t>
-      </w:r>
+        <w:t xml:space="preserve"> 3 independent task </w:t>
+      </w:r>
+      <w:proofErr w:type="spellStart"/>
+      <w:r>
+        <w:rPr>
+          <w:lang w:val="en-GB"/>
+        </w:rPr>
+        <w:t>blahblah</w:t>
+      </w:r>
+      <w:proofErr w:type="spellEnd"/>
     </w:p>
     <w:p>
       <w:pPr>
@@ -411,14 +435,42 @@
         <w:rPr>
           <w:lang w:val="en-GB"/>
         </w:rPr>
-        <w:t xml:space="preserve">. Firstly, the centralized one (see figure n), where the information about the environment is not shared among all the individuals but is rather kept in a single entity that any robot can reach out to given deterministic conditions (space and time). This single entity is usually referred to as the leader and can be anything from a robot to a static information center and is also responsible for delivering a task allocation for any robot requesting one. The centralized architecture is well suited for a small number of robots [link] but has obvious downsides when the group of robots become larger as the communication failure (information loss) and overhead quickly creates a disturbance in the system [link]. Moreover, this system has what is commonly referred to as a single point of failure, where if the information center breaks or stops functioning, the entire swarm is impacted and cannot perform further action [link]. The second architecture is the distributed architecture. This time, the information is shared among all individuals through local communication where </w:t>
+        <w:t xml:space="preserve">. Firstly, the centralized one (see figure n), where the information about the environment is not shared among all the individuals but is rather kept in a single entity that any robot can reach out to given deterministic conditions (space and time). This single entity is usually referred to as the leader and can be anything from a robot to a static information </w:t>
+      </w:r>
+      <w:proofErr w:type="spellStart"/>
+      <w:r>
+        <w:rPr>
+          <w:lang w:val="en-GB"/>
+        </w:rPr>
+        <w:t>center</w:t>
+      </w:r>
+      <w:proofErr w:type="spellEnd"/>
+      <w:r>
+        <w:rPr>
+          <w:lang w:val="en-GB"/>
+        </w:rPr>
+        <w:t xml:space="preserve"> and is also responsible for delivering a task allocation for any robot requesting one. The centralized architecture is well suited for a small number of robots [link] but has obvious downsides when the group of robots become larger as the communication failure (information loss) and overhead quickly creates a disturbance in the system [link]. Moreover, this system has what is commonly referred to as a single point of failure, where if the information </w:t>
+      </w:r>
+      <w:proofErr w:type="spellStart"/>
+      <w:r>
+        <w:rPr>
+          <w:lang w:val="en-GB"/>
+        </w:rPr>
+        <w:t>center</w:t>
+      </w:r>
+      <w:proofErr w:type="spellEnd"/>
+      <w:r>
+        <w:rPr>
+          <w:lang w:val="en-GB"/>
+        </w:rPr>
+        <w:t xml:space="preserve"> breaks or stops functioning, the entire swarm is impacted and cannot perform further action [link]. The second architecture is the distributed architecture. This </w:t>
       </w:r>
       <w:r>
         <w:rPr>
           <w:lang w:val="en-GB"/>
         </w:rPr>
         <w:lastRenderedPageBreak/>
-        <w:t>each robot shares its state and is responsible for understanding their environment and assigning a task to themselves. Given the mode of communication, this architecture does not suffer the same downsides as the centralized one. It is scalable and robust to failure as if one of few robots are removed, the rest of the swarm keeps sharing their state and the system keeps working. Moreover, this architecture does not suffer from communication failure and overhead as if such happens it is only locally to one robot, which does not impact the rest of the swarm.</w:t>
+        <w:t>time, the information is shared among all individuals through local communication where each robot shares its state and is responsible for understanding their environment and assigning a task to themselves. Given the mode of communication, this architecture does not suffer the same downsides as the centralized one. It is scalable and robust to failure as if one of few robots are removed, the rest of the swarm keeps sharing their state and the system keeps working. Moreover, this architecture does not suffer from communication failure and overhead as if such happens it is only locally to one robot, which does not impact the rest of the swarm.</w:t>
       </w:r>
     </w:p>
     <w:p>
@@ -561,8 +613,16 @@
         <w:rPr>
           <w:lang w:val="en-GB"/>
         </w:rPr>
-        <w:t>Talk about response treshold</w:t>
-      </w:r>
+        <w:t xml:space="preserve">Talk about response </w:t>
+      </w:r>
+      <w:proofErr w:type="spellStart"/>
+      <w:r>
+        <w:rPr>
+          <w:lang w:val="en-GB"/>
+        </w:rPr>
+        <w:t>treshold</w:t>
+      </w:r>
+      <w:proofErr w:type="spellEnd"/>
     </w:p>
     <w:p>
       <w:pPr>
@@ -579,7 +639,25 @@
           <w:bCs/>
           <w:lang w:val="en-GB"/>
         </w:rPr>
-        <w:t>I think mine is treshhold as well.</w:t>
+        <w:t xml:space="preserve">I think mine is </w:t>
+      </w:r>
+      <w:proofErr w:type="spellStart"/>
+      <w:r>
+        <w:rPr>
+          <w:b/>
+          <w:bCs/>
+          <w:lang w:val="en-GB"/>
+        </w:rPr>
+        <w:t>treshhold</w:t>
+      </w:r>
+      <w:proofErr w:type="spellEnd"/>
+      <w:r>
+        <w:rPr>
+          <w:b/>
+          <w:bCs/>
+          <w:lang w:val="en-GB"/>
+        </w:rPr>
+        <w:t xml:space="preserve"> as well.</w:t>
       </w:r>
     </w:p>
     <w:p>
@@ -648,7 +726,27 @@
           <w:iCs/>
           <w:lang w:val="en-GB"/>
         </w:rPr>
-        <w:t xml:space="preserve">#! I know I want to use robot simulated because I want to assess the efficenicy of the allocation system for robots. Doing it with few robot wouldn’t prove so much. </w:t>
+        <w:t xml:space="preserve">#! I know I want to use robot simulated because I want to assess the </w:t>
+      </w:r>
+      <w:proofErr w:type="spellStart"/>
+      <w:r>
+        <w:rPr>
+          <w:rFonts w:ascii="AppleSystemUIFontItalic" w:hAnsi="AppleSystemUIFontItalic" w:cs="AppleSystemUIFontItalic"/>
+          <w:i/>
+          <w:iCs/>
+          <w:lang w:val="en-GB"/>
+        </w:rPr>
+        <w:t>efficenicy</w:t>
+      </w:r>
+      <w:proofErr w:type="spellEnd"/>
+      <w:r>
+        <w:rPr>
+          <w:rFonts w:ascii="AppleSystemUIFontItalic" w:hAnsi="AppleSystemUIFontItalic" w:cs="AppleSystemUIFontItalic"/>
+          <w:i/>
+          <w:iCs/>
+          <w:lang w:val="en-GB"/>
+        </w:rPr>
+        <w:t xml:space="preserve"> of the allocation system for robots. Doing it with few robot wouldn’t prove so much. </w:t>
       </w:r>
     </w:p>
     <w:p>
@@ -996,7 +1094,27 @@
           <w:szCs w:val="26"/>
           <w:lang w:val="en-GB"/>
         </w:rPr>
-        <w:t xml:space="preserve">-&gt; this one for instance talk about “scalability” and how it is important that the task changes in function of the needs. This is different from my task allocation system as as of now, the robot cannot quantify needs. </w:t>
+        <w:t xml:space="preserve">-&gt; this one for instance talk about “scalability” and how it is important that the task changes in function of the needs. This is different from my task allocation system as </w:t>
+      </w:r>
+      <w:proofErr w:type="spellStart"/>
+      <w:r>
+        <w:rPr>
+          <w:rFonts w:ascii="AppleSystemUIFont" w:hAnsi="AppleSystemUIFont" w:cs="AppleSystemUIFont"/>
+          <w:sz w:val="26"/>
+          <w:szCs w:val="26"/>
+          <w:lang w:val="en-GB"/>
+        </w:rPr>
+        <w:t>as</w:t>
+      </w:r>
+      <w:proofErr w:type="spellEnd"/>
+      <w:r>
+        <w:rPr>
+          <w:rFonts w:ascii="AppleSystemUIFont" w:hAnsi="AppleSystemUIFont" w:cs="AppleSystemUIFont"/>
+          <w:sz w:val="26"/>
+          <w:szCs w:val="26"/>
+          <w:lang w:val="en-GB"/>
+        </w:rPr>
+        <w:t xml:space="preserve"> of now, the robot cannot quantify needs. </w:t>
       </w:r>
     </w:p>
     <w:p>
@@ -1527,7 +1645,21 @@
         <w:rPr>
           <w:lang w:val="en-GB"/>
         </w:rPr>
-        <w:t>- Maybe I can slo defend why interaction rate is not optimal because it’s to localisation and time based. ()</w:t>
+        <w:t xml:space="preserve">- Maybe I can </w:t>
+      </w:r>
+      <w:proofErr w:type="spellStart"/>
+      <w:r>
+        <w:rPr>
+          <w:lang w:val="en-GB"/>
+        </w:rPr>
+        <w:t>slo</w:t>
+      </w:r>
+      <w:proofErr w:type="spellEnd"/>
+      <w:r>
+        <w:rPr>
+          <w:lang w:val="en-GB"/>
+        </w:rPr>
+        <w:t xml:space="preserve"> defend why interaction rate is not optimal because it’s to localisation and time based. ()</w:t>
       </w:r>
     </w:p>
     <w:p>
@@ -1570,8 +1702,86 @@
         <w:rPr>
           <w:lang w:val="en-GB"/>
         </w:rPr>
-        <w:t>4eme tache sert pas a grand chose, le but c’est de montrer que les robots peuvent s’adapter</w:t>
-      </w:r>
+        <w:t xml:space="preserve">4eme </w:t>
+      </w:r>
+      <w:proofErr w:type="spellStart"/>
+      <w:r>
+        <w:rPr>
+          <w:lang w:val="en-GB"/>
+        </w:rPr>
+        <w:t>tache</w:t>
+      </w:r>
+      <w:proofErr w:type="spellEnd"/>
+      <w:r>
+        <w:rPr>
+          <w:lang w:val="en-GB"/>
+        </w:rPr>
+        <w:t xml:space="preserve"> </w:t>
+      </w:r>
+      <w:proofErr w:type="spellStart"/>
+      <w:r>
+        <w:rPr>
+          <w:lang w:val="en-GB"/>
+        </w:rPr>
+        <w:t>sert</w:t>
+      </w:r>
+      <w:proofErr w:type="spellEnd"/>
+      <w:r>
+        <w:rPr>
+          <w:lang w:val="en-GB"/>
+        </w:rPr>
+        <w:t xml:space="preserve"> pas a grand chose, le but </w:t>
+      </w:r>
+      <w:proofErr w:type="spellStart"/>
+      <w:r>
+        <w:rPr>
+          <w:lang w:val="en-GB"/>
+        </w:rPr>
+        <w:t>c’est</w:t>
+      </w:r>
+      <w:proofErr w:type="spellEnd"/>
+      <w:r>
+        <w:rPr>
+          <w:lang w:val="en-GB"/>
+        </w:rPr>
+        <w:t xml:space="preserve"> de </w:t>
+      </w:r>
+      <w:proofErr w:type="spellStart"/>
+      <w:r>
+        <w:rPr>
+          <w:lang w:val="en-GB"/>
+        </w:rPr>
+        <w:t>montrer</w:t>
+      </w:r>
+      <w:proofErr w:type="spellEnd"/>
+      <w:r>
+        <w:rPr>
+          <w:lang w:val="en-GB"/>
+        </w:rPr>
+        <w:t xml:space="preserve"> que les robots </w:t>
+      </w:r>
+      <w:proofErr w:type="spellStart"/>
+      <w:r>
+        <w:rPr>
+          <w:lang w:val="en-GB"/>
+        </w:rPr>
+        <w:t>peuvent</w:t>
+      </w:r>
+      <w:proofErr w:type="spellEnd"/>
+      <w:r>
+        <w:rPr>
+          <w:lang w:val="en-GB"/>
+        </w:rPr>
+        <w:t xml:space="preserve"> </w:t>
+      </w:r>
+      <w:proofErr w:type="spellStart"/>
+      <w:r>
+        <w:rPr>
+          <w:lang w:val="en-GB"/>
+        </w:rPr>
+        <w:t>s’adapter</w:t>
+      </w:r>
+      <w:proofErr w:type="spellEnd"/>
     </w:p>
     <w:p>
       <w:pPr>
@@ -1925,7 +2135,23 @@
           <w:color w:val="FF0000"/>
           <w:lang w:val="en-GB"/>
         </w:rPr>
-        <w:t>Maybe somewhere talk about the strensght of the system envisaged by Alejandro</w:t>
+        <w:t xml:space="preserve">Maybe somewhere talk about the </w:t>
+      </w:r>
+      <w:proofErr w:type="spellStart"/>
+      <w:r>
+        <w:rPr>
+          <w:color w:val="FF0000"/>
+          <w:lang w:val="en-GB"/>
+        </w:rPr>
+        <w:t>strensght</w:t>
+      </w:r>
+      <w:proofErr w:type="spellEnd"/>
+      <w:r>
+        <w:rPr>
+          <w:color w:val="FF0000"/>
+          <w:lang w:val="en-GB"/>
+        </w:rPr>
+        <w:t xml:space="preserve"> of the system envisaged by Alejandro</w:t>
       </w:r>
     </w:p>
     <w:p>
@@ -2135,7 +2361,21 @@
         <w:rPr>
           <w:lang w:val="en-GB"/>
         </w:rPr>
-        <w:t>(T,t) as being the sum of the </w:t>
+        <w:t>(</w:t>
+      </w:r>
+      <w:proofErr w:type="spellStart"/>
+      <w:r>
+        <w:rPr>
+          <w:lang w:val="en-GB"/>
+        </w:rPr>
+        <w:t>T,t</w:t>
+      </w:r>
+      <w:proofErr w:type="spellEnd"/>
+      <w:r>
+        <w:rPr>
+          <w:lang w:val="en-GB"/>
+        </w:rPr>
+        <w:t>) as being the sum of the </w:t>
       </w:r>
       <w:r>
         <w:rPr>
@@ -2163,7 +2403,21 @@
         <w:rPr>
           <w:lang w:val="en-GB"/>
         </w:rPr>
-        <w:t>(T, a,t) currently provided by all ant performing the task. Finally, they define </w:t>
+        <w:t xml:space="preserve">(T, </w:t>
+      </w:r>
+      <w:proofErr w:type="spellStart"/>
+      <w:r>
+        <w:rPr>
+          <w:lang w:val="en-GB"/>
+        </w:rPr>
+        <w:t>a,t</w:t>
+      </w:r>
+      <w:proofErr w:type="spellEnd"/>
+      <w:r>
+        <w:rPr>
+          <w:lang w:val="en-GB"/>
+        </w:rPr>
+        <w:t>) currently provided by all ant performing the task. Finally, they define </w:t>
       </w:r>
       <w:r>
         <w:rPr>
@@ -2177,7 +2431,21 @@
         <w:rPr>
           <w:lang w:val="en-GB"/>
         </w:rPr>
-        <w:t>(T,t) as being </w:t>
+        <w:t>(</w:t>
+      </w:r>
+      <w:proofErr w:type="spellStart"/>
+      <w:r>
+        <w:rPr>
+          <w:lang w:val="en-GB"/>
+        </w:rPr>
+        <w:t>T,t</w:t>
+      </w:r>
+      <w:proofErr w:type="spellEnd"/>
+      <w:r>
+        <w:rPr>
+          <w:lang w:val="en-GB"/>
+        </w:rPr>
+        <w:t>) as being </w:t>
       </w:r>
       <w:r>
         <w:rPr>
@@ -2191,7 +2459,21 @@
         <w:rPr>
           <w:lang w:val="en-GB"/>
         </w:rPr>
-        <w:t>(T,t) – </w:t>
+        <w:t>(</w:t>
+      </w:r>
+      <w:proofErr w:type="spellStart"/>
+      <w:r>
+        <w:rPr>
+          <w:lang w:val="en-GB"/>
+        </w:rPr>
+        <w:t>T,t</w:t>
+      </w:r>
+      <w:proofErr w:type="spellEnd"/>
+      <w:r>
+        <w:rPr>
+          <w:lang w:val="en-GB"/>
+        </w:rPr>
+        <w:t>) – </w:t>
       </w:r>
       <w:r>
         <w:rPr>
@@ -2205,7 +2487,21 @@
         <w:rPr>
           <w:lang w:val="en-GB"/>
         </w:rPr>
-        <w:t>(T,t), or; the current demand for a task minus the current energy supplied by all ant to that task at the specific given time T</w:t>
+        <w:t>(</w:t>
+      </w:r>
+      <w:proofErr w:type="spellStart"/>
+      <w:r>
+        <w:rPr>
+          <w:lang w:val="en-GB"/>
+        </w:rPr>
+        <w:t>T,t</w:t>
+      </w:r>
+      <w:proofErr w:type="spellEnd"/>
+      <w:r>
+        <w:rPr>
+          <w:lang w:val="en-GB"/>
+        </w:rPr>
+        <w:t>), or; the current demand for a task minus the current energy supplied by all ant to that task at the specific given time T</w:t>
       </w:r>
       <w:r>
         <w:rPr>
@@ -2231,7 +2527,21 @@
         <w:rPr>
           <w:lang w:val="en-GB"/>
         </w:rPr>
-        <w:t xml:space="preserve">(T,t) as being the </w:t>
+        <w:t>(</w:t>
+      </w:r>
+      <w:proofErr w:type="spellStart"/>
+      <w:r>
+        <w:rPr>
+          <w:lang w:val="en-GB"/>
+        </w:rPr>
+        <w:t>T,t</w:t>
+      </w:r>
+      <w:proofErr w:type="spellEnd"/>
+      <w:r>
+        <w:rPr>
+          <w:lang w:val="en-GB"/>
+        </w:rPr>
+        <w:t xml:space="preserve">) as being the </w:t>
       </w:r>
       <w:r>
         <w:rPr>
@@ -2581,19 +2891,19 @@
           <w:szCs w:val="20"/>
           <w:lang w:val="en-GB"/>
         </w:rPr>
-        <w:t xml:space="preserve">    # As of now.. the energy is 1. Meaning that each robot can perform anytask as good as any other</w:t>
-      </w:r>
-    </w:p>
-    <w:p>
-      <w:pPr>
-        <w:jc w:val="both"/>
+        <w:t xml:space="preserve">    # As of now.. the energy is 1. Meaning that each robot can perform </w:t>
+      </w:r>
+      <w:proofErr w:type="spellStart"/>
+      <w:r>
         <w:rPr>
           <w:color w:val="000000" w:themeColor="text1"/>
           <w:sz w:val="20"/>
           <w:szCs w:val="20"/>
           <w:lang w:val="en-GB"/>
         </w:rPr>
-      </w:pPr>
+        <w:t>anytask</w:t>
+      </w:r>
+      <w:proofErr w:type="spellEnd"/>
       <w:r>
         <w:rPr>
           <w:color w:val="000000" w:themeColor="text1"/>
@@ -2601,7 +2911,7 @@
           <w:szCs w:val="20"/>
           <w:lang w:val="en-GB"/>
         </w:rPr>
-        <w:t xml:space="preserve">    # ? maybe .. if the robots know about any last foraging point .. then maybe the energy it can supply is greater?</w:t>
+        <w:t xml:space="preserve"> as good as any other</w:t>
       </w:r>
     </w:p>
     <w:p>
@@ -2621,7 +2931,7 @@
           <w:szCs w:val="20"/>
           <w:lang w:val="en-GB"/>
         </w:rPr>
-        <w:t xml:space="preserve">    #! or .. if you already are on the area for the task .. maybe increase?</w:t>
+        <w:t xml:space="preserve">    # ? maybe .. if the robots know about any last foraging point .. then maybe the energy it can supply is greater?</w:t>
       </w:r>
     </w:p>
     <w:p>
@@ -2641,7 +2951,47 @@
           <w:szCs w:val="20"/>
           <w:lang w:val="en-GB"/>
         </w:rPr>
-        <w:t xml:space="preserve">In realf life it would be different, maybe reflect here with some paper from Gordon </w:t>
+        <w:t xml:space="preserve">    #! or .. if you already are on the area for the task .. maybe increase?</w:t>
+      </w:r>
+    </w:p>
+    <w:p>
+      <w:pPr>
+        <w:jc w:val="both"/>
+        <w:rPr>
+          <w:color w:val="000000" w:themeColor="text1"/>
+          <w:sz w:val="20"/>
+          <w:szCs w:val="20"/>
+          <w:lang w:val="en-GB"/>
+        </w:rPr>
+      </w:pPr>
+      <w:r>
+        <w:rPr>
+          <w:color w:val="000000" w:themeColor="text1"/>
+          <w:sz w:val="20"/>
+          <w:szCs w:val="20"/>
+          <w:lang w:val="en-GB"/>
+        </w:rPr>
+        <w:t xml:space="preserve">In </w:t>
+      </w:r>
+      <w:proofErr w:type="spellStart"/>
+      <w:r>
+        <w:rPr>
+          <w:color w:val="000000" w:themeColor="text1"/>
+          <w:sz w:val="20"/>
+          <w:szCs w:val="20"/>
+          <w:lang w:val="en-GB"/>
+        </w:rPr>
+        <w:t>realf</w:t>
+      </w:r>
+      <w:proofErr w:type="spellEnd"/>
+      <w:r>
+        <w:rPr>
+          <w:color w:val="000000" w:themeColor="text1"/>
+          <w:sz w:val="20"/>
+          <w:szCs w:val="20"/>
+          <w:lang w:val="en-GB"/>
+        </w:rPr>
+        <w:t xml:space="preserve"> life it would be different, maybe reflect here with some paper from Gordon </w:t>
       </w:r>
     </w:p>
     <w:p>
@@ -2938,13 +3288,41 @@
         <w:rPr>
           <w:lang w:val="en-GB"/>
         </w:rPr>
-        <w:t xml:space="preserve"> f(T, i)</w:t>
-      </w:r>
-      <w:r>
-        <w:rPr>
-          <w:lang w:val="en-GB"/>
-        </w:rPr>
-        <w:t>. Recall the helper function q(T,t) which is the energy difference for a task t at a given time T. The binary feedback function yields 1 if the energy difference for a task is in equilibrium or in energy surplus, -1 otherwise</w:t>
+        <w:t xml:space="preserve"> f(T, </w:t>
+      </w:r>
+      <w:proofErr w:type="spellStart"/>
+      <w:r>
+        <w:rPr>
+          <w:lang w:val="en-GB"/>
+        </w:rPr>
+        <w:t>i</w:t>
+      </w:r>
+      <w:proofErr w:type="spellEnd"/>
+      <w:r>
+        <w:rPr>
+          <w:lang w:val="en-GB"/>
+        </w:rPr>
+        <w:t>)</w:t>
+      </w:r>
+      <w:r>
+        <w:rPr>
+          <w:lang w:val="en-GB"/>
+        </w:rPr>
+        <w:t>. Recall the helper function q(</w:t>
+      </w:r>
+      <w:proofErr w:type="spellStart"/>
+      <w:r>
+        <w:rPr>
+          <w:lang w:val="en-GB"/>
+        </w:rPr>
+        <w:t>T,t</w:t>
+      </w:r>
+      <w:proofErr w:type="spellEnd"/>
+      <w:r>
+        <w:rPr>
+          <w:lang w:val="en-GB"/>
+        </w:rPr>
+        <w:t>) which is the energy difference for a task t at a given time T. The binary feedback function yields 1 if the energy difference for a task is in equilibrium or in energy surplus, -1 otherwise</w:t>
       </w:r>
       <w:r>
         <w:rPr>
@@ -3044,7 +3422,63 @@
         <w:rPr>
           <w:lang w:val="en-GB"/>
         </w:rPr>
-        <w:t>The algorithm also introduces five states for the worker to be in, namely: Resting, FirstReserve, SecondReserve, TempWorker, and CoreWorker. Along with the five states, it also introduces a table of potentials Q for each task, which is used by the worker to determine which task it will be executing next. The table Q of potentials is updated via the binary feedback function, the task in energy surplus or equilibrium get a potential of 0, and the task in energy deficit see their potential increasing (up to 3).</w:t>
+        <w:t xml:space="preserve">The algorithm also introduces five states for the worker to be in, namely: Resting, </w:t>
+      </w:r>
+      <w:proofErr w:type="spellStart"/>
+      <w:r>
+        <w:rPr>
+          <w:lang w:val="en-GB"/>
+        </w:rPr>
+        <w:t>FirstReserve</w:t>
+      </w:r>
+      <w:proofErr w:type="spellEnd"/>
+      <w:r>
+        <w:rPr>
+          <w:lang w:val="en-GB"/>
+        </w:rPr>
+        <w:t xml:space="preserve">, </w:t>
+      </w:r>
+      <w:proofErr w:type="spellStart"/>
+      <w:r>
+        <w:rPr>
+          <w:lang w:val="en-GB"/>
+        </w:rPr>
+        <w:t>SecondReserve</w:t>
+      </w:r>
+      <w:proofErr w:type="spellEnd"/>
+      <w:r>
+        <w:rPr>
+          <w:lang w:val="en-GB"/>
+        </w:rPr>
+        <w:t xml:space="preserve">, </w:t>
+      </w:r>
+      <w:proofErr w:type="spellStart"/>
+      <w:r>
+        <w:rPr>
+          <w:lang w:val="en-GB"/>
+        </w:rPr>
+        <w:t>TempWorker</w:t>
+      </w:r>
+      <w:proofErr w:type="spellEnd"/>
+      <w:r>
+        <w:rPr>
+          <w:lang w:val="en-GB"/>
+        </w:rPr>
+        <w:t xml:space="preserve">, and </w:t>
+      </w:r>
+      <w:proofErr w:type="spellStart"/>
+      <w:r>
+        <w:rPr>
+          <w:lang w:val="en-GB"/>
+        </w:rPr>
+        <w:t>CoreWorker</w:t>
+      </w:r>
+      <w:proofErr w:type="spellEnd"/>
+      <w:r>
+        <w:rPr>
+          <w:lang w:val="en-GB"/>
+        </w:rPr>
+        <w:t>. Along with the five states, it also introduces a table of potentials Q for each task, which is used by the worker to determine which task it will be executing next. The table Q of potentials is updated via the binary feedback function, the task in energy surplus or equilibrium get a potential of 0, and the task in energy deficit see their potential increasing (up to 3).</w:t>
       </w:r>
     </w:p>
     <w:p>
@@ -3207,7 +3641,18 @@
           <w:lang w:val="en-GB" w:eastAsia="en-GB"/>
         </w:rPr>
         <w:lastRenderedPageBreak/>
-        <w:t>assignment is one that minimizes P τ</w:t>
+        <w:t xml:space="preserve">assignment is one that minimizes P </w:t>
+      </w:r>
+      <w:proofErr w:type="spellStart"/>
+      <w:r>
+        <w:rPr>
+          <w:rFonts w:ascii="Times New Roman" w:eastAsia="Times New Roman" w:hAnsi="Times New Roman" w:cs="Times New Roman"/>
+          <w:color w:val="7030A0"/>
+          <w:sz w:val="20"/>
+          <w:szCs w:val="20"/>
+          <w:lang w:val="en-GB" w:eastAsia="en-GB"/>
+        </w:rPr>
+        <w:t>τ</w:t>
       </w:r>
       <w:r>
         <w:rPr>
@@ -3227,7 +3672,18 @@
           <w:szCs w:val="20"/>
           <w:lang w:val="en-GB" w:eastAsia="en-GB"/>
         </w:rPr>
-        <w:t>T q(τ, t) 2 . Clearly a task assignment where all tasks are at equilibrium is optimal, but the opposite need not be true.</w:t>
+        <w:t>T</w:t>
+      </w:r>
+      <w:proofErr w:type="spellEnd"/>
+      <w:r>
+        <w:rPr>
+          <w:rFonts w:ascii="Times New Roman" w:eastAsia="Times New Roman" w:hAnsi="Times New Roman" w:cs="Times New Roman"/>
+          <w:color w:val="7030A0"/>
+          <w:sz w:val="20"/>
+          <w:szCs w:val="20"/>
+          <w:lang w:val="en-GB" w:eastAsia="en-GB"/>
+        </w:rPr>
+        <w:t xml:space="preserve"> q(τ, t) 2 . Clearly a task assignment where all tasks are at equilibrium is optimal, but the opposite need not be true.</w:t>
       </w:r>
     </w:p>
     <w:p>
@@ -3341,54 +3797,72 @@
           <w:bCs/>
           <w:lang w:val="en-GB"/>
         </w:rPr>
-        <w:t>Talk about task in general, “task allocation generalist” is a paper defining the use of specifc task from specific ants. It could be interesting to talk about it</w:t>
-      </w:r>
-    </w:p>
-    <w:p>
-      <w:pPr>
-        <w:jc w:val="both"/>
-        <w:rPr>
-          <w:lang w:val="en-GB"/>
-        </w:rPr>
-      </w:pPr>
-    </w:p>
-    <w:p>
-      <w:pPr>
-        <w:jc w:val="both"/>
-        <w:rPr>
-          <w:lang w:val="en-GB"/>
-        </w:rPr>
-      </w:pPr>
-      <w:r>
-        <w:rPr>
-          <w:lang w:val="en-GB"/>
-        </w:rPr>
-        <w:t>Robot’s gone mechanisms</w:t>
-      </w:r>
-    </w:p>
-    <w:p>
-      <w:pPr>
-        <w:jc w:val="both"/>
-        <w:rPr>
-          <w:lang w:val="en-GB"/>
-        </w:rPr>
-      </w:pPr>
-    </w:p>
-    <w:p>
-      <w:pPr>
-        <w:jc w:val="both"/>
+        <w:t xml:space="preserve">Talk about task in general, “task allocation generalist” is a paper defining the use of </w:t>
+      </w:r>
+      <w:proofErr w:type="spellStart"/>
+      <w:r>
         <w:rPr>
           <w:b/>
           <w:bCs/>
           <w:lang w:val="en-GB"/>
         </w:rPr>
-      </w:pPr>
+        <w:t>specifc</w:t>
+      </w:r>
+      <w:proofErr w:type="spellEnd"/>
       <w:r>
         <w:rPr>
           <w:b/>
           <w:bCs/>
           <w:lang w:val="en-GB"/>
         </w:rPr>
+        <w:t xml:space="preserve"> task from specific ants. It could be interesting to talk about it</w:t>
+      </w:r>
+    </w:p>
+    <w:p>
+      <w:pPr>
+        <w:jc w:val="both"/>
+        <w:rPr>
+          <w:lang w:val="en-GB"/>
+        </w:rPr>
+      </w:pPr>
+    </w:p>
+    <w:p>
+      <w:pPr>
+        <w:jc w:val="both"/>
+        <w:rPr>
+          <w:lang w:val="en-GB"/>
+        </w:rPr>
+      </w:pPr>
+      <w:r>
+        <w:rPr>
+          <w:lang w:val="en-GB"/>
+        </w:rPr>
+        <w:t>Robot’s gone mechanisms</w:t>
+      </w:r>
+    </w:p>
+    <w:p>
+      <w:pPr>
+        <w:jc w:val="both"/>
+        <w:rPr>
+          <w:lang w:val="en-GB"/>
+        </w:rPr>
+      </w:pPr>
+    </w:p>
+    <w:p>
+      <w:pPr>
+        <w:jc w:val="both"/>
+        <w:rPr>
+          <w:b/>
+          <w:bCs/>
+          <w:lang w:val="en-GB"/>
+        </w:rPr>
+      </w:pPr>
+      <w:r>
+        <w:rPr>
+          <w:b/>
+          <w:bCs/>
+          <w:lang w:val="en-GB"/>
+        </w:rPr>
         <w:t xml:space="preserve">Here, redo the algorithm as I know how it should be, no copy past the algo from pseudo code </w:t>
       </w:r>
     </w:p>
@@ -3411,7 +3885,49 @@
         <w:rPr>
           <w:lang w:val="fr-CH"/>
         </w:rPr>
-        <w:t>- Expliquer quelque technique pour detecter quand les robots sont out et dire comment et pourquoi ça pourrait marcher (comme le 100 timestep, si la distance de comm ou l’erreur est trop grande c’est faussé)</w:t>
+        <w:t xml:space="preserve">- Expliquer quelque technique pour </w:t>
+      </w:r>
+      <w:proofErr w:type="spellStart"/>
+      <w:r>
+        <w:rPr>
+          <w:lang w:val="fr-CH"/>
+        </w:rPr>
+        <w:t>detecter</w:t>
+      </w:r>
+      <w:proofErr w:type="spellEnd"/>
+      <w:r>
+        <w:rPr>
+          <w:lang w:val="fr-CH"/>
+        </w:rPr>
+        <w:t xml:space="preserve"> quand les robots sont out et dire comment et pourquoi ça pourrait marcher (comme le 100 </w:t>
+      </w:r>
+      <w:proofErr w:type="spellStart"/>
+      <w:r>
+        <w:rPr>
+          <w:lang w:val="fr-CH"/>
+        </w:rPr>
+        <w:t>timestep</w:t>
+      </w:r>
+      <w:proofErr w:type="spellEnd"/>
+      <w:r>
+        <w:rPr>
+          <w:lang w:val="fr-CH"/>
+        </w:rPr>
+        <w:t xml:space="preserve">, si la distance de </w:t>
+      </w:r>
+      <w:proofErr w:type="spellStart"/>
+      <w:r>
+        <w:rPr>
+          <w:lang w:val="fr-CH"/>
+        </w:rPr>
+        <w:t>comm</w:t>
+      </w:r>
+      <w:proofErr w:type="spellEnd"/>
+      <w:r>
+        <w:rPr>
+          <w:lang w:val="fr-CH"/>
+        </w:rPr>
+        <w:t xml:space="preserve"> ou l’erreur est trop grande c’est faussé)</w:t>
       </w:r>
     </w:p>
     <w:p>
@@ -3792,7 +4308,21 @@
         <w:rPr>
           <w:lang w:val="en-GB"/>
         </w:rPr>
-        <w:t xml:space="preserve">Explain here that I will run a first set of experiment to show which of centralized or distriubuted is best, say that we are going to use </w:t>
+        <w:t xml:space="preserve">Explain here that I will run a first set of experiment to show which of centralized or </w:t>
+      </w:r>
+      <w:proofErr w:type="spellStart"/>
+      <w:r>
+        <w:rPr>
+          <w:lang w:val="en-GB"/>
+        </w:rPr>
+        <w:t>distriubuted</w:t>
+      </w:r>
+      <w:proofErr w:type="spellEnd"/>
+      <w:r>
+        <w:rPr>
+          <w:lang w:val="en-GB"/>
+        </w:rPr>
+        <w:t xml:space="preserve"> is best, say that we are going to use </w:t>
       </w:r>
       <w:r>
         <w:rPr>
@@ -3826,13 +4356,55 @@
         <w:rPr>
           <w:lang w:val="fr-CH"/>
         </w:rPr>
-        <w:t xml:space="preserve">- La communication failure va mettre en lumière pourquoi avoir du centralised memory est nul. </w:t>
-      </w:r>
-      <w:r>
-        <w:rPr>
-          <w:lang w:val="en-GB"/>
-        </w:rPr>
-        <w:t xml:space="preserve">Since the nest has to report to everyone, if only one fails to communicate its value there’s gonna be a big shift in the nest actual values -&gt; not really since I have implemented a robust system. BTW talk about that in the thesis, the </w:t>
+        <w:t xml:space="preserve">- La communication </w:t>
+      </w:r>
+      <w:proofErr w:type="spellStart"/>
+      <w:r>
+        <w:rPr>
+          <w:lang w:val="fr-CH"/>
+        </w:rPr>
+        <w:t>failure</w:t>
+      </w:r>
+      <w:proofErr w:type="spellEnd"/>
+      <w:r>
+        <w:rPr>
+          <w:lang w:val="fr-CH"/>
+        </w:rPr>
+        <w:t xml:space="preserve"> va mettre en lumière pourquoi avoir du </w:t>
+      </w:r>
+      <w:proofErr w:type="spellStart"/>
+      <w:r>
+        <w:rPr>
+          <w:lang w:val="fr-CH"/>
+        </w:rPr>
+        <w:t>centralised</w:t>
+      </w:r>
+      <w:proofErr w:type="spellEnd"/>
+      <w:r>
+        <w:rPr>
+          <w:lang w:val="fr-CH"/>
+        </w:rPr>
+        <w:t xml:space="preserve"> memory est nul. </w:t>
+      </w:r>
+      <w:r>
+        <w:rPr>
+          <w:lang w:val="en-GB"/>
+        </w:rPr>
+        <w:t xml:space="preserve">Since the nest has to report to everyone, if only one fails to communicate its value there’s </w:t>
+      </w:r>
+      <w:proofErr w:type="spellStart"/>
+      <w:r>
+        <w:rPr>
+          <w:lang w:val="en-GB"/>
+        </w:rPr>
+        <w:t>gonna</w:t>
+      </w:r>
+      <w:proofErr w:type="spellEnd"/>
+      <w:r>
+        <w:rPr>
+          <w:lang w:val="en-GB"/>
+        </w:rPr>
+        <w:t xml:space="preserve"> be a big shift in the nest actual values -&gt; not really since I have implemented a robust system. BTW talk about that in the thesis, the </w:t>
       </w:r>
       <w:r>
         <w:rPr>
@@ -3850,7 +4422,21 @@
         <w:rPr>
           <w:lang w:val="en-GB"/>
         </w:rPr>
-        <w:t>redundant (the whole memory information updation)</w:t>
+        <w:t xml:space="preserve">redundant (the whole memory information </w:t>
+      </w:r>
+      <w:proofErr w:type="spellStart"/>
+      <w:r>
+        <w:rPr>
+          <w:lang w:val="en-GB"/>
+        </w:rPr>
+        <w:t>updation</w:t>
+      </w:r>
+      <w:proofErr w:type="spellEnd"/>
+      <w:r>
+        <w:rPr>
+          <w:lang w:val="en-GB"/>
+        </w:rPr>
+        <w:t>)</w:t>
       </w:r>
     </w:p>
     <w:p>
@@ -4078,7 +4664,23 @@
           <w:rStyle w:val="md-plain"/>
           <w:lang w:val="en-GB"/>
         </w:rPr>
-        <w:t>A greedy algorithm has been selected because itusually perform very well in a wide range of situations, but consume a lot of computational power. Thus, this algorithm is expected to perform well but at computational costs that are high compared to other systems.</w:t>
+        <w:t xml:space="preserve">A greedy algorithm has been selected because </w:t>
+      </w:r>
+      <w:proofErr w:type="spellStart"/>
+      <w:r>
+        <w:rPr>
+          <w:rStyle w:val="md-plain"/>
+          <w:lang w:val="en-GB"/>
+        </w:rPr>
+        <w:t>itusually</w:t>
+      </w:r>
+      <w:proofErr w:type="spellEnd"/>
+      <w:r>
+        <w:rPr>
+          <w:rStyle w:val="md-plain"/>
+          <w:lang w:val="en-GB"/>
+        </w:rPr>
+        <w:t xml:space="preserve"> perform very well in a wide range of situations, but consume a lot of computational power. Thus, this algorithm is expected to perform well but at computational costs that are high compared to other systems.</w:t>
       </w:r>
     </w:p>
     <w:p>
@@ -4117,7 +4719,39 @@
           <w:rStyle w:val="md-plain"/>
           <w:lang w:val="en-GB"/>
         </w:rPr>
-        <w:t>The Partitioning Social Inhibition task allocation algorithm, or PSI, is a system issued from a research paper "Division of Labor in a Swarm of Autonomous Underwater Robots by Improved Partitioning Social Inhibition" (Payam Zahadat et al. [link]). Payam Zahadat et al. claim that "The PSI algorithm maintains a division of labor and allocation of tasks to different members of a swarm. It is adaptive to changes in the swarm size and relative demands for different tasks." Being adaptive to changes in the swarm size and demand for the tasks is important because it is part of what the other TAs are being experimented on. PSI is also interesting because it does not fall under the category of algorithms that are easily applicable to any kind of situation, rather they are robotic related or not (such as GTA and RND) since it is also an attempt at solving the task allocation problem. This sub-section is an overview of the algorithm and the way it has been implemented within the system developed for this project.</w:t>
+        <w:t xml:space="preserve">The Partitioning Social Inhibition task allocation algorithm, or PSI, is a system issued from a research paper "Division of </w:t>
+      </w:r>
+      <w:proofErr w:type="spellStart"/>
+      <w:r>
+        <w:rPr>
+          <w:rStyle w:val="md-plain"/>
+          <w:lang w:val="en-GB"/>
+        </w:rPr>
+        <w:t>Labor</w:t>
+      </w:r>
+      <w:proofErr w:type="spellEnd"/>
+      <w:r>
+        <w:rPr>
+          <w:rStyle w:val="md-plain"/>
+          <w:lang w:val="en-GB"/>
+        </w:rPr>
+        <w:t xml:space="preserve"> in a Swarm of Autonomous Underwater Robots by Improved Partitioning Social Inhibition" (Payam Zahadat et al. [link]). Payam Zahadat et al. claim that "The PSI algorithm maintains a division of </w:t>
+      </w:r>
+      <w:proofErr w:type="spellStart"/>
+      <w:r>
+        <w:rPr>
+          <w:rStyle w:val="md-plain"/>
+          <w:lang w:val="en-GB"/>
+        </w:rPr>
+        <w:t>labor</w:t>
+      </w:r>
+      <w:proofErr w:type="spellEnd"/>
+      <w:r>
+        <w:rPr>
+          <w:rStyle w:val="md-plain"/>
+          <w:lang w:val="en-GB"/>
+        </w:rPr>
+        <w:t xml:space="preserve"> and allocation of tasks to different members of a swarm. It is adaptive to changes in the swarm size and relative demands for different tasks." Being adaptive to changes in the swarm size and demand for the tasks is important because it is part of what the other TAs are being experimented on. PSI is also interesting because it does not fall under the category of algorithms that are easily applicable to any kind of situation, rather they are robotic related or not (such as GTA and RND) since it is also an attempt at solving the task allocation problem. This sub-section is an overview of the algorithm and the way it has been implemented within the system developed for this project.</w:t>
       </w:r>
     </w:p>
     <w:p>
@@ -4173,7 +4807,39 @@
           <w:rStyle w:val="md-plain"/>
           <w:lang w:val="en-GB"/>
         </w:rPr>
-        <w:t>Each robot of the swarm holds an x value that represents their physiological age. This x value is distributed over a range of xmin and xmax (the value of the variables are defined in table n) where the range is split equally by the number of tasks so that each task gets the same amount of distribution (see figure n). PSI aims to distribute each individual's x value relative to the current demands for the tasks to achieve equilibrium (recall that the equilibrium is when the number of robots assigned for a task matches or covers the current demand of the task). PSI uses the same communication system as DAITA and is thus distributed. Using the same system means that PSI is expected to suffer from the same challenges as DAITA and GTA (communication failure and system disturbance). The value x changes through time and local interaction with the member of the swarm, but this paper does not intend to cover that. For further information it, please refer to the paper.</w:t>
+        <w:t xml:space="preserve">Each robot of the swarm holds an x value that represents their physiological age. This x value is distributed over a range of </w:t>
+      </w:r>
+      <w:proofErr w:type="spellStart"/>
+      <w:r>
+        <w:rPr>
+          <w:rStyle w:val="md-plain"/>
+          <w:lang w:val="en-GB"/>
+        </w:rPr>
+        <w:t>xmin</w:t>
+      </w:r>
+      <w:proofErr w:type="spellEnd"/>
+      <w:r>
+        <w:rPr>
+          <w:rStyle w:val="md-plain"/>
+          <w:lang w:val="en-GB"/>
+        </w:rPr>
+        <w:t xml:space="preserve"> and </w:t>
+      </w:r>
+      <w:proofErr w:type="spellStart"/>
+      <w:r>
+        <w:rPr>
+          <w:rStyle w:val="md-plain"/>
+          <w:lang w:val="en-GB"/>
+        </w:rPr>
+        <w:t>xmax</w:t>
+      </w:r>
+      <w:proofErr w:type="spellEnd"/>
+      <w:r>
+        <w:rPr>
+          <w:rStyle w:val="md-plain"/>
+          <w:lang w:val="en-GB"/>
+        </w:rPr>
+        <w:t xml:space="preserve"> (the value of the variables are defined in table n) where the range is split equally by the number of tasks so that each task gets the same amount of distribution (see figure n). PSI aims to distribute each individual's x value relative to the current demands for the tasks to achieve equilibrium (recall that the equilibrium is when the number of robots assigned for a task matches or covers the current demand of the task). PSI uses the same communication system as DAITA and is thus distributed. Using the same system means that PSI is expected to suffer from the same challenges as DAITA and GTA (communication failure and system disturbance). The value x changes through time and local interaction with the member of the swarm, but this paper does not intend to cover that. For further information it, please refer to the paper.</w:t>
       </w:r>
     </w:p>
     <w:p>
@@ -4310,11 +4976,19 @@
           <w:lang w:val="en-GB"/>
         </w:rPr>
       </w:pPr>
-      <w:r>
-        <w:rPr>
-          <w:lang w:val="en-GB"/>
-        </w:rPr>
-        <w:t>max_demand = max(23, 132, 12)</w:t>
+      <w:proofErr w:type="spellStart"/>
+      <w:r>
+        <w:rPr>
+          <w:lang w:val="en-GB"/>
+        </w:rPr>
+        <w:t>max_demand</w:t>
+      </w:r>
+      <w:proofErr w:type="spellEnd"/>
+      <w:r>
+        <w:rPr>
+          <w:lang w:val="en-GB"/>
+        </w:rPr>
+        <w:t xml:space="preserve"> = max(23, 132, 12)</w:t>
       </w:r>
     </w:p>
     <w:p>
@@ -4358,7 +5032,35 @@
         <w:rPr>
           <w:lang w:val="en-GB"/>
         </w:rPr>
-        <w:t xml:space="preserve">f(x) = math.ceil(x / max_demand * 20) </w:t>
+        <w:t xml:space="preserve">f(x) = </w:t>
+      </w:r>
+      <w:proofErr w:type="spellStart"/>
+      <w:r>
+        <w:rPr>
+          <w:lang w:val="en-GB"/>
+        </w:rPr>
+        <w:t>math.ceil</w:t>
+      </w:r>
+      <w:proofErr w:type="spellEnd"/>
+      <w:r>
+        <w:rPr>
+          <w:lang w:val="en-GB"/>
+        </w:rPr>
+        <w:t xml:space="preserve">(x / </w:t>
+      </w:r>
+      <w:proofErr w:type="spellStart"/>
+      <w:r>
+        <w:rPr>
+          <w:lang w:val="en-GB"/>
+        </w:rPr>
+        <w:t>max_demand</w:t>
+      </w:r>
+      <w:proofErr w:type="spellEnd"/>
+      <w:r>
+        <w:rPr>
+          <w:lang w:val="en-GB"/>
+        </w:rPr>
+        <w:t xml:space="preserve"> * 20) </w:t>
       </w:r>
     </w:p>
     <w:p>
@@ -4523,7 +5225,21 @@
         <w:rPr>
           <w:lang w:val="en-GB"/>
         </w:rPr>
-        <w:t>As for all the other algorithms, PSI cannot attribute a task if the robot is currently performing one. What it means for PSI is that the value x of each individual is delayed as long as the worker is currently carrying a payload. Tests have shows that it does not impact the efficiency of PSI.</w:t>
+        <w:t xml:space="preserve">As for all the other algorithms, PSI cannot attribute a task if the robot is currently performing one. What it means for PSI is that the value x of each individual is delayed as long as the worker is currently carrying a payload. Tests have </w:t>
+      </w:r>
+      <w:proofErr w:type="spellStart"/>
+      <w:r>
+        <w:rPr>
+          <w:lang w:val="en-GB"/>
+        </w:rPr>
+        <w:t>shows</w:t>
+      </w:r>
+      <w:proofErr w:type="spellEnd"/>
+      <w:r>
+        <w:rPr>
+          <w:lang w:val="en-GB"/>
+        </w:rPr>
+        <w:t xml:space="preserve"> that it does not impact the efficiency of PSI.</w:t>
       </w:r>
     </w:p>
     <w:p>
@@ -4598,8 +5314,16 @@
         <w:rPr>
           <w:lang w:val="en-GB"/>
         </w:rPr>
-        <w:t>Talk that the simulated robots are thymios</w:t>
-      </w:r>
+        <w:t xml:space="preserve">Talk that the simulated robots are </w:t>
+      </w:r>
+      <w:proofErr w:type="spellStart"/>
+      <w:r>
+        <w:rPr>
+          <w:lang w:val="en-GB"/>
+        </w:rPr>
+        <w:t>thymios</w:t>
+      </w:r>
+      <w:proofErr w:type="spellEnd"/>
     </w:p>
     <w:p>
       <w:pPr>
@@ -4815,7 +5539,23 @@
           <w:color w:val="FF0000"/>
           <w:lang w:val="en-GB"/>
         </w:rPr>
-        <w:t xml:space="preserve">that the division of labor is </w:t>
+        <w:t xml:space="preserve">that the division of </w:t>
+      </w:r>
+      <w:proofErr w:type="spellStart"/>
+      <w:r>
+        <w:rPr>
+          <w:color w:val="FF0000"/>
+          <w:lang w:val="en-GB"/>
+        </w:rPr>
+        <w:t>labor</w:t>
+      </w:r>
+      <w:proofErr w:type="spellEnd"/>
+      <w:r>
+        <w:rPr>
+          <w:color w:val="FF0000"/>
+          <w:lang w:val="en-GB"/>
+        </w:rPr>
+        <w:t xml:space="preserve"> is </w:t>
       </w:r>
       <w:r>
         <w:rPr>
@@ -4975,7 +5715,21 @@
         <w:rPr>
           <w:lang w:val="en-GB"/>
         </w:rPr>
-        <w:t xml:space="preserve"> (colors).</w:t>
+        <w:t xml:space="preserve"> (</w:t>
+      </w:r>
+      <w:proofErr w:type="spellStart"/>
+      <w:r>
+        <w:rPr>
+          <w:lang w:val="en-GB"/>
+        </w:rPr>
+        <w:t>colors</w:t>
+      </w:r>
+      <w:proofErr w:type="spellEnd"/>
+      <w:r>
+        <w:rPr>
+          <w:lang w:val="en-GB"/>
+        </w:rPr>
+        <w:t>).</w:t>
       </w:r>
     </w:p>
     <w:p>
@@ -5008,7 +5762,35 @@
         <w:rPr>
           <w:lang w:val="en-GB"/>
         </w:rPr>
-        <w:t>I am gonna let the robot finish their task before removal, because i want to be as accurate as possible.</w:t>
+        <w:t xml:space="preserve">I am </w:t>
+      </w:r>
+      <w:proofErr w:type="spellStart"/>
+      <w:r>
+        <w:rPr>
+          <w:lang w:val="en-GB"/>
+        </w:rPr>
+        <w:t>gonna</w:t>
+      </w:r>
+      <w:proofErr w:type="spellEnd"/>
+      <w:r>
+        <w:rPr>
+          <w:lang w:val="en-GB"/>
+        </w:rPr>
+        <w:t xml:space="preserve"> let the robot finish their task before removal, because </w:t>
+      </w:r>
+      <w:proofErr w:type="spellStart"/>
+      <w:r>
+        <w:rPr>
+          <w:lang w:val="en-GB"/>
+        </w:rPr>
+        <w:t>i</w:t>
+      </w:r>
+      <w:proofErr w:type="spellEnd"/>
+      <w:r>
+        <w:rPr>
+          <w:lang w:val="en-GB"/>
+        </w:rPr>
+        <w:t xml:space="preserve"> want to be as accurate as possible.</w:t>
       </w:r>
     </w:p>
     <w:p>
@@ -5087,8 +5869,49 @@
           <w:color w:val="FF0000"/>
           <w:lang w:val="en-US"/>
         </w:rPr>
-        <w:t>The emulated robot are Thymio-II. More here with the sensors and speed and all of that ya knaaaa</w:t>
-      </w:r>
+        <w:t xml:space="preserve">The emulated robot are </w:t>
+      </w:r>
+      <w:proofErr w:type="spellStart"/>
+      <w:r>
+        <w:rPr>
+          <w:color w:val="FF0000"/>
+          <w:lang w:val="en-US"/>
+        </w:rPr>
+        <w:t>Thymio</w:t>
+      </w:r>
+      <w:proofErr w:type="spellEnd"/>
+      <w:r>
+        <w:rPr>
+          <w:color w:val="FF0000"/>
+          <w:lang w:val="en-US"/>
+        </w:rPr>
+        <w:t xml:space="preserve">-II. More here with the sensors and speed and all of that </w:t>
+      </w:r>
+      <w:proofErr w:type="spellStart"/>
+      <w:r>
+        <w:rPr>
+          <w:color w:val="FF0000"/>
+          <w:lang w:val="en-US"/>
+        </w:rPr>
+        <w:t>ya</w:t>
+      </w:r>
+      <w:proofErr w:type="spellEnd"/>
+      <w:r>
+        <w:rPr>
+          <w:color w:val="FF0000"/>
+          <w:lang w:val="en-US"/>
+        </w:rPr>
+        <w:t xml:space="preserve"> </w:t>
+      </w:r>
+      <w:proofErr w:type="spellStart"/>
+      <w:r>
+        <w:rPr>
+          <w:color w:val="FF0000"/>
+          <w:lang w:val="en-US"/>
+        </w:rPr>
+        <w:t>knaaaa</w:t>
+      </w:r>
+      <w:proofErr w:type="spellEnd"/>
     </w:p>
     <w:p>
       <w:pPr>
@@ -5159,8 +5982,16 @@
         <w:rPr>
           <w:lang w:val="en-US"/>
         </w:rPr>
-        <w:t>How do robot naviguate</w:t>
-      </w:r>
+        <w:t xml:space="preserve">How do robot </w:t>
+      </w:r>
+      <w:proofErr w:type="spellStart"/>
+      <w:r>
+        <w:rPr>
+          <w:lang w:val="en-US"/>
+        </w:rPr>
+        <w:t>naviguate</w:t>
+      </w:r>
+      <w:proofErr w:type="spellEnd"/>
     </w:p>
     <w:p>
       <w:pPr>
@@ -5381,29 +6212,6 @@
     </w:p>
     <w:p>
       <w:pPr>
-        <w:rPr>
-          <w:color w:val="FF0000"/>
-          <w:lang w:val="en-GB"/>
-        </w:rPr>
-      </w:pPr>
-      <w:r>
-        <w:rPr>
-          <w:color w:val="FF0000"/>
-          <w:lang w:val="en-GB"/>
-        </w:rPr>
-        <w:t>TODO for both noise and range, it could be interesting to speak about the spike as they are caracteristique of a healthy system (increase of resources, robot adapting) -&gt; very good alex.</w:t>
-      </w:r>
-    </w:p>
-    <w:p>
-      <w:pPr>
-        <w:rPr>
-          <w:color w:val="FF0000"/>
-          <w:lang w:val="en-GB"/>
-        </w:rPr>
-      </w:pPr>
-    </w:p>
-    <w:p>
-      <w:pPr>
         <w:pStyle w:val="Heading3"/>
         <w:jc w:val="both"/>
         <w:rPr>
@@ -5420,21 +6228,63 @@
         <w:rPr>
           <w:lang w:val="en-GB"/>
         </w:rPr>
-        <w:t xml:space="preserve"> (here nice past tense because it’s prior to the exps and results in time)</w:t>
-      </w:r>
-    </w:p>
-    <w:p>
-      <w:pPr>
-        <w:jc w:val="both"/>
-        <w:rPr>
-          <w:lang w:val="en-US"/>
-        </w:rPr>
-      </w:pPr>
-      <w:r>
-        <w:rPr>
-          <w:lang w:val="en-US"/>
-        </w:rPr>
-        <w:t>The influence of different noise levels has been tested before the experiments to select a bias that would be equal for every TAs. The noise is implemented as a communication failure mechanism, that is, whenever a robot tries to broadcast its current knowledge of the world, there’s a probability Pnoise that the communication with the receiver fails. The tests consisted of using CAITA and DAITA with 40 robots and make them collect 150 resources as fast as possible. The tests started with a probability of communication failure Pnoise of 0 and ended with Pnoise = 0.99. As can be seen in figure N (todo), the different levels of noise tested don’t show any kind of significant variation in the task completion rate (the rate at which the given task is completed). Nonetheless, a small variation of the completion rate for Pnoise = 0.99 can be seen in Figure N.</w:t>
+        <w:t xml:space="preserve"> (here nice past tense because it’s prior to the </w:t>
+      </w:r>
+      <w:proofErr w:type="spellStart"/>
+      <w:r>
+        <w:rPr>
+          <w:lang w:val="en-GB"/>
+        </w:rPr>
+        <w:t>exps</w:t>
+      </w:r>
+      <w:proofErr w:type="spellEnd"/>
+      <w:r>
+        <w:rPr>
+          <w:lang w:val="en-GB"/>
+        </w:rPr>
+        <w:t xml:space="preserve"> and results in time)</w:t>
+      </w:r>
+    </w:p>
+    <w:p>
+      <w:pPr>
+        <w:jc w:val="both"/>
+        <w:rPr>
+          <w:lang w:val="en-US"/>
+        </w:rPr>
+      </w:pPr>
+      <w:r>
+        <w:rPr>
+          <w:lang w:val="en-US"/>
+        </w:rPr>
+        <w:t xml:space="preserve">The influence of different noise levels has been tested before the experiments to select a bias that would be equal for every </w:t>
+      </w:r>
+      <w:proofErr w:type="spellStart"/>
+      <w:r>
+        <w:rPr>
+          <w:lang w:val="en-US"/>
+        </w:rPr>
+        <w:t>TAs.</w:t>
+      </w:r>
+      <w:proofErr w:type="spellEnd"/>
+      <w:r>
+        <w:rPr>
+          <w:lang w:val="en-US"/>
+        </w:rPr>
+        <w:t xml:space="preserve"> The noise is implemented as a communication failure mechanism, that is, whenever a robot tries to broadcast its current knowledge of the world, there’s a probability Pnoise that the communication with the receiver fails. The tests consisted of using CAITA and DAITA with 40 robots and make them collect 150 resources as fast as possible. The tests started with a probability of communication failure Pnoise of 0 and ended with Pnoise = 0.99. As can be seen in figure N (</w:t>
+      </w:r>
+      <w:proofErr w:type="spellStart"/>
+      <w:r>
+        <w:rPr>
+          <w:lang w:val="en-US"/>
+        </w:rPr>
+        <w:t>todo</w:t>
+      </w:r>
+      <w:proofErr w:type="spellEnd"/>
+      <w:r>
+        <w:rPr>
+          <w:lang w:val="en-US"/>
+        </w:rPr>
+        <w:t>), the different levels of noise tested don’t show any kind of significant variation in the task completion rate (the rate at which the given task is completed). Nonetheless, a small variation of the completion rate for Pnoise = 0.99 can be seen in Figure N.</w:t>
       </w:r>
     </w:p>
     <w:p>
@@ -5504,437 +6354,880 @@
       <w:pPr>
         <w:jc w:val="both"/>
         <w:rPr>
-          <w:lang w:val="en-US"/>
-        </w:rPr>
-      </w:pPr>
-      <w:r>
+          <w:color w:val="000000" w:themeColor="text1"/>
+          <w:lang w:val="en-US"/>
+        </w:rPr>
+      </w:pPr>
+      <w:r>
+        <w:rPr>
+          <w:color w:val="000000" w:themeColor="text1"/>
+          <w:lang w:val="en-US"/>
+        </w:rPr>
+        <w:t xml:space="preserve">These variations could mean that the system is highly robust even when 99% of the communications are lost. However, to furthermore explore the incidence of the noise on the system, one can look at the swarm’s perception error </w:t>
+      </w:r>
+      <m:oMath>
+        <m:r>
+          <w:rPr>
+            <w:rFonts w:ascii="Cambria Math" w:hAnsi="Cambria Math"/>
+            <w:color w:val="000000" w:themeColor="text1"/>
+            <w:lang w:val="en-US"/>
+          </w:rPr>
+          <m:t>e</m:t>
+        </m:r>
+      </m:oMath>
+      <w:r>
+        <w:rPr>
+          <w:color w:val="000000" w:themeColor="text1"/>
+          <w:lang w:val="en-US"/>
+        </w:rPr>
+        <w:t xml:space="preserve"> </w:t>
+      </w:r>
+      <w:r>
+        <w:rPr>
+          <w:color w:val="000000" w:themeColor="text1"/>
+          <w:lang w:val="en-US"/>
+        </w:rPr>
+        <w:t>of the actual environment:</w:t>
+      </w:r>
+    </w:p>
+    <w:p>
+      <w:pPr>
+        <w:jc w:val="both"/>
+        <w:rPr>
+          <w:color w:val="000000" w:themeColor="text1"/>
+          <w:lang w:val="en-US"/>
+        </w:rPr>
+      </w:pPr>
+    </w:p>
+    <w:p>
+      <w:pPr>
+        <w:jc w:val="both"/>
+        <w:rPr>
+          <w:rFonts w:eastAsiaTheme="minorEastAsia"/>
+          <w:color w:val="000000" w:themeColor="text1"/>
+          <w:lang w:val="en-US"/>
+        </w:rPr>
+      </w:pPr>
+      <m:oMathPara>
+        <m:oMath>
+          <m:r>
+            <w:rPr>
+              <w:rFonts w:ascii="Cambria Math" w:hAnsi="Cambria Math"/>
+              <w:color w:val="000000" w:themeColor="text1"/>
+              <w:lang w:val="en-US"/>
+            </w:rPr>
+            <m:t>e</m:t>
+          </m:r>
+          <m:d>
+            <m:dPr>
+              <m:ctrlPr>
+                <w:rPr>
+                  <w:rFonts w:ascii="Cambria Math" w:hAnsi="Cambria Math"/>
+                  <w:i/>
+                  <w:color w:val="000000" w:themeColor="text1"/>
+                  <w:lang w:val="en-US"/>
+                </w:rPr>
+              </m:ctrlPr>
+            </m:dPr>
+            <m:e>
+              <m:r>
+                <w:rPr>
+                  <w:rFonts w:ascii="Cambria Math" w:hAnsi="Cambria Math"/>
+                  <w:color w:val="000000" w:themeColor="text1"/>
+                  <w:lang w:val="en-US"/>
+                </w:rPr>
+                <m:t>T,i</m:t>
+              </m:r>
+            </m:e>
+          </m:d>
+          <m:r>
+            <w:rPr>
+              <w:rFonts w:ascii="Cambria Math" w:hAnsi="Cambria Math"/>
+              <w:color w:val="000000" w:themeColor="text1"/>
+              <w:lang w:val="en-US"/>
+            </w:rPr>
+            <m:t>=</m:t>
+          </m:r>
+          <m:nary>
+            <m:naryPr>
+              <m:chr m:val="∑"/>
+              <m:limLoc m:val="undOvr"/>
+              <m:supHide m:val="1"/>
+              <m:ctrlPr>
+                <w:rPr>
+                  <w:rFonts w:ascii="Cambria Math" w:hAnsi="Cambria Math"/>
+                  <w:i/>
+                  <w:color w:val="000000" w:themeColor="text1"/>
+                  <w:lang w:val="en-US"/>
+                </w:rPr>
+              </m:ctrlPr>
+            </m:naryPr>
+            <m:sub>
+              <m:r>
+                <w:rPr>
+                  <w:rFonts w:ascii="Cambria Math" w:hAnsi="Cambria Math"/>
+                  <w:color w:val="000000" w:themeColor="text1"/>
+                  <w:lang w:val="en-US"/>
+                </w:rPr>
+                <m:t>t in T</m:t>
+              </m:r>
+            </m:sub>
+            <m:sup/>
+            <m:e>
+              <m:d>
+                <m:dPr>
+                  <m:begChr m:val="|"/>
+                  <m:endChr m:val="|"/>
+                  <m:ctrlPr>
+                    <w:rPr>
+                      <w:rFonts w:ascii="Cambria Math" w:hAnsi="Cambria Math"/>
+                      <w:i/>
+                      <w:color w:val="000000" w:themeColor="text1"/>
+                      <w:lang w:val="en-US"/>
+                    </w:rPr>
+                  </m:ctrlPr>
+                </m:dPr>
+                <m:e>
+                  <m:r>
+                    <w:rPr>
+                      <w:rFonts w:ascii="Cambria Math" w:hAnsi="Cambria Math"/>
+                      <w:color w:val="000000" w:themeColor="text1"/>
+                      <w:lang w:val="en-US"/>
+                    </w:rPr>
+                    <m:t>d</m:t>
+                  </m:r>
+                  <m:d>
+                    <m:dPr>
+                      <m:ctrlPr>
+                        <w:rPr>
+                          <w:rFonts w:ascii="Cambria Math" w:hAnsi="Cambria Math"/>
+                          <w:i/>
+                          <w:color w:val="000000" w:themeColor="text1"/>
+                          <w:lang w:val="en-US"/>
+                        </w:rPr>
+                      </m:ctrlPr>
+                    </m:dPr>
+                    <m:e>
+                      <m:r>
+                        <w:rPr>
+                          <w:rFonts w:ascii="Cambria Math" w:hAnsi="Cambria Math"/>
+                          <w:color w:val="000000" w:themeColor="text1"/>
+                          <w:lang w:val="en-US"/>
+                        </w:rPr>
+                        <m:t>t,i</m:t>
+                      </m:r>
+                    </m:e>
+                  </m:d>
+                  <m:r>
+                    <w:rPr>
+                      <w:rFonts w:ascii="Cambria Math" w:hAnsi="Cambria Math"/>
+                      <w:color w:val="000000" w:themeColor="text1"/>
+                      <w:lang w:val="en-US"/>
+                    </w:rPr>
+                    <m:t>-rd</m:t>
+                  </m:r>
+                  <m:d>
+                    <m:dPr>
+                      <m:ctrlPr>
+                        <w:rPr>
+                          <w:rFonts w:ascii="Cambria Math" w:hAnsi="Cambria Math"/>
+                          <w:i/>
+                          <w:color w:val="000000" w:themeColor="text1"/>
+                          <w:lang w:val="en-US"/>
+                        </w:rPr>
+                      </m:ctrlPr>
+                    </m:dPr>
+                    <m:e>
+                      <m:r>
+                        <w:rPr>
+                          <w:rFonts w:ascii="Cambria Math" w:hAnsi="Cambria Math"/>
+                          <w:color w:val="000000" w:themeColor="text1"/>
+                          <w:lang w:val="en-US"/>
+                        </w:rPr>
+                        <m:t>t,i</m:t>
+                      </m:r>
+                    </m:e>
+                  </m:d>
+                </m:e>
+              </m:d>
+            </m:e>
+          </m:nary>
+          <m:r>
+            <w:rPr>
+              <w:rFonts w:ascii="Cambria Math" w:hAnsi="Cambria Math"/>
+              <w:color w:val="000000" w:themeColor="text1"/>
+              <w:lang w:val="en-US"/>
+            </w:rPr>
+            <m:t xml:space="preserve"> todo, see if this is a defined in disc2014</m:t>
+          </m:r>
+        </m:oMath>
+      </m:oMathPara>
+    </w:p>
+    <w:p>
+      <w:pPr>
+        <w:jc w:val="both"/>
+        <w:rPr>
+          <w:rFonts w:eastAsiaTheme="minorEastAsia"/>
+          <w:color w:val="000000" w:themeColor="text1"/>
+          <w:lang w:val="en-US"/>
+        </w:rPr>
+      </w:pPr>
+    </w:p>
+    <w:p>
+      <w:pPr>
+        <w:jc w:val="both"/>
+        <w:rPr>
+          <w:rFonts w:eastAsiaTheme="minorEastAsia"/>
+          <w:color w:val="000000" w:themeColor="text1"/>
+          <w:lang w:val="en-US"/>
+        </w:rPr>
+      </w:pPr>
+      <m:oMathPara>
+        <m:oMath>
+          <m:r>
+            <w:rPr>
+              <w:rFonts w:ascii="Cambria Math" w:eastAsiaTheme="minorEastAsia" w:hAnsi="Cambria Math"/>
+              <w:color w:val="000000" w:themeColor="text1"/>
+              <w:lang w:val="en-US"/>
+            </w:rPr>
+            <m:t xml:space="preserve"> where d</m:t>
+          </m:r>
+          <m:d>
+            <m:dPr>
+              <m:ctrlPr>
+                <w:rPr>
+                  <w:rFonts w:ascii="Cambria Math" w:eastAsiaTheme="minorEastAsia" w:hAnsi="Cambria Math"/>
+                  <w:i/>
+                  <w:color w:val="000000" w:themeColor="text1"/>
+                  <w:lang w:val="en-US"/>
+                </w:rPr>
+              </m:ctrlPr>
+            </m:dPr>
+            <m:e>
+              <m:r>
+                <w:rPr>
+                  <w:rFonts w:ascii="Cambria Math" w:eastAsiaTheme="minorEastAsia" w:hAnsi="Cambria Math"/>
+                  <w:color w:val="000000" w:themeColor="text1"/>
+                  <w:lang w:val="en-US"/>
+                </w:rPr>
+                <m:t>t</m:t>
+              </m:r>
+              <m:r>
+                <w:rPr>
+                  <w:rFonts w:ascii="Cambria Math" w:eastAsiaTheme="minorEastAsia" w:hAnsi="Cambria Math"/>
+                  <w:color w:val="000000" w:themeColor="text1"/>
+                  <w:lang w:val="en-US"/>
+                </w:rPr>
+                <m:t>,i</m:t>
+              </m:r>
+            </m:e>
+          </m:d>
+          <m:r>
+            <w:rPr>
+              <w:rFonts w:ascii="Cambria Math" w:eastAsiaTheme="minorEastAsia" w:hAnsi="Cambria Math"/>
+              <w:color w:val="000000" w:themeColor="text1"/>
+              <w:lang w:val="en-US"/>
+            </w:rPr>
+            <m:t xml:space="preserve"> is the demand for a task t</m:t>
+          </m:r>
+          <m:r>
+            <w:rPr>
+              <w:rFonts w:ascii="Cambria Math" w:eastAsiaTheme="minorEastAsia" w:hAnsi="Cambria Math"/>
+              <w:color w:val="000000" w:themeColor="text1"/>
+              <w:lang w:val="en-US"/>
+            </w:rPr>
+            <m:t xml:space="preserve"> at a given time i</m:t>
+          </m:r>
+          <m:r>
+            <w:rPr>
+              <w:rFonts w:ascii="Cambria Math" w:eastAsiaTheme="minorEastAsia" w:hAnsi="Cambria Math"/>
+              <w:color w:val="000000" w:themeColor="text1"/>
+              <w:lang w:val="en-US"/>
+            </w:rPr>
+            <m:t>, and rd</m:t>
+          </m:r>
+          <m:d>
+            <m:dPr>
+              <m:ctrlPr>
+                <w:rPr>
+                  <w:rFonts w:ascii="Cambria Math" w:eastAsiaTheme="minorEastAsia" w:hAnsi="Cambria Math"/>
+                  <w:i/>
+                  <w:color w:val="000000" w:themeColor="text1"/>
+                  <w:lang w:val="en-US"/>
+                </w:rPr>
+              </m:ctrlPr>
+            </m:dPr>
+            <m:e>
+              <m:r>
+                <w:rPr>
+                  <w:rFonts w:ascii="Cambria Math" w:eastAsiaTheme="minorEastAsia" w:hAnsi="Cambria Math"/>
+                  <w:color w:val="000000" w:themeColor="text1"/>
+                  <w:lang w:val="en-US"/>
+                </w:rPr>
+                <m:t>t</m:t>
+              </m:r>
+              <m:r>
+                <w:rPr>
+                  <w:rFonts w:ascii="Cambria Math" w:eastAsiaTheme="minorEastAsia" w:hAnsi="Cambria Math"/>
+                  <w:color w:val="000000" w:themeColor="text1"/>
+                  <w:lang w:val="en-US"/>
+                </w:rPr>
+                <m:t>,i</m:t>
+              </m:r>
+            </m:e>
+          </m:d>
+          <m:r>
+            <w:rPr>
+              <w:rFonts w:ascii="Cambria Math" w:eastAsiaTheme="minorEastAsia" w:hAnsi="Cambria Math"/>
+              <w:color w:val="000000" w:themeColor="text1"/>
+              <w:lang w:val="en-US"/>
+            </w:rPr>
+            <m:t xml:space="preserve"> is the real </m:t>
+          </m:r>
+        </m:oMath>
+      </m:oMathPara>
+    </w:p>
+    <w:p>
+      <w:pPr>
+        <w:jc w:val="both"/>
+        <w:rPr>
+          <w:rFonts w:eastAsiaTheme="minorEastAsia"/>
+          <w:color w:val="000000" w:themeColor="text1"/>
+          <w:lang w:val="en-US"/>
+        </w:rPr>
+      </w:pPr>
+      <m:oMathPara>
+        <m:oMath>
+          <m:r>
+            <w:rPr>
+              <w:rFonts w:ascii="Cambria Math" w:eastAsiaTheme="minorEastAsia" w:hAnsi="Cambria Math"/>
+              <w:color w:val="000000" w:themeColor="text1"/>
+              <w:lang w:val="en-US"/>
+            </w:rPr>
+            <m:t>demand for a task t</m:t>
+          </m:r>
+          <m:r>
+            <w:rPr>
+              <w:rFonts w:ascii="Cambria Math" w:eastAsiaTheme="minorEastAsia" w:hAnsi="Cambria Math"/>
+              <w:color w:val="000000" w:themeColor="text1"/>
+              <w:lang w:val="en-US"/>
+            </w:rPr>
+            <m:t xml:space="preserve"> a the given time i</m:t>
+          </m:r>
+        </m:oMath>
+      </m:oMathPara>
+    </w:p>
+    <w:p>
+      <w:pPr>
+        <w:jc w:val="both"/>
         <w:rPr>
           <w:color w:val="FF0000"/>
           <w:lang w:val="en-US"/>
         </w:rPr>
+      </w:pPr>
+    </w:p>
+    <w:p>
+      <w:pPr>
+        <w:jc w:val="both"/>
+        <w:rPr>
+          <w:lang w:val="en-US"/>
+        </w:rPr>
+      </w:pPr>
+      <w:r>
+        <w:rPr>
+          <w:lang w:val="en-US"/>
+        </w:rPr>
+        <w:t>Figure N depicts</w:t>
+      </w:r>
+      <w:r>
+        <w:rPr>
+          <w:lang w:val="en-US"/>
+        </w:rPr>
+        <w:t xml:space="preserve"> </w:t>
+      </w:r>
+      <w:r>
+        <w:rPr>
+          <w:lang w:val="en-US"/>
+        </w:rPr>
+        <w:t xml:space="preserve">the metric </w:t>
+      </w:r>
+      <m:oMath>
+        <m:r>
+          <w:rPr>
+            <w:rFonts w:ascii="Cambria Math" w:hAnsi="Cambria Math"/>
+            <w:lang w:val="en-US"/>
+          </w:rPr>
+          <m:t>e</m:t>
+        </m:r>
+      </m:oMath>
+      <w:r>
+        <w:rPr>
+          <w:lang w:val="en-US"/>
+        </w:rPr>
+        <w:t xml:space="preserve"> where i</w:t>
+      </w:r>
+      <w:r>
+        <w:rPr>
+          <w:lang w:val="en-US"/>
+        </w:rPr>
+        <w:t>t can be seen that both Pnoise = 0</w:t>
+      </w:r>
+      <w:r>
+        <w:rPr>
+          <w:lang w:val="en-US"/>
+        </w:rPr>
+        <w:t xml:space="preserve">, </w:t>
+      </w:r>
+      <w:r>
+        <w:rPr>
+          <w:lang w:val="en-US"/>
+        </w:rPr>
+        <w:t>Pnoise = 0.3</w:t>
+      </w:r>
+      <w:r>
+        <w:rPr>
+          <w:lang w:val="en-US"/>
+        </w:rPr>
+        <w:t xml:space="preserve">, and Pnoise = 0.7 </w:t>
+      </w:r>
+      <w:r>
+        <w:rPr>
+          <w:lang w:val="en-US"/>
+        </w:rPr>
+        <w:t>have around the same error.</w:t>
+      </w:r>
+      <w:r>
+        <w:rPr>
+          <w:lang w:val="en-US"/>
+        </w:rPr>
+        <w:t xml:space="preserve"> These slight variation even at high noise level such as Pnoise = 0.7 are plausible and are the result of the communication system implemented in DAITA. In the DAITA communication system,</w:t>
+      </w:r>
+      <w:r>
+        <w:rPr>
+          <w:lang w:val="en-US"/>
+        </w:rPr>
+        <w:t xml:space="preserve"> at</w:t>
+      </w:r>
+      <w:r>
+        <w:rPr>
+          <w:lang w:val="en-US"/>
+        </w:rPr>
+        <w:t xml:space="preserve"> </w:t>
+      </w:r>
+      <w:r>
+        <w:rPr>
+          <w:lang w:val="en-US"/>
+        </w:rPr>
+        <w:t>each simulation step every robot t</w:t>
+      </w:r>
+      <w:r>
+        <w:rPr>
+          <w:lang w:val="en-US"/>
+        </w:rPr>
+        <w:t>ries</w:t>
+      </w:r>
+      <w:r>
+        <w:rPr>
+          <w:lang w:val="en-US"/>
+        </w:rPr>
+        <w:t xml:space="preserve"> to share </w:t>
+      </w:r>
+      <w:r>
+        <w:rPr>
+          <w:lang w:val="en-US"/>
+        </w:rPr>
+        <w:t>its</w:t>
+      </w:r>
+      <w:r>
+        <w:rPr>
+          <w:lang w:val="en-US"/>
+        </w:rPr>
+        <w:t xml:space="preserve"> current knowledge of the world to all of the others individuals.</w:t>
+      </w:r>
+      <w:r>
+        <w:rPr>
+          <w:lang w:val="en-US"/>
+        </w:rPr>
+        <w:t xml:space="preserve"> In a system of 40 robots and a probability of success of 1 (that is, Pnoise is set to 0), the probability of a robot of receiving a packet at a given simulation step is of;  1 * 39 = 39. Moreover, r</w:t>
+      </w:r>
+      <w:r>
+        <w:rPr>
+          <w:lang w:val="en-US"/>
+        </w:rPr>
+        <w:t>ecall that each robot can only receive one packet per simulation step</w:t>
+      </w:r>
+      <w:r>
+        <w:rPr>
+          <w:lang w:val="en-US"/>
+        </w:rPr>
+        <w:t xml:space="preserve">, that is, which means that in this system the robot has 39 chances over 39 to receive a packet. Now, in a system where the </w:t>
+      </w:r>
+      <w:r>
+        <w:rPr>
+          <w:lang w:val="en-US"/>
+        </w:rPr>
+        <w:t>probability of success i</w:t>
+      </w:r>
+      <w:r>
+        <w:rPr>
+          <w:lang w:val="en-US"/>
+        </w:rPr>
+        <w:t>s</w:t>
+      </w:r>
+      <w:r>
+        <w:rPr>
+          <w:lang w:val="en-US"/>
+        </w:rPr>
+        <w:t xml:space="preserve"> of 0.3 (that is, Pnoise is set to 0.7</w:t>
+      </w:r>
+      <w:r>
+        <w:rPr>
+          <w:lang w:val="en-US"/>
+        </w:rPr>
+        <w:t xml:space="preserve">), the probability of receiving the packet is of; </w:t>
+      </w:r>
+      <w:r>
+        <w:rPr>
+          <w:lang w:val="en-US"/>
+        </w:rPr>
+        <w:t>0.3 * 39</w:t>
+      </w:r>
+      <w:r>
+        <w:rPr>
+          <w:lang w:val="en-US"/>
+        </w:rPr>
+        <w:t xml:space="preserve"> = 11.7. The robot who only need one packet can </w:t>
+      </w:r>
+      <w:proofErr w:type="spellStart"/>
+      <w:r>
+        <w:rPr>
+          <w:lang w:val="en-US"/>
+        </w:rPr>
+        <w:t>probabistically</w:t>
+      </w:r>
+      <w:proofErr w:type="spellEnd"/>
+      <w:r>
+        <w:rPr>
+          <w:lang w:val="en-US"/>
+        </w:rPr>
+        <w:t xml:space="preserve"> speaking receive 11.7 in average, enough for</w:t>
+      </w:r>
+      <w:r>
+        <w:rPr>
+          <w:color w:val="70AD47" w:themeColor="accent6"/>
+          <w:lang w:val="en-US"/>
+        </w:rPr>
+        <w:t xml:space="preserve"> </w:t>
+      </w:r>
+      <w:r>
+        <w:rPr>
+          <w:color w:val="000000" w:themeColor="text1"/>
+          <w:lang w:val="en-US"/>
+        </w:rPr>
+        <w:t>the system to update and spread the shared information globally</w:t>
+      </w:r>
+      <w:r>
+        <w:rPr>
+          <w:color w:val="000000" w:themeColor="text1"/>
+          <w:lang w:val="en-US"/>
+        </w:rPr>
+        <w:t>.</w:t>
+      </w:r>
+      <w:r>
+        <w:rPr>
+          <w:lang w:val="en-US"/>
+        </w:rPr>
+        <w:t xml:space="preserve"> When the probability of success drops at 0.01, it means that the robot will receive in average 0.39 packet each simulation step, effectively meaning that a robot will successfully receive a packet every 2.56 simulation step. </w:t>
+      </w:r>
+    </w:p>
+    <w:p>
+      <w:pPr>
+        <w:jc w:val="both"/>
+        <w:rPr>
+          <w:lang w:val="en-US"/>
+        </w:rPr>
+      </w:pPr>
+    </w:p>
+    <w:p>
+      <w:pPr>
+        <w:jc w:val="both"/>
+        <w:rPr>
+          <w:lang w:val="en-US"/>
+        </w:rPr>
+      </w:pPr>
+      <w:r>
+        <w:rPr>
+          <w:lang w:val="en-US"/>
+        </w:rPr>
+        <w:t>W</w:t>
+      </w:r>
+      <w:r>
+        <w:rPr>
+          <w:lang w:val="en-US"/>
+        </w:rPr>
+        <w:t>hen reaching a higher Pnoise</w:t>
+      </w:r>
+      <w:r>
+        <w:rPr>
+          <w:lang w:val="en-US"/>
+        </w:rPr>
+        <w:t xml:space="preserve"> and the success is so low that a robot does not receive a packet each simulation step,</w:t>
+      </w:r>
+      <w:r>
+        <w:rPr>
+          <w:lang w:val="en-US"/>
+        </w:rPr>
+        <w:t xml:space="preserve"> the swarm struggles to agree on the state of the current environment. This tendency of difference between the status of the</w:t>
+      </w:r>
+      <w:r>
+        <w:rPr>
+          <w:lang w:val="en-US"/>
+        </w:rPr>
+        <w:t xml:space="preserve"> </w:t>
+      </w:r>
+      <w:r>
+        <w:rPr>
+          <w:lang w:val="en-US"/>
+        </w:rPr>
+        <w:t>environment</w:t>
+      </w:r>
+      <w:r>
+        <w:rPr>
+          <w:lang w:val="en-US"/>
+        </w:rPr>
+        <w:t xml:space="preserve"> </w:t>
+      </w:r>
+      <w:r>
+        <w:rPr>
+          <w:lang w:val="en-US"/>
+        </w:rPr>
+        <w:t>and what is seen by the swarm can further be seen with Figure M. Figure M shows that when the noise is low (for Pnoise = 0 and 0.3), the current knowledge of the world is high (as information is shared faster) resulting in the robots adapting faster to the</w:t>
+      </w:r>
+      <w:r>
+        <w:rPr>
+          <w:lang w:val="en-US"/>
+        </w:rPr>
+        <w:t xml:space="preserve"> dynamic environment </w:t>
+      </w:r>
+      <w:r>
+        <w:rPr>
+          <w:lang w:val="en-US"/>
+        </w:rPr>
+        <w:t xml:space="preserve">– Which means high oscillations in the task allocation, resulting in </w:t>
+      </w:r>
+      <w:r>
+        <w:rPr>
+          <w:lang w:val="en-US"/>
+        </w:rPr>
+        <w:t xml:space="preserve">a </w:t>
+      </w:r>
+      <w:r>
+        <w:rPr>
+          <w:lang w:val="en-US"/>
+        </w:rPr>
+        <w:t>high numbers of task switch for each robot. Inversely, for a high probability of communication failure, the swarm struggles to adapt quickly to the changing environment as failure in communication means information is shared at a slower pace, which results in a low</w:t>
+      </w:r>
+      <w:r>
+        <w:rPr>
+          <w:lang w:val="en-US"/>
+        </w:rPr>
+        <w:t>er</w:t>
+      </w:r>
+      <w:r>
+        <w:rPr>
+          <w:lang w:val="en-US"/>
+        </w:rPr>
+        <w:t xml:space="preserve"> number of task switching </w:t>
+      </w:r>
+      <w:r>
+        <w:rPr>
+          <w:lang w:val="en-US"/>
+        </w:rPr>
+        <w:t>for each robot</w:t>
+      </w:r>
+      <w:r>
+        <w:rPr>
+          <w:lang w:val="en-US"/>
+        </w:rPr>
+        <w:t xml:space="preserve"> </w:t>
+      </w:r>
+      <w:r>
+        <w:rPr>
+          <w:lang w:val="en-US"/>
+        </w:rPr>
+        <w:t xml:space="preserve">(this </w:t>
+      </w:r>
+      <w:r>
+        <w:rPr>
+          <w:lang w:val="en-US"/>
+        </w:rPr>
+        <w:t>explains why Pnoise variate slightly in Figure N)</w:t>
+      </w:r>
+      <w:r>
+        <w:rPr>
+          <w:lang w:val="en-US"/>
+        </w:rPr>
+        <w:t>.</w:t>
+      </w:r>
+      <w:r>
+        <w:rPr>
+          <w:lang w:val="en-US"/>
+        </w:rPr>
+        <w:t xml:space="preserve"> The </w:t>
+      </w:r>
+      <w:r>
+        <w:rPr>
+          <w:lang w:val="en-US"/>
+        </w:rPr>
+        <w:t xml:space="preserve">consequence of </w:t>
+      </w:r>
+      <w:r>
+        <w:rPr>
+          <w:lang w:val="en-US"/>
+        </w:rPr>
+        <w:t>delay in information sharing caused by high probability in communication failure can also be seen in the distribution of task in the set of graphs in Figure N, where</w:t>
+      </w:r>
+      <w:r>
+        <w:rPr>
+          <w:lang w:val="en-US"/>
+        </w:rPr>
+        <w:t>,</w:t>
+      </w:r>
+      <w:r>
+        <w:rPr>
+          <w:lang w:val="en-US"/>
+        </w:rPr>
+        <w:t xml:space="preserve"> as Pnoise grows higher, the </w:t>
+      </w:r>
+      <w:r>
+        <w:rPr>
+          <w:lang w:val="en-US"/>
+        </w:rPr>
+        <w:t xml:space="preserve">task </w:t>
+      </w:r>
+      <w:r>
+        <w:rPr>
+          <w:lang w:val="en-US"/>
+        </w:rPr>
+        <w:t>distribution is smoothe</w:t>
+      </w:r>
+      <w:r>
+        <w:rPr>
+          <w:lang w:val="en-US"/>
+        </w:rPr>
+        <w:t>r.</w:t>
+      </w:r>
+      <w:r>
+        <w:rPr>
+          <w:lang w:val="en-US"/>
+        </w:rPr>
+        <w:t xml:space="preserve"> </w:t>
+      </w:r>
+      <w:proofErr w:type="spellStart"/>
+      <w:r>
+        <w:rPr>
+          <w:color w:val="70AD47" w:themeColor="accent6"/>
+          <w:lang w:val="en-US"/>
+        </w:rPr>
+        <w:t>Moreoever</w:t>
+      </w:r>
+      <w:proofErr w:type="spellEnd"/>
+      <w:r>
+        <w:rPr>
+          <w:color w:val="70AD47" w:themeColor="accent6"/>
+          <w:lang w:val="en-US"/>
+        </w:rPr>
+        <w:t xml:space="preserve">, a </w:t>
+      </w:r>
+      <w:proofErr w:type="spellStart"/>
+      <w:r>
+        <w:rPr>
+          <w:color w:val="70AD47" w:themeColor="accent6"/>
+          <w:lang w:val="en-US"/>
+        </w:rPr>
+        <w:t>characteristique</w:t>
+      </w:r>
+      <w:proofErr w:type="spellEnd"/>
+      <w:r>
+        <w:rPr>
+          <w:color w:val="70AD47" w:themeColor="accent6"/>
+          <w:lang w:val="en-US"/>
+        </w:rPr>
+        <w:t xml:space="preserve"> of the environment if the spikes visible in each graph. The more you see them the better.</w:t>
+      </w:r>
+    </w:p>
+    <w:p>
+      <w:pPr>
+        <w:jc w:val="both"/>
+        <w:rPr>
+          <w:lang w:val="en-US"/>
+        </w:rPr>
+      </w:pPr>
+    </w:p>
+    <w:p>
+      <w:pPr>
+        <w:jc w:val="both"/>
+        <w:rPr>
+          <w:lang w:val="en-US"/>
+        </w:rPr>
+      </w:pPr>
+      <w:r>
+        <w:rPr>
+          <w:lang w:val="en-US"/>
+        </w:rPr>
+        <w:t>For the rest of th</w:t>
+      </w:r>
+      <w:r>
+        <w:rPr>
+          <w:lang w:val="en-US"/>
+        </w:rPr>
+        <w:t>is</w:t>
+      </w:r>
+      <w:r>
+        <w:rPr>
+          <w:lang w:val="en-US"/>
+        </w:rPr>
+        <w:t xml:space="preserve"> document, each experiment assumes a noise level Pnoise of 0.3. This noise level still offers consistent results and a fast adaptation to the environment and remains a high number of communication failures</w:t>
+      </w:r>
+      <w:r>
+        <w:rPr>
+          <w:lang w:val="en-US"/>
+        </w:rPr>
+        <w:t>, which should be a proof of the robustness of AITA</w:t>
+      </w:r>
+      <w:r>
+        <w:rPr>
+          <w:lang w:val="en-US"/>
+        </w:rPr>
+        <w:t>.</w:t>
+      </w:r>
+    </w:p>
+    <w:p>
+      <w:pPr>
+        <w:jc w:val="both"/>
+        <w:rPr>
+          <w:lang w:val="en-US"/>
+        </w:rPr>
+      </w:pPr>
+    </w:p>
+    <w:p>
+      <w:pPr>
+        <w:jc w:val="both"/>
+        <w:rPr>
+          <w:lang w:val="en-US"/>
+        </w:rPr>
+      </w:pPr>
+      <w:r>
+        <w:rPr>
+          <w:noProof/>
+          <w:lang w:val="en-US"/>
+        </w:rPr>
         <w:lastRenderedPageBreak/>
-        <w:t>Having a few variations on the task completion rate</w:t>
-      </w:r>
-      <w:r>
-        <w:rPr>
-          <w:color w:val="FF0000"/>
-          <w:lang w:val="en-US"/>
-        </w:rPr>
-        <w:t>s</w:t>
-      </w:r>
-      <w:r>
-        <w:rPr>
-          <w:color w:val="FF0000"/>
-          <w:lang w:val="en-US"/>
-        </w:rPr>
-        <w:t xml:space="preserve"> means that the system is highly robust.</w:t>
-      </w:r>
-      <w:r>
-        <w:rPr>
-          <w:color w:val="FF0000"/>
-          <w:lang w:val="en-US"/>
-        </w:rPr>
-        <w:t xml:space="preserve"> -&gt; meh, It’s not highly robust with .99, it just means that the system can still do it in an other fashion. Rephrase that</w:t>
-      </w:r>
-      <w:r>
-        <w:rPr>
-          <w:color w:val="FF0000"/>
-          <w:lang w:val="en-US"/>
-        </w:rPr>
-        <w:t xml:space="preserve"> </w:t>
-      </w:r>
-      <w:r>
-        <w:rPr>
-          <w:lang w:val="en-US"/>
-        </w:rPr>
-        <w:t>Such robustness can be explained by the communication network used by the system - When the environment contains 40 robots, each of them will try to broadcast their current knowledge of the world to all 39 other robots with a probability of success of 0.01 (</w:t>
-      </w:r>
-      <w:r>
-        <w:rPr>
-          <w:lang w:val="en-US"/>
-        </w:rPr>
-        <w:t>when</w:t>
-      </w:r>
-      <w:r>
-        <w:rPr>
-          <w:lang w:val="en-US"/>
-        </w:rPr>
-        <w:t xml:space="preserve"> Pnoise is set to 0.99).</w:t>
-      </w:r>
-      <w:r>
-        <w:rPr>
-          <w:lang w:val="en-US"/>
-        </w:rPr>
-        <w:t xml:space="preserve"> </w:t>
-      </w:r>
-      <w:r>
-        <w:rPr>
-          <w:lang w:val="en-US"/>
-        </w:rPr>
-        <w:t>This yields the following</w:t>
-      </w:r>
-      <w:r>
-        <w:rPr>
-          <w:lang w:val="en-US"/>
-        </w:rPr>
-        <w:t xml:space="preserve"> probabilistic result</w:t>
-      </w:r>
-      <w:r>
-        <w:rPr>
-          <w:lang w:val="en-US"/>
-        </w:rPr>
-        <w:t xml:space="preserve">: </w:t>
-      </w:r>
-    </w:p>
-    <w:p>
-      <w:pPr>
-        <w:jc w:val="both"/>
-        <w:rPr>
-          <w:lang w:val="en-US"/>
-        </w:rPr>
-      </w:pPr>
-    </w:p>
-    <w:p>
-      <w:pPr>
-        <w:jc w:val="both"/>
-        <w:rPr>
-          <w:lang w:val="en-US"/>
-        </w:rPr>
-      </w:pPr>
-      <w:r>
-        <w:rPr>
-          <w:lang w:val="en-US"/>
-        </w:rPr>
-        <w:t>40 * 39 * 0.01.= 15.6.</w:t>
-      </w:r>
-    </w:p>
-    <w:p>
-      <w:pPr>
-        <w:jc w:val="both"/>
-        <w:rPr>
-          <w:lang w:val="en-US"/>
-        </w:rPr>
-      </w:pPr>
-    </w:p>
-    <w:p>
-      <w:pPr>
-        <w:jc w:val="both"/>
-        <w:rPr>
-          <w:lang w:val="en-US"/>
-        </w:rPr>
-      </w:pPr>
-      <w:r>
-        <w:rPr>
-          <w:lang w:val="en-US"/>
-        </w:rPr>
-        <w:t xml:space="preserve">This </w:t>
-      </w:r>
-      <w:r>
-        <w:rPr>
-          <w:lang w:val="en-US"/>
-        </w:rPr>
-        <w:t>probabilistic result</w:t>
-      </w:r>
-      <w:r>
-        <w:rPr>
-          <w:lang w:val="en-US"/>
-        </w:rPr>
-        <w:t xml:space="preserve"> means that </w:t>
-      </w:r>
-      <w:r>
-        <w:rPr>
-          <w:lang w:val="en-US"/>
-        </w:rPr>
-        <w:t>among</w:t>
-      </w:r>
-      <w:r>
-        <w:rPr>
-          <w:lang w:val="en-US"/>
-        </w:rPr>
-        <w:t xml:space="preserve"> all the communication failures, 15.6 on average are successful, enough for the system to update </w:t>
-      </w:r>
-      <w:r>
-        <w:rPr>
-          <w:lang w:val="en-US"/>
-        </w:rPr>
-        <w:t xml:space="preserve">and spread </w:t>
-      </w:r>
-      <w:r>
-        <w:rPr>
-          <w:lang w:val="en-US"/>
-        </w:rPr>
-        <w:t>the shared information globally.</w:t>
-      </w:r>
-      <w:r>
-        <w:rPr>
-          <w:lang w:val="en-US"/>
-        </w:rPr>
-        <w:t xml:space="preserve"> F</w:t>
-      </w:r>
-      <w:r>
-        <w:rPr>
-          <w:lang w:val="en-US"/>
-        </w:rPr>
-        <w:t>urthermore</w:t>
-      </w:r>
-      <w:r>
-        <w:rPr>
-          <w:lang w:val="en-US"/>
-        </w:rPr>
-        <w:t>, t</w:t>
-      </w:r>
-      <w:r>
-        <w:rPr>
-          <w:lang w:val="en-US"/>
-        </w:rPr>
-        <w:t>his can be seen in the series of graphs in figure N todo</w:t>
-      </w:r>
-      <w:r>
-        <w:rPr>
-          <w:lang w:val="en-US"/>
-        </w:rPr>
-        <w:t xml:space="preserve"> which </w:t>
-      </w:r>
-      <w:r>
-        <w:rPr>
-          <w:lang w:val="en-US"/>
-        </w:rPr>
-        <w:t xml:space="preserve">depicts the combined error for each task </w:t>
-      </w:r>
-      <w:r>
-        <w:rPr>
-          <w:lang w:val="en-US"/>
-        </w:rPr>
-        <w:t xml:space="preserve">-- </w:t>
-      </w:r>
-      <w:r>
-        <w:rPr>
-          <w:lang w:val="en-US"/>
-        </w:rPr>
-        <w:t>the difference between what is known by the swarm and the status of the current</w:t>
-      </w:r>
-      <w:r>
-        <w:rPr>
-          <w:lang w:val="en-US"/>
-        </w:rPr>
-        <w:t xml:space="preserve"> world -- </w:t>
-      </w:r>
-      <w:r>
-        <w:rPr>
-          <w:lang w:val="en-US"/>
-        </w:rPr>
-        <w:t xml:space="preserve"> where it can be seen that both Pnoise = 0 and Pnoise = 0.3 have around the same error. However, when reaching a higher Pnoise, the error becomes higher as the swarm struggles to agree on the state of the current environment. This tendency of difference between the status of the</w:t>
-      </w:r>
-      <w:r>
-        <w:rPr>
-          <w:lang w:val="en-US"/>
-        </w:rPr>
-        <w:t xml:space="preserve"> </w:t>
-      </w:r>
-      <w:r>
-        <w:rPr>
-          <w:lang w:val="en-US"/>
-        </w:rPr>
-        <w:t>environment</w:t>
-      </w:r>
-      <w:r>
-        <w:rPr>
-          <w:lang w:val="en-US"/>
-        </w:rPr>
-        <w:t xml:space="preserve"> </w:t>
-      </w:r>
-      <w:r>
-        <w:rPr>
-          <w:lang w:val="en-US"/>
-        </w:rPr>
-        <w:t>and what is seen by the swarm can further be seen with Figure M. Figure M shows that when the noise is low (for Pnoise = 0 and 0.3), the current knowledge of the world is high (as information is shared faster) resulting in the robots adapting faster to the</w:t>
-      </w:r>
-      <w:r>
-        <w:rPr>
-          <w:lang w:val="en-US"/>
-        </w:rPr>
-        <w:t xml:space="preserve"> dynamic environment </w:t>
-      </w:r>
-      <w:r>
-        <w:rPr>
-          <w:lang w:val="en-US"/>
-        </w:rPr>
-        <w:t xml:space="preserve">– Which means high oscillations in the task allocation, resulting in </w:t>
-      </w:r>
-      <w:r>
-        <w:rPr>
-          <w:lang w:val="en-US"/>
-        </w:rPr>
-        <w:t xml:space="preserve">a </w:t>
-      </w:r>
-      <w:r>
-        <w:rPr>
-          <w:lang w:val="en-US"/>
-        </w:rPr>
-        <w:t>high numbers of task switch for each robot. Inversely, for a high probability of communication failure, the swarm struggles to adapt quickly to the changing environment as failure in communication means information is shared at a slower pace, which results in a low</w:t>
-      </w:r>
-      <w:r>
-        <w:rPr>
-          <w:lang w:val="en-US"/>
-        </w:rPr>
-        <w:t>er</w:t>
-      </w:r>
-      <w:r>
-        <w:rPr>
-          <w:lang w:val="en-US"/>
-        </w:rPr>
-        <w:t xml:space="preserve"> number of task switching </w:t>
-      </w:r>
-      <w:r>
-        <w:rPr>
-          <w:lang w:val="en-US"/>
-        </w:rPr>
-        <w:t>for each robot</w:t>
-      </w:r>
-      <w:r>
-        <w:rPr>
-          <w:lang w:val="en-US"/>
-        </w:rPr>
-        <w:t xml:space="preserve"> </w:t>
-      </w:r>
-      <w:r>
-        <w:rPr>
-          <w:lang w:val="en-US"/>
-        </w:rPr>
-        <w:t xml:space="preserve">(this </w:t>
-      </w:r>
-      <w:r>
-        <w:rPr>
-          <w:lang w:val="en-US"/>
-        </w:rPr>
-        <w:t>explains why Pnoise variate slightly in Figure N)</w:t>
-      </w:r>
-      <w:r>
-        <w:rPr>
-          <w:lang w:val="en-US"/>
-        </w:rPr>
-        <w:t>.</w:t>
-      </w:r>
-      <w:r>
-        <w:rPr>
-          <w:lang w:val="en-US"/>
-        </w:rPr>
-        <w:t xml:space="preserve"> The </w:t>
-      </w:r>
-      <w:r>
-        <w:rPr>
-          <w:lang w:val="en-US"/>
-        </w:rPr>
-        <w:t xml:space="preserve">consequence of </w:t>
-      </w:r>
-      <w:r>
-        <w:rPr>
-          <w:lang w:val="en-US"/>
-        </w:rPr>
-        <w:t>delay in information sharing caused by high probability in communication failure can also be seen in the distribution of task in the set of graphs in Figure N, where</w:t>
-      </w:r>
-      <w:r>
-        <w:rPr>
-          <w:lang w:val="en-US"/>
-        </w:rPr>
-        <w:t>,</w:t>
-      </w:r>
-      <w:r>
-        <w:rPr>
-          <w:lang w:val="en-US"/>
-        </w:rPr>
-        <w:t xml:space="preserve"> as Pnoise grows higher, the </w:t>
-      </w:r>
-      <w:r>
-        <w:rPr>
-          <w:lang w:val="en-US"/>
-        </w:rPr>
-        <w:t xml:space="preserve">task </w:t>
-      </w:r>
-      <w:r>
-        <w:rPr>
-          <w:lang w:val="en-US"/>
-        </w:rPr>
-        <w:t>distribution is smoothe</w:t>
-      </w:r>
-      <w:r>
-        <w:rPr>
-          <w:lang w:val="en-US"/>
-        </w:rPr>
-        <w:t>r.</w:t>
-      </w:r>
-    </w:p>
-    <w:p>
-      <w:pPr>
-        <w:jc w:val="both"/>
-        <w:rPr>
-          <w:lang w:val="en-US"/>
-        </w:rPr>
-      </w:pPr>
-    </w:p>
-    <w:p>
-      <w:pPr>
-        <w:jc w:val="both"/>
-        <w:rPr>
-          <w:lang w:val="en-US"/>
-        </w:rPr>
-      </w:pPr>
-      <w:r>
-        <w:rPr>
-          <w:lang w:val="en-US"/>
-        </w:rPr>
-        <w:t>For the rest of th</w:t>
-      </w:r>
-      <w:r>
-        <w:rPr>
-          <w:lang w:val="en-US"/>
-        </w:rPr>
-        <w:t>is</w:t>
-      </w:r>
-      <w:r>
-        <w:rPr>
-          <w:lang w:val="en-US"/>
-        </w:rPr>
-        <w:t xml:space="preserve"> document, each experiment assumes a noise level Pnoise of 0.3. This noise level still offers consistent results and a fast adaptation to the environment and remains a high number of communication failures</w:t>
-      </w:r>
-      <w:r>
-        <w:rPr>
-          <w:lang w:val="en-US"/>
-        </w:rPr>
-        <w:t>, which should be a proof of the robustness of AITA</w:t>
-      </w:r>
-      <w:r>
-        <w:rPr>
-          <w:lang w:val="en-US"/>
-        </w:rPr>
-        <w:t>.</w:t>
-      </w:r>
-    </w:p>
-    <w:p>
-      <w:pPr>
-        <w:jc w:val="both"/>
-        <w:rPr>
-          <w:lang w:val="en-US"/>
-        </w:rPr>
-      </w:pPr>
-    </w:p>
-    <w:p>
-      <w:pPr>
-        <w:jc w:val="both"/>
-        <w:rPr>
-          <w:lang w:val="en-US"/>
-        </w:rPr>
-      </w:pPr>
-      <w:r>
-        <w:rPr>
-          <w:noProof/>
-          <w:lang w:val="en-US"/>
-        </w:rPr>
         <w:drawing>
-          <wp:inline distT="0" distB="0" distL="0" distR="0" wp14:anchorId="7545E121" wp14:editId="72E6B350">
-            <wp:extent cx="2840400" cy="2131200"/>
-            <wp:effectExtent l="0" t="0" r="4445" b="2540"/>
-            <wp:docPr id="29" name="Picture 29" descr="Chart&#10;&#10;Description automatically generated"/>
+          <wp:inline distT="0" distB="0" distL="0" distR="0" wp14:anchorId="01B2FB42" wp14:editId="3F29C566">
+            <wp:extent cx="2814581" cy="2007856"/>
+            <wp:effectExtent l="0" t="0" r="5080" b="0"/>
+            <wp:docPr id="38" name="Picture 38" descr="Chart, histogram&#10;&#10;Description automatically generated"/>
             <wp:cNvGraphicFramePr>
               <a:graphicFrameLocks xmlns:a="http://schemas.openxmlformats.org/drawingml/2006/main" noChangeAspect="1"/>
             </wp:cNvGraphicFramePr>
@@ -5942,10 +7235,10 @@
               <a:graphicData uri="http://schemas.openxmlformats.org/drawingml/2006/picture">
                 <pic:pic xmlns:pic="http://schemas.openxmlformats.org/drawingml/2006/picture">
                   <pic:nvPicPr>
-                    <pic:cNvPr id="29" name="Picture 29" descr="Chart&#10;&#10;Description automatically generated"/>
+                    <pic:cNvPr id="38" name="Picture 38" descr="Chart, histogram&#10;&#10;Description automatically generated"/>
                     <pic:cNvPicPr/>
                   </pic:nvPicPr>
-                  <pic:blipFill>
+                  <pic:blipFill rotWithShape="1">
                     <a:blip r:embed="rId20" cstate="print">
                       <a:extLst>
                         <a:ext uri="{28A0092B-C50C-407E-A947-70E740481C1C}">
@@ -5953,18 +7246,25 @@
                         </a:ext>
                       </a:extLst>
                     </a:blip>
-                    <a:stretch>
-                      <a:fillRect/>
-                    </a:stretch>
+                    <a:srcRect l="4591" t="2525" r="5309" b="3233"/>
+                    <a:stretch/>
                   </pic:blipFill>
-                  <pic:spPr>
+                  <pic:spPr bwMode="auto">
                     <a:xfrm>
                       <a:off x="0" y="0"/>
-                      <a:ext cx="2840400" cy="2131200"/>
+                      <a:ext cx="2815447" cy="2008473"/>
                     </a:xfrm>
                     <a:prstGeom prst="rect">
                       <a:avLst/>
                     </a:prstGeom>
+                    <a:ln>
+                      <a:noFill/>
+                    </a:ln>
+                    <a:extLst>
+                      <a:ext uri="{53640926-AAD7-44D8-BBD7-CCE9431645EC}">
+                        <a14:shadowObscured xmlns:a14="http://schemas.microsoft.com/office/drawing/2010/main"/>
+                      </a:ext>
+                    </a:extLst>
                   </pic:spPr>
                 </pic:pic>
               </a:graphicData>
@@ -5978,10 +7278,10 @@
           <w:lang w:val="en-US"/>
         </w:rPr>
         <w:drawing>
-          <wp:inline distT="0" distB="0" distL="0" distR="0" wp14:anchorId="5E87EDA4" wp14:editId="2B1FC2C9">
-            <wp:extent cx="2840400" cy="2131200"/>
-            <wp:effectExtent l="0" t="0" r="4445" b="2540"/>
-            <wp:docPr id="30" name="Picture 30" descr="Chart, line chart&#10;&#10;Description automatically generated"/>
+          <wp:inline distT="0" distB="0" distL="0" distR="0" wp14:anchorId="31D5F7CE" wp14:editId="2B6026A9">
+            <wp:extent cx="2516094" cy="2079811"/>
+            <wp:effectExtent l="0" t="0" r="0" b="3175"/>
+            <wp:docPr id="39" name="Picture 39" descr="Chart, line chart&#10;&#10;Description automatically generated"/>
             <wp:cNvGraphicFramePr>
               <a:graphicFrameLocks xmlns:a="http://schemas.openxmlformats.org/drawingml/2006/main" noChangeAspect="1"/>
             </wp:cNvGraphicFramePr>
@@ -5989,29 +7289,36 @@
               <a:graphicData uri="http://schemas.openxmlformats.org/drawingml/2006/picture">
                 <pic:pic xmlns:pic="http://schemas.openxmlformats.org/drawingml/2006/picture">
                   <pic:nvPicPr>
-                    <pic:cNvPr id="30" name="Picture 30" descr="Chart, line chart&#10;&#10;Description automatically generated"/>
+                    <pic:cNvPr id="39" name="Picture 39" descr="Chart, line chart&#10;&#10;Description automatically generated"/>
                     <pic:cNvPicPr/>
                   </pic:nvPicPr>
-                  <pic:blipFill>
-                    <a:blip r:embed="rId21" cstate="print">
+                  <pic:blipFill rotWithShape="1">
+                    <a:blip r:embed="rId21">
                       <a:extLst>
                         <a:ext uri="{28A0092B-C50C-407E-A947-70E740481C1C}">
                           <a14:useLocalDpi xmlns:a14="http://schemas.microsoft.com/office/drawing/2010/main" val="0"/>
                         </a:ext>
                       </a:extLst>
                     </a:blip>
-                    <a:stretch>
-                      <a:fillRect/>
-                    </a:stretch>
+                    <a:srcRect l="3577" t="562" r="7801" b="1808"/>
+                    <a:stretch/>
                   </pic:blipFill>
-                  <pic:spPr>
+                  <pic:spPr bwMode="auto">
                     <a:xfrm>
                       <a:off x="0" y="0"/>
-                      <a:ext cx="2840400" cy="2131200"/>
+                      <a:ext cx="2517200" cy="2080726"/>
                     </a:xfrm>
                     <a:prstGeom prst="rect">
                       <a:avLst/>
                     </a:prstGeom>
+                    <a:ln>
+                      <a:noFill/>
+                    </a:ln>
+                    <a:extLst>
+                      <a:ext uri="{53640926-AAD7-44D8-BBD7-CCE9431645EC}">
+                        <a14:shadowObscured xmlns:a14="http://schemas.microsoft.com/office/drawing/2010/main"/>
+                      </a:ext>
+                    </a:extLst>
                   </pic:spPr>
                 </pic:pic>
               </a:graphicData>
@@ -6049,7 +7356,6 @@
                 <w:noProof/>
                 <w:lang w:val="en-US"/>
               </w:rPr>
-              <w:lastRenderedPageBreak/>
               <w:drawing>
                 <wp:inline distT="0" distB="0" distL="0" distR="0" wp14:anchorId="5F3BF153" wp14:editId="166DFE56">
                   <wp:extent cx="2401200" cy="1800000"/>
@@ -6249,7 +7555,21 @@
         <w:rPr>
           <w:lang w:val="en-US"/>
         </w:rPr>
-        <w:t>Maybe in legeng of row[3], the no foraging at 2000 can be seen in the error graph (it is the spike)</w:t>
+        <w:t xml:space="preserve">Maybe in </w:t>
+      </w:r>
+      <w:proofErr w:type="spellStart"/>
+      <w:r>
+        <w:rPr>
+          <w:lang w:val="en-US"/>
+        </w:rPr>
+        <w:t>legeng</w:t>
+      </w:r>
+      <w:proofErr w:type="spellEnd"/>
+      <w:r>
+        <w:rPr>
+          <w:lang w:val="en-US"/>
+        </w:rPr>
+        <w:t xml:space="preserve"> of row[3], the no foraging at 2000 can be seen in the error graph (it is the spike)</w:t>
       </w:r>
       <w:r>
         <w:rPr>
@@ -6261,7 +7581,21 @@
         <w:rPr>
           <w:lang w:val="en-US"/>
         </w:rPr>
-        <w:t xml:space="preserve"> tODO above, can’t tell which graph is what lol</w:t>
+        <w:t xml:space="preserve"> </w:t>
+      </w:r>
+      <w:proofErr w:type="spellStart"/>
+      <w:r>
+        <w:rPr>
+          <w:lang w:val="en-US"/>
+        </w:rPr>
+        <w:t>tODO</w:t>
+      </w:r>
+      <w:proofErr w:type="spellEnd"/>
+      <w:r>
+        <w:rPr>
+          <w:lang w:val="en-US"/>
+        </w:rPr>
+        <w:t xml:space="preserve"> above, can’t tell which graph is what lol</w:t>
       </w:r>
     </w:p>
     <w:p>
@@ -6282,126 +7616,165 @@
     </w:p>
     <w:p>
       <w:pPr>
-        <w:jc w:val="both"/>
+        <w:rPr>
+          <w:lang w:val="en-US"/>
+        </w:rPr>
+      </w:pPr>
+    </w:p>
+    <w:p>
+      <w:pPr>
+        <w:pStyle w:val="Heading3"/>
+        <w:rPr>
+          <w:lang w:val="en-GB"/>
+        </w:rPr>
+      </w:pPr>
+      <w:r>
+        <w:rPr>
+          <w:lang w:val="en-GB"/>
+        </w:rPr>
+        <w:t>Communication</w:t>
+      </w:r>
+      <w:r>
+        <w:rPr>
+          <w:lang w:val="en-GB"/>
+        </w:rPr>
+        <w:t xml:space="preserve"> -&gt; think about how to approach what does the noise influence on.</w:t>
+      </w:r>
+    </w:p>
+    <w:p>
+      <w:pPr>
+        <w:jc w:val="both"/>
+        <w:rPr>
+          <w:lang w:val="en-GB"/>
+        </w:rPr>
+      </w:pPr>
+      <w:r>
+        <w:rPr>
+          <w:lang w:val="en-GB"/>
+        </w:rPr>
+        <w:t>The influence in the</w:t>
+      </w:r>
+      <w:r>
+        <w:rPr>
+          <w:lang w:val="en-GB"/>
+        </w:rPr>
+        <w:t xml:space="preserve"> change of</w:t>
+      </w:r>
+      <w:r>
+        <w:rPr>
+          <w:lang w:val="en-GB"/>
+        </w:rPr>
+        <w:t xml:space="preserve"> communication range</w:t>
+      </w:r>
+      <w:r>
+        <w:rPr>
+          <w:lang w:val="en-GB"/>
+        </w:rPr>
+        <w:t xml:space="preserve"> has been tested prior to the experiments to observe and highlight the effect of it over the system. The experiment assumes that a communication device is placed on top of the agents to enables multidirectional short range/long range communication </w:t>
+      </w:r>
+      <w:r>
+        <w:rPr>
+          <w:lang w:val="en-GB"/>
+        </w:rPr>
+        <w:t>(whether the robot receiving the communication is in front or behind does not matter as long as it is within the range)</w:t>
+      </w:r>
+      <w:r>
+        <w:rPr>
+          <w:lang w:val="en-GB"/>
+        </w:rPr>
+        <w:t xml:space="preserve">. The test consisted of using DAITA </w:t>
+      </w:r>
+      <w:r>
+        <w:rPr>
+          <w:lang w:val="en-US"/>
+        </w:rPr>
+        <w:t>with 40 robots and make them collect 150 resources as fast as possible</w:t>
+      </w:r>
+      <w:r>
+        <w:rPr>
+          <w:lang w:val="en-US"/>
+        </w:rPr>
+        <w:t xml:space="preserve">. Figure N shows that </w:t>
+      </w:r>
+    </w:p>
+    <w:p>
+      <w:pPr>
+        <w:jc w:val="both"/>
+        <w:rPr>
+          <w:lang w:val="en-GB"/>
+        </w:rPr>
+      </w:pPr>
+    </w:p>
+    <w:p>
+      <w:pPr>
         <w:rPr>
           <w:color w:val="FF0000"/>
-          <w:lang w:val="en-US"/>
+          <w:lang w:val="en-GB"/>
         </w:rPr>
       </w:pPr>
       <w:r>
         <w:rPr>
           <w:color w:val="FF0000"/>
-          <w:lang w:val="en-US"/>
-        </w:rPr>
-        <w:t>Develop here with the results</w:t>
-      </w:r>
-    </w:p>
-    <w:p>
-      <w:pPr>
-        <w:rPr>
-          <w:lang w:val="en-US"/>
-        </w:rPr>
-      </w:pPr>
-    </w:p>
-    <w:p>
-      <w:pPr>
-        <w:pStyle w:val="Heading3"/>
-        <w:rPr>
-          <w:lang w:val="en-GB"/>
-        </w:rPr>
-      </w:pPr>
-      <w:r>
-        <w:rPr>
-          <w:lang w:val="en-GB"/>
-        </w:rPr>
-        <w:t>Communication</w:t>
-      </w:r>
-      <w:r>
-        <w:rPr>
-          <w:lang w:val="en-GB"/>
-        </w:rPr>
-        <w:t xml:space="preserve"> -&gt; think about how to approach what does the noise influence on.</w:t>
-      </w:r>
-    </w:p>
-    <w:p>
-      <w:pPr>
-        <w:jc w:val="both"/>
-        <w:rPr>
-          <w:lang w:val="en-GB"/>
-        </w:rPr>
-      </w:pPr>
-      <w:r>
-        <w:rPr>
-          <w:lang w:val="en-GB"/>
-        </w:rPr>
-        <w:t>The influence in the</w:t>
-      </w:r>
-      <w:r>
-        <w:rPr>
-          <w:lang w:val="en-GB"/>
-        </w:rPr>
-        <w:t xml:space="preserve"> change of</w:t>
-      </w:r>
-      <w:r>
-        <w:rPr>
-          <w:lang w:val="en-GB"/>
-        </w:rPr>
-        <w:t xml:space="preserve"> communication range</w:t>
-      </w:r>
-      <w:r>
-        <w:rPr>
-          <w:lang w:val="en-GB"/>
-        </w:rPr>
-        <w:t xml:space="preserve"> has been tested prior to the experiments to observe and highlight the effect of it over the system. The experiment assumes that a communication device is placed on top of the agents to enables multidirectional short range/long range communication </w:t>
-      </w:r>
-      <w:r>
-        <w:rPr>
-          <w:lang w:val="en-GB"/>
-        </w:rPr>
-        <w:t>(whether the robot receiving the communication is in front or behind does not matter as long as it is within the range)</w:t>
-      </w:r>
-      <w:r>
-        <w:rPr>
-          <w:lang w:val="en-GB"/>
-        </w:rPr>
-        <w:t xml:space="preserve">. The test consisted of using DAITA </w:t>
-      </w:r>
-      <w:r>
-        <w:rPr>
-          <w:lang w:val="en-US"/>
-        </w:rPr>
-        <w:t>with 40 robots and make them collect 150 resources as fast as possible</w:t>
-      </w:r>
-      <w:r>
-        <w:rPr>
-          <w:lang w:val="en-US"/>
-        </w:rPr>
-        <w:t xml:space="preserve">. Figure N shows that </w:t>
-      </w:r>
-    </w:p>
-    <w:p>
-      <w:pPr>
-        <w:jc w:val="both"/>
-        <w:rPr>
-          <w:lang w:val="en-GB"/>
-        </w:rPr>
-      </w:pPr>
-    </w:p>
-    <w:p>
-      <w:pPr>
-        <w:jc w:val="both"/>
-        <w:rPr>
-          <w:lang w:val="en-GB"/>
-        </w:rPr>
-      </w:pPr>
-    </w:p>
-    <w:p>
-      <w:pPr>
-        <w:jc w:val="both"/>
+          <w:lang w:val="en-GB"/>
+        </w:rPr>
+        <w:t xml:space="preserve">TODO it could be interesting to speak about the spike as they are </w:t>
+      </w:r>
+      <w:proofErr w:type="spellStart"/>
+      <w:r>
         <w:rPr>
           <w:color w:val="FF0000"/>
           <w:lang w:val="en-GB"/>
         </w:rPr>
+        <w:t>caracteristique</w:t>
+      </w:r>
+      <w:proofErr w:type="spellEnd"/>
+      <w:r>
+        <w:rPr>
+          <w:color w:val="FF0000"/>
+          <w:lang w:val="en-GB"/>
+        </w:rPr>
+        <w:t xml:space="preserve"> of a healthy system (increase of resources, robot adapting) -&gt; very good </w:t>
+      </w:r>
+      <w:proofErr w:type="spellStart"/>
+      <w:r>
+        <w:rPr>
+          <w:color w:val="FF0000"/>
+          <w:lang w:val="en-GB"/>
+        </w:rPr>
+        <w:t>alex</w:t>
+      </w:r>
+      <w:proofErr w:type="spellEnd"/>
+      <w:r>
+        <w:rPr>
+          <w:color w:val="FF0000"/>
+          <w:lang w:val="en-GB"/>
+        </w:rPr>
+        <w:t>.</w:t>
+      </w:r>
+    </w:p>
+    <w:p>
+      <w:pPr>
+        <w:rPr>
+          <w:color w:val="FF0000"/>
+          <w:lang w:val="en-GB"/>
+        </w:rPr>
+      </w:pPr>
+    </w:p>
+    <w:p>
+      <w:pPr>
+        <w:jc w:val="both"/>
+        <w:rPr>
+          <w:lang w:val="en-GB"/>
+        </w:rPr>
+      </w:pPr>
+    </w:p>
+    <w:p>
+      <w:pPr>
+        <w:jc w:val="both"/>
+        <w:rPr>
+          <w:color w:val="FF0000"/>
+          <w:lang w:val="en-GB"/>
+        </w:rPr>
       </w:pPr>
     </w:p>
     <w:p>
@@ -6422,6 +7795,13 @@
         </w:rPr>
         <w:t>for instance .. one of the paper talked about that, find it.)</w:t>
       </w:r>
+    </w:p>
+    <w:p>
+      <w:pPr>
+        <w:rPr>
+          <w:lang w:val="en-GB"/>
+        </w:rPr>
+      </w:pPr>
     </w:p>
     <w:p>
       <w:pPr>
@@ -6623,7 +8003,21 @@
         <w:rPr>
           <w:lang w:val="en-GB"/>
         </w:rPr>
-        <w:t>Here, instead of rebolote, I can explain that the problem is the same as for noise: delay in communication due to “failure” but this time failure is just short comm range.</w:t>
+        <w:t xml:space="preserve">Here, instead of </w:t>
+      </w:r>
+      <w:proofErr w:type="spellStart"/>
+      <w:r>
+        <w:rPr>
+          <w:lang w:val="en-GB"/>
+        </w:rPr>
+        <w:t>rebolote</w:t>
+      </w:r>
+      <w:proofErr w:type="spellEnd"/>
+      <w:r>
+        <w:rPr>
+          <w:lang w:val="en-GB"/>
+        </w:rPr>
+        <w:t>, I can explain that the problem is the same as for noise: delay in communication due to “failure” but this time failure is just short comm range.</w:t>
       </w:r>
     </w:p>
     <w:p>
@@ -7270,7 +8664,21 @@
         <w:rPr>
           <w:lang w:val="en-GB"/>
         </w:rPr>
-        <w:t>A second experiment observes the task completion rate of each system and comparisons are made backed with metrics. Then, tests on the robustness of the different systems are performed. Finally, tests and comparisons on the systems' ability to adapt in the change of workforce are tested and comapred and backup with metrics.</w:t>
+        <w:t xml:space="preserve">A second experiment observes the task completion rate of each system and comparisons are made backed with metrics. Then, tests on the robustness of the different systems are performed. Finally, tests and comparisons on the systems' ability to adapt in the change of workforce are tested and </w:t>
+      </w:r>
+      <w:proofErr w:type="spellStart"/>
+      <w:r>
+        <w:rPr>
+          <w:lang w:val="en-GB"/>
+        </w:rPr>
+        <w:t>comapred</w:t>
+      </w:r>
+      <w:proofErr w:type="spellEnd"/>
+      <w:r>
+        <w:rPr>
+          <w:lang w:val="en-GB"/>
+        </w:rPr>
+        <w:t xml:space="preserve"> and backup with metrics.</w:t>
       </w:r>
     </w:p>
     <w:p>
@@ -7308,7 +8716,21 @@
         <w:rPr>
           <w:lang w:val="en-GB"/>
         </w:rPr>
-        <w:t>Each of these experiments is run 5 times and then averaged to give a more fair outcome compared to a single run. Running the experiments 5 times also enables the demonstration of the reliability of the implemented system as one can compare each run and see if the “deroulement” and outcome are approximately the same each time.</w:t>
+        <w:t>Each of these experiments is run 5 times and then averaged to give a more fair outcome compared to a single run. Running the experiments 5 times also enables the demonstration of the reliability of the implemented system as one can compare each run and see if the “</w:t>
+      </w:r>
+      <w:proofErr w:type="spellStart"/>
+      <w:r>
+        <w:rPr>
+          <w:lang w:val="en-GB"/>
+        </w:rPr>
+        <w:t>deroulement</w:t>
+      </w:r>
+      <w:proofErr w:type="spellEnd"/>
+      <w:r>
+        <w:rPr>
+          <w:lang w:val="en-GB"/>
+        </w:rPr>
+        <w:t>” and outcome are approximately the same each time.</w:t>
       </w:r>
     </w:p>
     <w:p>
@@ -7372,7 +8794,21 @@
         <w:rPr>
           <w:lang w:val="en-GB"/>
         </w:rPr>
-        <w:t>AITA, the demand and the current task allocated to the workers are also compared for the real world and to what the information center sense.</w:t>
+        <w:t xml:space="preserve">AITA, the demand and the current task allocated to the workers are also compared for the real world and to what the information </w:t>
+      </w:r>
+      <w:proofErr w:type="spellStart"/>
+      <w:r>
+        <w:rPr>
+          <w:lang w:val="en-GB"/>
+        </w:rPr>
+        <w:t>center</w:t>
+      </w:r>
+      <w:proofErr w:type="spellEnd"/>
+      <w:r>
+        <w:rPr>
+          <w:lang w:val="en-GB"/>
+        </w:rPr>
+        <w:t xml:space="preserve"> sense.</w:t>
       </w:r>
     </w:p>
     <w:p>
@@ -7450,52 +8886,93 @@
           <w:color w:val="FF0000"/>
           <w:lang w:val="fr-CH"/>
         </w:rPr>
-        <w:t>TODO les graphs devraient aller jusqu’a 50, refaire le plot</w:t>
-      </w:r>
-    </w:p>
-    <w:p>
-      <w:pPr>
-        <w:jc w:val="both"/>
-        <w:rPr>
-          <w:color w:val="FF0000"/>
-          <w:lang w:val="en-GB"/>
-        </w:rPr>
-      </w:pPr>
-      <w:r>
-        <w:rPr>
-          <w:color w:val="FF0000"/>
-          <w:lang w:val="en-GB"/>
-        </w:rPr>
-        <w:t xml:space="preserve">Todo to inclue in this paragraph: </w:t>
-      </w:r>
-      <w:r>
-        <w:rPr>
-          <w:color w:val="FF0000"/>
-          <w:lang w:val="en-GB"/>
-        </w:rPr>
-        <w:t>reliability and scalability</w:t>
-      </w:r>
-    </w:p>
-    <w:p>
-      <w:pPr>
-        <w:jc w:val="both"/>
-        <w:rPr>
-          <w:color w:val="FF0000"/>
-          <w:lang w:val="en-US"/>
-        </w:rPr>
-      </w:pPr>
+        <w:t>TODO les graphs devraient aller jusqu’</w:t>
+      </w:r>
+      <w:proofErr w:type="spellStart"/>
       <w:r>
         <w:rPr>
           <w:color w:val="FF0000"/>
           <w:lang w:val="fr-CH"/>
         </w:rPr>
-        <w:t xml:space="preserve">TODO changer la taille des graphs pour que </w:t>
-      </w:r>
+        <w:t>a</w:t>
+      </w:r>
+      <w:proofErr w:type="spellEnd"/>
       <w:r>
         <w:rPr>
           <w:color w:val="FF0000"/>
           <w:lang w:val="fr-CH"/>
         </w:rPr>
+        <w:t xml:space="preserve"> 50, refaire le plot</w:t>
+      </w:r>
+    </w:p>
+    <w:p>
+      <w:pPr>
+        <w:jc w:val="both"/>
+        <w:rPr>
+          <w:color w:val="FF0000"/>
+          <w:lang w:val="en-GB"/>
+        </w:rPr>
+      </w:pPr>
+      <w:proofErr w:type="spellStart"/>
+      <w:r>
+        <w:rPr>
+          <w:color w:val="FF0000"/>
+          <w:lang w:val="en-GB"/>
+        </w:rPr>
+        <w:t>Todo</w:t>
+      </w:r>
+      <w:proofErr w:type="spellEnd"/>
+      <w:r>
+        <w:rPr>
+          <w:color w:val="FF0000"/>
+          <w:lang w:val="en-GB"/>
+        </w:rPr>
+        <w:t xml:space="preserve"> to </w:t>
+      </w:r>
+      <w:proofErr w:type="spellStart"/>
+      <w:r>
+        <w:rPr>
+          <w:color w:val="FF0000"/>
+          <w:lang w:val="en-GB"/>
+        </w:rPr>
+        <w:t>inclue</w:t>
+      </w:r>
+      <w:proofErr w:type="spellEnd"/>
+      <w:r>
+        <w:rPr>
+          <w:color w:val="FF0000"/>
+          <w:lang w:val="en-GB"/>
+        </w:rPr>
+        <w:t xml:space="preserve"> in this paragraph: </w:t>
+      </w:r>
+      <w:r>
+        <w:rPr>
+          <w:color w:val="FF0000"/>
+          <w:lang w:val="en-GB"/>
+        </w:rPr>
+        <w:t>reliability and scalability</w:t>
+      </w:r>
+    </w:p>
+    <w:p>
+      <w:pPr>
+        <w:jc w:val="both"/>
+        <w:rPr>
+          <w:color w:val="FF0000"/>
+          <w:lang w:val="en-US"/>
+        </w:rPr>
+      </w:pPr>
+      <w:r>
+        <w:rPr>
+          <w:color w:val="FF0000"/>
+          <w:lang w:val="fr-CH"/>
+        </w:rPr>
+        <w:t xml:space="preserve">TODO changer la taille des graphs pour que </w:t>
+      </w:r>
+      <w:r>
+        <w:rPr>
+          <w:color w:val="FF0000"/>
+          <w:lang w:val="fr-CH"/>
+        </w:rPr>
         <w:t xml:space="preserve">ça soit cool à l’œil. </w:t>
       </w:r>
       <w:r>
@@ -7503,7 +8980,55 @@
           <w:color w:val="FF0000"/>
           <w:lang w:val="en-US"/>
         </w:rPr>
-        <w:t>Il faut rendre la thèse visuellement cool.</w:t>
+        <w:t xml:space="preserve">Il faut </w:t>
+      </w:r>
+      <w:proofErr w:type="spellStart"/>
+      <w:r>
+        <w:rPr>
+          <w:color w:val="FF0000"/>
+          <w:lang w:val="en-US"/>
+        </w:rPr>
+        <w:t>rendre</w:t>
+      </w:r>
+      <w:proofErr w:type="spellEnd"/>
+      <w:r>
+        <w:rPr>
+          <w:color w:val="FF0000"/>
+          <w:lang w:val="en-US"/>
+        </w:rPr>
+        <w:t xml:space="preserve"> la </w:t>
+      </w:r>
+      <w:proofErr w:type="spellStart"/>
+      <w:r>
+        <w:rPr>
+          <w:color w:val="FF0000"/>
+          <w:lang w:val="en-US"/>
+        </w:rPr>
+        <w:t>thèse</w:t>
+      </w:r>
+      <w:proofErr w:type="spellEnd"/>
+      <w:r>
+        <w:rPr>
+          <w:color w:val="FF0000"/>
+          <w:lang w:val="en-US"/>
+        </w:rPr>
+        <w:t xml:space="preserve"> </w:t>
+      </w:r>
+      <w:proofErr w:type="spellStart"/>
+      <w:r>
+        <w:rPr>
+          <w:color w:val="FF0000"/>
+          <w:lang w:val="en-US"/>
+        </w:rPr>
+        <w:t>visuellement</w:t>
+      </w:r>
+      <w:proofErr w:type="spellEnd"/>
+      <w:r>
+        <w:rPr>
+          <w:color w:val="FF0000"/>
+          <w:lang w:val="en-US"/>
+        </w:rPr>
+        <w:t xml:space="preserve"> cool.</w:t>
       </w:r>
     </w:p>
     <w:p>
@@ -7760,7 +9285,21 @@
         <w:rPr>
           <w:lang w:val="en-GB"/>
         </w:rPr>
-        <w:t xml:space="preserve">. As explained previously, the algorithm intends to deploy as many robots as needed on a task to reach equilibrium (when the energy supplied to a task is the same as the demand of the task). Seeking equilibrium means that in a world where there exist 70 or 100 robots but the demand is only of 50 resources the algorithm will only deploy 50 robots to cover it. This behavior can be thought of as being “underperforming”, but it just is </w:t>
+        <w:t xml:space="preserve">. As explained previously, the algorithm intends to deploy as many robots as needed on a task to reach equilibrium (when the energy supplied to a task is the same as the demand of the task). Seeking equilibrium means that in a world where there exist 70 or 100 robots but the demand is only of 50 resources the algorithm will only deploy 50 robots to cover it. This </w:t>
+      </w:r>
+      <w:proofErr w:type="spellStart"/>
+      <w:r>
+        <w:rPr>
+          <w:lang w:val="en-GB"/>
+        </w:rPr>
+        <w:t>behavior</w:t>
+      </w:r>
+      <w:proofErr w:type="spellEnd"/>
+      <w:r>
+        <w:rPr>
+          <w:lang w:val="en-GB"/>
+        </w:rPr>
+        <w:t xml:space="preserve"> can be thought of as being “underperforming”, but it just is </w:t>
       </w:r>
       <w:r>
         <w:rPr>
@@ -8026,7 +9565,21 @@
         <w:rPr>
           <w:lang w:val="en-US"/>
         </w:rPr>
-        <w:t xml:space="preserve"> In figure (todo N) </w:t>
+        <w:t xml:space="preserve"> In figure (</w:t>
+      </w:r>
+      <w:proofErr w:type="spellStart"/>
+      <w:r>
+        <w:rPr>
+          <w:lang w:val="en-US"/>
+        </w:rPr>
+        <w:t>todo</w:t>
+      </w:r>
+      <w:proofErr w:type="spellEnd"/>
+      <w:r>
+        <w:rPr>
+          <w:lang w:val="en-US"/>
+        </w:rPr>
+        <w:t xml:space="preserve"> N) </w:t>
       </w:r>
     </w:p>
     <w:p>
@@ -9149,7 +10702,21 @@
         <w:rPr>
           <w:lang w:val="en-GB"/>
         </w:rPr>
-        <w:t>As of now I have a lot of congestion in my system, maybe talk about how I could prevent it and cite “Task allocation pitonakova”</w:t>
+        <w:t xml:space="preserve">As of now I have a lot of congestion in my system, maybe talk about how I could prevent it and cite “Task allocation </w:t>
+      </w:r>
+      <w:proofErr w:type="spellStart"/>
+      <w:r>
+        <w:rPr>
+          <w:lang w:val="en-GB"/>
+        </w:rPr>
+        <w:t>pitonakova</w:t>
+      </w:r>
+      <w:proofErr w:type="spellEnd"/>
+      <w:r>
+        <w:rPr>
+          <w:lang w:val="en-GB"/>
+        </w:rPr>
+        <w:t>”</w:t>
       </w:r>
     </w:p>
     <w:p>
@@ -9195,8 +10762,18 @@
           <w:szCs w:val="22"/>
           <w:lang w:val="en-GB"/>
         </w:rPr>
-        <w:t>Say that psi was not designed for such task, which will explain a lot of thinngngngnggs</w:t>
-      </w:r>
+        <w:t xml:space="preserve">Say that psi was not designed for such task, which will explain a lot of </w:t>
+      </w:r>
+      <w:proofErr w:type="spellStart"/>
+      <w:r>
+        <w:rPr>
+          <w:sz w:val="22"/>
+          <w:szCs w:val="22"/>
+          <w:lang w:val="en-GB"/>
+        </w:rPr>
+        <w:t>thinngngngnggs</w:t>
+      </w:r>
+      <w:proofErr w:type="spellEnd"/>
     </w:p>
     <w:p>
       <w:pPr>
@@ -9284,7 +10861,25 @@
           <w:szCs w:val="20"/>
           <w:lang w:val="en-GB"/>
         </w:rPr>
-        <w:t>“How much robot does it take to have n task at equilibrium” “following lemma tatata .. let’s try and see” “it did not reach .. but if we do that .. the result are better .. blah blah blah”</w:t>
+        <w:t xml:space="preserve">“How much robot does it take to have n task at equilibrium” “following lemma </w:t>
+      </w:r>
+      <w:proofErr w:type="spellStart"/>
+      <w:r>
+        <w:rPr>
+          <w:sz w:val="20"/>
+          <w:szCs w:val="20"/>
+          <w:lang w:val="en-GB"/>
+        </w:rPr>
+        <w:t>tatata</w:t>
+      </w:r>
+      <w:proofErr w:type="spellEnd"/>
+      <w:r>
+        <w:rPr>
+          <w:sz w:val="20"/>
+          <w:szCs w:val="20"/>
+          <w:lang w:val="en-GB"/>
+        </w:rPr>
+        <w:t xml:space="preserve"> .. let’s try and see” “it did not reach .. but if we do that .. the result are better .. blah blah blah”</w:t>
       </w:r>
     </w:p>
     <w:p>
@@ -9371,31 +10966,9 @@
           <w:szCs w:val="26"/>
           <w:lang w:val="en-GB"/>
         </w:rPr>
-        <w:t>#! obs: the robot are usually deposing resource in the middle but the maintenance only scan the edges (when no avoidance)</w:t>
-      </w:r>
-    </w:p>
-    <w:p>
-      <w:pPr>
-        <w:autoSpaceDE w:val="0"/>
-        <w:autoSpaceDN w:val="0"/>
-        <w:adjustRightInd w:val="0"/>
-        <w:jc w:val="both"/>
-        <w:rPr>
-          <w:rFonts w:ascii="AppleSystemUIFont" w:hAnsi="AppleSystemUIFont" w:cs="AppleSystemUIFont"/>
-          <w:sz w:val="26"/>
-          <w:szCs w:val="26"/>
-          <w:lang w:val="en-GB"/>
-        </w:rPr>
-      </w:pPr>
-      <w:r>
-        <w:rPr>
-          <w:rFonts w:ascii="AppleSystemUIFont" w:hAnsi="AppleSystemUIFont" w:cs="AppleSystemUIFont"/>
-          <w:sz w:val="26"/>
-          <w:szCs w:val="26"/>
-          <w:lang w:val="en-GB"/>
-        </w:rPr>
-        <w:t xml:space="preserve">            </w:t>
-      </w:r>
+        <w:t xml:space="preserve">#! </w:t>
+      </w:r>
+      <w:proofErr w:type="spellStart"/>
       <w:r>
         <w:rPr>
           <w:rFonts w:ascii="AppleSystemUIFontItalic" w:hAnsi="AppleSystemUIFontItalic" w:cs="AppleSystemUIFontItalic"/>
@@ -9405,31 +10978,9 @@
           <w:szCs w:val="26"/>
           <w:lang w:val="en-GB"/>
         </w:rPr>
-        <w:t>#! ob: when more demand than robot, no oscilliation</w:t>
-      </w:r>
-    </w:p>
-    <w:p>
-      <w:pPr>
-        <w:autoSpaceDE w:val="0"/>
-        <w:autoSpaceDN w:val="0"/>
-        <w:adjustRightInd w:val="0"/>
-        <w:jc w:val="both"/>
-        <w:rPr>
-          <w:rFonts w:ascii="AppleSystemUIFont" w:hAnsi="AppleSystemUIFont" w:cs="AppleSystemUIFont"/>
-          <w:sz w:val="26"/>
-          <w:szCs w:val="26"/>
-          <w:lang w:val="en-GB"/>
-        </w:rPr>
-      </w:pPr>
-      <w:r>
-        <w:rPr>
-          <w:rFonts w:ascii="AppleSystemUIFont" w:hAnsi="AppleSystemUIFont" w:cs="AppleSystemUIFont"/>
-          <w:sz w:val="26"/>
-          <w:szCs w:val="26"/>
-          <w:lang w:val="en-GB"/>
-        </w:rPr>
-        <w:t xml:space="preserve">            </w:t>
-      </w:r>
+        <w:t>obs</w:t>
+      </w:r>
+      <w:proofErr w:type="spellEnd"/>
       <w:r>
         <w:rPr>
           <w:rFonts w:ascii="AppleSystemUIFontItalic" w:hAnsi="AppleSystemUIFontItalic" w:cs="AppleSystemUIFontItalic"/>
@@ -9439,7 +10990,7 @@
           <w:szCs w:val="26"/>
           <w:lang w:val="en-GB"/>
         </w:rPr>
-        <w:t>#! ob: when too much osc the robot struggles to complete a task because it is always pulled somewhere else.</w:t>
+        <w:t>: the robot are usually deposing resource in the middle but the maintenance only scan the edges (when no avoidance)</w:t>
       </w:r>
     </w:p>
     <w:p>
@@ -9473,31 +11024,9 @@
           <w:szCs w:val="26"/>
           <w:lang w:val="en-GB"/>
         </w:rPr>
-        <w:t># ? my tweak with the &gt;=3 fixes it</w:t>
-      </w:r>
-    </w:p>
-    <w:p>
-      <w:pPr>
-        <w:autoSpaceDE w:val="0"/>
-        <w:autoSpaceDN w:val="0"/>
-        <w:adjustRightInd w:val="0"/>
-        <w:jc w:val="both"/>
-        <w:rPr>
-          <w:rFonts w:ascii="AppleSystemUIFont" w:hAnsi="AppleSystemUIFont" w:cs="AppleSystemUIFont"/>
-          <w:sz w:val="26"/>
-          <w:szCs w:val="26"/>
-          <w:lang w:val="en-GB"/>
-        </w:rPr>
-      </w:pPr>
-      <w:r>
-        <w:rPr>
-          <w:rFonts w:ascii="AppleSystemUIFont" w:hAnsi="AppleSystemUIFont" w:cs="AppleSystemUIFont"/>
-          <w:sz w:val="26"/>
-          <w:szCs w:val="26"/>
-          <w:lang w:val="en-GB"/>
-        </w:rPr>
-        <w:t xml:space="preserve">            </w:t>
-      </w:r>
+        <w:t xml:space="preserve">#! </w:t>
+      </w:r>
+      <w:proofErr w:type="spellStart"/>
       <w:r>
         <w:rPr>
           <w:rFonts w:ascii="AppleSystemUIFontItalic" w:hAnsi="AppleSystemUIFontItalic" w:cs="AppleSystemUIFontItalic"/>
@@ -9507,31 +11036,9 @@
           <w:szCs w:val="26"/>
           <w:lang w:val="en-GB"/>
         </w:rPr>
-        <w:t>#! obs: sometimes an ant nest processing can lose its task assignemnt by going outside the border and be replaced by another once.</w:t>
-      </w:r>
-    </w:p>
-    <w:p>
-      <w:pPr>
-        <w:autoSpaceDE w:val="0"/>
-        <w:autoSpaceDN w:val="0"/>
-        <w:adjustRightInd w:val="0"/>
-        <w:jc w:val="both"/>
-        <w:rPr>
-          <w:rFonts w:ascii="AppleSystemUIFont" w:hAnsi="AppleSystemUIFont" w:cs="AppleSystemUIFont"/>
-          <w:sz w:val="26"/>
-          <w:szCs w:val="26"/>
-          <w:lang w:val="en-GB"/>
-        </w:rPr>
-      </w:pPr>
-      <w:r>
-        <w:rPr>
-          <w:rFonts w:ascii="AppleSystemUIFont" w:hAnsi="AppleSystemUIFont" w:cs="AppleSystemUIFont"/>
-          <w:sz w:val="26"/>
-          <w:szCs w:val="26"/>
-          <w:lang w:val="en-GB"/>
-        </w:rPr>
-        <w:t xml:space="preserve">            </w:t>
-      </w:r>
+        <w:t>ob</w:t>
+      </w:r>
+      <w:proofErr w:type="spellEnd"/>
       <w:r>
         <w:rPr>
           <w:rFonts w:ascii="AppleSystemUIFontItalic" w:hAnsi="AppleSystemUIFontItalic" w:cs="AppleSystemUIFontItalic"/>
@@ -9541,31 +11048,9 @@
           <w:szCs w:val="26"/>
           <w:lang w:val="en-GB"/>
         </w:rPr>
-        <w:t>#! that is the same issues as descibred line 276</w:t>
-      </w:r>
-    </w:p>
-    <w:p>
-      <w:pPr>
-        <w:autoSpaceDE w:val="0"/>
-        <w:autoSpaceDN w:val="0"/>
-        <w:adjustRightInd w:val="0"/>
-        <w:jc w:val="both"/>
-        <w:rPr>
-          <w:rFonts w:ascii="AppleSystemUIFont" w:hAnsi="AppleSystemUIFont" w:cs="AppleSystemUIFont"/>
-          <w:sz w:val="26"/>
-          <w:szCs w:val="26"/>
-          <w:lang w:val="en-GB"/>
-        </w:rPr>
-      </w:pPr>
-      <w:r>
-        <w:rPr>
-          <w:rFonts w:ascii="AppleSystemUIFont" w:hAnsi="AppleSystemUIFont" w:cs="AppleSystemUIFont"/>
-          <w:sz w:val="26"/>
-          <w:szCs w:val="26"/>
-          <w:lang w:val="en-GB"/>
-        </w:rPr>
-        <w:t xml:space="preserve">            </w:t>
-      </w:r>
+        <w:t xml:space="preserve">: when more demand than robot, no </w:t>
+      </w:r>
+      <w:proofErr w:type="spellStart"/>
       <w:r>
         <w:rPr>
           <w:rFonts w:ascii="AppleSystemUIFontItalic" w:hAnsi="AppleSystemUIFontItalic" w:cs="AppleSystemUIFontItalic"/>
@@ -9575,8 +11060,9 @@
           <w:szCs w:val="26"/>
           <w:lang w:val="en-GB"/>
         </w:rPr>
-        <w:t>#!obs: a robot with AITA will not change task unless its task's demand is satisfied first. even if the other task has hiiigh demand.</w:t>
-      </w:r>
+        <w:t>oscilliation</w:t>
+      </w:r>
+      <w:proofErr w:type="spellEnd"/>
     </w:p>
     <w:p>
       <w:pPr>
@@ -9609,31 +11095,9 @@
           <w:szCs w:val="26"/>
           <w:lang w:val="en-GB"/>
         </w:rPr>
-        <w:t>#!obs seems to bring a lot of congestion since they are all trying to go at the same place</w:t>
-      </w:r>
-    </w:p>
-    <w:p>
-      <w:pPr>
-        <w:autoSpaceDE w:val="0"/>
-        <w:autoSpaceDN w:val="0"/>
-        <w:adjustRightInd w:val="0"/>
-        <w:jc w:val="both"/>
-        <w:rPr>
-          <w:rFonts w:ascii="AppleSystemUIFont" w:hAnsi="AppleSystemUIFont" w:cs="AppleSystemUIFont"/>
-          <w:sz w:val="26"/>
-          <w:szCs w:val="26"/>
-          <w:lang w:val="en-GB"/>
-        </w:rPr>
-      </w:pPr>
-      <w:r>
-        <w:rPr>
-          <w:rFonts w:ascii="AppleSystemUIFont" w:hAnsi="AppleSystemUIFont" w:cs="AppleSystemUIFont"/>
-          <w:sz w:val="26"/>
-          <w:szCs w:val="26"/>
-          <w:lang w:val="en-GB"/>
-        </w:rPr>
-        <w:t xml:space="preserve">            </w:t>
-      </w:r>
+        <w:t xml:space="preserve">#! </w:t>
+      </w:r>
+      <w:proofErr w:type="spellStart"/>
       <w:r>
         <w:rPr>
           <w:rFonts w:ascii="AppleSystemUIFontItalic" w:hAnsi="AppleSystemUIFontItalic" w:cs="AppleSystemUIFontItalic"/>
@@ -9643,31 +11107,9 @@
           <w:szCs w:val="26"/>
           <w:lang w:val="en-GB"/>
         </w:rPr>
-        <w:t>#! sometimes the robot will be oscilliating between task and no task, the sensor will go outside the zone</w:t>
-      </w:r>
-    </w:p>
-    <w:p>
-      <w:pPr>
-        <w:autoSpaceDE w:val="0"/>
-        <w:autoSpaceDN w:val="0"/>
-        <w:adjustRightInd w:val="0"/>
-        <w:jc w:val="both"/>
-        <w:rPr>
-          <w:rFonts w:ascii="AppleSystemUIFont" w:hAnsi="AppleSystemUIFont" w:cs="AppleSystemUIFont"/>
-          <w:sz w:val="26"/>
-          <w:szCs w:val="26"/>
-          <w:lang w:val="en-GB"/>
-        </w:rPr>
-      </w:pPr>
-      <w:r>
-        <w:rPr>
-          <w:rFonts w:ascii="AppleSystemUIFont" w:hAnsi="AppleSystemUIFont" w:cs="AppleSystemUIFont"/>
-          <w:sz w:val="26"/>
-          <w:szCs w:val="26"/>
-          <w:lang w:val="en-GB"/>
-        </w:rPr>
-        <w:t xml:space="preserve">            </w:t>
-      </w:r>
+        <w:t>ob</w:t>
+      </w:r>
+      <w:proofErr w:type="spellEnd"/>
       <w:r>
         <w:rPr>
           <w:rFonts w:ascii="AppleSystemUIFontItalic" w:hAnsi="AppleSystemUIFontItalic" w:cs="AppleSystemUIFontItalic"/>
@@ -9677,31 +11119,9 @@
           <w:szCs w:val="26"/>
           <w:lang w:val="en-GB"/>
         </w:rPr>
-        <w:t>#! &gt; even though the robot did not intend to leave the area, but because outside HOME, the robot keeps its task.</w:t>
-      </w:r>
-    </w:p>
-    <w:p>
-      <w:pPr>
-        <w:autoSpaceDE w:val="0"/>
-        <w:autoSpaceDN w:val="0"/>
-        <w:adjustRightInd w:val="0"/>
-        <w:jc w:val="both"/>
-        <w:rPr>
-          <w:rFonts w:ascii="AppleSystemUIFont" w:hAnsi="AppleSystemUIFont" w:cs="AppleSystemUIFont"/>
-          <w:sz w:val="26"/>
-          <w:szCs w:val="26"/>
-          <w:lang w:val="en-GB"/>
-        </w:rPr>
-      </w:pPr>
-      <w:r>
-        <w:rPr>
-          <w:rFonts w:ascii="AppleSystemUIFont" w:hAnsi="AppleSystemUIFont" w:cs="AppleSystemUIFont"/>
-          <w:sz w:val="26"/>
-          <w:szCs w:val="26"/>
-          <w:lang w:val="en-GB"/>
-        </w:rPr>
-        <w:t xml:space="preserve">            </w:t>
-      </w:r>
+        <w:t xml:space="preserve">: when too much </w:t>
+      </w:r>
+      <w:proofErr w:type="spellStart"/>
       <w:r>
         <w:rPr>
           <w:rFonts w:ascii="AppleSystemUIFontItalic" w:hAnsi="AppleSystemUIFontItalic" w:cs="AppleSystemUIFontItalic"/>
@@ -9711,31 +11131,9 @@
           <w:szCs w:val="26"/>
           <w:lang w:val="en-GB"/>
         </w:rPr>
-        <w:t>#! &gt; it varies between has_to_work and not has_to_work so when the sensors leave the area HOME the robot does not have to report</w:t>
-      </w:r>
-    </w:p>
-    <w:p>
-      <w:pPr>
-        <w:autoSpaceDE w:val="0"/>
-        <w:autoSpaceDN w:val="0"/>
-        <w:adjustRightInd w:val="0"/>
-        <w:jc w:val="both"/>
-        <w:rPr>
-          <w:rFonts w:ascii="AppleSystemUIFont" w:hAnsi="AppleSystemUIFont" w:cs="AppleSystemUIFont"/>
-          <w:sz w:val="26"/>
-          <w:szCs w:val="26"/>
-          <w:lang w:val="en-GB"/>
-        </w:rPr>
-      </w:pPr>
-      <w:r>
-        <w:rPr>
-          <w:rFonts w:ascii="AppleSystemUIFont" w:hAnsi="AppleSystemUIFont" w:cs="AppleSystemUIFont"/>
-          <w:sz w:val="26"/>
-          <w:szCs w:val="26"/>
-          <w:lang w:val="en-GB"/>
-        </w:rPr>
-        <w:t xml:space="preserve">            </w:t>
-      </w:r>
+        <w:t>osc</w:t>
+      </w:r>
+      <w:proofErr w:type="spellEnd"/>
       <w:r>
         <w:rPr>
           <w:rFonts w:ascii="AppleSystemUIFontItalic" w:hAnsi="AppleSystemUIFontItalic" w:cs="AppleSystemUIFontItalic"/>
@@ -9745,13 +11143,19 @@
           <w:szCs w:val="26"/>
           <w:lang w:val="en-GB"/>
         </w:rPr>
-        <w:t>#! &gt; and will keep its state ...</w:t>
-      </w:r>
-    </w:p>
-    <w:p>
-      <w:pPr>
-        <w:jc w:val="both"/>
-        <w:rPr>
+        <w:t xml:space="preserve"> the robot struggles to complete a task because it is always pulled somewhere else.</w:t>
+      </w:r>
+    </w:p>
+    <w:p>
+      <w:pPr>
+        <w:autoSpaceDE w:val="0"/>
+        <w:autoSpaceDN w:val="0"/>
+        <w:adjustRightInd w:val="0"/>
+        <w:jc w:val="both"/>
+        <w:rPr>
+          <w:rFonts w:ascii="AppleSystemUIFont" w:hAnsi="AppleSystemUIFont" w:cs="AppleSystemUIFont"/>
+          <w:sz w:val="26"/>
+          <w:szCs w:val="26"/>
           <w:lang w:val="en-GB"/>
         </w:rPr>
       </w:pPr>
@@ -9773,7 +11177,499 @@
           <w:szCs w:val="26"/>
           <w:lang w:val="en-GB"/>
         </w:rPr>
-        <w:t># ? but is what I did the best option now? (go_and_stay_home)</w:t>
+        <w:t># ? my tweak with the &gt;=3 fixes it</w:t>
+      </w:r>
+    </w:p>
+    <w:p>
+      <w:pPr>
+        <w:autoSpaceDE w:val="0"/>
+        <w:autoSpaceDN w:val="0"/>
+        <w:adjustRightInd w:val="0"/>
+        <w:jc w:val="both"/>
+        <w:rPr>
+          <w:rFonts w:ascii="AppleSystemUIFont" w:hAnsi="AppleSystemUIFont" w:cs="AppleSystemUIFont"/>
+          <w:sz w:val="26"/>
+          <w:szCs w:val="26"/>
+          <w:lang w:val="en-GB"/>
+        </w:rPr>
+      </w:pPr>
+      <w:r>
+        <w:rPr>
+          <w:rFonts w:ascii="AppleSystemUIFont" w:hAnsi="AppleSystemUIFont" w:cs="AppleSystemUIFont"/>
+          <w:sz w:val="26"/>
+          <w:szCs w:val="26"/>
+          <w:lang w:val="en-GB"/>
+        </w:rPr>
+        <w:t xml:space="preserve">            </w:t>
+      </w:r>
+      <w:r>
+        <w:rPr>
+          <w:rFonts w:ascii="AppleSystemUIFontItalic" w:hAnsi="AppleSystemUIFontItalic" w:cs="AppleSystemUIFontItalic"/>
+          <w:i/>
+          <w:iCs/>
+          <w:sz w:val="26"/>
+          <w:szCs w:val="26"/>
+          <w:lang w:val="en-GB"/>
+        </w:rPr>
+        <w:t xml:space="preserve">#! </w:t>
+      </w:r>
+      <w:proofErr w:type="spellStart"/>
+      <w:r>
+        <w:rPr>
+          <w:rFonts w:ascii="AppleSystemUIFontItalic" w:hAnsi="AppleSystemUIFontItalic" w:cs="AppleSystemUIFontItalic"/>
+          <w:i/>
+          <w:iCs/>
+          <w:sz w:val="26"/>
+          <w:szCs w:val="26"/>
+          <w:lang w:val="en-GB"/>
+        </w:rPr>
+        <w:t>obs</w:t>
+      </w:r>
+      <w:proofErr w:type="spellEnd"/>
+      <w:r>
+        <w:rPr>
+          <w:rFonts w:ascii="AppleSystemUIFontItalic" w:hAnsi="AppleSystemUIFontItalic" w:cs="AppleSystemUIFontItalic"/>
+          <w:i/>
+          <w:iCs/>
+          <w:sz w:val="26"/>
+          <w:szCs w:val="26"/>
+          <w:lang w:val="en-GB"/>
+        </w:rPr>
+        <w:t xml:space="preserve">: sometimes an ant nest processing can lose its task </w:t>
+      </w:r>
+      <w:proofErr w:type="spellStart"/>
+      <w:r>
+        <w:rPr>
+          <w:rFonts w:ascii="AppleSystemUIFontItalic" w:hAnsi="AppleSystemUIFontItalic" w:cs="AppleSystemUIFontItalic"/>
+          <w:i/>
+          <w:iCs/>
+          <w:sz w:val="26"/>
+          <w:szCs w:val="26"/>
+          <w:lang w:val="en-GB"/>
+        </w:rPr>
+        <w:t>assignemnt</w:t>
+      </w:r>
+      <w:proofErr w:type="spellEnd"/>
+      <w:r>
+        <w:rPr>
+          <w:rFonts w:ascii="AppleSystemUIFontItalic" w:hAnsi="AppleSystemUIFontItalic" w:cs="AppleSystemUIFontItalic"/>
+          <w:i/>
+          <w:iCs/>
+          <w:sz w:val="26"/>
+          <w:szCs w:val="26"/>
+          <w:lang w:val="en-GB"/>
+        </w:rPr>
+        <w:t xml:space="preserve"> by going outside the border and be replaced by another once.</w:t>
+      </w:r>
+    </w:p>
+    <w:p>
+      <w:pPr>
+        <w:autoSpaceDE w:val="0"/>
+        <w:autoSpaceDN w:val="0"/>
+        <w:adjustRightInd w:val="0"/>
+        <w:jc w:val="both"/>
+        <w:rPr>
+          <w:rFonts w:ascii="AppleSystemUIFont" w:hAnsi="AppleSystemUIFont" w:cs="AppleSystemUIFont"/>
+          <w:sz w:val="26"/>
+          <w:szCs w:val="26"/>
+          <w:lang w:val="en-GB"/>
+        </w:rPr>
+      </w:pPr>
+      <w:r>
+        <w:rPr>
+          <w:rFonts w:ascii="AppleSystemUIFont" w:hAnsi="AppleSystemUIFont" w:cs="AppleSystemUIFont"/>
+          <w:sz w:val="26"/>
+          <w:szCs w:val="26"/>
+          <w:lang w:val="en-GB"/>
+        </w:rPr>
+        <w:t xml:space="preserve">            </w:t>
+      </w:r>
+      <w:r>
+        <w:rPr>
+          <w:rFonts w:ascii="AppleSystemUIFontItalic" w:hAnsi="AppleSystemUIFontItalic" w:cs="AppleSystemUIFontItalic"/>
+          <w:i/>
+          <w:iCs/>
+          <w:sz w:val="26"/>
+          <w:szCs w:val="26"/>
+          <w:lang w:val="en-GB"/>
+        </w:rPr>
+        <w:t xml:space="preserve">#! that is the same issues as </w:t>
+      </w:r>
+      <w:proofErr w:type="spellStart"/>
+      <w:r>
+        <w:rPr>
+          <w:rFonts w:ascii="AppleSystemUIFontItalic" w:hAnsi="AppleSystemUIFontItalic" w:cs="AppleSystemUIFontItalic"/>
+          <w:i/>
+          <w:iCs/>
+          <w:sz w:val="26"/>
+          <w:szCs w:val="26"/>
+          <w:lang w:val="en-GB"/>
+        </w:rPr>
+        <w:t>descibred</w:t>
+      </w:r>
+      <w:proofErr w:type="spellEnd"/>
+      <w:r>
+        <w:rPr>
+          <w:rFonts w:ascii="AppleSystemUIFontItalic" w:hAnsi="AppleSystemUIFontItalic" w:cs="AppleSystemUIFontItalic"/>
+          <w:i/>
+          <w:iCs/>
+          <w:sz w:val="26"/>
+          <w:szCs w:val="26"/>
+          <w:lang w:val="en-GB"/>
+        </w:rPr>
+        <w:t xml:space="preserve"> line 276</w:t>
+      </w:r>
+    </w:p>
+    <w:p>
+      <w:pPr>
+        <w:autoSpaceDE w:val="0"/>
+        <w:autoSpaceDN w:val="0"/>
+        <w:adjustRightInd w:val="0"/>
+        <w:jc w:val="both"/>
+        <w:rPr>
+          <w:rFonts w:ascii="AppleSystemUIFont" w:hAnsi="AppleSystemUIFont" w:cs="AppleSystemUIFont"/>
+          <w:sz w:val="26"/>
+          <w:szCs w:val="26"/>
+          <w:lang w:val="en-GB"/>
+        </w:rPr>
+      </w:pPr>
+      <w:r>
+        <w:rPr>
+          <w:rFonts w:ascii="AppleSystemUIFont" w:hAnsi="AppleSystemUIFont" w:cs="AppleSystemUIFont"/>
+          <w:sz w:val="26"/>
+          <w:szCs w:val="26"/>
+          <w:lang w:val="en-GB"/>
+        </w:rPr>
+        <w:t xml:space="preserve">            </w:t>
+      </w:r>
+      <w:r>
+        <w:rPr>
+          <w:rFonts w:ascii="AppleSystemUIFontItalic" w:hAnsi="AppleSystemUIFontItalic" w:cs="AppleSystemUIFontItalic"/>
+          <w:i/>
+          <w:iCs/>
+          <w:sz w:val="26"/>
+          <w:szCs w:val="26"/>
+          <w:lang w:val="en-GB"/>
+        </w:rPr>
+        <w:t xml:space="preserve">#!obs: a robot with AITA will not change task unless its task's demand is satisfied first. even if the other task has </w:t>
+      </w:r>
+      <w:proofErr w:type="spellStart"/>
+      <w:r>
+        <w:rPr>
+          <w:rFonts w:ascii="AppleSystemUIFontItalic" w:hAnsi="AppleSystemUIFontItalic" w:cs="AppleSystemUIFontItalic"/>
+          <w:i/>
+          <w:iCs/>
+          <w:sz w:val="26"/>
+          <w:szCs w:val="26"/>
+          <w:lang w:val="en-GB"/>
+        </w:rPr>
+        <w:t>hiiigh</w:t>
+      </w:r>
+      <w:proofErr w:type="spellEnd"/>
+      <w:r>
+        <w:rPr>
+          <w:rFonts w:ascii="AppleSystemUIFontItalic" w:hAnsi="AppleSystemUIFontItalic" w:cs="AppleSystemUIFontItalic"/>
+          <w:i/>
+          <w:iCs/>
+          <w:sz w:val="26"/>
+          <w:szCs w:val="26"/>
+          <w:lang w:val="en-GB"/>
+        </w:rPr>
+        <w:t xml:space="preserve"> demand.</w:t>
+      </w:r>
+    </w:p>
+    <w:p>
+      <w:pPr>
+        <w:autoSpaceDE w:val="0"/>
+        <w:autoSpaceDN w:val="0"/>
+        <w:adjustRightInd w:val="0"/>
+        <w:jc w:val="both"/>
+        <w:rPr>
+          <w:rFonts w:ascii="AppleSystemUIFont" w:hAnsi="AppleSystemUIFont" w:cs="AppleSystemUIFont"/>
+          <w:sz w:val="26"/>
+          <w:szCs w:val="26"/>
+          <w:lang w:val="en-GB"/>
+        </w:rPr>
+      </w:pPr>
+      <w:r>
+        <w:rPr>
+          <w:rFonts w:ascii="AppleSystemUIFont" w:hAnsi="AppleSystemUIFont" w:cs="AppleSystemUIFont"/>
+          <w:sz w:val="26"/>
+          <w:szCs w:val="26"/>
+          <w:lang w:val="en-GB"/>
+        </w:rPr>
+        <w:t xml:space="preserve">            </w:t>
+      </w:r>
+      <w:r>
+        <w:rPr>
+          <w:rFonts w:ascii="AppleSystemUIFontItalic" w:hAnsi="AppleSystemUIFontItalic" w:cs="AppleSystemUIFontItalic"/>
+          <w:i/>
+          <w:iCs/>
+          <w:sz w:val="26"/>
+          <w:szCs w:val="26"/>
+          <w:lang w:val="en-GB"/>
+        </w:rPr>
+        <w:t>#!obs seems to bring a lot of congestion since they are all trying to go at the same place</w:t>
+      </w:r>
+    </w:p>
+    <w:p>
+      <w:pPr>
+        <w:autoSpaceDE w:val="0"/>
+        <w:autoSpaceDN w:val="0"/>
+        <w:adjustRightInd w:val="0"/>
+        <w:jc w:val="both"/>
+        <w:rPr>
+          <w:rFonts w:ascii="AppleSystemUIFont" w:hAnsi="AppleSystemUIFont" w:cs="AppleSystemUIFont"/>
+          <w:sz w:val="26"/>
+          <w:szCs w:val="26"/>
+          <w:lang w:val="en-GB"/>
+        </w:rPr>
+      </w:pPr>
+      <w:r>
+        <w:rPr>
+          <w:rFonts w:ascii="AppleSystemUIFont" w:hAnsi="AppleSystemUIFont" w:cs="AppleSystemUIFont"/>
+          <w:sz w:val="26"/>
+          <w:szCs w:val="26"/>
+          <w:lang w:val="en-GB"/>
+        </w:rPr>
+        <w:t xml:space="preserve">            </w:t>
+      </w:r>
+      <w:r>
+        <w:rPr>
+          <w:rFonts w:ascii="AppleSystemUIFontItalic" w:hAnsi="AppleSystemUIFontItalic" w:cs="AppleSystemUIFontItalic"/>
+          <w:i/>
+          <w:iCs/>
+          <w:sz w:val="26"/>
+          <w:szCs w:val="26"/>
+          <w:lang w:val="en-GB"/>
+        </w:rPr>
+        <w:t xml:space="preserve">#! sometimes the robot will be </w:t>
+      </w:r>
+      <w:proofErr w:type="spellStart"/>
+      <w:r>
+        <w:rPr>
+          <w:rFonts w:ascii="AppleSystemUIFontItalic" w:hAnsi="AppleSystemUIFontItalic" w:cs="AppleSystemUIFontItalic"/>
+          <w:i/>
+          <w:iCs/>
+          <w:sz w:val="26"/>
+          <w:szCs w:val="26"/>
+          <w:lang w:val="en-GB"/>
+        </w:rPr>
+        <w:t>oscilliating</w:t>
+      </w:r>
+      <w:proofErr w:type="spellEnd"/>
+      <w:r>
+        <w:rPr>
+          <w:rFonts w:ascii="AppleSystemUIFontItalic" w:hAnsi="AppleSystemUIFontItalic" w:cs="AppleSystemUIFontItalic"/>
+          <w:i/>
+          <w:iCs/>
+          <w:sz w:val="26"/>
+          <w:szCs w:val="26"/>
+          <w:lang w:val="en-GB"/>
+        </w:rPr>
+        <w:t xml:space="preserve"> between task and no task, the sensor will go outside the zone</w:t>
+      </w:r>
+    </w:p>
+    <w:p>
+      <w:pPr>
+        <w:autoSpaceDE w:val="0"/>
+        <w:autoSpaceDN w:val="0"/>
+        <w:adjustRightInd w:val="0"/>
+        <w:jc w:val="both"/>
+        <w:rPr>
+          <w:rFonts w:ascii="AppleSystemUIFont" w:hAnsi="AppleSystemUIFont" w:cs="AppleSystemUIFont"/>
+          <w:sz w:val="26"/>
+          <w:szCs w:val="26"/>
+          <w:lang w:val="en-GB"/>
+        </w:rPr>
+      </w:pPr>
+      <w:r>
+        <w:rPr>
+          <w:rFonts w:ascii="AppleSystemUIFont" w:hAnsi="AppleSystemUIFont" w:cs="AppleSystemUIFont"/>
+          <w:sz w:val="26"/>
+          <w:szCs w:val="26"/>
+          <w:lang w:val="en-GB"/>
+        </w:rPr>
+        <w:t xml:space="preserve">            </w:t>
+      </w:r>
+      <w:r>
+        <w:rPr>
+          <w:rFonts w:ascii="AppleSystemUIFontItalic" w:hAnsi="AppleSystemUIFontItalic" w:cs="AppleSystemUIFontItalic"/>
+          <w:i/>
+          <w:iCs/>
+          <w:sz w:val="26"/>
+          <w:szCs w:val="26"/>
+          <w:lang w:val="en-GB"/>
+        </w:rPr>
+        <w:t>#! &gt; even though the robot did not intend to leave the area, but because outside HOME, the robot keeps its task.</w:t>
+      </w:r>
+    </w:p>
+    <w:p>
+      <w:pPr>
+        <w:autoSpaceDE w:val="0"/>
+        <w:autoSpaceDN w:val="0"/>
+        <w:adjustRightInd w:val="0"/>
+        <w:jc w:val="both"/>
+        <w:rPr>
+          <w:rFonts w:ascii="AppleSystemUIFont" w:hAnsi="AppleSystemUIFont" w:cs="AppleSystemUIFont"/>
+          <w:sz w:val="26"/>
+          <w:szCs w:val="26"/>
+          <w:lang w:val="en-GB"/>
+        </w:rPr>
+      </w:pPr>
+      <w:r>
+        <w:rPr>
+          <w:rFonts w:ascii="AppleSystemUIFont" w:hAnsi="AppleSystemUIFont" w:cs="AppleSystemUIFont"/>
+          <w:sz w:val="26"/>
+          <w:szCs w:val="26"/>
+          <w:lang w:val="en-GB"/>
+        </w:rPr>
+        <w:t xml:space="preserve">            </w:t>
+      </w:r>
+      <w:r>
+        <w:rPr>
+          <w:rFonts w:ascii="AppleSystemUIFontItalic" w:hAnsi="AppleSystemUIFontItalic" w:cs="AppleSystemUIFontItalic"/>
+          <w:i/>
+          <w:iCs/>
+          <w:sz w:val="26"/>
+          <w:szCs w:val="26"/>
+          <w:lang w:val="en-GB"/>
+        </w:rPr>
+        <w:t xml:space="preserve">#! &gt; it varies between </w:t>
+      </w:r>
+      <w:proofErr w:type="spellStart"/>
+      <w:r>
+        <w:rPr>
+          <w:rFonts w:ascii="AppleSystemUIFontItalic" w:hAnsi="AppleSystemUIFontItalic" w:cs="AppleSystemUIFontItalic"/>
+          <w:i/>
+          <w:iCs/>
+          <w:sz w:val="26"/>
+          <w:szCs w:val="26"/>
+          <w:lang w:val="en-GB"/>
+        </w:rPr>
+        <w:t>has_to_work</w:t>
+      </w:r>
+      <w:proofErr w:type="spellEnd"/>
+      <w:r>
+        <w:rPr>
+          <w:rFonts w:ascii="AppleSystemUIFontItalic" w:hAnsi="AppleSystemUIFontItalic" w:cs="AppleSystemUIFontItalic"/>
+          <w:i/>
+          <w:iCs/>
+          <w:sz w:val="26"/>
+          <w:szCs w:val="26"/>
+          <w:lang w:val="en-GB"/>
+        </w:rPr>
+        <w:t xml:space="preserve"> and not </w:t>
+      </w:r>
+      <w:proofErr w:type="spellStart"/>
+      <w:r>
+        <w:rPr>
+          <w:rFonts w:ascii="AppleSystemUIFontItalic" w:hAnsi="AppleSystemUIFontItalic" w:cs="AppleSystemUIFontItalic"/>
+          <w:i/>
+          <w:iCs/>
+          <w:sz w:val="26"/>
+          <w:szCs w:val="26"/>
+          <w:lang w:val="en-GB"/>
+        </w:rPr>
+        <w:t>has_to_work</w:t>
+      </w:r>
+      <w:proofErr w:type="spellEnd"/>
+      <w:r>
+        <w:rPr>
+          <w:rFonts w:ascii="AppleSystemUIFontItalic" w:hAnsi="AppleSystemUIFontItalic" w:cs="AppleSystemUIFontItalic"/>
+          <w:i/>
+          <w:iCs/>
+          <w:sz w:val="26"/>
+          <w:szCs w:val="26"/>
+          <w:lang w:val="en-GB"/>
+        </w:rPr>
+        <w:t xml:space="preserve"> so when the sensors leave the area HOME the robot does not have to report</w:t>
+      </w:r>
+    </w:p>
+    <w:p>
+      <w:pPr>
+        <w:autoSpaceDE w:val="0"/>
+        <w:autoSpaceDN w:val="0"/>
+        <w:adjustRightInd w:val="0"/>
+        <w:jc w:val="both"/>
+        <w:rPr>
+          <w:rFonts w:ascii="AppleSystemUIFont" w:hAnsi="AppleSystemUIFont" w:cs="AppleSystemUIFont"/>
+          <w:sz w:val="26"/>
+          <w:szCs w:val="26"/>
+          <w:lang w:val="en-GB"/>
+        </w:rPr>
+      </w:pPr>
+      <w:r>
+        <w:rPr>
+          <w:rFonts w:ascii="AppleSystemUIFont" w:hAnsi="AppleSystemUIFont" w:cs="AppleSystemUIFont"/>
+          <w:sz w:val="26"/>
+          <w:szCs w:val="26"/>
+          <w:lang w:val="en-GB"/>
+        </w:rPr>
+        <w:t xml:space="preserve">            </w:t>
+      </w:r>
+      <w:r>
+        <w:rPr>
+          <w:rFonts w:ascii="AppleSystemUIFontItalic" w:hAnsi="AppleSystemUIFontItalic" w:cs="AppleSystemUIFontItalic"/>
+          <w:i/>
+          <w:iCs/>
+          <w:sz w:val="26"/>
+          <w:szCs w:val="26"/>
+          <w:lang w:val="en-GB"/>
+        </w:rPr>
+        <w:t>#! &gt; and will keep its state ...</w:t>
+      </w:r>
+    </w:p>
+    <w:p>
+      <w:pPr>
+        <w:jc w:val="both"/>
+        <w:rPr>
+          <w:lang w:val="en-GB"/>
+        </w:rPr>
+      </w:pPr>
+      <w:r>
+        <w:rPr>
+          <w:rFonts w:ascii="AppleSystemUIFont" w:hAnsi="AppleSystemUIFont" w:cs="AppleSystemUIFont"/>
+          <w:sz w:val="26"/>
+          <w:szCs w:val="26"/>
+          <w:lang w:val="en-GB"/>
+        </w:rPr>
+        <w:t xml:space="preserve">            </w:t>
+      </w:r>
+      <w:r>
+        <w:rPr>
+          <w:rFonts w:ascii="AppleSystemUIFontItalic" w:hAnsi="AppleSystemUIFontItalic" w:cs="AppleSystemUIFontItalic"/>
+          <w:i/>
+          <w:iCs/>
+          <w:sz w:val="26"/>
+          <w:szCs w:val="26"/>
+          <w:lang w:val="en-GB"/>
+        </w:rPr>
+        <w:t># ? but is what I did the best option now? (</w:t>
+      </w:r>
+      <w:proofErr w:type="spellStart"/>
+      <w:r>
+        <w:rPr>
+          <w:rFonts w:ascii="AppleSystemUIFontItalic" w:hAnsi="AppleSystemUIFontItalic" w:cs="AppleSystemUIFontItalic"/>
+          <w:i/>
+          <w:iCs/>
+          <w:sz w:val="26"/>
+          <w:szCs w:val="26"/>
+          <w:lang w:val="en-GB"/>
+        </w:rPr>
+        <w:t>go_and_stay_home</w:t>
+      </w:r>
+      <w:proofErr w:type="spellEnd"/>
+      <w:r>
+        <w:rPr>
+          <w:rFonts w:ascii="AppleSystemUIFontItalic" w:hAnsi="AppleSystemUIFontItalic" w:cs="AppleSystemUIFontItalic"/>
+          <w:i/>
+          <w:iCs/>
+          <w:sz w:val="26"/>
+          <w:szCs w:val="26"/>
+          <w:lang w:val="en-GB"/>
+        </w:rPr>
+        <w:t>)</w:t>
       </w:r>
     </w:p>
     <w:p>
@@ -9844,7 +11740,25 @@
           <w:szCs w:val="22"/>
           <w:lang w:val="en-GB"/>
         </w:rPr>
-        <w:t>the paper proposes initial condition (such as no mouvement in task needs for a define amount of time) -&gt; maybe I could propose stress test to relate to real life condition</w:t>
+        <w:t xml:space="preserve">the paper proposes initial condition (such as no </w:t>
+      </w:r>
+      <w:proofErr w:type="spellStart"/>
+      <w:r>
+        <w:rPr>
+          <w:sz w:val="22"/>
+          <w:szCs w:val="22"/>
+          <w:lang w:val="en-GB"/>
+        </w:rPr>
+        <w:t>mouvement</w:t>
+      </w:r>
+      <w:proofErr w:type="spellEnd"/>
+      <w:r>
+        <w:rPr>
+          <w:sz w:val="22"/>
+          <w:szCs w:val="22"/>
+          <w:lang w:val="en-GB"/>
+        </w:rPr>
+        <w:t xml:space="preserve"> in task needs for a define amount of time) -&gt; maybe I could propose stress test to relate to real life condition</w:t>
       </w:r>
     </w:p>
     <w:p>
@@ -9905,7 +11819,21 @@
         <w:rPr>
           <w:lang w:val="en-GB"/>
         </w:rPr>
-        <w:t>Maybe the greedy woul’dve perform worse with more task? Take the experiment from which I stole all the graphs idea because they were comparing GTA over 100 task and with other TAs and it was the worse</w:t>
+        <w:t xml:space="preserve">Maybe the greedy </w:t>
+      </w:r>
+      <w:proofErr w:type="spellStart"/>
+      <w:r>
+        <w:rPr>
+          <w:lang w:val="en-GB"/>
+        </w:rPr>
+        <w:t>woul’dve</w:t>
+      </w:r>
+      <w:proofErr w:type="spellEnd"/>
+      <w:r>
+        <w:rPr>
+          <w:lang w:val="en-GB"/>
+        </w:rPr>
+        <w:t xml:space="preserve"> perform worse with more task? Take the experiment from which I stole all the graphs idea because they were comparing GTA over 100 task and with other TAs and it was the worse</w:t>
       </w:r>
     </w:p>
     <w:p>
@@ -9961,7 +11889,25 @@
           <w:bCs/>
           <w:lang w:val="en-GB"/>
         </w:rPr>
-        <w:t>Share your entire memory to a robot instead of just your understanding, making it even more robutst.</w:t>
+        <w:t xml:space="preserve">Share your entire memory to a robot instead of just your understanding, making it even more </w:t>
+      </w:r>
+      <w:proofErr w:type="spellStart"/>
+      <w:r>
+        <w:rPr>
+          <w:b/>
+          <w:bCs/>
+          <w:lang w:val="en-GB"/>
+        </w:rPr>
+        <w:t>robutst</w:t>
+      </w:r>
+      <w:proofErr w:type="spellEnd"/>
+      <w:r>
+        <w:rPr>
+          <w:b/>
+          <w:bCs/>
+          <w:lang w:val="en-GB"/>
+        </w:rPr>
+        <w:t>.</w:t>
       </w:r>
     </w:p>
     <w:p>
@@ -10067,7 +12013,25 @@
           <w:szCs w:val="22"/>
           <w:lang w:val="en-GB"/>
         </w:rPr>
-        <w:t xml:space="preserve">maybe the gordon idea with the map could be tested as improvement </w:t>
+        <w:t xml:space="preserve">maybe the </w:t>
+      </w:r>
+      <w:proofErr w:type="spellStart"/>
+      <w:r>
+        <w:rPr>
+          <w:sz w:val="22"/>
+          <w:szCs w:val="22"/>
+          <w:lang w:val="en-GB"/>
+        </w:rPr>
+        <w:t>gordon</w:t>
+      </w:r>
+      <w:proofErr w:type="spellEnd"/>
+      <w:r>
+        <w:rPr>
+          <w:sz w:val="22"/>
+          <w:szCs w:val="22"/>
+          <w:lang w:val="en-GB"/>
+        </w:rPr>
+        <w:t xml:space="preserve"> idea with the map could be tested as improvement </w:t>
       </w:r>
       <w:r>
         <w:rPr>
@@ -10136,7 +12100,21 @@
         <w:rPr>
           <w:lang w:val="en-GB"/>
         </w:rPr>
-        <w:t>Read payam’s email, I think she mention somewhere something that could potentially be future work</w:t>
+        <w:t xml:space="preserve">Read </w:t>
+      </w:r>
+      <w:proofErr w:type="spellStart"/>
+      <w:r>
+        <w:rPr>
+          <w:lang w:val="en-GB"/>
+        </w:rPr>
+        <w:t>payam’s</w:t>
+      </w:r>
+      <w:proofErr w:type="spellEnd"/>
+      <w:r>
+        <w:rPr>
+          <w:lang w:val="en-GB"/>
+        </w:rPr>
+        <w:t xml:space="preserve"> email, I think she mention somewhere something that could potentially be future work</w:t>
       </w:r>
     </w:p>
     <w:p>
@@ -12114,6 +14092,16 @@
       </w:tblBorders>
     </w:tblPr>
   </w:style>
+  <w:style w:type="character" w:styleId="PlaceholderText">
+    <w:name w:val="Placeholder Text"/>
+    <w:basedOn w:val="DefaultParagraphFont"/>
+    <w:uiPriority w:val="99"/>
+    <w:semiHidden/>
+    <w:rsid w:val="006A79D6"/>
+    <w:rPr>
+      <w:color w:val="808080"/>
+    </w:rPr>
+  </w:style>
 </w:styles>
 </file>
 

</xml_diff>